<commit_message>
Finalisation documents sprint 4
</commit_message>
<xml_diff>
--- a/Documents/Documents sprint/SuiviSprint.docx
+++ b/Documents/Documents sprint/SuiviSprint.docx
@@ -4,16 +4,32 @@
   <w:body>
     <w:p>
       <w:pPr>
+        <w:pStyle w:val="Titre1"/>
         <w:rPr>
           <w:lang w:val="en-CA"/>
         </w:rPr>
       </w:pPr>
+      <w:r>
+        <w:rPr>
+          <w:lang w:val="en-CA"/>
+        </w:rPr>
+        <w:t>S1</w:t>
+      </w:r>
+    </w:p>
+    <w:p>
+      <w:pPr>
+        <w:rPr>
+          <w:lang w:val="en-CA"/>
+        </w:rPr>
+      </w:pPr>
+      <w:proofErr w:type="gramStart"/>
       <w:r>
         <w:rPr>
           <w:lang w:val="en-CA"/>
         </w:rPr>
         <w:t>Équipe :</w:t>
       </w:r>
+      <w:proofErr w:type="gramEnd"/>
       <w:r>
         <w:rPr>
           <w:lang w:val="en-CA"/>
@@ -276,12 +292,28 @@
                 <w:sz w:val="24"/>
               </w:rPr>
             </w:pPr>
-            <w:r>
-              <w:rPr>
-                <w:sz w:val="24"/>
-              </w:rPr>
-              <w:t>Kian Chowanietz</w:t>
-            </w:r>
+            <w:proofErr w:type="spellStart"/>
+            <w:r>
+              <w:rPr>
+                <w:sz w:val="24"/>
+              </w:rPr>
+              <w:t>Kian</w:t>
+            </w:r>
+            <w:proofErr w:type="spellEnd"/>
+            <w:r>
+              <w:rPr>
+                <w:sz w:val="24"/>
+              </w:rPr>
+              <w:t xml:space="preserve"> </w:t>
+            </w:r>
+            <w:proofErr w:type="spellStart"/>
+            <w:r>
+              <w:rPr>
+                <w:sz w:val="24"/>
+              </w:rPr>
+              <w:t>Chowanietz</w:t>
+            </w:r>
+            <w:proofErr w:type="spellEnd"/>
           </w:p>
         </w:tc>
         <w:tc>
@@ -302,12 +334,53 @@
                 <w:szCs w:val="24"/>
               </w:rPr>
             </w:pPr>
-            <w:r>
-              <w:rPr>
-                <w:sz w:val="24"/>
-                <w:szCs w:val="24"/>
-              </w:rPr>
-              <w:t>Partials (navbar, etc)</w:t>
+            <w:proofErr w:type="spellStart"/>
+            <w:r>
+              <w:rPr>
+                <w:sz w:val="24"/>
+                <w:szCs w:val="24"/>
+              </w:rPr>
+              <w:t>Partials</w:t>
+            </w:r>
+            <w:proofErr w:type="spellEnd"/>
+            <w:r>
+              <w:rPr>
+                <w:sz w:val="24"/>
+                <w:szCs w:val="24"/>
+              </w:rPr>
+              <w:t xml:space="preserve"> (</w:t>
+            </w:r>
+            <w:proofErr w:type="spellStart"/>
+            <w:r>
+              <w:rPr>
+                <w:sz w:val="24"/>
+                <w:szCs w:val="24"/>
+              </w:rPr>
+              <w:t>navbar</w:t>
+            </w:r>
+            <w:proofErr w:type="spellEnd"/>
+            <w:r>
+              <w:rPr>
+                <w:sz w:val="24"/>
+                <w:szCs w:val="24"/>
+              </w:rPr>
+              <w:t xml:space="preserve">, </w:t>
+            </w:r>
+            <w:proofErr w:type="spellStart"/>
+            <w:r>
+              <w:rPr>
+                <w:sz w:val="24"/>
+                <w:szCs w:val="24"/>
+              </w:rPr>
+              <w:t>etc</w:t>
+            </w:r>
+            <w:proofErr w:type="spellEnd"/>
+            <w:r>
+              <w:rPr>
+                <w:sz w:val="24"/>
+                <w:szCs w:val="24"/>
+              </w:rPr>
+              <w:t>)</w:t>
             </w:r>
           </w:p>
           <w:p>
@@ -370,7 +443,23 @@
                 <w:sz w:val="24"/>
                 <w:szCs w:val="24"/>
               </w:rPr>
-              <w:t>Création du css (custom.css)</w:t>
+              <w:t xml:space="preserve">Création du </w:t>
+            </w:r>
+            <w:proofErr w:type="spellStart"/>
+            <w:r>
+              <w:rPr>
+                <w:sz w:val="24"/>
+                <w:szCs w:val="24"/>
+              </w:rPr>
+              <w:t>css</w:t>
+            </w:r>
+            <w:proofErr w:type="spellEnd"/>
+            <w:r>
+              <w:rPr>
+                <w:sz w:val="24"/>
+                <w:szCs w:val="24"/>
+              </w:rPr>
+              <w:t xml:space="preserve"> (custom.css)</w:t>
             </w:r>
           </w:p>
           <w:p>
@@ -454,7 +543,39 @@
                 <w:sz w:val="24"/>
                 <w:szCs w:val="24"/>
               </w:rPr>
-              <w:t>Initialisation du répertoire (modules npm, structure de fichiers, etc)</w:t>
+              <w:t xml:space="preserve">Initialisation du répertoire (modules </w:t>
+            </w:r>
+            <w:proofErr w:type="spellStart"/>
+            <w:r>
+              <w:rPr>
+                <w:sz w:val="24"/>
+                <w:szCs w:val="24"/>
+              </w:rPr>
+              <w:t>npm</w:t>
+            </w:r>
+            <w:proofErr w:type="spellEnd"/>
+            <w:r>
+              <w:rPr>
+                <w:sz w:val="24"/>
+                <w:szCs w:val="24"/>
+              </w:rPr>
+              <w:t xml:space="preserve">, structure de fichiers, </w:t>
+            </w:r>
+            <w:proofErr w:type="spellStart"/>
+            <w:r>
+              <w:rPr>
+                <w:sz w:val="24"/>
+                <w:szCs w:val="24"/>
+              </w:rPr>
+              <w:t>etc</w:t>
+            </w:r>
+            <w:proofErr w:type="spellEnd"/>
+            <w:r>
+              <w:rPr>
+                <w:sz w:val="24"/>
+                <w:szCs w:val="24"/>
+              </w:rPr>
+              <w:t>)</w:t>
             </w:r>
           </w:p>
         </w:tc>
@@ -555,6 +676,7 @@
               <w:rPr>
                 <w:sz w:val="24"/>
               </w:rPr>
+              <w:lastRenderedPageBreak/>
               <w:t>Olivier Drolet</w:t>
             </w:r>
           </w:p>
@@ -799,7 +921,23 @@
                 <w:sz w:val="24"/>
                 <w:szCs w:val="24"/>
               </w:rPr>
-              <w:t>Manque de documentation sur le peuplement de BD à l’aide d’SQL developer.</w:t>
+              <w:t xml:space="preserve">Manque de documentation sur le peuplement de BD à l’aide d’SQL </w:t>
+            </w:r>
+            <w:proofErr w:type="spellStart"/>
+            <w:r>
+              <w:rPr>
+                <w:sz w:val="24"/>
+                <w:szCs w:val="24"/>
+              </w:rPr>
+              <w:t>developer</w:t>
+            </w:r>
+            <w:proofErr w:type="spellEnd"/>
+            <w:r>
+              <w:rPr>
+                <w:sz w:val="24"/>
+                <w:szCs w:val="24"/>
+              </w:rPr>
+              <w:t>.</w:t>
             </w:r>
           </w:p>
         </w:tc>
@@ -825,9 +963,16 @@
               <w:rPr>
                 <w:sz w:val="24"/>
               </w:rPr>
-              <w:lastRenderedPageBreak/>
-              <w:t>Félix Hoang-Yip</w:t>
-            </w:r>
+              <w:t>Félix Hoang-</w:t>
+            </w:r>
+            <w:proofErr w:type="spellStart"/>
+            <w:r>
+              <w:rPr>
+                <w:sz w:val="24"/>
+              </w:rPr>
+              <w:t>Yip</w:t>
+            </w:r>
+            <w:proofErr w:type="spellEnd"/>
           </w:p>
         </w:tc>
         <w:tc>
@@ -944,6 +1089,7 @@
     </w:p>
     <w:p>
       <w:pPr>
+        <w:pStyle w:val="Titre1"/>
         <w:rPr>
           <w:lang w:val="en-CA"/>
         </w:rPr>
@@ -953,7 +1099,28 @@
           <w:lang w:val="en-CA"/>
         </w:rPr>
         <w:lastRenderedPageBreak/>
-        <w:t xml:space="preserve">Équipe : </w:t>
+        <w:t>S2</w:t>
+      </w:r>
+    </w:p>
+    <w:p>
+      <w:pPr>
+        <w:rPr>
+          <w:lang w:val="en-CA"/>
+        </w:rPr>
+      </w:pPr>
+      <w:proofErr w:type="gramStart"/>
+      <w:r>
+        <w:rPr>
+          <w:lang w:val="en-CA"/>
+        </w:rPr>
+        <w:t>Équipe :</w:t>
+      </w:r>
+      <w:proofErr w:type="gramEnd"/>
+      <w:r>
+        <w:rPr>
+          <w:lang w:val="en-CA"/>
+        </w:rPr>
+        <w:t xml:space="preserve"> </w:t>
       </w:r>
       <w:r>
         <w:rPr>
@@ -1204,12 +1371,28 @@
                 <w:sz w:val="24"/>
               </w:rPr>
             </w:pPr>
-            <w:r>
-              <w:rPr>
-                <w:sz w:val="24"/>
-              </w:rPr>
-              <w:t>Kian Chowanietz</w:t>
-            </w:r>
+            <w:proofErr w:type="spellStart"/>
+            <w:r>
+              <w:rPr>
+                <w:sz w:val="24"/>
+              </w:rPr>
+              <w:t>Kian</w:t>
+            </w:r>
+            <w:proofErr w:type="spellEnd"/>
+            <w:r>
+              <w:rPr>
+                <w:sz w:val="24"/>
+              </w:rPr>
+              <w:t xml:space="preserve"> </w:t>
+            </w:r>
+            <w:proofErr w:type="spellStart"/>
+            <w:r>
+              <w:rPr>
+                <w:sz w:val="24"/>
+              </w:rPr>
+              <w:t>Chowanietz</w:t>
+            </w:r>
+            <w:proofErr w:type="spellEnd"/>
           </w:p>
         </w:tc>
         <w:tc>
@@ -1460,7 +1643,23 @@
                 <w:sz w:val="24"/>
                 <w:szCs w:val="24"/>
               </w:rPr>
-              <w:t>Express validator pour les pages connexion et inscription</w:t>
+              <w:t xml:space="preserve">Express </w:t>
+            </w:r>
+            <w:proofErr w:type="spellStart"/>
+            <w:r>
+              <w:rPr>
+                <w:sz w:val="24"/>
+                <w:szCs w:val="24"/>
+              </w:rPr>
+              <w:t>validator</w:t>
+            </w:r>
+            <w:proofErr w:type="spellEnd"/>
+            <w:r>
+              <w:rPr>
+                <w:sz w:val="24"/>
+                <w:szCs w:val="24"/>
+              </w:rPr>
+              <w:t xml:space="preserve"> pour les pages connexion et inscription</w:t>
             </w:r>
           </w:p>
         </w:tc>
@@ -1508,7 +1707,23 @@
                 <w:sz w:val="24"/>
                 <w:szCs w:val="24"/>
               </w:rPr>
-              <w:t>Express validator pour les pages connexion et inscription</w:t>
+              <w:t xml:space="preserve">Express </w:t>
+            </w:r>
+            <w:proofErr w:type="spellStart"/>
+            <w:r>
+              <w:rPr>
+                <w:sz w:val="24"/>
+                <w:szCs w:val="24"/>
+              </w:rPr>
+              <w:t>validator</w:t>
+            </w:r>
+            <w:proofErr w:type="spellEnd"/>
+            <w:r>
+              <w:rPr>
+                <w:sz w:val="24"/>
+                <w:szCs w:val="24"/>
+              </w:rPr>
+              <w:t xml:space="preserve"> pour les pages connexion et inscription</w:t>
             </w:r>
           </w:p>
           <w:p>
@@ -1599,8 +1814,16 @@
                 <w:sz w:val="24"/>
               </w:rPr>
               <w:lastRenderedPageBreak/>
-              <w:t>Félix Hoang-Yip</w:t>
-            </w:r>
+              <w:t>Félix Hoang-</w:t>
+            </w:r>
+            <w:proofErr w:type="spellStart"/>
+            <w:r>
+              <w:rPr>
+                <w:sz w:val="24"/>
+              </w:rPr>
+              <w:t>Yip</w:t>
+            </w:r>
+            <w:proofErr w:type="spellEnd"/>
           </w:p>
         </w:tc>
         <w:tc>
@@ -1682,6 +1905,7 @@
     </w:p>
     <w:p>
       <w:pPr>
+        <w:pStyle w:val="Titre1"/>
         <w:rPr>
           <w:lang w:val="en-CA"/>
         </w:rPr>
@@ -1691,7 +1915,28 @@
           <w:lang w:val="en-CA"/>
         </w:rPr>
         <w:lastRenderedPageBreak/>
-        <w:t xml:space="preserve">Équipe : </w:t>
+        <w:t>S3</w:t>
+      </w:r>
+    </w:p>
+    <w:p>
+      <w:pPr>
+        <w:rPr>
+          <w:lang w:val="en-CA"/>
+        </w:rPr>
+      </w:pPr>
+      <w:proofErr w:type="gramStart"/>
+      <w:r>
+        <w:rPr>
+          <w:lang w:val="en-CA"/>
+        </w:rPr>
+        <w:t>Équipe :</w:t>
+      </w:r>
+      <w:proofErr w:type="gramEnd"/>
+      <w:r>
+        <w:rPr>
+          <w:lang w:val="en-CA"/>
+        </w:rPr>
+        <w:t xml:space="preserve"> </w:t>
       </w:r>
       <w:r>
         <w:rPr>
@@ -1902,8 +2147,17 @@
                 <w:sz w:val="24"/>
                 <w:szCs w:val="24"/>
               </w:rPr>
-              <w:t>Ajouter des éléments dans principal.ejs</w:t>
-            </w:r>
+              <w:t xml:space="preserve">Ajouter des éléments dans </w:t>
+            </w:r>
+            <w:proofErr w:type="spellStart"/>
+            <w:r>
+              <w:rPr>
+                <w:sz w:val="24"/>
+                <w:szCs w:val="24"/>
+              </w:rPr>
+              <w:t>principal.ejs</w:t>
+            </w:r>
+            <w:proofErr w:type="spellEnd"/>
           </w:p>
           <w:p>
             <w:pPr>
@@ -1923,8 +2177,17 @@
                 <w:sz w:val="24"/>
                 <w:szCs w:val="24"/>
               </w:rPr>
-              <w:t>Changement de page par planet</w:t>
-            </w:r>
+              <w:t xml:space="preserve">Changement de page par </w:t>
+            </w:r>
+            <w:proofErr w:type="spellStart"/>
+            <w:r>
+              <w:rPr>
+                <w:sz w:val="24"/>
+                <w:szCs w:val="24"/>
+              </w:rPr>
+              <w:t>planet</w:t>
+            </w:r>
+            <w:proofErr w:type="spellEnd"/>
           </w:p>
           <w:p>
             <w:pPr>
@@ -1960,6 +2223,7 @@
               </w:rPr>
               <w:t xml:space="preserve"> </w:t>
             </w:r>
+            <w:proofErr w:type="spellStart"/>
             <w:r>
               <w:rPr>
                 <w:sz w:val="24"/>
@@ -1967,6 +2231,7 @@
               </w:rPr>
               <w:t>recu-billet.ejs</w:t>
             </w:r>
+            <w:proofErr w:type="spellEnd"/>
           </w:p>
         </w:tc>
         <w:tc>
@@ -2134,12 +2399,28 @@
                 <w:sz w:val="24"/>
               </w:rPr>
             </w:pPr>
-            <w:r>
-              <w:rPr>
-                <w:sz w:val="24"/>
-              </w:rPr>
-              <w:t>Kian Chowanietz</w:t>
-            </w:r>
+            <w:proofErr w:type="spellStart"/>
+            <w:r>
+              <w:rPr>
+                <w:sz w:val="24"/>
+              </w:rPr>
+              <w:t>Kian</w:t>
+            </w:r>
+            <w:proofErr w:type="spellEnd"/>
+            <w:r>
+              <w:rPr>
+                <w:sz w:val="24"/>
+              </w:rPr>
+              <w:t xml:space="preserve"> </w:t>
+            </w:r>
+            <w:proofErr w:type="spellStart"/>
+            <w:r>
+              <w:rPr>
+                <w:sz w:val="24"/>
+              </w:rPr>
+              <w:t>Chowanietz</w:t>
+            </w:r>
+            <w:proofErr w:type="spellEnd"/>
           </w:p>
         </w:tc>
         <w:tc>
@@ -2408,7 +2689,23 @@
                 <w:sz w:val="24"/>
                 <w:szCs w:val="24"/>
               </w:rPr>
-              <w:t>Express validator pour les pages connexion et inscription</w:t>
+              <w:t xml:space="preserve">Express </w:t>
+            </w:r>
+            <w:proofErr w:type="spellStart"/>
+            <w:r>
+              <w:rPr>
+                <w:sz w:val="24"/>
+                <w:szCs w:val="24"/>
+              </w:rPr>
+              <w:t>validator</w:t>
+            </w:r>
+            <w:proofErr w:type="spellEnd"/>
+            <w:r>
+              <w:rPr>
+                <w:sz w:val="24"/>
+                <w:szCs w:val="24"/>
+              </w:rPr>
+              <w:t xml:space="preserve"> pour les pages connexion et inscription</w:t>
             </w:r>
           </w:p>
         </w:tc>
@@ -2435,7 +2732,23 @@
                 <w:sz w:val="24"/>
                 <w:szCs w:val="24"/>
               </w:rPr>
-              <w:t>Express validator pour les pages connexion et inscription</w:t>
+              <w:t xml:space="preserve">Express </w:t>
+            </w:r>
+            <w:proofErr w:type="spellStart"/>
+            <w:r>
+              <w:rPr>
+                <w:sz w:val="24"/>
+                <w:szCs w:val="24"/>
+              </w:rPr>
+              <w:t>validator</w:t>
+            </w:r>
+            <w:proofErr w:type="spellEnd"/>
+            <w:r>
+              <w:rPr>
+                <w:sz w:val="24"/>
+                <w:szCs w:val="24"/>
+              </w:rPr>
+              <w:t xml:space="preserve"> pour les pages connexion et inscription</w:t>
             </w:r>
           </w:p>
           <w:p>
@@ -2526,8 +2839,16 @@
                 <w:sz w:val="24"/>
               </w:rPr>
               <w:lastRenderedPageBreak/>
-              <w:t>Félix Hoang-Yip</w:t>
-            </w:r>
+              <w:t>Félix Hoang-</w:t>
+            </w:r>
+            <w:proofErr w:type="spellStart"/>
+            <w:r>
+              <w:rPr>
+                <w:sz w:val="24"/>
+              </w:rPr>
+              <w:t>Yip</w:t>
+            </w:r>
+            <w:proofErr w:type="spellEnd"/>
           </w:p>
         </w:tc>
         <w:tc>
@@ -2644,6 +2965,7 @@
     </w:p>
     <w:p>
       <w:pPr>
+        <w:pStyle w:val="Titre1"/>
         <w:rPr>
           <w:lang w:val="en-CA"/>
         </w:rPr>
@@ -2653,7 +2975,28 @@
           <w:lang w:val="en-CA"/>
         </w:rPr>
         <w:lastRenderedPageBreak/>
-        <w:t xml:space="preserve">Équipe : </w:t>
+        <w:t>S4</w:t>
+      </w:r>
+    </w:p>
+    <w:p>
+      <w:pPr>
+        <w:rPr>
+          <w:lang w:val="en-CA"/>
+        </w:rPr>
+      </w:pPr>
+      <w:proofErr w:type="gramStart"/>
+      <w:r>
+        <w:rPr>
+          <w:lang w:val="en-CA"/>
+        </w:rPr>
+        <w:t>Équipe :</w:t>
+      </w:r>
+      <w:proofErr w:type="gramEnd"/>
+      <w:r>
+        <w:rPr>
+          <w:lang w:val="en-CA"/>
+        </w:rPr>
+        <w:t xml:space="preserve"> </w:t>
       </w:r>
       <w:r>
         <w:rPr>
@@ -2798,7 +3141,7 @@
       <w:tr>
         <w:trPr>
           <w:cnfStyle w:val="000000100000" w:firstRow="0" w:lastRow="0" w:firstColumn="0" w:lastColumn="0" w:oddVBand="0" w:evenVBand="0" w:oddHBand="1" w:evenHBand="0" w:firstRowFirstColumn="0" w:firstRowLastColumn="0" w:lastRowFirstColumn="0" w:lastRowLastColumn="0"/>
-          <w:trHeight w:val="4195"/>
+          <w:trHeight w:val="2006"/>
         </w:trPr>
         <w:tc>
           <w:tcPr>
@@ -2838,6 +3181,132 @@
                 <w:szCs w:val="24"/>
               </w:rPr>
             </w:pPr>
+            <w:r>
+              <w:rPr>
+                <w:sz w:val="24"/>
+                <w:szCs w:val="24"/>
+              </w:rPr>
+              <w:t>README</w:t>
+            </w:r>
+          </w:p>
+          <w:p>
+            <w:pPr>
+              <w:pStyle w:val="Paragraphedeliste"/>
+              <w:numPr>
+                <w:ilvl w:val="0"/>
+                <w:numId w:val="10"/>
+              </w:numPr>
+              <w:cnfStyle w:val="000000100000" w:firstRow="0" w:lastRow="0" w:firstColumn="0" w:lastColumn="0" w:oddVBand="0" w:evenVBand="0" w:oddHBand="1" w:evenHBand="0" w:firstRowFirstColumn="0" w:firstRowLastColumn="0" w:lastRowFirstColumn="0" w:lastRowLastColumn="0"/>
+              <w:rPr>
+                <w:sz w:val="24"/>
+                <w:szCs w:val="24"/>
+              </w:rPr>
+            </w:pPr>
+            <w:proofErr w:type="spellStart"/>
+            <w:r>
+              <w:rPr>
+                <w:sz w:val="24"/>
+                <w:szCs w:val="24"/>
+              </w:rPr>
+              <w:t>exploration.ejs</w:t>
+            </w:r>
+            <w:proofErr w:type="spellEnd"/>
+          </w:p>
+          <w:p>
+            <w:pPr>
+              <w:pStyle w:val="Paragraphedeliste"/>
+              <w:numPr>
+                <w:ilvl w:val="0"/>
+                <w:numId w:val="10"/>
+              </w:numPr>
+              <w:cnfStyle w:val="000000100000" w:firstRow="0" w:lastRow="0" w:firstColumn="0" w:lastColumn="0" w:oddVBand="0" w:evenVBand="0" w:oddHBand="1" w:evenHBand="0" w:firstRowFirstColumn="0" w:firstRowLastColumn="0" w:lastRowFirstColumn="0" w:lastRowLastColumn="0"/>
+              <w:rPr>
+                <w:sz w:val="24"/>
+                <w:szCs w:val="24"/>
+              </w:rPr>
+            </w:pPr>
+            <w:proofErr w:type="spellStart"/>
+            <w:r>
+              <w:rPr>
+                <w:sz w:val="24"/>
+                <w:szCs w:val="24"/>
+              </w:rPr>
+              <w:t>connexion.ejs</w:t>
+            </w:r>
+            <w:proofErr w:type="spellEnd"/>
+          </w:p>
+          <w:p>
+            <w:pPr>
+              <w:pStyle w:val="Paragraphedeliste"/>
+              <w:numPr>
+                <w:ilvl w:val="0"/>
+                <w:numId w:val="10"/>
+              </w:numPr>
+              <w:cnfStyle w:val="000000100000" w:firstRow="0" w:lastRow="0" w:firstColumn="0" w:lastColumn="0" w:oddVBand="0" w:evenVBand="0" w:oddHBand="1" w:evenHBand="0" w:firstRowFirstColumn="0" w:firstRowLastColumn="0" w:lastRowFirstColumn="0" w:lastRowLastColumn="0"/>
+              <w:rPr>
+                <w:sz w:val="24"/>
+                <w:szCs w:val="24"/>
+              </w:rPr>
+            </w:pPr>
+            <w:proofErr w:type="spellStart"/>
+            <w:r>
+              <w:rPr>
+                <w:sz w:val="24"/>
+                <w:szCs w:val="24"/>
+              </w:rPr>
+              <w:t>recu-billet.ejs</w:t>
+            </w:r>
+            <w:proofErr w:type="spellEnd"/>
+          </w:p>
+          <w:p>
+            <w:pPr>
+              <w:pStyle w:val="Paragraphedeliste"/>
+              <w:numPr>
+                <w:ilvl w:val="0"/>
+                <w:numId w:val="10"/>
+              </w:numPr>
+              <w:cnfStyle w:val="000000100000" w:firstRow="0" w:lastRow="0" w:firstColumn="0" w:lastColumn="0" w:oddVBand="0" w:evenVBand="0" w:oddHBand="1" w:evenHBand="0" w:firstRowFirstColumn="0" w:firstRowLastColumn="0" w:lastRowFirstColumn="0" w:lastRowLastColumn="0"/>
+              <w:rPr>
+                <w:sz w:val="24"/>
+                <w:szCs w:val="24"/>
+              </w:rPr>
+            </w:pPr>
+            <w:proofErr w:type="spellStart"/>
+            <w:proofErr w:type="gramStart"/>
+            <w:r>
+              <w:rPr>
+                <w:sz w:val="24"/>
+                <w:szCs w:val="24"/>
+              </w:rPr>
+              <w:t>bootstrap</w:t>
+            </w:r>
+            <w:proofErr w:type="spellEnd"/>
+            <w:proofErr w:type="gramEnd"/>
+          </w:p>
+          <w:p>
+            <w:pPr>
+              <w:pStyle w:val="Paragraphedeliste"/>
+              <w:numPr>
+                <w:ilvl w:val="0"/>
+                <w:numId w:val="10"/>
+              </w:numPr>
+              <w:cnfStyle w:val="000000100000" w:firstRow="0" w:lastRow="0" w:firstColumn="0" w:lastColumn="0" w:oddVBand="0" w:evenVBand="0" w:oddHBand="1" w:evenHBand="0" w:firstRowFirstColumn="0" w:firstRowLastColumn="0" w:lastRowFirstColumn="0" w:lastRowLastColumn="0"/>
+              <w:rPr>
+                <w:sz w:val="24"/>
+                <w:szCs w:val="24"/>
+              </w:rPr>
+            </w:pPr>
+            <w:proofErr w:type="spellStart"/>
+            <w:proofErr w:type="gramStart"/>
+            <w:r>
+              <w:rPr>
+                <w:sz w:val="24"/>
+                <w:szCs w:val="24"/>
+              </w:rPr>
+              <w:t>css</w:t>
+            </w:r>
+            <w:proofErr w:type="spellEnd"/>
+            <w:proofErr w:type="gramEnd"/>
           </w:p>
         </w:tc>
         <w:tc>
@@ -2858,6 +3327,52 @@
                 <w:szCs w:val="24"/>
               </w:rPr>
             </w:pPr>
+            <w:r>
+              <w:rPr>
+                <w:sz w:val="24"/>
+                <w:szCs w:val="24"/>
+              </w:rPr>
+              <w:t>Affichage des erreurs</w:t>
+            </w:r>
+          </w:p>
+          <w:p>
+            <w:pPr>
+              <w:pStyle w:val="Paragraphedeliste"/>
+              <w:numPr>
+                <w:ilvl w:val="0"/>
+                <w:numId w:val="10"/>
+              </w:numPr>
+              <w:cnfStyle w:val="000000100000" w:firstRow="0" w:lastRow="0" w:firstColumn="0" w:lastColumn="0" w:oddVBand="0" w:evenVBand="0" w:oddHBand="1" w:evenHBand="0" w:firstRowFirstColumn="0" w:firstRowLastColumn="0" w:lastRowFirstColumn="0" w:lastRowLastColumn="0"/>
+              <w:rPr>
+                <w:sz w:val="24"/>
+                <w:szCs w:val="24"/>
+              </w:rPr>
+            </w:pPr>
+            <w:proofErr w:type="spellStart"/>
+            <w:r>
+              <w:rPr>
+                <w:sz w:val="24"/>
+                <w:szCs w:val="24"/>
+              </w:rPr>
+              <w:t>Reservation.ejs</w:t>
+            </w:r>
+            <w:proofErr w:type="spellEnd"/>
+            <w:r>
+              <w:rPr>
+                <w:sz w:val="24"/>
+                <w:szCs w:val="24"/>
+              </w:rPr>
+              <w:t xml:space="preserve"> </w:t>
+            </w:r>
+            <w:proofErr w:type="spellStart"/>
+            <w:r>
+              <w:rPr>
+                <w:sz w:val="24"/>
+                <w:szCs w:val="24"/>
+              </w:rPr>
+              <w:t>bootstrap</w:t>
+            </w:r>
+            <w:proofErr w:type="spellEnd"/>
           </w:p>
         </w:tc>
         <w:tc>
@@ -2893,12 +3408,28 @@
                 <w:sz w:val="24"/>
               </w:rPr>
             </w:pPr>
-            <w:r>
-              <w:rPr>
-                <w:sz w:val="24"/>
-              </w:rPr>
-              <w:t>Kian Chowanietz</w:t>
-            </w:r>
+            <w:proofErr w:type="spellStart"/>
+            <w:r>
+              <w:rPr>
+                <w:sz w:val="24"/>
+              </w:rPr>
+              <w:t>Kian</w:t>
+            </w:r>
+            <w:proofErr w:type="spellEnd"/>
+            <w:r>
+              <w:rPr>
+                <w:sz w:val="24"/>
+              </w:rPr>
+              <w:t xml:space="preserve"> </w:t>
+            </w:r>
+            <w:proofErr w:type="spellStart"/>
+            <w:r>
+              <w:rPr>
+                <w:sz w:val="24"/>
+              </w:rPr>
+              <w:t>Chowanietz</w:t>
+            </w:r>
+            <w:proofErr w:type="spellEnd"/>
           </w:p>
         </w:tc>
         <w:tc>
@@ -2919,6 +3450,106 @@
                 <w:szCs w:val="24"/>
               </w:rPr>
             </w:pPr>
+            <w:r>
+              <w:rPr>
+                <w:sz w:val="24"/>
+                <w:szCs w:val="24"/>
+              </w:rPr>
+              <w:t>Intégration de la BD</w:t>
+            </w:r>
+          </w:p>
+          <w:p>
+            <w:pPr>
+              <w:pStyle w:val="Paragraphedeliste"/>
+              <w:numPr>
+                <w:ilvl w:val="0"/>
+                <w:numId w:val="11"/>
+              </w:numPr>
+              <w:cnfStyle w:val="000000010000" w:firstRow="0" w:lastRow="0" w:firstColumn="0" w:lastColumn="0" w:oddVBand="0" w:evenVBand="0" w:oddHBand="0" w:evenHBand="1" w:firstRowFirstColumn="0" w:firstRowLastColumn="0" w:lastRowFirstColumn="0" w:lastRowLastColumn="0"/>
+              <w:rPr>
+                <w:sz w:val="24"/>
+                <w:szCs w:val="24"/>
+              </w:rPr>
+            </w:pPr>
+            <w:proofErr w:type="spellStart"/>
+            <w:r>
+              <w:rPr>
+                <w:sz w:val="24"/>
+                <w:szCs w:val="24"/>
+              </w:rPr>
+              <w:t>Bugfixing</w:t>
+            </w:r>
+            <w:proofErr w:type="spellEnd"/>
+            <w:r>
+              <w:rPr>
+                <w:sz w:val="24"/>
+                <w:szCs w:val="24"/>
+              </w:rPr>
+              <w:t xml:space="preserve"> / Améliorations</w:t>
+            </w:r>
+          </w:p>
+          <w:p>
+            <w:pPr>
+              <w:pStyle w:val="Paragraphedeliste"/>
+              <w:numPr>
+                <w:ilvl w:val="0"/>
+                <w:numId w:val="11"/>
+              </w:numPr>
+              <w:cnfStyle w:val="000000010000" w:firstRow="0" w:lastRow="0" w:firstColumn="0" w:lastColumn="0" w:oddVBand="0" w:evenVBand="0" w:oddHBand="0" w:evenHBand="1" w:firstRowFirstColumn="0" w:firstRowLastColumn="0" w:lastRowFirstColumn="0" w:lastRowLastColumn="0"/>
+              <w:rPr>
+                <w:sz w:val="24"/>
+                <w:szCs w:val="24"/>
+              </w:rPr>
+            </w:pPr>
+            <w:r>
+              <w:rPr>
+                <w:sz w:val="24"/>
+                <w:szCs w:val="24"/>
+              </w:rPr>
+              <w:t>Modification de la BD</w:t>
+            </w:r>
+          </w:p>
+          <w:p>
+            <w:pPr>
+              <w:pStyle w:val="Paragraphedeliste"/>
+              <w:numPr>
+                <w:ilvl w:val="0"/>
+                <w:numId w:val="11"/>
+              </w:numPr>
+              <w:cnfStyle w:val="000000010000" w:firstRow="0" w:lastRow="0" w:firstColumn="0" w:lastColumn="0" w:oddVBand="0" w:evenVBand="0" w:oddHBand="0" w:evenHBand="1" w:firstRowFirstColumn="0" w:firstRowLastColumn="0" w:lastRowFirstColumn="0" w:lastRowLastColumn="0"/>
+              <w:rPr>
+                <w:sz w:val="24"/>
+                <w:szCs w:val="24"/>
+              </w:rPr>
+            </w:pPr>
+            <w:r>
+              <w:rPr>
+                <w:sz w:val="24"/>
+                <w:szCs w:val="24"/>
+              </w:rPr>
+              <w:t>Mise à jour des scripts et du README</w:t>
+            </w:r>
+          </w:p>
+          <w:p>
+            <w:pPr>
+              <w:pStyle w:val="Paragraphedeliste"/>
+              <w:numPr>
+                <w:ilvl w:val="0"/>
+                <w:numId w:val="11"/>
+              </w:numPr>
+              <w:cnfStyle w:val="000000010000" w:firstRow="0" w:lastRow="0" w:firstColumn="0" w:lastColumn="0" w:oddVBand="0" w:evenVBand="0" w:oddHBand="0" w:evenHBand="1" w:firstRowFirstColumn="0" w:firstRowLastColumn="0" w:lastRowFirstColumn="0" w:lastRowLastColumn="0"/>
+              <w:rPr>
+                <w:sz w:val="24"/>
+                <w:szCs w:val="24"/>
+              </w:rPr>
+            </w:pPr>
+            <w:r>
+              <w:rPr>
+                <w:sz w:val="24"/>
+                <w:szCs w:val="24"/>
+              </w:rPr>
+              <w:t>Recherche / Génération d'images</w:t>
+            </w:r>
           </w:p>
         </w:tc>
         <w:tc>
@@ -2939,6 +3570,22 @@
                 <w:szCs w:val="24"/>
               </w:rPr>
             </w:pPr>
+            <w:r>
+              <w:rPr>
+                <w:sz w:val="24"/>
+                <w:szCs w:val="24"/>
+              </w:rPr>
+              <w:t xml:space="preserve">Apparence </w:t>
+            </w:r>
+            <w:proofErr w:type="spellStart"/>
+            <w:r>
+              <w:rPr>
+                <w:sz w:val="24"/>
+                <w:szCs w:val="24"/>
+              </w:rPr>
+              <w:t>bootstrap</w:t>
+            </w:r>
+            <w:proofErr w:type="spellEnd"/>
           </w:p>
         </w:tc>
         <w:tc>
@@ -3167,6 +3814,22 @@
                 <w:szCs w:val="24"/>
               </w:rPr>
             </w:pPr>
+            <w:r>
+              <w:rPr>
+                <w:sz w:val="24"/>
+                <w:szCs w:val="24"/>
+              </w:rPr>
+              <w:t xml:space="preserve">Authentification par </w:t>
+            </w:r>
+            <w:proofErr w:type="spellStart"/>
+            <w:r>
+              <w:rPr>
+                <w:sz w:val="24"/>
+                <w:szCs w:val="24"/>
+              </w:rPr>
+              <w:t>token</w:t>
+            </w:r>
+            <w:proofErr w:type="spellEnd"/>
           </w:p>
         </w:tc>
         <w:tc>
@@ -3207,8 +3870,16 @@
                 <w:sz w:val="24"/>
               </w:rPr>
               <w:lastRenderedPageBreak/>
-              <w:t>Félix Hoang-Yip</w:t>
-            </w:r>
+              <w:t>Félix Hoang-</w:t>
+            </w:r>
+            <w:proofErr w:type="spellStart"/>
+            <w:r>
+              <w:rPr>
+                <w:sz w:val="24"/>
+              </w:rPr>
+              <w:t>Yip</w:t>
+            </w:r>
+            <w:proofErr w:type="spellEnd"/>
           </w:p>
         </w:tc>
         <w:tc>
@@ -3229,6 +3900,45 @@
                 <w:szCs w:val="24"/>
               </w:rPr>
             </w:pPr>
+            <w:r>
+              <w:rPr>
+                <w:sz w:val="24"/>
+                <w:szCs w:val="24"/>
+              </w:rPr>
+              <w:t>Améliorer</w:t>
+            </w:r>
+            <w:r>
+              <w:rPr>
+                <w:sz w:val="24"/>
+                <w:szCs w:val="24"/>
+              </w:rPr>
+              <w:t xml:space="preserve"> l'apparence d'inscription</w:t>
+            </w:r>
+          </w:p>
+          <w:p>
+            <w:pPr>
+              <w:pStyle w:val="Paragraphedeliste"/>
+              <w:numPr>
+                <w:ilvl w:val="0"/>
+                <w:numId w:val="12"/>
+              </w:numPr>
+              <w:cnfStyle w:val="000000010000" w:firstRow="0" w:lastRow="0" w:firstColumn="0" w:lastColumn="0" w:oddVBand="0" w:evenVBand="0" w:oddHBand="0" w:evenHBand="1" w:firstRowFirstColumn="0" w:firstRowLastColumn="0" w:lastRowFirstColumn="0" w:lastRowLastColumn="0"/>
+              <w:rPr>
+                <w:sz w:val="24"/>
+                <w:szCs w:val="24"/>
+              </w:rPr>
+            </w:pPr>
+            <w:proofErr w:type="spellStart"/>
+            <w:proofErr w:type="gramStart"/>
+            <w:r>
+              <w:rPr>
+                <w:sz w:val="24"/>
+                <w:szCs w:val="24"/>
+              </w:rPr>
+              <w:t>bootstrap</w:t>
+            </w:r>
+            <w:proofErr w:type="spellEnd"/>
+            <w:proofErr w:type="gramEnd"/>
           </w:p>
         </w:tc>
         <w:tc>
@@ -3249,6 +3959,22 @@
                 <w:szCs w:val="24"/>
               </w:rPr>
             </w:pPr>
+            <w:proofErr w:type="spellStart"/>
+            <w:r>
+              <w:rPr>
+                <w:sz w:val="24"/>
+                <w:szCs w:val="24"/>
+              </w:rPr>
+              <w:t>Reservation.ejs</w:t>
+            </w:r>
+            <w:proofErr w:type="spellEnd"/>
+            <w:r>
+              <w:rPr>
+                <w:sz w:val="24"/>
+                <w:szCs w:val="24"/>
+              </w:rPr>
+              <w:t xml:space="preserve"> fonctionnement</w:t>
+            </w:r>
           </w:p>
         </w:tc>
         <w:tc>
@@ -3270,6 +3996,624 @@
     </w:tbl>
     <w:p/>
     <w:p/>
+    <w:p>
+      <w:r>
+        <w:br w:type="page"/>
+      </w:r>
+    </w:p>
+    <w:p>
+      <w:pPr>
+        <w:pStyle w:val="Titre1"/>
+      </w:pPr>
+      <w:r>
+        <w:lastRenderedPageBreak/>
+        <w:t>S5</w:t>
+      </w:r>
+    </w:p>
+    <w:p>
+      <w:pPr>
+        <w:rPr>
+          <w:lang w:val="en-CA"/>
+        </w:rPr>
+      </w:pPr>
+      <w:proofErr w:type="gramStart"/>
+      <w:r>
+        <w:rPr>
+          <w:lang w:val="en-CA"/>
+        </w:rPr>
+        <w:t>Équipe :</w:t>
+      </w:r>
+      <w:proofErr w:type="gramEnd"/>
+      <w:r>
+        <w:rPr>
+          <w:lang w:val="en-CA"/>
+        </w:rPr>
+        <w:t xml:space="preserve"> </w:t>
+      </w:r>
+      <w:r>
+        <w:rPr>
+          <w:u w:val="single"/>
+          <w:lang w:val="en-CA"/>
+        </w:rPr>
+        <w:t>Billy, Kian, O</w:t>
+      </w:r>
+      <w:r>
+        <w:rPr>
+          <w:u w:val="single"/>
+          <w:lang w:val="en-CA"/>
+        </w:rPr>
+        <w:t>livier, Félix</w:t>
+      </w:r>
+      <w:r>
+        <w:rPr>
+          <w:lang w:val="en-CA"/>
+        </w:rPr>
+        <w:tab/>
+      </w:r>
+      <w:r>
+        <w:rPr>
+          <w:lang w:val="en-CA"/>
+        </w:rPr>
+        <w:tab/>
+      </w:r>
+      <w:r>
+        <w:rPr>
+          <w:lang w:val="en-CA"/>
+        </w:rPr>
+        <w:tab/>
+      </w:r>
+      <w:r>
+        <w:rPr>
+          <w:lang w:val="en-CA"/>
+        </w:rPr>
+        <w:tab/>
+      </w:r>
+      <w:r>
+        <w:rPr>
+          <w:lang w:val="en-CA"/>
+        </w:rPr>
+        <w:tab/>
+        <w:t>Date :</w:t>
+      </w:r>
+      <w:r>
+        <w:rPr>
+          <w:u w:val="single"/>
+        </w:rPr>
+        <w:t>2024-03-13</w:t>
+      </w:r>
+      <w:r>
+        <w:rPr>
+          <w:u w:val="single"/>
+          <w:lang w:val="en-CA"/>
+        </w:rPr>
+        <w:tab/>
+      </w:r>
+      <w:r>
+        <w:rPr>
+          <w:u w:val="single"/>
+          <w:lang w:val="en-CA"/>
+        </w:rPr>
+        <w:tab/>
+      </w:r>
+    </w:p>
+    <w:tbl>
+      <w:tblPr>
+        <w:tblStyle w:val="Grilleclaire"/>
+        <w:tblW w:w="11252" w:type="dxa"/>
+        <w:tblLook w:val="04A0" w:firstRow="1" w:lastRow="0" w:firstColumn="1" w:lastColumn="0" w:noHBand="0" w:noVBand="1"/>
+      </w:tblPr>
+      <w:tblGrid>
+        <w:gridCol w:w="2685"/>
+        <w:gridCol w:w="2948"/>
+        <w:gridCol w:w="2924"/>
+        <w:gridCol w:w="2695"/>
+      </w:tblGrid>
+      <w:tr>
+        <w:trPr>
+          <w:cnfStyle w:val="100000000000" w:firstRow="1" w:lastRow="0" w:firstColumn="0" w:lastColumn="0" w:oddVBand="0" w:evenVBand="0" w:oddHBand="0" w:evenHBand="0" w:firstRowFirstColumn="0" w:firstRowLastColumn="0" w:lastRowFirstColumn="0" w:lastRowLastColumn="0"/>
+          <w:trHeight w:val="227"/>
+        </w:trPr>
+        <w:tc>
+          <w:tcPr>
+            <w:cnfStyle w:val="001000000000" w:firstRow="0" w:lastRow="0" w:firstColumn="1" w:lastColumn="0" w:oddVBand="0" w:evenVBand="0" w:oddHBand="0" w:evenHBand="0" w:firstRowFirstColumn="0" w:firstRowLastColumn="0" w:lastRowFirstColumn="0" w:lastRowLastColumn="0"/>
+            <w:tcW w:w="2685" w:type="dxa"/>
+          </w:tcPr>
+          <w:p>
+            <w:pPr>
+              <w:jc w:val="center"/>
+            </w:pPr>
+            <w:r>
+              <w:t>Équipier</w:t>
+            </w:r>
+          </w:p>
+        </w:tc>
+        <w:tc>
+          <w:tcPr>
+            <w:tcW w:w="2948" w:type="dxa"/>
+          </w:tcPr>
+          <w:p>
+            <w:pPr>
+              <w:jc w:val="center"/>
+              <w:cnfStyle w:val="100000000000" w:firstRow="1" w:lastRow="0" w:firstColumn="0" w:lastColumn="0" w:oddVBand="0" w:evenVBand="0" w:oddHBand="0" w:evenHBand="0" w:firstRowFirstColumn="0" w:firstRowLastColumn="0" w:lastRowFirstColumn="0" w:lastRowLastColumn="0"/>
+            </w:pPr>
+            <w:r>
+              <w:t>A travaillé sur</w:t>
+            </w:r>
+          </w:p>
+        </w:tc>
+        <w:tc>
+          <w:tcPr>
+            <w:tcW w:w="2924" w:type="dxa"/>
+          </w:tcPr>
+          <w:p>
+            <w:pPr>
+              <w:jc w:val="center"/>
+              <w:cnfStyle w:val="100000000000" w:firstRow="1" w:lastRow="0" w:firstColumn="0" w:lastColumn="0" w:oddVBand="0" w:evenVBand="0" w:oddHBand="0" w:evenHBand="0" w:firstRowFirstColumn="0" w:firstRowLastColumn="0" w:lastRowFirstColumn="0" w:lastRowLastColumn="0"/>
+            </w:pPr>
+            <w:r>
+              <w:t>Va travailler sur</w:t>
+            </w:r>
+          </w:p>
+        </w:tc>
+        <w:tc>
+          <w:tcPr>
+            <w:tcW w:w="2695" w:type="dxa"/>
+          </w:tcPr>
+          <w:p>
+            <w:pPr>
+              <w:jc w:val="center"/>
+              <w:cnfStyle w:val="100000000000" w:firstRow="1" w:lastRow="0" w:firstColumn="0" w:lastColumn="0" w:oddVBand="0" w:evenVBand="0" w:oddHBand="0" w:evenHBand="0" w:firstRowFirstColumn="0" w:firstRowLastColumn="0" w:lastRowFirstColumn="0" w:lastRowLastColumn="0"/>
+            </w:pPr>
+            <w:r>
+              <w:t>Est bloqué par</w:t>
+            </w:r>
+          </w:p>
+        </w:tc>
+      </w:tr>
+      <w:tr>
+        <w:trPr>
+          <w:cnfStyle w:val="000000100000" w:firstRow="0" w:lastRow="0" w:firstColumn="0" w:lastColumn="0" w:oddVBand="0" w:evenVBand="0" w:oddHBand="1" w:evenHBand="0" w:firstRowFirstColumn="0" w:firstRowLastColumn="0" w:lastRowFirstColumn="0" w:lastRowLastColumn="0"/>
+          <w:trHeight w:val="4195"/>
+        </w:trPr>
+        <w:tc>
+          <w:tcPr>
+            <w:cnfStyle w:val="001000000000" w:firstRow="0" w:lastRow="0" w:firstColumn="1" w:lastColumn="0" w:oddVBand="0" w:evenVBand="0" w:oddHBand="0" w:evenHBand="0" w:firstRowFirstColumn="0" w:firstRowLastColumn="0" w:lastRowFirstColumn="0" w:lastRowLastColumn="0"/>
+            <w:tcW w:w="2685" w:type="dxa"/>
+            <w:shd w:val="clear" w:color="auto" w:fill="FFFFFF" w:themeFill="background1"/>
+          </w:tcPr>
+          <w:p>
+            <w:pPr>
+              <w:rPr>
+                <w:sz w:val="24"/>
+              </w:rPr>
+            </w:pPr>
+            <w:r>
+              <w:rPr>
+                <w:sz w:val="24"/>
+              </w:rPr>
+              <w:t>Billy Le Chu</w:t>
+            </w:r>
+          </w:p>
+        </w:tc>
+        <w:tc>
+          <w:tcPr>
+            <w:tcW w:w="2948" w:type="dxa"/>
+            <w:shd w:val="clear" w:color="auto" w:fill="FFFFFF" w:themeFill="background1"/>
+          </w:tcPr>
+          <w:p>
+            <w:pPr>
+              <w:pStyle w:val="Paragraphedeliste"/>
+              <w:numPr>
+                <w:ilvl w:val="0"/>
+                <w:numId w:val="10"/>
+              </w:numPr>
+              <w:cnfStyle w:val="000000100000" w:firstRow="0" w:lastRow="0" w:firstColumn="0" w:lastColumn="0" w:oddVBand="0" w:evenVBand="0" w:oddHBand="1" w:evenHBand="0" w:firstRowFirstColumn="0" w:firstRowLastColumn="0" w:lastRowFirstColumn="0" w:lastRowLastColumn="0"/>
+              <w:rPr>
+                <w:sz w:val="24"/>
+                <w:szCs w:val="24"/>
+              </w:rPr>
+            </w:pPr>
+            <w:r>
+              <w:rPr>
+                <w:sz w:val="24"/>
+                <w:szCs w:val="24"/>
+              </w:rPr>
+              <w:t>Affichage des erreurs</w:t>
+            </w:r>
+          </w:p>
+          <w:p>
+            <w:pPr>
+              <w:pStyle w:val="Paragraphedeliste"/>
+              <w:numPr>
+                <w:ilvl w:val="0"/>
+                <w:numId w:val="10"/>
+              </w:numPr>
+              <w:cnfStyle w:val="000000100000" w:firstRow="0" w:lastRow="0" w:firstColumn="0" w:lastColumn="0" w:oddVBand="0" w:evenVBand="0" w:oddHBand="1" w:evenHBand="0" w:firstRowFirstColumn="0" w:firstRowLastColumn="0" w:lastRowFirstColumn="0" w:lastRowLastColumn="0"/>
+              <w:rPr>
+                <w:sz w:val="24"/>
+                <w:szCs w:val="24"/>
+              </w:rPr>
+            </w:pPr>
+            <w:proofErr w:type="spellStart"/>
+            <w:r>
+              <w:rPr>
+                <w:sz w:val="24"/>
+                <w:szCs w:val="24"/>
+              </w:rPr>
+              <w:t>Reservation.ejs</w:t>
+            </w:r>
+            <w:proofErr w:type="spellEnd"/>
+            <w:r>
+              <w:rPr>
+                <w:sz w:val="24"/>
+                <w:szCs w:val="24"/>
+              </w:rPr>
+              <w:t xml:space="preserve"> </w:t>
+            </w:r>
+            <w:proofErr w:type="spellStart"/>
+            <w:r>
+              <w:rPr>
+                <w:sz w:val="24"/>
+                <w:szCs w:val="24"/>
+              </w:rPr>
+              <w:t>bootstrap</w:t>
+            </w:r>
+            <w:proofErr w:type="spellEnd"/>
+          </w:p>
+        </w:tc>
+        <w:tc>
+          <w:tcPr>
+            <w:tcW w:w="2924" w:type="dxa"/>
+            <w:shd w:val="clear" w:color="auto" w:fill="FFFFFF" w:themeFill="background1"/>
+          </w:tcPr>
+          <w:p>
+            <w:pPr>
+              <w:pStyle w:val="Paragraphedeliste"/>
+              <w:numPr>
+                <w:ilvl w:val="0"/>
+                <w:numId w:val="10"/>
+              </w:numPr>
+              <w:cnfStyle w:val="000000100000" w:firstRow="0" w:lastRow="0" w:firstColumn="0" w:lastColumn="0" w:oddVBand="0" w:evenVBand="0" w:oddHBand="1" w:evenHBand="0" w:firstRowFirstColumn="0" w:firstRowLastColumn="0" w:lastRowFirstColumn="0" w:lastRowLastColumn="0"/>
+              <w:rPr>
+                <w:sz w:val="24"/>
+                <w:szCs w:val="24"/>
+              </w:rPr>
+            </w:pPr>
+          </w:p>
+        </w:tc>
+        <w:tc>
+          <w:tcPr>
+            <w:tcW w:w="2695" w:type="dxa"/>
+            <w:shd w:val="clear" w:color="auto" w:fill="FFFFFF" w:themeFill="background1"/>
+          </w:tcPr>
+          <w:p>
+            <w:pPr>
+              <w:cnfStyle w:val="000000100000" w:firstRow="0" w:lastRow="0" w:firstColumn="0" w:lastColumn="0" w:oddVBand="0" w:evenVBand="0" w:oddHBand="1" w:evenHBand="0" w:firstRowFirstColumn="0" w:firstRowLastColumn="0" w:lastRowFirstColumn="0" w:lastRowLastColumn="0"/>
+              <w:rPr>
+                <w:sz w:val="24"/>
+                <w:szCs w:val="24"/>
+              </w:rPr>
+            </w:pPr>
+          </w:p>
+        </w:tc>
+      </w:tr>
+      <w:tr>
+        <w:trPr>
+          <w:cnfStyle w:val="000000010000" w:firstRow="0" w:lastRow="0" w:firstColumn="0" w:lastColumn="0" w:oddVBand="0" w:evenVBand="0" w:oddHBand="0" w:evenHBand="1" w:firstRowFirstColumn="0" w:firstRowLastColumn="0" w:lastRowFirstColumn="0" w:lastRowLastColumn="0"/>
+          <w:trHeight w:val="4195"/>
+        </w:trPr>
+        <w:tc>
+          <w:tcPr>
+            <w:cnfStyle w:val="001000000000" w:firstRow="0" w:lastRow="0" w:firstColumn="1" w:lastColumn="0" w:oddVBand="0" w:evenVBand="0" w:oddHBand="0" w:evenHBand="0" w:firstRowFirstColumn="0" w:firstRowLastColumn="0" w:lastRowFirstColumn="0" w:lastRowLastColumn="0"/>
+            <w:tcW w:w="2685" w:type="dxa"/>
+            <w:shd w:val="clear" w:color="auto" w:fill="FFFFFF" w:themeFill="background1"/>
+          </w:tcPr>
+          <w:p>
+            <w:pPr>
+              <w:rPr>
+                <w:sz w:val="24"/>
+              </w:rPr>
+            </w:pPr>
+            <w:proofErr w:type="spellStart"/>
+            <w:r>
+              <w:rPr>
+                <w:sz w:val="24"/>
+              </w:rPr>
+              <w:t>Kian</w:t>
+            </w:r>
+            <w:proofErr w:type="spellEnd"/>
+            <w:r>
+              <w:rPr>
+                <w:sz w:val="24"/>
+              </w:rPr>
+              <w:t xml:space="preserve"> </w:t>
+            </w:r>
+            <w:proofErr w:type="spellStart"/>
+            <w:r>
+              <w:rPr>
+                <w:sz w:val="24"/>
+              </w:rPr>
+              <w:t>Chowanietz</w:t>
+            </w:r>
+            <w:proofErr w:type="spellEnd"/>
+          </w:p>
+        </w:tc>
+        <w:tc>
+          <w:tcPr>
+            <w:tcW w:w="2948" w:type="dxa"/>
+            <w:shd w:val="clear" w:color="auto" w:fill="FFFFFF" w:themeFill="background1"/>
+          </w:tcPr>
+          <w:p>
+            <w:pPr>
+              <w:pStyle w:val="Paragraphedeliste"/>
+              <w:numPr>
+                <w:ilvl w:val="0"/>
+                <w:numId w:val="11"/>
+              </w:numPr>
+              <w:cnfStyle w:val="000000010000" w:firstRow="0" w:lastRow="0" w:firstColumn="0" w:lastColumn="0" w:oddVBand="0" w:evenVBand="0" w:oddHBand="0" w:evenHBand="1" w:firstRowFirstColumn="0" w:firstRowLastColumn="0" w:lastRowFirstColumn="0" w:lastRowLastColumn="0"/>
+              <w:rPr>
+                <w:sz w:val="24"/>
+                <w:szCs w:val="24"/>
+              </w:rPr>
+            </w:pPr>
+            <w:r>
+              <w:rPr>
+                <w:sz w:val="24"/>
+                <w:szCs w:val="24"/>
+              </w:rPr>
+              <w:t xml:space="preserve">Apparence </w:t>
+            </w:r>
+            <w:proofErr w:type="spellStart"/>
+            <w:r>
+              <w:rPr>
+                <w:sz w:val="24"/>
+                <w:szCs w:val="24"/>
+              </w:rPr>
+              <w:t>bootstrap</w:t>
+            </w:r>
+            <w:proofErr w:type="spellEnd"/>
+          </w:p>
+        </w:tc>
+        <w:tc>
+          <w:tcPr>
+            <w:tcW w:w="2924" w:type="dxa"/>
+            <w:shd w:val="clear" w:color="auto" w:fill="FFFFFF" w:themeFill="background1"/>
+          </w:tcPr>
+          <w:p>
+            <w:pPr>
+              <w:pStyle w:val="Paragraphedeliste"/>
+              <w:numPr>
+                <w:ilvl w:val="0"/>
+                <w:numId w:val="11"/>
+              </w:numPr>
+              <w:cnfStyle w:val="000000010000" w:firstRow="0" w:lastRow="0" w:firstColumn="0" w:lastColumn="0" w:oddVBand="0" w:evenVBand="0" w:oddHBand="0" w:evenHBand="1" w:firstRowFirstColumn="0" w:firstRowLastColumn="0" w:lastRowFirstColumn="0" w:lastRowLastColumn="0"/>
+              <w:rPr>
+                <w:sz w:val="24"/>
+                <w:szCs w:val="24"/>
+              </w:rPr>
+            </w:pPr>
+          </w:p>
+        </w:tc>
+        <w:tc>
+          <w:tcPr>
+            <w:tcW w:w="2695" w:type="dxa"/>
+            <w:shd w:val="clear" w:color="auto" w:fill="FFFFFF" w:themeFill="background1"/>
+          </w:tcPr>
+          <w:p>
+            <w:pPr>
+              <w:cnfStyle w:val="000000010000" w:firstRow="0" w:lastRow="0" w:firstColumn="0" w:lastColumn="0" w:oddVBand="0" w:evenVBand="0" w:oddHBand="0" w:evenHBand="1" w:firstRowFirstColumn="0" w:firstRowLastColumn="0" w:lastRowFirstColumn="0" w:lastRowLastColumn="0"/>
+              <w:rPr>
+                <w:sz w:val="24"/>
+                <w:szCs w:val="24"/>
+              </w:rPr>
+            </w:pPr>
+          </w:p>
+        </w:tc>
+      </w:tr>
+      <w:tr>
+        <w:trPr>
+          <w:cnfStyle w:val="000000100000" w:firstRow="0" w:lastRow="0" w:firstColumn="0" w:lastColumn="0" w:oddVBand="0" w:evenVBand="0" w:oddHBand="1" w:evenHBand="0" w:firstRowFirstColumn="0" w:firstRowLastColumn="0" w:lastRowFirstColumn="0" w:lastRowLastColumn="0"/>
+          <w:trHeight w:val="4195"/>
+        </w:trPr>
+        <w:tc>
+          <w:tcPr>
+            <w:cnfStyle w:val="001000000000" w:firstRow="0" w:lastRow="0" w:firstColumn="1" w:lastColumn="0" w:oddVBand="0" w:evenVBand="0" w:oddHBand="0" w:evenHBand="0" w:firstRowFirstColumn="0" w:firstRowLastColumn="0" w:lastRowFirstColumn="0" w:lastRowLastColumn="0"/>
+            <w:tcW w:w="2685" w:type="dxa"/>
+            <w:shd w:val="clear" w:color="auto" w:fill="FFFFFF" w:themeFill="background1"/>
+          </w:tcPr>
+          <w:p>
+            <w:pPr>
+              <w:rPr>
+                <w:sz w:val="24"/>
+              </w:rPr>
+            </w:pPr>
+            <w:r>
+              <w:rPr>
+                <w:sz w:val="24"/>
+              </w:rPr>
+              <w:t>Olivier Drolet</w:t>
+            </w:r>
+          </w:p>
+        </w:tc>
+        <w:tc>
+          <w:tcPr>
+            <w:tcW w:w="2948" w:type="dxa"/>
+            <w:shd w:val="clear" w:color="auto" w:fill="FFFFFF" w:themeFill="background1"/>
+          </w:tcPr>
+          <w:p>
+            <w:pPr>
+              <w:pStyle w:val="Paragraphedeliste"/>
+              <w:numPr>
+                <w:ilvl w:val="0"/>
+                <w:numId w:val="3"/>
+              </w:numPr>
+              <w:cnfStyle w:val="000000100000" w:firstRow="0" w:lastRow="0" w:firstColumn="0" w:lastColumn="0" w:oddVBand="0" w:evenVBand="0" w:oddHBand="1" w:evenHBand="0" w:firstRowFirstColumn="0" w:firstRowLastColumn="0" w:lastRowFirstColumn="0" w:lastRowLastColumn="0"/>
+              <w:rPr>
+                <w:sz w:val="24"/>
+                <w:szCs w:val="24"/>
+              </w:rPr>
+            </w:pPr>
+            <w:r>
+              <w:rPr>
+                <w:sz w:val="24"/>
+                <w:szCs w:val="24"/>
+              </w:rPr>
+              <w:t xml:space="preserve">Authentification par </w:t>
+            </w:r>
+            <w:proofErr w:type="spellStart"/>
+            <w:r>
+              <w:rPr>
+                <w:sz w:val="24"/>
+                <w:szCs w:val="24"/>
+              </w:rPr>
+              <w:t>token</w:t>
+            </w:r>
+            <w:proofErr w:type="spellEnd"/>
+          </w:p>
+        </w:tc>
+        <w:tc>
+          <w:tcPr>
+            <w:tcW w:w="2924" w:type="dxa"/>
+            <w:shd w:val="clear" w:color="auto" w:fill="FFFFFF" w:themeFill="background1"/>
+          </w:tcPr>
+          <w:p>
+            <w:pPr>
+              <w:pStyle w:val="Paragraphedeliste"/>
+              <w:numPr>
+                <w:ilvl w:val="0"/>
+                <w:numId w:val="3"/>
+              </w:numPr>
+              <w:cnfStyle w:val="000000100000" w:firstRow="0" w:lastRow="0" w:firstColumn="0" w:lastColumn="0" w:oddVBand="0" w:evenVBand="0" w:oddHBand="1" w:evenHBand="0" w:firstRowFirstColumn="0" w:firstRowLastColumn="0" w:lastRowFirstColumn="0" w:lastRowLastColumn="0"/>
+              <w:rPr>
+                <w:sz w:val="24"/>
+                <w:szCs w:val="24"/>
+              </w:rPr>
+            </w:pPr>
+          </w:p>
+        </w:tc>
+        <w:tc>
+          <w:tcPr>
+            <w:tcW w:w="2695" w:type="dxa"/>
+            <w:shd w:val="clear" w:color="auto" w:fill="FFFFFF" w:themeFill="background1"/>
+          </w:tcPr>
+          <w:p>
+            <w:pPr>
+              <w:cnfStyle w:val="000000100000" w:firstRow="0" w:lastRow="0" w:firstColumn="0" w:lastColumn="0" w:oddVBand="0" w:evenVBand="0" w:oddHBand="1" w:evenHBand="0" w:firstRowFirstColumn="0" w:firstRowLastColumn="0" w:lastRowFirstColumn="0" w:lastRowLastColumn="0"/>
+              <w:rPr>
+                <w:sz w:val="24"/>
+                <w:szCs w:val="24"/>
+              </w:rPr>
+            </w:pPr>
+          </w:p>
+        </w:tc>
+      </w:tr>
+      <w:tr>
+        <w:trPr>
+          <w:cnfStyle w:val="000000010000" w:firstRow="0" w:lastRow="0" w:firstColumn="0" w:lastColumn="0" w:oddVBand="0" w:evenVBand="0" w:oddHBand="0" w:evenHBand="1" w:firstRowFirstColumn="0" w:firstRowLastColumn="0" w:lastRowFirstColumn="0" w:lastRowLastColumn="0"/>
+          <w:trHeight w:val="4195"/>
+        </w:trPr>
+        <w:tc>
+          <w:tcPr>
+            <w:cnfStyle w:val="001000000000" w:firstRow="0" w:lastRow="0" w:firstColumn="1" w:lastColumn="0" w:oddVBand="0" w:evenVBand="0" w:oddHBand="0" w:evenHBand="0" w:firstRowFirstColumn="0" w:firstRowLastColumn="0" w:lastRowFirstColumn="0" w:lastRowLastColumn="0"/>
+            <w:tcW w:w="2685" w:type="dxa"/>
+            <w:shd w:val="clear" w:color="auto" w:fill="FFFFFF" w:themeFill="background1"/>
+          </w:tcPr>
+          <w:p>
+            <w:pPr>
+              <w:rPr>
+                <w:sz w:val="24"/>
+              </w:rPr>
+            </w:pPr>
+            <w:r>
+              <w:rPr>
+                <w:sz w:val="24"/>
+              </w:rPr>
+              <w:lastRenderedPageBreak/>
+              <w:t>Félix Hoang-</w:t>
+            </w:r>
+            <w:proofErr w:type="spellStart"/>
+            <w:r>
+              <w:rPr>
+                <w:sz w:val="24"/>
+              </w:rPr>
+              <w:t>Yip</w:t>
+            </w:r>
+            <w:proofErr w:type="spellEnd"/>
+          </w:p>
+        </w:tc>
+        <w:tc>
+          <w:tcPr>
+            <w:tcW w:w="2948" w:type="dxa"/>
+            <w:shd w:val="clear" w:color="auto" w:fill="FFFFFF" w:themeFill="background1"/>
+          </w:tcPr>
+          <w:p>
+            <w:pPr>
+              <w:pStyle w:val="Paragraphedeliste"/>
+              <w:numPr>
+                <w:ilvl w:val="0"/>
+                <w:numId w:val="12"/>
+              </w:numPr>
+              <w:cnfStyle w:val="000000010000" w:firstRow="0" w:lastRow="0" w:firstColumn="0" w:lastColumn="0" w:oddVBand="0" w:evenVBand="0" w:oddHBand="0" w:evenHBand="1" w:firstRowFirstColumn="0" w:firstRowLastColumn="0" w:lastRowFirstColumn="0" w:lastRowLastColumn="0"/>
+              <w:rPr>
+                <w:sz w:val="24"/>
+                <w:szCs w:val="24"/>
+              </w:rPr>
+            </w:pPr>
+            <w:proofErr w:type="spellStart"/>
+            <w:r>
+              <w:rPr>
+                <w:sz w:val="24"/>
+                <w:szCs w:val="24"/>
+              </w:rPr>
+              <w:t>Reservation.ejs</w:t>
+            </w:r>
+            <w:proofErr w:type="spellEnd"/>
+            <w:r>
+              <w:rPr>
+                <w:sz w:val="24"/>
+                <w:szCs w:val="24"/>
+              </w:rPr>
+              <w:t xml:space="preserve"> fonctionnement</w:t>
+            </w:r>
+          </w:p>
+        </w:tc>
+        <w:tc>
+          <w:tcPr>
+            <w:tcW w:w="2924" w:type="dxa"/>
+            <w:shd w:val="clear" w:color="auto" w:fill="FFFFFF" w:themeFill="background1"/>
+          </w:tcPr>
+          <w:p>
+            <w:pPr>
+              <w:pStyle w:val="Paragraphedeliste"/>
+              <w:numPr>
+                <w:ilvl w:val="0"/>
+                <w:numId w:val="12"/>
+              </w:numPr>
+              <w:cnfStyle w:val="000000010000" w:firstRow="0" w:lastRow="0" w:firstColumn="0" w:lastColumn="0" w:oddVBand="0" w:evenVBand="0" w:oddHBand="0" w:evenHBand="1" w:firstRowFirstColumn="0" w:firstRowLastColumn="0" w:lastRowFirstColumn="0" w:lastRowLastColumn="0"/>
+              <w:rPr>
+                <w:sz w:val="24"/>
+                <w:szCs w:val="24"/>
+              </w:rPr>
+            </w:pPr>
+          </w:p>
+        </w:tc>
+        <w:tc>
+          <w:tcPr>
+            <w:tcW w:w="2695" w:type="dxa"/>
+            <w:shd w:val="clear" w:color="auto" w:fill="FFFFFF" w:themeFill="background1"/>
+          </w:tcPr>
+          <w:p>
+            <w:pPr>
+              <w:cnfStyle w:val="000000010000" w:firstRow="0" w:lastRow="0" w:firstColumn="0" w:lastColumn="0" w:oddVBand="0" w:evenVBand="0" w:oddHBand="0" w:evenHBand="1" w:firstRowFirstColumn="0" w:firstRowLastColumn="0" w:lastRowFirstColumn="0" w:lastRowLastColumn="0"/>
+              <w:rPr>
+                <w:sz w:val="24"/>
+                <w:szCs w:val="24"/>
+              </w:rPr>
+            </w:pPr>
+          </w:p>
+        </w:tc>
+      </w:tr>
+    </w:tbl>
     <w:p/>
     <w:sectPr>
       <w:pgSz w:w="12240" w:h="15840"/>
@@ -4962,6 +6306,27 @@
     <w:qFormat/>
     <w:rsid w:val="005A1CB5"/>
   </w:style>
+  <w:style w:type="paragraph" w:styleId="Titre1">
+    <w:name w:val="heading 1"/>
+    <w:basedOn w:val="Normal"/>
+    <w:next w:val="Normal"/>
+    <w:link w:val="Titre1Car"/>
+    <w:uiPriority w:val="9"/>
+    <w:qFormat/>
+    <w:rsid w:val="006E5580"/>
+    <w:pPr>
+      <w:keepNext/>
+      <w:keepLines/>
+      <w:spacing w:before="240" w:after="0"/>
+      <w:outlineLvl w:val="0"/>
+    </w:pPr>
+    <w:rPr>
+      <w:rFonts w:asciiTheme="majorHAnsi" w:eastAsiaTheme="majorEastAsia" w:hAnsiTheme="majorHAnsi" w:cstheme="majorBidi"/>
+      <w:color w:val="365F91" w:themeColor="accent1" w:themeShade="BF"/>
+      <w:sz w:val="32"/>
+      <w:szCs w:val="32"/>
+    </w:rPr>
+  </w:style>
   <w:style w:type="character" w:default="1" w:styleId="Policepardfaut">
     <w:name w:val="Default Paragraph Font"/>
     <w:uiPriority w:val="1"/>
@@ -5171,6 +6536,19 @@
       <w:ind w:left="720"/>
       <w:contextualSpacing/>
     </w:pPr>
+  </w:style>
+  <w:style w:type="character" w:customStyle="1" w:styleId="Titre1Car">
+    <w:name w:val="Titre 1 Car"/>
+    <w:basedOn w:val="Policepardfaut"/>
+    <w:link w:val="Titre1"/>
+    <w:uiPriority w:val="9"/>
+    <w:rsid w:val="006E5580"/>
+    <w:rPr>
+      <w:rFonts w:asciiTheme="majorHAnsi" w:eastAsiaTheme="majorEastAsia" w:hAnsiTheme="majorHAnsi" w:cstheme="majorBidi"/>
+      <w:color w:val="365F91" w:themeColor="accent1" w:themeShade="BF"/>
+      <w:sz w:val="32"/>
+      <w:szCs w:val="32"/>
+    </w:rPr>
   </w:style>
 </w:styles>
 </file>

</xml_diff>

<commit_message>
Mise à jour des documents de sprint
</commit_message>
<xml_diff>
--- a/Documents/Documents sprint/SuiviSprint.docx
+++ b/Documents/Documents sprint/SuiviSprint.docx
@@ -4,7 +4,7 @@
   <w:body>
     <w:p>
       <w:pPr>
-        <w:pStyle w:val="Titre1"/>
+        <w:pStyle w:val="Heading1"/>
         <w:rPr>
           <w:lang w:val="en-CA"/>
         </w:rPr>
@@ -22,14 +22,12 @@
           <w:lang w:val="en-CA"/>
         </w:rPr>
       </w:pPr>
-      <w:proofErr w:type="gramStart"/>
       <w:r>
         <w:rPr>
           <w:lang w:val="en-CA"/>
         </w:rPr>
         <w:t>Équipe :</w:t>
       </w:r>
-      <w:proofErr w:type="gramEnd"/>
       <w:r>
         <w:rPr>
           <w:lang w:val="en-CA"/>
@@ -97,7 +95,7 @@
     </w:p>
     <w:tbl>
       <w:tblPr>
-        <w:tblStyle w:val="Grilleclaire"/>
+        <w:tblStyle w:val="LightGrid"/>
         <w:tblW w:w="11252" w:type="dxa"/>
         <w:tblLook w:val="04A0" w:firstRow="1" w:lastRow="0" w:firstColumn="1" w:lastColumn="0" w:noHBand="0" w:noVBand="1"/>
       </w:tblPr>
@@ -292,28 +290,12 @@
                 <w:sz w:val="24"/>
               </w:rPr>
             </w:pPr>
-            <w:proofErr w:type="spellStart"/>
-            <w:r>
-              <w:rPr>
-                <w:sz w:val="24"/>
-              </w:rPr>
-              <w:t>Kian</w:t>
-            </w:r>
-            <w:proofErr w:type="spellEnd"/>
-            <w:r>
-              <w:rPr>
-                <w:sz w:val="24"/>
-              </w:rPr>
-              <w:t xml:space="preserve"> </w:t>
-            </w:r>
-            <w:proofErr w:type="spellStart"/>
-            <w:r>
-              <w:rPr>
-                <w:sz w:val="24"/>
-              </w:rPr>
-              <w:t>Chowanietz</w:t>
-            </w:r>
-            <w:proofErr w:type="spellEnd"/>
+            <w:r>
+              <w:rPr>
+                <w:sz w:val="24"/>
+              </w:rPr>
+              <w:t>Kian Chowanietz</w:t>
+            </w:r>
           </w:p>
         </w:tc>
         <w:tc>
@@ -323,7 +305,7 @@
           </w:tcPr>
           <w:p>
             <w:pPr>
-              <w:pStyle w:val="Paragraphedeliste"/>
+              <w:pStyle w:val="ListParagraph"/>
               <w:numPr>
                 <w:ilvl w:val="0"/>
                 <w:numId w:val="2"/>
@@ -334,58 +316,17 @@
                 <w:szCs w:val="24"/>
               </w:rPr>
             </w:pPr>
-            <w:proofErr w:type="spellStart"/>
-            <w:r>
-              <w:rPr>
-                <w:sz w:val="24"/>
-                <w:szCs w:val="24"/>
-              </w:rPr>
-              <w:t>Partials</w:t>
-            </w:r>
-            <w:proofErr w:type="spellEnd"/>
-            <w:r>
-              <w:rPr>
-                <w:sz w:val="24"/>
-                <w:szCs w:val="24"/>
-              </w:rPr>
-              <w:t xml:space="preserve"> (</w:t>
-            </w:r>
-            <w:proofErr w:type="spellStart"/>
-            <w:r>
-              <w:rPr>
-                <w:sz w:val="24"/>
-                <w:szCs w:val="24"/>
-              </w:rPr>
-              <w:t>navbar</w:t>
-            </w:r>
-            <w:proofErr w:type="spellEnd"/>
-            <w:r>
-              <w:rPr>
-                <w:sz w:val="24"/>
-                <w:szCs w:val="24"/>
-              </w:rPr>
-              <w:t xml:space="preserve">, </w:t>
-            </w:r>
-            <w:proofErr w:type="spellStart"/>
-            <w:r>
-              <w:rPr>
-                <w:sz w:val="24"/>
-                <w:szCs w:val="24"/>
-              </w:rPr>
-              <w:t>etc</w:t>
-            </w:r>
-            <w:proofErr w:type="spellEnd"/>
-            <w:r>
-              <w:rPr>
-                <w:sz w:val="24"/>
-                <w:szCs w:val="24"/>
-              </w:rPr>
-              <w:t>)</w:t>
-            </w:r>
-          </w:p>
-          <w:p>
-            <w:pPr>
-              <w:pStyle w:val="Paragraphedeliste"/>
+            <w:r>
+              <w:rPr>
+                <w:sz w:val="24"/>
+                <w:szCs w:val="24"/>
+              </w:rPr>
+              <w:t>Partials (navbar, etc)</w:t>
+            </w:r>
+          </w:p>
+          <w:p>
+            <w:pPr>
+              <w:pStyle w:val="ListParagraph"/>
               <w:numPr>
                 <w:ilvl w:val="0"/>
                 <w:numId w:val="2"/>
@@ -406,7 +347,7 @@
           </w:p>
           <w:p>
             <w:pPr>
-              <w:pStyle w:val="Paragraphedeliste"/>
+              <w:pStyle w:val="ListParagraph"/>
               <w:numPr>
                 <w:ilvl w:val="0"/>
                 <w:numId w:val="2"/>
@@ -427,7 +368,7 @@
           </w:p>
           <w:p>
             <w:pPr>
-              <w:pStyle w:val="Paragraphedeliste"/>
+              <w:pStyle w:val="ListParagraph"/>
               <w:numPr>
                 <w:ilvl w:val="0"/>
                 <w:numId w:val="2"/>
@@ -443,28 +384,12 @@
                 <w:sz w:val="24"/>
                 <w:szCs w:val="24"/>
               </w:rPr>
-              <w:t xml:space="preserve">Création du </w:t>
-            </w:r>
-            <w:proofErr w:type="spellStart"/>
-            <w:r>
-              <w:rPr>
-                <w:sz w:val="24"/>
-                <w:szCs w:val="24"/>
-              </w:rPr>
-              <w:t>css</w:t>
-            </w:r>
-            <w:proofErr w:type="spellEnd"/>
-            <w:r>
-              <w:rPr>
-                <w:sz w:val="24"/>
-                <w:szCs w:val="24"/>
-              </w:rPr>
-              <w:t xml:space="preserve"> (custom.css)</w:t>
-            </w:r>
-          </w:p>
-          <w:p>
-            <w:pPr>
-              <w:pStyle w:val="Paragraphedeliste"/>
+              <w:t>Création du css (custom.css)</w:t>
+            </w:r>
+          </w:p>
+          <w:p>
+            <w:pPr>
+              <w:pStyle w:val="ListParagraph"/>
               <w:numPr>
                 <w:ilvl w:val="0"/>
                 <w:numId w:val="2"/>
@@ -485,7 +410,7 @@
           </w:p>
           <w:p>
             <w:pPr>
-              <w:pStyle w:val="Paragraphedeliste"/>
+              <w:pStyle w:val="ListParagraph"/>
               <w:numPr>
                 <w:ilvl w:val="0"/>
                 <w:numId w:val="2"/>
@@ -506,7 +431,7 @@
           </w:p>
           <w:p>
             <w:pPr>
-              <w:pStyle w:val="Paragraphedeliste"/>
+              <w:pStyle w:val="ListParagraph"/>
               <w:numPr>
                 <w:ilvl w:val="0"/>
                 <w:numId w:val="2"/>
@@ -527,7 +452,7 @@
           </w:p>
           <w:p>
             <w:pPr>
-              <w:pStyle w:val="Paragraphedeliste"/>
+              <w:pStyle w:val="ListParagraph"/>
               <w:numPr>
                 <w:ilvl w:val="0"/>
                 <w:numId w:val="2"/>
@@ -543,39 +468,7 @@
                 <w:sz w:val="24"/>
                 <w:szCs w:val="24"/>
               </w:rPr>
-              <w:t xml:space="preserve">Initialisation du répertoire (modules </w:t>
-            </w:r>
-            <w:proofErr w:type="spellStart"/>
-            <w:r>
-              <w:rPr>
-                <w:sz w:val="24"/>
-                <w:szCs w:val="24"/>
-              </w:rPr>
-              <w:t>npm</w:t>
-            </w:r>
-            <w:proofErr w:type="spellEnd"/>
-            <w:r>
-              <w:rPr>
-                <w:sz w:val="24"/>
-                <w:szCs w:val="24"/>
-              </w:rPr>
-              <w:t xml:space="preserve">, structure de fichiers, </w:t>
-            </w:r>
-            <w:proofErr w:type="spellStart"/>
-            <w:r>
-              <w:rPr>
-                <w:sz w:val="24"/>
-                <w:szCs w:val="24"/>
-              </w:rPr>
-              <w:t>etc</w:t>
-            </w:r>
-            <w:proofErr w:type="spellEnd"/>
-            <w:r>
-              <w:rPr>
-                <w:sz w:val="24"/>
-                <w:szCs w:val="24"/>
-              </w:rPr>
-              <w:t>)</w:t>
+              <w:t>Initialisation du répertoire (modules npm, structure de fichiers, etc)</w:t>
             </w:r>
           </w:p>
         </w:tc>
@@ -586,7 +479,7 @@
           </w:tcPr>
           <w:p>
             <w:pPr>
-              <w:pStyle w:val="Paragraphedeliste"/>
+              <w:pStyle w:val="ListParagraph"/>
               <w:numPr>
                 <w:ilvl w:val="0"/>
                 <w:numId w:val="2"/>
@@ -607,7 +500,7 @@
           </w:p>
           <w:p>
             <w:pPr>
-              <w:pStyle w:val="Paragraphedeliste"/>
+              <w:pStyle w:val="ListParagraph"/>
               <w:numPr>
                 <w:ilvl w:val="0"/>
                 <w:numId w:val="2"/>
@@ -634,7 +527,7 @@
           </w:tcPr>
           <w:p>
             <w:pPr>
-              <w:pStyle w:val="Paragraphedeliste"/>
+              <w:pStyle w:val="ListParagraph"/>
               <w:numPr>
                 <w:ilvl w:val="0"/>
                 <w:numId w:val="2"/>
@@ -688,7 +581,7 @@
           </w:tcPr>
           <w:p>
             <w:pPr>
-              <w:pStyle w:val="Paragraphedeliste"/>
+              <w:pStyle w:val="ListParagraph"/>
               <w:numPr>
                 <w:ilvl w:val="0"/>
                 <w:numId w:val="3"/>
@@ -709,7 +602,7 @@
           </w:p>
           <w:p>
             <w:pPr>
-              <w:pStyle w:val="Paragraphedeliste"/>
+              <w:pStyle w:val="ListParagraph"/>
               <w:numPr>
                 <w:ilvl w:val="0"/>
                 <w:numId w:val="3"/>
@@ -737,7 +630,7 @@
           </w:p>
           <w:p>
             <w:pPr>
-              <w:pStyle w:val="Paragraphedeliste"/>
+              <w:pStyle w:val="ListParagraph"/>
               <w:numPr>
                 <w:ilvl w:val="0"/>
                 <w:numId w:val="3"/>
@@ -779,7 +672,7 @@
           </w:p>
           <w:p>
             <w:pPr>
-              <w:pStyle w:val="Paragraphedeliste"/>
+              <w:pStyle w:val="ListParagraph"/>
               <w:numPr>
                 <w:ilvl w:val="0"/>
                 <w:numId w:val="3"/>
@@ -800,7 +693,7 @@
           </w:p>
           <w:p>
             <w:pPr>
-              <w:pStyle w:val="Paragraphedeliste"/>
+              <w:pStyle w:val="ListParagraph"/>
               <w:numPr>
                 <w:ilvl w:val="0"/>
                 <w:numId w:val="3"/>
@@ -834,7 +727,7 @@
           </w:tcPr>
           <w:p>
             <w:pPr>
-              <w:pStyle w:val="Paragraphedeliste"/>
+              <w:pStyle w:val="ListParagraph"/>
               <w:numPr>
                 <w:ilvl w:val="0"/>
                 <w:numId w:val="3"/>
@@ -855,7 +748,7 @@
           </w:p>
           <w:p>
             <w:pPr>
-              <w:pStyle w:val="Paragraphedeliste"/>
+              <w:pStyle w:val="ListParagraph"/>
               <w:numPr>
                 <w:ilvl w:val="0"/>
                 <w:numId w:val="3"/>
@@ -883,7 +776,7 @@
           </w:p>
           <w:p>
             <w:pPr>
-              <w:pStyle w:val="Paragraphedeliste"/>
+              <w:pStyle w:val="ListParagraph"/>
               <w:numPr>
                 <w:ilvl w:val="0"/>
                 <w:numId w:val="3"/>
@@ -921,23 +814,7 @@
                 <w:sz w:val="24"/>
                 <w:szCs w:val="24"/>
               </w:rPr>
-              <w:t xml:space="preserve">Manque de documentation sur le peuplement de BD à l’aide d’SQL </w:t>
-            </w:r>
-            <w:proofErr w:type="spellStart"/>
-            <w:r>
-              <w:rPr>
-                <w:sz w:val="24"/>
-                <w:szCs w:val="24"/>
-              </w:rPr>
-              <w:t>developer</w:t>
-            </w:r>
-            <w:proofErr w:type="spellEnd"/>
-            <w:r>
-              <w:rPr>
-                <w:sz w:val="24"/>
-                <w:szCs w:val="24"/>
-              </w:rPr>
-              <w:t>.</w:t>
+              <w:t>Manque de documentation sur le peuplement de BD à l’aide d’SQL developer.</w:t>
             </w:r>
           </w:p>
         </w:tc>
@@ -974,7 +851,7 @@
           </w:tcPr>
           <w:p>
             <w:pPr>
-              <w:pStyle w:val="Paragraphedeliste"/>
+              <w:pStyle w:val="ListParagraph"/>
               <w:numPr>
                 <w:ilvl w:val="0"/>
                 <w:numId w:val="5"/>
@@ -995,7 +872,7 @@
           </w:p>
           <w:p>
             <w:pPr>
-              <w:pStyle w:val="Paragraphedeliste"/>
+              <w:pStyle w:val="ListParagraph"/>
               <w:numPr>
                 <w:ilvl w:val="0"/>
                 <w:numId w:val="5"/>
@@ -1022,7 +899,7 @@
           </w:tcPr>
           <w:p>
             <w:pPr>
-              <w:pStyle w:val="Paragraphedeliste"/>
+              <w:pStyle w:val="ListParagraph"/>
               <w:numPr>
                 <w:ilvl w:val="0"/>
                 <w:numId w:val="5"/>
@@ -1081,7 +958,7 @@
     </w:p>
     <w:p>
       <w:pPr>
-        <w:pStyle w:val="Titre1"/>
+        <w:pStyle w:val="Heading1"/>
         <w:rPr>
           <w:lang w:val="en-CA"/>
         </w:rPr>
@@ -1100,19 +977,11 @@
           <w:lang w:val="en-CA"/>
         </w:rPr>
       </w:pPr>
-      <w:proofErr w:type="gramStart"/>
-      <w:r>
-        <w:rPr>
-          <w:lang w:val="en-CA"/>
-        </w:rPr>
-        <w:t>Équipe :</w:t>
-      </w:r>
-      <w:proofErr w:type="gramEnd"/>
-      <w:r>
-        <w:rPr>
-          <w:lang w:val="en-CA"/>
-        </w:rPr>
-        <w:t xml:space="preserve"> </w:t>
+      <w:r>
+        <w:rPr>
+          <w:lang w:val="en-CA"/>
+        </w:rPr>
+        <w:t xml:space="preserve">Équipe : </w:t>
       </w:r>
       <w:r>
         <w:rPr>
@@ -1182,7 +1051,7 @@
     </w:p>
     <w:tbl>
       <w:tblPr>
-        <w:tblStyle w:val="Grilleclaire"/>
+        <w:tblStyle w:val="LightGrid"/>
         <w:tblW w:w="11252" w:type="dxa"/>
         <w:tblLook w:val="04A0" w:firstRow="1" w:lastRow="0" w:firstColumn="1" w:lastColumn="0" w:noHBand="0" w:noVBand="1"/>
       </w:tblPr>
@@ -1363,28 +1232,12 @@
                 <w:sz w:val="24"/>
               </w:rPr>
             </w:pPr>
-            <w:proofErr w:type="spellStart"/>
-            <w:r>
-              <w:rPr>
-                <w:sz w:val="24"/>
-              </w:rPr>
-              <w:t>Kian</w:t>
-            </w:r>
-            <w:proofErr w:type="spellEnd"/>
-            <w:r>
-              <w:rPr>
-                <w:sz w:val="24"/>
-              </w:rPr>
-              <w:t xml:space="preserve"> </w:t>
-            </w:r>
-            <w:proofErr w:type="spellStart"/>
-            <w:r>
-              <w:rPr>
-                <w:sz w:val="24"/>
-              </w:rPr>
-              <w:t>Chowanietz</w:t>
-            </w:r>
-            <w:proofErr w:type="spellEnd"/>
+            <w:r>
+              <w:rPr>
+                <w:sz w:val="24"/>
+              </w:rPr>
+              <w:t>Kian Chowanietz</w:t>
+            </w:r>
           </w:p>
         </w:tc>
         <w:tc>
@@ -1394,7 +1247,7 @@
           </w:tcPr>
           <w:p>
             <w:pPr>
-              <w:pStyle w:val="Paragraphedeliste"/>
+              <w:pStyle w:val="ListParagraph"/>
               <w:numPr>
                 <w:ilvl w:val="0"/>
                 <w:numId w:val="4"/>
@@ -1415,7 +1268,7 @@
           </w:p>
           <w:p>
             <w:pPr>
-              <w:pStyle w:val="Paragraphedeliste"/>
+              <w:pStyle w:val="ListParagraph"/>
               <w:numPr>
                 <w:ilvl w:val="0"/>
                 <w:numId w:val="4"/>
@@ -1436,7 +1289,7 @@
           </w:p>
           <w:p>
             <w:pPr>
-              <w:pStyle w:val="Paragraphedeliste"/>
+              <w:pStyle w:val="ListParagraph"/>
               <w:numPr>
                 <w:ilvl w:val="0"/>
                 <w:numId w:val="4"/>
@@ -1457,7 +1310,7 @@
           </w:p>
           <w:p>
             <w:pPr>
-              <w:pStyle w:val="Paragraphedeliste"/>
+              <w:pStyle w:val="ListParagraph"/>
               <w:numPr>
                 <w:ilvl w:val="0"/>
                 <w:numId w:val="4"/>
@@ -1556,7 +1409,7 @@
           </w:tcPr>
           <w:p>
             <w:pPr>
-              <w:pStyle w:val="Paragraphedeliste"/>
+              <w:pStyle w:val="ListParagraph"/>
               <w:numPr>
                 <w:ilvl w:val="0"/>
                 <w:numId w:val="3"/>
@@ -1577,7 +1430,7 @@
           </w:p>
           <w:p>
             <w:pPr>
-              <w:pStyle w:val="Paragraphedeliste"/>
+              <w:pStyle w:val="ListParagraph"/>
               <w:numPr>
                 <w:ilvl w:val="0"/>
                 <w:numId w:val="3"/>
@@ -1598,7 +1451,7 @@
           </w:p>
           <w:p>
             <w:pPr>
-              <w:pStyle w:val="Paragraphedeliste"/>
+              <w:pStyle w:val="ListParagraph"/>
               <w:numPr>
                 <w:ilvl w:val="0"/>
                 <w:numId w:val="3"/>
@@ -1619,7 +1472,7 @@
           </w:p>
           <w:p>
             <w:pPr>
-              <w:pStyle w:val="Paragraphedeliste"/>
+              <w:pStyle w:val="ListParagraph"/>
               <w:numPr>
                 <w:ilvl w:val="0"/>
                 <w:numId w:val="3"/>
@@ -1635,23 +1488,7 @@
                 <w:sz w:val="24"/>
                 <w:szCs w:val="24"/>
               </w:rPr>
-              <w:t xml:space="preserve">Express </w:t>
-            </w:r>
-            <w:proofErr w:type="spellStart"/>
-            <w:r>
-              <w:rPr>
-                <w:sz w:val="24"/>
-                <w:szCs w:val="24"/>
-              </w:rPr>
-              <w:t>validator</w:t>
-            </w:r>
-            <w:proofErr w:type="spellEnd"/>
-            <w:r>
-              <w:rPr>
-                <w:sz w:val="24"/>
-                <w:szCs w:val="24"/>
-              </w:rPr>
-              <w:t xml:space="preserve"> pour les pages connexion et inscription</w:t>
+              <w:t>Express validator pour les pages connexion et inscription</w:t>
             </w:r>
           </w:p>
         </w:tc>
@@ -1662,7 +1499,7 @@
           </w:tcPr>
           <w:p>
             <w:pPr>
-              <w:pStyle w:val="Paragraphedeliste"/>
+              <w:pStyle w:val="ListParagraph"/>
               <w:numPr>
                 <w:ilvl w:val="0"/>
                 <w:numId w:val="3"/>
@@ -1683,7 +1520,7 @@
           </w:p>
           <w:p>
             <w:pPr>
-              <w:pStyle w:val="Paragraphedeliste"/>
+              <w:pStyle w:val="ListParagraph"/>
               <w:numPr>
                 <w:ilvl w:val="0"/>
                 <w:numId w:val="3"/>
@@ -1699,28 +1536,12 @@
                 <w:sz w:val="24"/>
                 <w:szCs w:val="24"/>
               </w:rPr>
-              <w:t xml:space="preserve">Express </w:t>
-            </w:r>
-            <w:proofErr w:type="spellStart"/>
-            <w:r>
-              <w:rPr>
-                <w:sz w:val="24"/>
-                <w:szCs w:val="24"/>
-              </w:rPr>
-              <w:t>validator</w:t>
-            </w:r>
-            <w:proofErr w:type="spellEnd"/>
-            <w:r>
-              <w:rPr>
-                <w:sz w:val="24"/>
-                <w:szCs w:val="24"/>
-              </w:rPr>
-              <w:t xml:space="preserve"> pour les pages connexion et inscription</w:t>
-            </w:r>
-          </w:p>
-          <w:p>
-            <w:pPr>
-              <w:pStyle w:val="Paragraphedeliste"/>
+              <w:t>Express validator pour les pages connexion et inscription</w:t>
+            </w:r>
+          </w:p>
+          <w:p>
+            <w:pPr>
+              <w:pStyle w:val="ListParagraph"/>
               <w:numPr>
                 <w:ilvl w:val="0"/>
                 <w:numId w:val="3"/>
@@ -1741,7 +1562,7 @@
           </w:p>
           <w:p>
             <w:pPr>
-              <w:pStyle w:val="Paragraphedeliste"/>
+              <w:pStyle w:val="ListParagraph"/>
               <w:numPr>
                 <w:ilvl w:val="0"/>
                 <w:numId w:val="3"/>
@@ -1817,7 +1638,7 @@
           </w:tcPr>
           <w:p>
             <w:pPr>
-              <w:pStyle w:val="Paragraphedeliste"/>
+              <w:pStyle w:val="ListParagraph"/>
               <w:numPr>
                 <w:ilvl w:val="0"/>
                 <w:numId w:val="6"/>
@@ -1844,7 +1665,7 @@
           </w:tcPr>
           <w:p>
             <w:pPr>
-              <w:pStyle w:val="Paragraphedeliste"/>
+              <w:pStyle w:val="ListParagraph"/>
               <w:numPr>
                 <w:ilvl w:val="0"/>
                 <w:numId w:val="6"/>
@@ -1889,7 +1710,7 @@
     </w:p>
     <w:p>
       <w:pPr>
-        <w:pStyle w:val="Titre1"/>
+        <w:pStyle w:val="Heading1"/>
         <w:rPr>
           <w:lang w:val="en-CA"/>
         </w:rPr>
@@ -1908,19 +1729,11 @@
           <w:lang w:val="en-CA"/>
         </w:rPr>
       </w:pPr>
-      <w:proofErr w:type="gramStart"/>
-      <w:r>
-        <w:rPr>
-          <w:lang w:val="en-CA"/>
-        </w:rPr>
-        <w:t>Équipe :</w:t>
-      </w:r>
-      <w:proofErr w:type="gramEnd"/>
-      <w:r>
-        <w:rPr>
-          <w:lang w:val="en-CA"/>
-        </w:rPr>
-        <w:t xml:space="preserve"> </w:t>
+      <w:r>
+        <w:rPr>
+          <w:lang w:val="en-CA"/>
+        </w:rPr>
+        <w:t xml:space="preserve">Équipe : </w:t>
       </w:r>
       <w:r>
         <w:rPr>
@@ -1990,7 +1803,7 @@
     </w:p>
     <w:tbl>
       <w:tblPr>
-        <w:tblStyle w:val="Grilleclaire"/>
+        <w:tblStyle w:val="LightGrid"/>
         <w:tblW w:w="11252" w:type="dxa"/>
         <w:tblLook w:val="04A0" w:firstRow="1" w:lastRow="0" w:firstColumn="1" w:lastColumn="0" w:noHBand="0" w:noVBand="1"/>
       </w:tblPr>
@@ -2094,7 +1907,7 @@
           </w:tcPr>
           <w:p>
             <w:pPr>
-              <w:pStyle w:val="Paragraphedeliste"/>
+              <w:pStyle w:val="ListParagraph"/>
               <w:numPr>
                 <w:ilvl w:val="0"/>
                 <w:numId w:val="10"/>
@@ -2115,7 +1928,7 @@
           </w:p>
           <w:p>
             <w:pPr>
-              <w:pStyle w:val="Paragraphedeliste"/>
+              <w:pStyle w:val="ListParagraph"/>
               <w:numPr>
                 <w:ilvl w:val="0"/>
                 <w:numId w:val="10"/>
@@ -2131,21 +1944,12 @@
                 <w:sz w:val="24"/>
                 <w:szCs w:val="24"/>
               </w:rPr>
-              <w:t xml:space="preserve">Ajouter des éléments dans </w:t>
-            </w:r>
-            <w:proofErr w:type="spellStart"/>
-            <w:r>
-              <w:rPr>
-                <w:sz w:val="24"/>
-                <w:szCs w:val="24"/>
-              </w:rPr>
-              <w:t>principal.ejs</w:t>
-            </w:r>
-            <w:proofErr w:type="spellEnd"/>
-          </w:p>
-          <w:p>
-            <w:pPr>
-              <w:pStyle w:val="Paragraphedeliste"/>
+              <w:t>Ajouter des éléments dans principal.ejs</w:t>
+            </w:r>
+          </w:p>
+          <w:p>
+            <w:pPr>
+              <w:pStyle w:val="ListParagraph"/>
               <w:numPr>
                 <w:ilvl w:val="0"/>
                 <w:numId w:val="10"/>
@@ -2161,21 +1965,12 @@
                 <w:sz w:val="24"/>
                 <w:szCs w:val="24"/>
               </w:rPr>
-              <w:t xml:space="preserve">Changement de page par </w:t>
-            </w:r>
-            <w:proofErr w:type="spellStart"/>
-            <w:r>
-              <w:rPr>
-                <w:sz w:val="24"/>
-                <w:szCs w:val="24"/>
-              </w:rPr>
-              <w:t>planet</w:t>
-            </w:r>
-            <w:proofErr w:type="spellEnd"/>
-          </w:p>
-          <w:p>
-            <w:pPr>
-              <w:pStyle w:val="Paragraphedeliste"/>
+              <w:t>Changement de page par planet</w:t>
+            </w:r>
+          </w:p>
+          <w:p>
+            <w:pPr>
+              <w:pStyle w:val="ListParagraph"/>
               <w:numPr>
                 <w:ilvl w:val="0"/>
                 <w:numId w:val="10"/>
@@ -2207,7 +2002,6 @@
               </w:rPr>
               <w:t xml:space="preserve"> </w:t>
             </w:r>
-            <w:proofErr w:type="spellStart"/>
             <w:r>
               <w:rPr>
                 <w:sz w:val="24"/>
@@ -2215,7 +2009,6 @@
               </w:rPr>
               <w:t>recu-billet.ejs</w:t>
             </w:r>
-            <w:proofErr w:type="spellEnd"/>
           </w:p>
         </w:tc>
         <w:tc>
@@ -2225,7 +2018,7 @@
           </w:tcPr>
           <w:p>
             <w:pPr>
-              <w:pStyle w:val="Paragraphedeliste"/>
+              <w:pStyle w:val="ListParagraph"/>
               <w:numPr>
                 <w:ilvl w:val="0"/>
                 <w:numId w:val="10"/>
@@ -2246,7 +2039,7 @@
           </w:p>
           <w:p>
             <w:pPr>
-              <w:pStyle w:val="Paragraphedeliste"/>
+              <w:pStyle w:val="ListParagraph"/>
               <w:numPr>
                 <w:ilvl w:val="0"/>
                 <w:numId w:val="10"/>
@@ -2267,7 +2060,7 @@
           </w:p>
           <w:p>
             <w:pPr>
-              <w:pStyle w:val="Paragraphedeliste"/>
+              <w:pStyle w:val="ListParagraph"/>
               <w:numPr>
                 <w:ilvl w:val="0"/>
                 <w:numId w:val="10"/>
@@ -2288,7 +2081,7 @@
           </w:p>
           <w:p>
             <w:pPr>
-              <w:pStyle w:val="Paragraphedeliste"/>
+              <w:pStyle w:val="ListParagraph"/>
               <w:numPr>
                 <w:ilvl w:val="0"/>
                 <w:numId w:val="10"/>
@@ -2383,28 +2176,12 @@
                 <w:sz w:val="24"/>
               </w:rPr>
             </w:pPr>
-            <w:proofErr w:type="spellStart"/>
-            <w:r>
-              <w:rPr>
-                <w:sz w:val="24"/>
-              </w:rPr>
-              <w:t>Kian</w:t>
-            </w:r>
-            <w:proofErr w:type="spellEnd"/>
-            <w:r>
-              <w:rPr>
-                <w:sz w:val="24"/>
-              </w:rPr>
-              <w:t xml:space="preserve"> </w:t>
-            </w:r>
-            <w:proofErr w:type="spellStart"/>
-            <w:r>
-              <w:rPr>
-                <w:sz w:val="24"/>
-              </w:rPr>
-              <w:t>Chowanietz</w:t>
-            </w:r>
-            <w:proofErr w:type="spellEnd"/>
+            <w:r>
+              <w:rPr>
+                <w:sz w:val="24"/>
+              </w:rPr>
+              <w:t>Kian Chowanietz</w:t>
+            </w:r>
           </w:p>
         </w:tc>
         <w:tc>
@@ -2414,7 +2191,7 @@
           </w:tcPr>
           <w:p>
             <w:pPr>
-              <w:pStyle w:val="Paragraphedeliste"/>
+              <w:pStyle w:val="ListParagraph"/>
               <w:numPr>
                 <w:ilvl w:val="0"/>
                 <w:numId w:val="11"/>
@@ -2435,7 +2212,7 @@
           </w:p>
           <w:p>
             <w:pPr>
-              <w:pStyle w:val="Paragraphedeliste"/>
+              <w:pStyle w:val="ListParagraph"/>
               <w:numPr>
                 <w:ilvl w:val="0"/>
                 <w:numId w:val="11"/>
@@ -2456,7 +2233,7 @@
           </w:p>
           <w:p>
             <w:pPr>
-              <w:pStyle w:val="Paragraphedeliste"/>
+              <w:pStyle w:val="ListParagraph"/>
               <w:numPr>
                 <w:ilvl w:val="0"/>
                 <w:numId w:val="11"/>
@@ -2477,7 +2254,7 @@
           </w:p>
           <w:p>
             <w:pPr>
-              <w:pStyle w:val="Paragraphedeliste"/>
+              <w:pStyle w:val="ListParagraph"/>
               <w:numPr>
                 <w:ilvl w:val="0"/>
                 <w:numId w:val="11"/>
@@ -2504,7 +2281,7 @@
           </w:tcPr>
           <w:p>
             <w:pPr>
-              <w:pStyle w:val="Paragraphedeliste"/>
+              <w:pStyle w:val="ListParagraph"/>
               <w:numPr>
                 <w:ilvl w:val="0"/>
                 <w:numId w:val="11"/>
@@ -2525,7 +2302,7 @@
           </w:p>
           <w:p>
             <w:pPr>
-              <w:pStyle w:val="Paragraphedeliste"/>
+              <w:pStyle w:val="ListParagraph"/>
               <w:numPr>
                 <w:ilvl w:val="0"/>
                 <w:numId w:val="11"/>
@@ -2607,7 +2384,7 @@
           </w:tcPr>
           <w:p>
             <w:pPr>
-              <w:pStyle w:val="Paragraphedeliste"/>
+              <w:pStyle w:val="ListParagraph"/>
               <w:numPr>
                 <w:ilvl w:val="0"/>
                 <w:numId w:val="3"/>
@@ -2628,7 +2405,7 @@
           </w:p>
           <w:p>
             <w:pPr>
-              <w:pStyle w:val="Paragraphedeliste"/>
+              <w:pStyle w:val="ListParagraph"/>
               <w:numPr>
                 <w:ilvl w:val="0"/>
                 <w:numId w:val="3"/>
@@ -2657,7 +2434,7 @@
           </w:p>
           <w:p>
             <w:pPr>
-              <w:pStyle w:val="Paragraphedeliste"/>
+              <w:pStyle w:val="ListParagraph"/>
               <w:numPr>
                 <w:ilvl w:val="0"/>
                 <w:numId w:val="3"/>
@@ -2673,23 +2450,7 @@
                 <w:sz w:val="24"/>
                 <w:szCs w:val="24"/>
               </w:rPr>
-              <w:t xml:space="preserve">Express </w:t>
-            </w:r>
-            <w:proofErr w:type="spellStart"/>
-            <w:r>
-              <w:rPr>
-                <w:sz w:val="24"/>
-                <w:szCs w:val="24"/>
-              </w:rPr>
-              <w:t>validator</w:t>
-            </w:r>
-            <w:proofErr w:type="spellEnd"/>
-            <w:r>
-              <w:rPr>
-                <w:sz w:val="24"/>
-                <w:szCs w:val="24"/>
-              </w:rPr>
-              <w:t xml:space="preserve"> pour les pages connexion et inscription</w:t>
+              <w:t>Express validator pour les pages connexion et inscription</w:t>
             </w:r>
           </w:p>
         </w:tc>
@@ -2700,7 +2461,7 @@
           </w:tcPr>
           <w:p>
             <w:pPr>
-              <w:pStyle w:val="Paragraphedeliste"/>
+              <w:pStyle w:val="ListParagraph"/>
               <w:numPr>
                 <w:ilvl w:val="0"/>
                 <w:numId w:val="3"/>
@@ -2716,28 +2477,12 @@
                 <w:sz w:val="24"/>
                 <w:szCs w:val="24"/>
               </w:rPr>
-              <w:t xml:space="preserve">Express </w:t>
-            </w:r>
-            <w:proofErr w:type="spellStart"/>
-            <w:r>
-              <w:rPr>
-                <w:sz w:val="24"/>
-                <w:szCs w:val="24"/>
-              </w:rPr>
-              <w:t>validator</w:t>
-            </w:r>
-            <w:proofErr w:type="spellEnd"/>
-            <w:r>
-              <w:rPr>
-                <w:sz w:val="24"/>
-                <w:szCs w:val="24"/>
-              </w:rPr>
-              <w:t xml:space="preserve"> pour les pages connexion et inscription</w:t>
-            </w:r>
-          </w:p>
-          <w:p>
-            <w:pPr>
-              <w:pStyle w:val="Paragraphedeliste"/>
+              <w:t>Express validator pour les pages connexion et inscription</w:t>
+            </w:r>
+          </w:p>
+          <w:p>
+            <w:pPr>
+              <w:pStyle w:val="ListParagraph"/>
               <w:numPr>
                 <w:ilvl w:val="0"/>
                 <w:numId w:val="3"/>
@@ -2758,7 +2503,7 @@
           </w:p>
           <w:p>
             <w:pPr>
-              <w:pStyle w:val="Paragraphedeliste"/>
+              <w:pStyle w:val="ListParagraph"/>
               <w:numPr>
                 <w:ilvl w:val="0"/>
                 <w:numId w:val="3"/>
@@ -2834,7 +2579,7 @@
           </w:tcPr>
           <w:p>
             <w:pPr>
-              <w:pStyle w:val="Paragraphedeliste"/>
+              <w:pStyle w:val="ListParagraph"/>
               <w:numPr>
                 <w:ilvl w:val="0"/>
                 <w:numId w:val="12"/>
@@ -2855,7 +2600,7 @@
           </w:p>
           <w:p>
             <w:pPr>
-              <w:pStyle w:val="Paragraphedeliste"/>
+              <w:pStyle w:val="ListParagraph"/>
               <w:numPr>
                 <w:ilvl w:val="0"/>
                 <w:numId w:val="12"/>
@@ -2876,7 +2621,7 @@
           </w:p>
           <w:p>
             <w:pPr>
-              <w:pStyle w:val="Paragraphedeliste"/>
+              <w:pStyle w:val="ListParagraph"/>
               <w:numPr>
                 <w:ilvl w:val="0"/>
                 <w:numId w:val="12"/>
@@ -2896,7 +2641,7 @@
           </w:tcPr>
           <w:p>
             <w:pPr>
-              <w:pStyle w:val="Paragraphedeliste"/>
+              <w:pStyle w:val="ListParagraph"/>
               <w:numPr>
                 <w:ilvl w:val="0"/>
                 <w:numId w:val="12"/>
@@ -2941,7 +2686,7 @@
     </w:p>
     <w:p>
       <w:pPr>
-        <w:pStyle w:val="Titre1"/>
+        <w:pStyle w:val="Heading1"/>
         <w:rPr>
           <w:lang w:val="en-CA"/>
         </w:rPr>
@@ -2960,19 +2705,11 @@
           <w:lang w:val="en-CA"/>
         </w:rPr>
       </w:pPr>
-      <w:proofErr w:type="gramStart"/>
-      <w:r>
-        <w:rPr>
-          <w:lang w:val="en-CA"/>
-        </w:rPr>
-        <w:t>Équipe :</w:t>
-      </w:r>
-      <w:proofErr w:type="gramEnd"/>
-      <w:r>
-        <w:rPr>
-          <w:lang w:val="en-CA"/>
-        </w:rPr>
-        <w:t xml:space="preserve"> </w:t>
+      <w:r>
+        <w:rPr>
+          <w:lang w:val="en-CA"/>
+        </w:rPr>
+        <w:t xml:space="preserve">Équipe : </w:t>
       </w:r>
       <w:r>
         <w:rPr>
@@ -3042,7 +2779,7 @@
     </w:p>
     <w:tbl>
       <w:tblPr>
-        <w:tblStyle w:val="Grilleclaire"/>
+        <w:tblStyle w:val="LightGrid"/>
         <w:tblW w:w="11252" w:type="dxa"/>
         <w:tblLook w:val="04A0" w:firstRow="1" w:lastRow="0" w:firstColumn="1" w:lastColumn="0" w:noHBand="0" w:noVBand="1"/>
       </w:tblPr>
@@ -3146,7 +2883,7 @@
           </w:tcPr>
           <w:p>
             <w:pPr>
-              <w:pStyle w:val="Paragraphedeliste"/>
+              <w:pStyle w:val="ListParagraph"/>
               <w:numPr>
                 <w:ilvl w:val="0"/>
                 <w:numId w:val="10"/>
@@ -3167,7 +2904,7 @@
           </w:p>
           <w:p>
             <w:pPr>
-              <w:pStyle w:val="Paragraphedeliste"/>
+              <w:pStyle w:val="ListParagraph"/>
               <w:numPr>
                 <w:ilvl w:val="0"/>
                 <w:numId w:val="10"/>
@@ -3178,7 +2915,6 @@
                 <w:szCs w:val="24"/>
               </w:rPr>
             </w:pPr>
-            <w:proofErr w:type="spellStart"/>
             <w:r>
               <w:rPr>
                 <w:sz w:val="24"/>
@@ -3186,11 +2922,10 @@
               </w:rPr>
               <w:t>exploration.ejs</w:t>
             </w:r>
-            <w:proofErr w:type="spellEnd"/>
-          </w:p>
-          <w:p>
-            <w:pPr>
-              <w:pStyle w:val="Paragraphedeliste"/>
+          </w:p>
+          <w:p>
+            <w:pPr>
+              <w:pStyle w:val="ListParagraph"/>
               <w:numPr>
                 <w:ilvl w:val="0"/>
                 <w:numId w:val="10"/>
@@ -3201,7 +2936,6 @@
                 <w:szCs w:val="24"/>
               </w:rPr>
             </w:pPr>
-            <w:proofErr w:type="spellStart"/>
             <w:r>
               <w:rPr>
                 <w:sz w:val="24"/>
@@ -3209,11 +2943,10 @@
               </w:rPr>
               <w:t>connexion.ejs</w:t>
             </w:r>
-            <w:proofErr w:type="spellEnd"/>
-          </w:p>
-          <w:p>
-            <w:pPr>
-              <w:pStyle w:val="Paragraphedeliste"/>
+          </w:p>
+          <w:p>
+            <w:pPr>
+              <w:pStyle w:val="ListParagraph"/>
               <w:numPr>
                 <w:ilvl w:val="0"/>
                 <w:numId w:val="10"/>
@@ -3224,7 +2957,6 @@
                 <w:szCs w:val="24"/>
               </w:rPr>
             </w:pPr>
-            <w:proofErr w:type="spellStart"/>
             <w:r>
               <w:rPr>
                 <w:sz w:val="24"/>
@@ -3232,11 +2964,10 @@
               </w:rPr>
               <w:t>recu-billet.ejs</w:t>
             </w:r>
-            <w:proofErr w:type="spellEnd"/>
-          </w:p>
-          <w:p>
-            <w:pPr>
-              <w:pStyle w:val="Paragraphedeliste"/>
+          </w:p>
+          <w:p>
+            <w:pPr>
+              <w:pStyle w:val="ListParagraph"/>
               <w:numPr>
                 <w:ilvl w:val="0"/>
                 <w:numId w:val="10"/>
@@ -3247,7 +2978,6 @@
                 <w:szCs w:val="24"/>
               </w:rPr>
             </w:pPr>
-            <w:proofErr w:type="spellStart"/>
             <w:r>
               <w:rPr>
                 <w:sz w:val="24"/>
@@ -3255,11 +2985,10 @@
               </w:rPr>
               <w:t>bootstrap</w:t>
             </w:r>
-            <w:proofErr w:type="spellEnd"/>
-          </w:p>
-          <w:p>
-            <w:pPr>
-              <w:pStyle w:val="Paragraphedeliste"/>
+          </w:p>
+          <w:p>
+            <w:pPr>
+              <w:pStyle w:val="ListParagraph"/>
               <w:numPr>
                 <w:ilvl w:val="0"/>
                 <w:numId w:val="10"/>
@@ -3270,7 +2999,6 @@
                 <w:szCs w:val="24"/>
               </w:rPr>
             </w:pPr>
-            <w:proofErr w:type="spellStart"/>
             <w:r>
               <w:rPr>
                 <w:sz w:val="24"/>
@@ -3278,7 +3006,6 @@
               </w:rPr>
               <w:t>css</w:t>
             </w:r>
-            <w:proofErr w:type="spellEnd"/>
           </w:p>
         </w:tc>
         <w:tc>
@@ -3288,7 +3015,7 @@
           </w:tcPr>
           <w:p>
             <w:pPr>
-              <w:pStyle w:val="Paragraphedeliste"/>
+              <w:pStyle w:val="ListParagraph"/>
               <w:numPr>
                 <w:ilvl w:val="0"/>
                 <w:numId w:val="10"/>
@@ -3309,7 +3036,7 @@
           </w:p>
           <w:p>
             <w:pPr>
-              <w:pStyle w:val="Paragraphedeliste"/>
+              <w:pStyle w:val="ListParagraph"/>
               <w:numPr>
                 <w:ilvl w:val="0"/>
                 <w:numId w:val="10"/>
@@ -3320,31 +3047,13 @@
                 <w:szCs w:val="24"/>
               </w:rPr>
             </w:pPr>
-            <w:proofErr w:type="spellStart"/>
-            <w:r>
-              <w:rPr>
-                <w:sz w:val="24"/>
-                <w:szCs w:val="24"/>
-              </w:rPr>
-              <w:t>Reservation.ejs</w:t>
-            </w:r>
-            <w:proofErr w:type="spellEnd"/>
-            <w:r>
-              <w:rPr>
-                <w:sz w:val="24"/>
-                <w:szCs w:val="24"/>
-              </w:rPr>
-              <w:t xml:space="preserve"> </w:t>
-            </w:r>
-            <w:proofErr w:type="spellStart"/>
-            <w:r>
-              <w:rPr>
-                <w:sz w:val="24"/>
-                <w:szCs w:val="24"/>
-              </w:rPr>
-              <w:t>bootstrap</w:t>
-            </w:r>
-            <w:proofErr w:type="spellEnd"/>
+            <w:r>
+              <w:rPr>
+                <w:sz w:val="24"/>
+                <w:szCs w:val="24"/>
+              </w:rPr>
+              <w:t>Reservation.ejs bootstrap</w:t>
+            </w:r>
           </w:p>
         </w:tc>
         <w:tc>
@@ -3380,28 +3089,12 @@
                 <w:sz w:val="24"/>
               </w:rPr>
             </w:pPr>
-            <w:proofErr w:type="spellStart"/>
-            <w:r>
-              <w:rPr>
-                <w:sz w:val="24"/>
-              </w:rPr>
-              <w:t>Kian</w:t>
-            </w:r>
-            <w:proofErr w:type="spellEnd"/>
-            <w:r>
-              <w:rPr>
-                <w:sz w:val="24"/>
-              </w:rPr>
-              <w:t xml:space="preserve"> </w:t>
-            </w:r>
-            <w:proofErr w:type="spellStart"/>
-            <w:r>
-              <w:rPr>
-                <w:sz w:val="24"/>
-              </w:rPr>
-              <w:t>Chowanietz</w:t>
-            </w:r>
-            <w:proofErr w:type="spellEnd"/>
+            <w:r>
+              <w:rPr>
+                <w:sz w:val="24"/>
+              </w:rPr>
+              <w:t>Kian Chowanietz</w:t>
+            </w:r>
           </w:p>
         </w:tc>
         <w:tc>
@@ -3411,7 +3104,7 @@
           </w:tcPr>
           <w:p>
             <w:pPr>
-              <w:pStyle w:val="Paragraphedeliste"/>
+              <w:pStyle w:val="ListParagraph"/>
               <w:numPr>
                 <w:ilvl w:val="0"/>
                 <w:numId w:val="11"/>
@@ -3432,7 +3125,7 @@
           </w:p>
           <w:p>
             <w:pPr>
-              <w:pStyle w:val="Paragraphedeliste"/>
+              <w:pStyle w:val="ListParagraph"/>
               <w:numPr>
                 <w:ilvl w:val="0"/>
                 <w:numId w:val="11"/>
@@ -3443,26 +3136,17 @@
                 <w:szCs w:val="24"/>
               </w:rPr>
             </w:pPr>
-            <w:proofErr w:type="spellStart"/>
-            <w:r>
-              <w:rPr>
-                <w:sz w:val="24"/>
-                <w:szCs w:val="24"/>
-              </w:rPr>
-              <w:t>Bugfixing</w:t>
-            </w:r>
-            <w:proofErr w:type="spellEnd"/>
-            <w:r>
-              <w:rPr>
-                <w:sz w:val="24"/>
-                <w:szCs w:val="24"/>
-              </w:rPr>
-              <w:t xml:space="preserve"> / Améliorations</w:t>
-            </w:r>
-          </w:p>
-          <w:p>
-            <w:pPr>
-              <w:pStyle w:val="Paragraphedeliste"/>
+            <w:r>
+              <w:rPr>
+                <w:sz w:val="24"/>
+                <w:szCs w:val="24"/>
+              </w:rPr>
+              <w:t>Bugfixing / Améliorations</w:t>
+            </w:r>
+          </w:p>
+          <w:p>
+            <w:pPr>
+              <w:pStyle w:val="ListParagraph"/>
               <w:numPr>
                 <w:ilvl w:val="0"/>
                 <w:numId w:val="11"/>
@@ -3483,7 +3167,7 @@
           </w:p>
           <w:p>
             <w:pPr>
-              <w:pStyle w:val="Paragraphedeliste"/>
+              <w:pStyle w:val="ListParagraph"/>
               <w:numPr>
                 <w:ilvl w:val="0"/>
                 <w:numId w:val="11"/>
@@ -3504,7 +3188,7 @@
           </w:p>
           <w:p>
             <w:pPr>
-              <w:pStyle w:val="Paragraphedeliste"/>
+              <w:pStyle w:val="ListParagraph"/>
               <w:numPr>
                 <w:ilvl w:val="0"/>
                 <w:numId w:val="11"/>
@@ -3531,7 +3215,7 @@
           </w:tcPr>
           <w:p>
             <w:pPr>
-              <w:pStyle w:val="Paragraphedeliste"/>
+              <w:pStyle w:val="ListParagraph"/>
               <w:numPr>
                 <w:ilvl w:val="0"/>
                 <w:numId w:val="11"/>
@@ -3547,21 +3231,12 @@
                 <w:sz w:val="24"/>
                 <w:szCs w:val="24"/>
               </w:rPr>
-              <w:t xml:space="preserve">Apparence </w:t>
-            </w:r>
-            <w:proofErr w:type="spellStart"/>
-            <w:r>
-              <w:rPr>
-                <w:sz w:val="24"/>
-                <w:szCs w:val="24"/>
-              </w:rPr>
-              <w:t>bootstrap</w:t>
-            </w:r>
-            <w:proofErr w:type="spellEnd"/>
-          </w:p>
-          <w:p>
-            <w:pPr>
-              <w:pStyle w:val="Paragraphedeliste"/>
+              <w:t>Apparence bootstrap</w:t>
+            </w:r>
+          </w:p>
+          <w:p>
+            <w:pPr>
+              <w:pStyle w:val="ListParagraph"/>
               <w:numPr>
                 <w:ilvl w:val="0"/>
                 <w:numId w:val="11"/>
@@ -3582,7 +3257,7 @@
           </w:p>
           <w:p>
             <w:pPr>
-              <w:pStyle w:val="Paragraphedeliste"/>
+              <w:pStyle w:val="ListParagraph"/>
               <w:numPr>
                 <w:ilvl w:val="0"/>
                 <w:numId w:val="11"/>
@@ -3593,35 +3268,17 @@
                 <w:szCs w:val="24"/>
               </w:rPr>
             </w:pPr>
-            <w:proofErr w:type="spellStart"/>
-            <w:r>
-              <w:rPr>
-                <w:sz w:val="24"/>
-                <w:szCs w:val="24"/>
-              </w:rPr>
-              <w:t>Hashage</w:t>
-            </w:r>
-            <w:proofErr w:type="spellEnd"/>
-            <w:r>
-              <w:rPr>
-                <w:sz w:val="24"/>
-                <w:szCs w:val="24"/>
-              </w:rPr>
-              <w:t xml:space="preserve"> des </w:t>
-            </w:r>
-            <w:proofErr w:type="spellStart"/>
-            <w:r>
-              <w:rPr>
-                <w:sz w:val="24"/>
-                <w:szCs w:val="24"/>
-              </w:rPr>
-              <w:t>mdp</w:t>
-            </w:r>
-            <w:proofErr w:type="spellEnd"/>
-          </w:p>
-          <w:p>
-            <w:pPr>
-              <w:pStyle w:val="Paragraphedeliste"/>
+            <w:r>
+              <w:rPr>
+                <w:sz w:val="24"/>
+                <w:szCs w:val="24"/>
+              </w:rPr>
+              <w:t>Hashage des mdp</w:t>
+            </w:r>
+          </w:p>
+          <w:p>
+            <w:pPr>
+              <w:pStyle w:val="ListParagraph"/>
               <w:numPr>
                 <w:ilvl w:val="0"/>
                 <w:numId w:val="11"/>
@@ -3689,7 +3346,7 @@
           </w:tcPr>
           <w:p>
             <w:pPr>
-              <w:pStyle w:val="Paragraphedeliste"/>
+              <w:pStyle w:val="ListParagraph"/>
               <w:numPr>
                 <w:ilvl w:val="0"/>
                 <w:numId w:val="3"/>
@@ -3752,7 +3409,7 @@
           </w:p>
           <w:p>
             <w:pPr>
-              <w:pStyle w:val="Paragraphedeliste"/>
+              <w:pStyle w:val="ListParagraph"/>
               <w:numPr>
                 <w:ilvl w:val="0"/>
                 <w:numId w:val="3"/>
@@ -3808,7 +3465,7 @@
           </w:p>
           <w:p>
             <w:pPr>
-              <w:pStyle w:val="Paragraphedeliste"/>
+              <w:pStyle w:val="ListParagraph"/>
               <w:numPr>
                 <w:ilvl w:val="0"/>
                 <w:numId w:val="3"/>
@@ -3829,7 +3486,7 @@
           </w:p>
           <w:p>
             <w:pPr>
-              <w:pStyle w:val="Paragraphedeliste"/>
+              <w:pStyle w:val="ListParagraph"/>
               <w:numPr>
                 <w:ilvl w:val="0"/>
                 <w:numId w:val="3"/>
@@ -3856,7 +3513,7 @@
           </w:tcPr>
           <w:p>
             <w:pPr>
-              <w:pStyle w:val="Paragraphedeliste"/>
+              <w:pStyle w:val="ListParagraph"/>
               <w:numPr>
                 <w:ilvl w:val="0"/>
                 <w:numId w:val="3"/>
@@ -3872,17 +3529,8 @@
                 <w:sz w:val="24"/>
                 <w:szCs w:val="24"/>
               </w:rPr>
-              <w:t xml:space="preserve">Authentification par </w:t>
-            </w:r>
-            <w:proofErr w:type="spellStart"/>
-            <w:r>
-              <w:rPr>
-                <w:sz w:val="24"/>
-                <w:szCs w:val="24"/>
-              </w:rPr>
-              <w:t>token</w:t>
-            </w:r>
-            <w:proofErr w:type="spellEnd"/>
+              <w:t>Authentification par token</w:t>
+            </w:r>
           </w:p>
         </w:tc>
         <w:tc>
@@ -3934,7 +3582,7 @@
           </w:tcPr>
           <w:p>
             <w:pPr>
-              <w:pStyle w:val="Paragraphedeliste"/>
+              <w:pStyle w:val="ListParagraph"/>
               <w:numPr>
                 <w:ilvl w:val="0"/>
                 <w:numId w:val="12"/>
@@ -3962,7 +3610,7 @@
           </w:p>
           <w:p>
             <w:pPr>
-              <w:pStyle w:val="Paragraphedeliste"/>
+              <w:pStyle w:val="ListParagraph"/>
               <w:numPr>
                 <w:ilvl w:val="0"/>
                 <w:numId w:val="12"/>
@@ -3973,7 +3621,6 @@
                 <w:szCs w:val="24"/>
               </w:rPr>
             </w:pPr>
-            <w:proofErr w:type="spellStart"/>
             <w:r>
               <w:rPr>
                 <w:sz w:val="24"/>
@@ -3981,7 +3628,6 @@
               </w:rPr>
               <w:t>bootstrap</w:t>
             </w:r>
-            <w:proofErr w:type="spellEnd"/>
           </w:p>
         </w:tc>
         <w:tc>
@@ -3991,7 +3637,7 @@
           </w:tcPr>
           <w:p>
             <w:pPr>
-              <w:pStyle w:val="Paragraphedeliste"/>
+              <w:pStyle w:val="ListParagraph"/>
               <w:numPr>
                 <w:ilvl w:val="0"/>
                 <w:numId w:val="12"/>
@@ -4002,21 +3648,12 @@
                 <w:szCs w:val="24"/>
               </w:rPr>
             </w:pPr>
-            <w:proofErr w:type="spellStart"/>
-            <w:r>
-              <w:rPr>
-                <w:sz w:val="24"/>
-                <w:szCs w:val="24"/>
-              </w:rPr>
-              <w:t>Reservation.ejs</w:t>
-            </w:r>
-            <w:proofErr w:type="spellEnd"/>
-            <w:r>
-              <w:rPr>
-                <w:sz w:val="24"/>
-                <w:szCs w:val="24"/>
-              </w:rPr>
-              <w:t xml:space="preserve"> fonctionnement</w:t>
+            <w:r>
+              <w:rPr>
+                <w:sz w:val="24"/>
+                <w:szCs w:val="24"/>
+              </w:rPr>
+              <w:t>Reservation.ejs fonctionnement</w:t>
             </w:r>
           </w:p>
         </w:tc>
@@ -4046,7 +3683,7 @@
     </w:p>
     <w:p>
       <w:pPr>
-        <w:pStyle w:val="Titre1"/>
+        <w:pStyle w:val="Heading1"/>
       </w:pPr>
       <w:r>
         <w:lastRenderedPageBreak/>
@@ -4059,19 +3696,11 @@
           <w:lang w:val="en-CA"/>
         </w:rPr>
       </w:pPr>
-      <w:proofErr w:type="gramStart"/>
-      <w:r>
-        <w:rPr>
-          <w:lang w:val="en-CA"/>
-        </w:rPr>
-        <w:t>Équipe :</w:t>
-      </w:r>
-      <w:proofErr w:type="gramEnd"/>
-      <w:r>
-        <w:rPr>
-          <w:lang w:val="en-CA"/>
-        </w:rPr>
-        <w:t xml:space="preserve"> </w:t>
+      <w:r>
+        <w:rPr>
+          <w:lang w:val="en-CA"/>
+        </w:rPr>
+        <w:t xml:space="preserve">Équipe : </w:t>
       </w:r>
       <w:r>
         <w:rPr>
@@ -4147,7 +3776,7 @@
     </w:p>
     <w:tbl>
       <w:tblPr>
-        <w:tblStyle w:val="Grilleclaire"/>
+        <w:tblStyle w:val="LightGrid"/>
         <w:tblW w:w="11252" w:type="dxa"/>
         <w:tblLook w:val="04A0" w:firstRow="1" w:lastRow="0" w:firstColumn="1" w:lastColumn="0" w:noHBand="0" w:noVBand="1"/>
       </w:tblPr>
@@ -4251,7 +3880,7 @@
           </w:tcPr>
           <w:p>
             <w:pPr>
-              <w:pStyle w:val="Paragraphedeliste"/>
+              <w:pStyle w:val="ListParagraph"/>
               <w:numPr>
                 <w:ilvl w:val="0"/>
                 <w:numId w:val="10"/>
@@ -4272,7 +3901,7 @@
           </w:p>
           <w:p>
             <w:pPr>
-              <w:pStyle w:val="Paragraphedeliste"/>
+              <w:pStyle w:val="ListParagraph"/>
               <w:numPr>
                 <w:ilvl w:val="0"/>
                 <w:numId w:val="10"/>
@@ -4283,7 +3912,6 @@
                 <w:szCs w:val="24"/>
               </w:rPr>
             </w:pPr>
-            <w:proofErr w:type="spellStart"/>
             <w:r>
               <w:rPr>
                 <w:sz w:val="24"/>
@@ -4303,25 +3931,8 @@
                 <w:sz w:val="24"/>
                 <w:szCs w:val="24"/>
               </w:rPr>
-              <w:t>servation.ejs</w:t>
-            </w:r>
-            <w:proofErr w:type="spellEnd"/>
-            <w:r>
-              <w:rPr>
-                <w:sz w:val="24"/>
-                <w:szCs w:val="24"/>
-              </w:rPr>
-              <w:t xml:space="preserve"> </w:t>
-            </w:r>
-            <w:proofErr w:type="spellStart"/>
-            <w:r>
-              <w:rPr>
-                <w:sz w:val="24"/>
-                <w:szCs w:val="24"/>
-              </w:rPr>
-              <w:t>bootstrap</w:t>
-            </w:r>
-            <w:proofErr w:type="spellEnd"/>
+              <w:t>servation.ejs bootstrap</w:t>
+            </w:r>
           </w:p>
         </w:tc>
         <w:tc>
@@ -4331,7 +3942,7 @@
           </w:tcPr>
           <w:p>
             <w:pPr>
-              <w:pStyle w:val="Paragraphedeliste"/>
+              <w:pStyle w:val="ListParagraph"/>
               <w:numPr>
                 <w:ilvl w:val="0"/>
                 <w:numId w:val="10"/>
@@ -4347,21 +3958,12 @@
                 <w:sz w:val="24"/>
                 <w:szCs w:val="24"/>
               </w:rPr>
-              <w:t xml:space="preserve">Ajouter les boutons dans </w:t>
-            </w:r>
-            <w:proofErr w:type="spellStart"/>
-            <w:r>
-              <w:rPr>
-                <w:sz w:val="24"/>
-                <w:szCs w:val="24"/>
-              </w:rPr>
-              <w:t>reservation.ejs</w:t>
-            </w:r>
-            <w:proofErr w:type="spellEnd"/>
-          </w:p>
-          <w:p>
-            <w:pPr>
-              <w:pStyle w:val="Paragraphedeliste"/>
+              <w:t>Ajouter les boutons dans reservation.ejs</w:t>
+            </w:r>
+          </w:p>
+          <w:p>
+            <w:pPr>
+              <w:pStyle w:val="ListParagraph"/>
               <w:numPr>
                 <w:ilvl w:val="0"/>
                 <w:numId w:val="10"/>
@@ -4435,28 +4037,12 @@
                 <w:sz w:val="24"/>
               </w:rPr>
             </w:pPr>
-            <w:proofErr w:type="spellStart"/>
-            <w:r>
-              <w:rPr>
-                <w:sz w:val="24"/>
-              </w:rPr>
-              <w:t>Kian</w:t>
-            </w:r>
-            <w:proofErr w:type="spellEnd"/>
-            <w:r>
-              <w:rPr>
-                <w:sz w:val="24"/>
-              </w:rPr>
-              <w:t xml:space="preserve"> </w:t>
-            </w:r>
-            <w:proofErr w:type="spellStart"/>
-            <w:r>
-              <w:rPr>
-                <w:sz w:val="24"/>
-              </w:rPr>
-              <w:t>Chowanietz</w:t>
-            </w:r>
-            <w:proofErr w:type="spellEnd"/>
+            <w:r>
+              <w:rPr>
+                <w:sz w:val="24"/>
+              </w:rPr>
+              <w:t>Kian Chowanietz</w:t>
+            </w:r>
           </w:p>
         </w:tc>
         <w:tc>
@@ -4466,7 +4052,7 @@
           </w:tcPr>
           <w:p>
             <w:pPr>
-              <w:pStyle w:val="Paragraphedeliste"/>
+              <w:pStyle w:val="ListParagraph"/>
               <w:numPr>
                 <w:ilvl w:val="0"/>
                 <w:numId w:val="11"/>
@@ -4482,21 +4068,12 @@
                 <w:sz w:val="24"/>
                 <w:szCs w:val="24"/>
               </w:rPr>
-              <w:t xml:space="preserve">Apparence </w:t>
-            </w:r>
-            <w:proofErr w:type="spellStart"/>
-            <w:r>
-              <w:rPr>
-                <w:sz w:val="24"/>
-                <w:szCs w:val="24"/>
-              </w:rPr>
-              <w:t>bootstrap</w:t>
-            </w:r>
-            <w:proofErr w:type="spellEnd"/>
-          </w:p>
-          <w:p>
-            <w:pPr>
-              <w:pStyle w:val="Paragraphedeliste"/>
+              <w:t>Apparence bootstrap</w:t>
+            </w:r>
+          </w:p>
+          <w:p>
+            <w:pPr>
+              <w:pStyle w:val="ListParagraph"/>
               <w:numPr>
                 <w:ilvl w:val="0"/>
                 <w:numId w:val="11"/>
@@ -4517,7 +4094,7 @@
           </w:p>
           <w:p>
             <w:pPr>
-              <w:pStyle w:val="Paragraphedeliste"/>
+              <w:pStyle w:val="ListParagraph"/>
               <w:numPr>
                 <w:ilvl w:val="0"/>
                 <w:numId w:val="11"/>
@@ -4528,7 +4105,6 @@
                 <w:szCs w:val="24"/>
               </w:rPr>
             </w:pPr>
-            <w:proofErr w:type="spellStart"/>
             <w:r>
               <w:rPr>
                 <w:sz w:val="24"/>
@@ -4548,15 +4124,7 @@
                 <w:sz w:val="24"/>
                 <w:szCs w:val="24"/>
               </w:rPr>
-              <w:t>hage</w:t>
-            </w:r>
-            <w:proofErr w:type="spellEnd"/>
-            <w:r>
-              <w:rPr>
-                <w:sz w:val="24"/>
-                <w:szCs w:val="24"/>
-              </w:rPr>
-              <w:t xml:space="preserve"> de mots de passe</w:t>
+              <w:t>hage de mots de passe</w:t>
             </w:r>
           </w:p>
         </w:tc>
@@ -4567,7 +4135,7 @@
           </w:tcPr>
           <w:p>
             <w:pPr>
-              <w:pStyle w:val="Paragraphedeliste"/>
+              <w:pStyle w:val="ListParagraph"/>
               <w:numPr>
                 <w:ilvl w:val="0"/>
                 <w:numId w:val="11"/>
@@ -4578,21 +4146,12 @@
                 <w:szCs w:val="24"/>
               </w:rPr>
             </w:pPr>
-            <w:proofErr w:type="spellStart"/>
-            <w:r>
-              <w:rPr>
-                <w:sz w:val="24"/>
-                <w:szCs w:val="24"/>
-              </w:rPr>
-              <w:t>Navbar</w:t>
-            </w:r>
-            <w:proofErr w:type="spellEnd"/>
-            <w:r>
-              <w:rPr>
-                <w:sz w:val="24"/>
-                <w:szCs w:val="24"/>
-              </w:rPr>
-              <w:t xml:space="preserve"> bouton </w:t>
+            <w:r>
+              <w:rPr>
+                <w:sz w:val="24"/>
+                <w:szCs w:val="24"/>
+              </w:rPr>
+              <w:t xml:space="preserve">Navbar bouton </w:t>
             </w:r>
             <w:r>
               <w:rPr>
@@ -4604,7 +4163,7 @@
           </w:p>
           <w:p>
             <w:pPr>
-              <w:pStyle w:val="Paragraphedeliste"/>
+              <w:pStyle w:val="ListParagraph"/>
               <w:numPr>
                 <w:ilvl w:val="0"/>
                 <w:numId w:val="11"/>
@@ -4615,21 +4174,12 @@
                 <w:szCs w:val="24"/>
               </w:rPr>
             </w:pPr>
-            <w:proofErr w:type="spellStart"/>
-            <w:r>
-              <w:rPr>
-                <w:sz w:val="24"/>
-                <w:szCs w:val="24"/>
-              </w:rPr>
-              <w:t>Hashage</w:t>
-            </w:r>
-            <w:proofErr w:type="spellEnd"/>
-            <w:r>
-              <w:rPr>
-                <w:sz w:val="24"/>
-                <w:szCs w:val="24"/>
-              </w:rPr>
-              <w:t xml:space="preserve"> de mots de passes</w:t>
+            <w:r>
+              <w:rPr>
+                <w:sz w:val="24"/>
+                <w:szCs w:val="24"/>
+              </w:rPr>
+              <w:t>Hashage de mots de passes</w:t>
             </w:r>
           </w:p>
         </w:tc>
@@ -4681,7 +4231,7 @@
           </w:tcPr>
           <w:p>
             <w:pPr>
-              <w:pStyle w:val="Paragraphedeliste"/>
+              <w:pStyle w:val="ListParagraph"/>
               <w:numPr>
                 <w:ilvl w:val="0"/>
                 <w:numId w:val="3"/>
@@ -4702,7 +4252,7 @@
           </w:p>
           <w:p>
             <w:pPr>
-              <w:pStyle w:val="Paragraphedeliste"/>
+              <w:pStyle w:val="ListParagraph"/>
               <w:numPr>
                 <w:ilvl w:val="0"/>
                 <w:numId w:val="3"/>
@@ -4729,7 +4279,7 @@
           </w:tcPr>
           <w:p>
             <w:pPr>
-              <w:pStyle w:val="Paragraphedeliste"/>
+              <w:pStyle w:val="ListParagraph"/>
               <w:numPr>
                 <w:ilvl w:val="0"/>
                 <w:numId w:val="3"/>
@@ -4750,7 +4300,7 @@
           </w:p>
           <w:p>
             <w:pPr>
-              <w:pStyle w:val="Paragraphedeliste"/>
+              <w:pStyle w:val="ListParagraph"/>
               <w:numPr>
                 <w:ilvl w:val="0"/>
                 <w:numId w:val="3"/>
@@ -4771,7 +4321,7 @@
           </w:p>
           <w:p>
             <w:pPr>
-              <w:pStyle w:val="Paragraphedeliste"/>
+              <w:pStyle w:val="ListParagraph"/>
               <w:numPr>
                 <w:ilvl w:val="0"/>
                 <w:numId w:val="3"/>
@@ -4840,7 +4390,7 @@
           </w:tcPr>
           <w:p>
             <w:pPr>
-              <w:pStyle w:val="Paragraphedeliste"/>
+              <w:pStyle w:val="ListParagraph"/>
               <w:numPr>
                 <w:ilvl w:val="0"/>
                 <w:numId w:val="12"/>
@@ -4851,21 +4401,12 @@
                 <w:szCs w:val="24"/>
               </w:rPr>
             </w:pPr>
-            <w:proofErr w:type="spellStart"/>
-            <w:r>
-              <w:rPr>
-                <w:sz w:val="24"/>
-                <w:szCs w:val="24"/>
-              </w:rPr>
-              <w:t>Reservation.ejs</w:t>
-            </w:r>
-            <w:proofErr w:type="spellEnd"/>
-            <w:r>
-              <w:rPr>
-                <w:sz w:val="24"/>
-                <w:szCs w:val="24"/>
-              </w:rPr>
-              <w:t xml:space="preserve"> fonctionnement</w:t>
+            <w:r>
+              <w:rPr>
+                <w:sz w:val="24"/>
+                <w:szCs w:val="24"/>
+              </w:rPr>
+              <w:t>Reservation.ejs fonctionnement</w:t>
             </w:r>
           </w:p>
         </w:tc>
@@ -4876,7 +4417,7 @@
           </w:tcPr>
           <w:p>
             <w:pPr>
-              <w:pStyle w:val="Paragraphedeliste"/>
+              <w:pStyle w:val="ListParagraph"/>
               <w:numPr>
                 <w:ilvl w:val="0"/>
                 <w:numId w:val="12"/>
@@ -4897,7 +4438,7 @@
           </w:p>
           <w:p>
             <w:pPr>
-              <w:pStyle w:val="Paragraphedeliste"/>
+              <w:pStyle w:val="ListParagraph"/>
               <w:numPr>
                 <w:ilvl w:val="0"/>
                 <w:numId w:val="12"/>
@@ -4942,7 +4483,7 @@
     </w:p>
     <w:p>
       <w:pPr>
-        <w:pStyle w:val="Titre1"/>
+        <w:pStyle w:val="Heading1"/>
       </w:pPr>
       <w:r>
         <w:lastRenderedPageBreak/>
@@ -4955,19 +4496,11 @@
           <w:lang w:val="en-CA"/>
         </w:rPr>
       </w:pPr>
-      <w:proofErr w:type="gramStart"/>
-      <w:r>
-        <w:rPr>
-          <w:lang w:val="en-CA"/>
-        </w:rPr>
-        <w:t>Équipe :</w:t>
-      </w:r>
-      <w:proofErr w:type="gramEnd"/>
-      <w:r>
-        <w:rPr>
-          <w:lang w:val="en-CA"/>
-        </w:rPr>
-        <w:t xml:space="preserve"> </w:t>
+      <w:r>
+        <w:rPr>
+          <w:lang w:val="en-CA"/>
+        </w:rPr>
+        <w:t xml:space="preserve">Équipe : </w:t>
       </w:r>
       <w:r>
         <w:rPr>
@@ -5037,7 +4570,7 @@
     </w:p>
     <w:tbl>
       <w:tblPr>
-        <w:tblStyle w:val="Grilleclaire"/>
+        <w:tblStyle w:val="LightGrid"/>
         <w:tblW w:w="11252" w:type="dxa"/>
         <w:tblLook w:val="04A0" w:firstRow="1" w:lastRow="0" w:firstColumn="1" w:lastColumn="0" w:noHBand="0" w:noVBand="1"/>
       </w:tblPr>
@@ -5141,7 +4674,7 @@
           </w:tcPr>
           <w:p>
             <w:pPr>
-              <w:pStyle w:val="Paragraphedeliste"/>
+              <w:pStyle w:val="ListParagraph"/>
               <w:numPr>
                 <w:ilvl w:val="0"/>
                 <w:numId w:val="10"/>
@@ -5161,7 +4694,7 @@
           </w:tcPr>
           <w:p>
             <w:pPr>
-              <w:pStyle w:val="Paragraphedeliste"/>
+              <w:pStyle w:val="ListParagraph"/>
               <w:numPr>
                 <w:ilvl w:val="0"/>
                 <w:numId w:val="10"/>
@@ -5207,28 +4740,12 @@
                 <w:sz w:val="24"/>
               </w:rPr>
             </w:pPr>
-            <w:proofErr w:type="spellStart"/>
-            <w:r>
-              <w:rPr>
-                <w:sz w:val="24"/>
-              </w:rPr>
-              <w:t>Kian</w:t>
-            </w:r>
-            <w:proofErr w:type="spellEnd"/>
-            <w:r>
-              <w:rPr>
-                <w:sz w:val="24"/>
-              </w:rPr>
-              <w:t xml:space="preserve"> </w:t>
-            </w:r>
-            <w:proofErr w:type="spellStart"/>
-            <w:r>
-              <w:rPr>
-                <w:sz w:val="24"/>
-              </w:rPr>
-              <w:t>Chowanietz</w:t>
-            </w:r>
-            <w:proofErr w:type="spellEnd"/>
+            <w:r>
+              <w:rPr>
+                <w:sz w:val="24"/>
+              </w:rPr>
+              <w:t>Kian Chowanietz</w:t>
+            </w:r>
           </w:p>
         </w:tc>
         <w:tc>
@@ -5238,7 +4755,7 @@
           </w:tcPr>
           <w:p>
             <w:pPr>
-              <w:pStyle w:val="Paragraphedeliste"/>
+              <w:pStyle w:val="ListParagraph"/>
               <w:numPr>
                 <w:ilvl w:val="0"/>
                 <w:numId w:val="11"/>
@@ -5249,6 +4766,76 @@
                 <w:szCs w:val="24"/>
               </w:rPr>
             </w:pPr>
+            <w:r>
+              <w:rPr>
+                <w:sz w:val="24"/>
+                <w:szCs w:val="24"/>
+              </w:rPr>
+              <w:t>Implémentation du hashing des mots de passe</w:t>
+            </w:r>
+          </w:p>
+          <w:p>
+            <w:pPr>
+              <w:pStyle w:val="ListParagraph"/>
+              <w:numPr>
+                <w:ilvl w:val="0"/>
+                <w:numId w:val="11"/>
+              </w:numPr>
+              <w:cnfStyle w:val="000000010000" w:firstRow="0" w:lastRow="0" w:firstColumn="0" w:lastColumn="0" w:oddVBand="0" w:evenVBand="0" w:oddHBand="0" w:evenHBand="1" w:firstRowFirstColumn="0" w:firstRowLastColumn="0" w:lastRowFirstColumn="0" w:lastRowLastColumn="0"/>
+              <w:rPr>
+                <w:sz w:val="24"/>
+                <w:szCs w:val="24"/>
+              </w:rPr>
+            </w:pPr>
+            <w:r>
+              <w:rPr>
+                <w:sz w:val="24"/>
+                <w:szCs w:val="24"/>
+              </w:rPr>
+              <w:t>Implémentation API Stripe</w:t>
+            </w:r>
+          </w:p>
+          <w:p>
+            <w:pPr>
+              <w:pStyle w:val="ListParagraph"/>
+              <w:numPr>
+                <w:ilvl w:val="0"/>
+                <w:numId w:val="11"/>
+              </w:numPr>
+              <w:cnfStyle w:val="000000010000" w:firstRow="0" w:lastRow="0" w:firstColumn="0" w:lastColumn="0" w:oddVBand="0" w:evenVBand="0" w:oddHBand="0" w:evenHBand="1" w:firstRowFirstColumn="0" w:firstRowLastColumn="0" w:lastRowFirstColumn="0" w:lastRowLastColumn="0"/>
+              <w:rPr>
+                <w:sz w:val="24"/>
+                <w:szCs w:val="24"/>
+              </w:rPr>
+            </w:pPr>
+            <w:r>
+              <w:rPr>
+                <w:sz w:val="24"/>
+                <w:szCs w:val="24"/>
+              </w:rPr>
+              <w:t>Changement de la navbar selon l’état de connexion</w:t>
+            </w:r>
+          </w:p>
+          <w:p>
+            <w:pPr>
+              <w:pStyle w:val="ListParagraph"/>
+              <w:numPr>
+                <w:ilvl w:val="0"/>
+                <w:numId w:val="11"/>
+              </w:numPr>
+              <w:cnfStyle w:val="000000010000" w:firstRow="0" w:lastRow="0" w:firstColumn="0" w:lastColumn="0" w:oddVBand="0" w:evenVBand="0" w:oddHBand="0" w:evenHBand="1" w:firstRowFirstColumn="0" w:firstRowLastColumn="0" w:lastRowFirstColumn="0" w:lastRowLastColumn="0"/>
+              <w:rPr>
+                <w:sz w:val="24"/>
+                <w:szCs w:val="24"/>
+              </w:rPr>
+            </w:pPr>
+            <w:r>
+              <w:rPr>
+                <w:sz w:val="24"/>
+                <w:szCs w:val="24"/>
+              </w:rPr>
+              <w:t>Analyse de services de paiement</w:t>
+            </w:r>
           </w:p>
         </w:tc>
         <w:tc>
@@ -5258,7 +4845,7 @@
           </w:tcPr>
           <w:p>
             <w:pPr>
-              <w:pStyle w:val="Paragraphedeliste"/>
+              <w:pStyle w:val="ListParagraph"/>
               <w:numPr>
                 <w:ilvl w:val="0"/>
                 <w:numId w:val="11"/>
@@ -5269,6 +4856,41 @@
                 <w:szCs w:val="24"/>
               </w:rPr>
             </w:pPr>
+            <w:r>
+              <w:rPr>
+                <w:sz w:val="24"/>
+                <w:szCs w:val="24"/>
+              </w:rPr>
+              <w:t>Implémentation du hashing</w:t>
+            </w:r>
+            <w:r>
+              <w:rPr>
+                <w:sz w:val="24"/>
+                <w:szCs w:val="24"/>
+              </w:rPr>
+              <w:t xml:space="preserve"> des mots de passe</w:t>
+            </w:r>
+          </w:p>
+          <w:p>
+            <w:pPr>
+              <w:pStyle w:val="ListParagraph"/>
+              <w:numPr>
+                <w:ilvl w:val="0"/>
+                <w:numId w:val="11"/>
+              </w:numPr>
+              <w:cnfStyle w:val="000000010000" w:firstRow="0" w:lastRow="0" w:firstColumn="0" w:lastColumn="0" w:oddVBand="0" w:evenVBand="0" w:oddHBand="0" w:evenHBand="1" w:firstRowFirstColumn="0" w:firstRowLastColumn="0" w:lastRowFirstColumn="0" w:lastRowLastColumn="0"/>
+              <w:rPr>
+                <w:sz w:val="24"/>
+                <w:szCs w:val="24"/>
+              </w:rPr>
+            </w:pPr>
+            <w:r>
+              <w:rPr>
+                <w:sz w:val="24"/>
+                <w:szCs w:val="24"/>
+              </w:rPr>
+              <w:t>Implémentation API Stripe</w:t>
+            </w:r>
           </w:p>
         </w:tc>
         <w:tc>
@@ -5319,7 +4941,7 @@
           </w:tcPr>
           <w:p>
             <w:pPr>
-              <w:pStyle w:val="Paragraphedeliste"/>
+              <w:pStyle w:val="ListParagraph"/>
               <w:numPr>
                 <w:ilvl w:val="0"/>
                 <w:numId w:val="3"/>
@@ -5336,28 +4958,12 @@
                 <w:sz w:val="24"/>
                 <w:szCs w:val="24"/>
               </w:rPr>
-              <w:t xml:space="preserve">Cryptage des mots de passe + vérification du </w:t>
-            </w:r>
-            <w:proofErr w:type="spellStart"/>
-            <w:r>
-              <w:rPr>
-                <w:sz w:val="24"/>
-                <w:szCs w:val="24"/>
-              </w:rPr>
-              <w:t>mdp</w:t>
-            </w:r>
-            <w:proofErr w:type="spellEnd"/>
-            <w:r>
-              <w:rPr>
-                <w:sz w:val="24"/>
-                <w:szCs w:val="24"/>
-              </w:rPr>
-              <w:t xml:space="preserve"> à chaque étape</w:t>
-            </w:r>
-          </w:p>
-          <w:p>
-            <w:pPr>
-              <w:pStyle w:val="Paragraphedeliste"/>
+              <w:t>Cryptage des mots de passe + vérification du mdp à chaque étape</w:t>
+            </w:r>
+          </w:p>
+          <w:p>
+            <w:pPr>
+              <w:pStyle w:val="ListParagraph"/>
               <w:numPr>
                 <w:ilvl w:val="0"/>
                 <w:numId w:val="3"/>
@@ -5378,7 +4984,7 @@
           </w:p>
           <w:p>
             <w:pPr>
-              <w:pStyle w:val="Paragraphedeliste"/>
+              <w:pStyle w:val="ListParagraph"/>
               <w:numPr>
                 <w:ilvl w:val="0"/>
                 <w:numId w:val="3"/>
@@ -5419,7 +5025,7 @@
           </w:tcPr>
           <w:p>
             <w:pPr>
-              <w:pStyle w:val="Paragraphedeliste"/>
+              <w:pStyle w:val="ListParagraph"/>
               <w:numPr>
                 <w:ilvl w:val="0"/>
                 <w:numId w:val="3"/>
@@ -5440,7 +5046,7 @@
           </w:p>
           <w:p>
             <w:pPr>
-              <w:pStyle w:val="Paragraphedeliste"/>
+              <w:pStyle w:val="ListParagraph"/>
               <w:numPr>
                 <w:ilvl w:val="0"/>
                 <w:numId w:val="3"/>
@@ -5516,7 +5122,7 @@
           </w:tcPr>
           <w:p>
             <w:pPr>
-              <w:pStyle w:val="Paragraphedeliste"/>
+              <w:pStyle w:val="ListParagraph"/>
               <w:numPr>
                 <w:ilvl w:val="0"/>
                 <w:numId w:val="12"/>
@@ -5537,7 +5143,7 @@
           </w:p>
           <w:p>
             <w:pPr>
-              <w:pStyle w:val="Paragraphedeliste"/>
+              <w:pStyle w:val="ListParagraph"/>
               <w:numPr>
                 <w:ilvl w:val="0"/>
                 <w:numId w:val="12"/>
@@ -5564,7 +5170,7 @@
           </w:tcPr>
           <w:p>
             <w:pPr>
-              <w:pStyle w:val="Paragraphedeliste"/>
+              <w:pStyle w:val="ListParagraph"/>
               <w:numPr>
                 <w:ilvl w:val="0"/>
                 <w:numId w:val="12"/>
@@ -5609,7 +5215,7 @@
     </w:p>
     <w:p>
       <w:pPr>
-        <w:pStyle w:val="Titre1"/>
+        <w:pStyle w:val="Heading1"/>
       </w:pPr>
       <w:r>
         <w:lastRenderedPageBreak/>
@@ -5625,19 +5231,11 @@
           <w:lang w:val="en-CA"/>
         </w:rPr>
       </w:pPr>
-      <w:proofErr w:type="gramStart"/>
-      <w:r>
-        <w:rPr>
-          <w:lang w:val="en-CA"/>
-        </w:rPr>
-        <w:t>Équipe :</w:t>
-      </w:r>
-      <w:proofErr w:type="gramEnd"/>
-      <w:r>
-        <w:rPr>
-          <w:lang w:val="en-CA"/>
-        </w:rPr>
-        <w:t xml:space="preserve"> </w:t>
+      <w:r>
+        <w:rPr>
+          <w:lang w:val="en-CA"/>
+        </w:rPr>
+        <w:t xml:space="preserve">Équipe : </w:t>
       </w:r>
       <w:r>
         <w:rPr>
@@ -5713,7 +5311,7 @@
     </w:p>
     <w:tbl>
       <w:tblPr>
-        <w:tblStyle w:val="Grilleclaire"/>
+        <w:tblStyle w:val="LightGrid"/>
         <w:tblW w:w="11252" w:type="dxa"/>
         <w:tblLook w:val="04A0" w:firstRow="1" w:lastRow="0" w:firstColumn="1" w:lastColumn="0" w:noHBand="0" w:noVBand="1"/>
       </w:tblPr>
@@ -5817,7 +5415,7 @@
           </w:tcPr>
           <w:p>
             <w:pPr>
-              <w:pStyle w:val="Paragraphedeliste"/>
+              <w:pStyle w:val="ListParagraph"/>
               <w:numPr>
                 <w:ilvl w:val="0"/>
                 <w:numId w:val="10"/>
@@ -5837,7 +5435,7 @@
           </w:tcPr>
           <w:p>
             <w:pPr>
-              <w:pStyle w:val="Paragraphedeliste"/>
+              <w:pStyle w:val="ListParagraph"/>
               <w:numPr>
                 <w:ilvl w:val="0"/>
                 <w:numId w:val="10"/>
@@ -5883,28 +5481,12 @@
                 <w:sz w:val="24"/>
               </w:rPr>
             </w:pPr>
-            <w:proofErr w:type="spellStart"/>
-            <w:r>
-              <w:rPr>
-                <w:sz w:val="24"/>
-              </w:rPr>
-              <w:t>Kian</w:t>
-            </w:r>
-            <w:proofErr w:type="spellEnd"/>
-            <w:r>
-              <w:rPr>
-                <w:sz w:val="24"/>
-              </w:rPr>
-              <w:t xml:space="preserve"> </w:t>
-            </w:r>
-            <w:proofErr w:type="spellStart"/>
-            <w:r>
-              <w:rPr>
-                <w:sz w:val="24"/>
-              </w:rPr>
-              <w:t>Chowanietz</w:t>
-            </w:r>
-            <w:proofErr w:type="spellEnd"/>
+            <w:r>
+              <w:rPr>
+                <w:sz w:val="24"/>
+              </w:rPr>
+              <w:t>Kian Chowanietz</w:t>
+            </w:r>
           </w:p>
         </w:tc>
         <w:tc>
@@ -5914,17 +5496,123 @@
           </w:tcPr>
           <w:p>
             <w:pPr>
-              <w:pStyle w:val="Paragraphedeliste"/>
+              <w:pStyle w:val="ListParagraph"/>
               <w:numPr>
                 <w:ilvl w:val="0"/>
                 <w:numId w:val="11"/>
               </w:numPr>
+              <w:spacing w:after="200" w:line="276" w:lineRule="auto"/>
               <w:cnfStyle w:val="000000010000" w:firstRow="0" w:lastRow="0" w:firstColumn="0" w:lastColumn="0" w:oddVBand="0" w:evenVBand="0" w:oddHBand="0" w:evenHBand="1" w:firstRowFirstColumn="0" w:firstRowLastColumn="0" w:lastRowFirstColumn="0" w:lastRowLastColumn="0"/>
               <w:rPr>
                 <w:sz w:val="24"/>
                 <w:szCs w:val="24"/>
               </w:rPr>
             </w:pPr>
+            <w:r>
+              <w:rPr>
+                <w:sz w:val="24"/>
+                <w:szCs w:val="24"/>
+              </w:rPr>
+              <w:t>Implémentation du hashing des mots de passe</w:t>
+            </w:r>
+            <w:r>
+              <w:rPr>
+                <w:sz w:val="24"/>
+                <w:szCs w:val="24"/>
+              </w:rPr>
+              <w:t xml:space="preserve"> (admin)</w:t>
+            </w:r>
+          </w:p>
+          <w:p>
+            <w:pPr>
+              <w:pStyle w:val="ListParagraph"/>
+              <w:numPr>
+                <w:ilvl w:val="0"/>
+                <w:numId w:val="11"/>
+              </w:numPr>
+              <w:cnfStyle w:val="000000010000" w:firstRow="0" w:lastRow="0" w:firstColumn="0" w:lastColumn="0" w:oddVBand="0" w:evenVBand="0" w:oddHBand="0" w:evenHBand="1" w:firstRowFirstColumn="0" w:firstRowLastColumn="0" w:lastRowFirstColumn="0" w:lastRowLastColumn="0"/>
+              <w:rPr>
+                <w:sz w:val="24"/>
+                <w:szCs w:val="24"/>
+              </w:rPr>
+            </w:pPr>
+            <w:r>
+              <w:rPr>
+                <w:sz w:val="24"/>
+                <w:szCs w:val="24"/>
+              </w:rPr>
+              <w:t>Implémentation API Stripe</w:t>
+            </w:r>
+            <w:r>
+              <w:rPr>
+                <w:sz w:val="24"/>
+                <w:szCs w:val="24"/>
+              </w:rPr>
+              <w:t xml:space="preserve"> (continuation)</w:t>
+            </w:r>
+          </w:p>
+          <w:p>
+            <w:pPr>
+              <w:pStyle w:val="ListParagraph"/>
+              <w:numPr>
+                <w:ilvl w:val="0"/>
+                <w:numId w:val="11"/>
+              </w:numPr>
+              <w:cnfStyle w:val="000000010000" w:firstRow="0" w:lastRow="0" w:firstColumn="0" w:lastColumn="0" w:oddVBand="0" w:evenVBand="0" w:oddHBand="0" w:evenHBand="1" w:firstRowFirstColumn="0" w:firstRowLastColumn="0" w:lastRowFirstColumn="0" w:lastRowLastColumn="0"/>
+              <w:rPr>
+                <w:sz w:val="24"/>
+                <w:szCs w:val="24"/>
+              </w:rPr>
+            </w:pPr>
+            <w:r>
+              <w:rPr>
+                <w:sz w:val="24"/>
+                <w:szCs w:val="24"/>
+              </w:rPr>
+              <w:t>Réusinage et formattage du code</w:t>
+            </w:r>
+          </w:p>
+          <w:p>
+            <w:pPr>
+              <w:pStyle w:val="ListParagraph"/>
+              <w:numPr>
+                <w:ilvl w:val="0"/>
+                <w:numId w:val="11"/>
+              </w:numPr>
+              <w:cnfStyle w:val="000000010000" w:firstRow="0" w:lastRow="0" w:firstColumn="0" w:lastColumn="0" w:oddVBand="0" w:evenVBand="0" w:oddHBand="0" w:evenHBand="1" w:firstRowFirstColumn="0" w:firstRowLastColumn="0" w:lastRowFirstColumn="0" w:lastRowLastColumn="0"/>
+              <w:rPr>
+                <w:sz w:val="24"/>
+                <w:szCs w:val="24"/>
+              </w:rPr>
+            </w:pPr>
+            <w:r>
+              <w:rPr>
+                <w:sz w:val="24"/>
+                <w:szCs w:val="24"/>
+              </w:rPr>
+              <w:t>Lecture de la documentation Stripe</w:t>
+            </w:r>
+          </w:p>
+          <w:p>
+            <w:pPr>
+              <w:pStyle w:val="ListParagraph"/>
+              <w:numPr>
+                <w:ilvl w:val="0"/>
+                <w:numId w:val="11"/>
+              </w:numPr>
+              <w:cnfStyle w:val="000000010000" w:firstRow="0" w:lastRow="0" w:firstColumn="0" w:lastColumn="0" w:oddVBand="0" w:evenVBand="0" w:oddHBand="0" w:evenHBand="1" w:firstRowFirstColumn="0" w:firstRowLastColumn="0" w:lastRowFirstColumn="0" w:lastRowLastColumn="0"/>
+              <w:rPr>
+                <w:sz w:val="24"/>
+                <w:szCs w:val="24"/>
+              </w:rPr>
+            </w:pPr>
+            <w:r>
+              <w:rPr>
+                <w:sz w:val="24"/>
+                <w:szCs w:val="24"/>
+              </w:rPr>
+              <w:t>Implémentation de la page admin</w:t>
+            </w:r>
           </w:p>
         </w:tc>
         <w:tc>
@@ -5934,7 +5622,7 @@
           </w:tcPr>
           <w:p>
             <w:pPr>
-              <w:pStyle w:val="Paragraphedeliste"/>
+              <w:pStyle w:val="ListParagraph"/>
               <w:numPr>
                 <w:ilvl w:val="0"/>
                 <w:numId w:val="11"/>
@@ -5945,6 +5633,34 @@
                 <w:szCs w:val="24"/>
               </w:rPr>
             </w:pPr>
+            <w:r>
+              <w:rPr>
+                <w:sz w:val="24"/>
+                <w:szCs w:val="24"/>
+              </w:rPr>
+              <w:t>Implémentation de la page admin</w:t>
+            </w:r>
+          </w:p>
+          <w:p>
+            <w:pPr>
+              <w:pStyle w:val="ListParagraph"/>
+              <w:numPr>
+                <w:ilvl w:val="0"/>
+                <w:numId w:val="11"/>
+              </w:numPr>
+              <w:cnfStyle w:val="000000010000" w:firstRow="0" w:lastRow="0" w:firstColumn="0" w:lastColumn="0" w:oddVBand="0" w:evenVBand="0" w:oddHBand="0" w:evenHBand="1" w:firstRowFirstColumn="0" w:firstRowLastColumn="0" w:lastRowFirstColumn="0" w:lastRowLastColumn="0"/>
+              <w:rPr>
+                <w:sz w:val="24"/>
+                <w:szCs w:val="24"/>
+              </w:rPr>
+            </w:pPr>
+            <w:r>
+              <w:rPr>
+                <w:sz w:val="24"/>
+                <w:szCs w:val="24"/>
+              </w:rPr>
+              <w:t>Finalisation API Stripe</w:t>
+            </w:r>
           </w:p>
         </w:tc>
         <w:tc>
@@ -5995,7 +5711,7 @@
           </w:tcPr>
           <w:p>
             <w:pPr>
-              <w:pStyle w:val="Paragraphedeliste"/>
+              <w:pStyle w:val="ListParagraph"/>
               <w:numPr>
                 <w:ilvl w:val="0"/>
                 <w:numId w:val="3"/>
@@ -6017,7 +5733,7 @@
           </w:p>
           <w:p>
             <w:pPr>
-              <w:pStyle w:val="Paragraphedeliste"/>
+              <w:pStyle w:val="ListParagraph"/>
               <w:numPr>
                 <w:ilvl w:val="0"/>
                 <w:numId w:val="3"/>
@@ -6038,7 +5754,7 @@
           </w:p>
           <w:p>
             <w:pPr>
-              <w:pStyle w:val="Paragraphedeliste"/>
+              <w:pStyle w:val="ListParagraph"/>
               <w:numPr>
                 <w:ilvl w:val="0"/>
                 <w:numId w:val="3"/>
@@ -6059,7 +5775,7 @@
           </w:p>
           <w:p>
             <w:pPr>
-              <w:pStyle w:val="Paragraphedeliste"/>
+              <w:pStyle w:val="ListParagraph"/>
               <w:numPr>
                 <w:ilvl w:val="0"/>
                 <w:numId w:val="3"/>
@@ -6080,7 +5796,7 @@
           </w:p>
           <w:p>
             <w:pPr>
-              <w:pStyle w:val="Paragraphedeliste"/>
+              <w:pStyle w:val="ListParagraph"/>
               <w:numPr>
                 <w:ilvl w:val="0"/>
                 <w:numId w:val="3"/>
@@ -6114,7 +5830,7 @@
           </w:tcPr>
           <w:p>
             <w:pPr>
-              <w:pStyle w:val="Paragraphedeliste"/>
+              <w:pStyle w:val="ListParagraph"/>
               <w:numPr>
                 <w:ilvl w:val="0"/>
                 <w:numId w:val="3"/>
@@ -6142,7 +5858,7 @@
           </w:p>
           <w:p>
             <w:pPr>
-              <w:pStyle w:val="Paragraphedeliste"/>
+              <w:pStyle w:val="ListParagraph"/>
               <w:numPr>
                 <w:ilvl w:val="0"/>
                 <w:numId w:val="3"/>
@@ -6218,7 +5934,7 @@
           </w:tcPr>
           <w:p>
             <w:pPr>
-              <w:pStyle w:val="Paragraphedeliste"/>
+              <w:pStyle w:val="ListParagraph"/>
               <w:numPr>
                 <w:ilvl w:val="0"/>
                 <w:numId w:val="12"/>
@@ -6238,7 +5954,7 @@
           </w:tcPr>
           <w:p>
             <w:pPr>
-              <w:pStyle w:val="Paragraphedeliste"/>
+              <w:pStyle w:val="ListParagraph"/>
               <w:numPr>
                 <w:ilvl w:val="0"/>
                 <w:numId w:val="12"/>
@@ -7962,11 +7678,11 @@
     <w:qFormat/>
     <w:rsid w:val="005A1CB5"/>
   </w:style>
-  <w:style w:type="paragraph" w:styleId="Titre1">
+  <w:style w:type="paragraph" w:styleId="Heading1">
     <w:name w:val="heading 1"/>
     <w:basedOn w:val="Normal"/>
     <w:next w:val="Normal"/>
-    <w:link w:val="Titre1Car"/>
+    <w:link w:val="Heading1Char"/>
     <w:uiPriority w:val="9"/>
     <w:qFormat/>
     <w:rsid w:val="006E5580"/>
@@ -7983,13 +7699,13 @@
       <w:szCs w:val="32"/>
     </w:rPr>
   </w:style>
-  <w:style w:type="character" w:default="1" w:styleId="Policepardfaut">
+  <w:style w:type="character" w:default="1" w:styleId="DefaultParagraphFont">
     <w:name w:val="Default Paragraph Font"/>
     <w:uiPriority w:val="1"/>
     <w:semiHidden/>
     <w:unhideWhenUsed/>
   </w:style>
-  <w:style w:type="table" w:default="1" w:styleId="TableauNormal">
+  <w:style w:type="table" w:default="1" w:styleId="TableNormal">
     <w:name w:val="Normal Table"/>
     <w:uiPriority w:val="99"/>
     <w:semiHidden/>
@@ -8004,15 +7720,15 @@
       </w:tblCellMar>
     </w:tblPr>
   </w:style>
-  <w:style w:type="numbering" w:default="1" w:styleId="Aucuneliste">
+  <w:style w:type="numbering" w:default="1" w:styleId="NoList">
     <w:name w:val="No List"/>
     <w:uiPriority w:val="99"/>
     <w:semiHidden/>
     <w:unhideWhenUsed/>
   </w:style>
-  <w:style w:type="table" w:styleId="Grilledutableau">
+  <w:style w:type="table" w:styleId="TableGrid">
     <w:name w:val="Table Grid"/>
-    <w:basedOn w:val="TableauNormal"/>
+    <w:basedOn w:val="TableNormal"/>
     <w:uiPriority w:val="59"/>
     <w:rsid w:val="00A22242"/>
     <w:pPr>
@@ -8029,9 +7745,9 @@
       </w:tblBorders>
     </w:tblPr>
   </w:style>
-  <w:style w:type="table" w:styleId="Grilleclaire">
+  <w:style w:type="table" w:styleId="LightGrid">
     <w:name w:val="Light Grid"/>
-    <w:basedOn w:val="TableauNormal"/>
+    <w:basedOn w:val="TableNormal"/>
     <w:uiPriority w:val="62"/>
     <w:rsid w:val="00A22242"/>
     <w:pPr>
@@ -8152,10 +7868,10 @@
       </w:tcPr>
     </w:tblStylePr>
   </w:style>
-  <w:style w:type="paragraph" w:styleId="Textedebulles">
+  <w:style w:type="paragraph" w:styleId="BalloonText">
     <w:name w:val="Balloon Text"/>
     <w:basedOn w:val="Normal"/>
-    <w:link w:val="TextedebullesCar"/>
+    <w:link w:val="BalloonTextChar"/>
     <w:uiPriority w:val="99"/>
     <w:semiHidden/>
     <w:unhideWhenUsed/>
@@ -8169,10 +7885,10 @@
       <w:szCs w:val="16"/>
     </w:rPr>
   </w:style>
-  <w:style w:type="character" w:customStyle="1" w:styleId="TextedebullesCar">
-    <w:name w:val="Texte de bulles Car"/>
-    <w:basedOn w:val="Policepardfaut"/>
-    <w:link w:val="Textedebulles"/>
+  <w:style w:type="character" w:customStyle="1" w:styleId="BalloonTextChar">
+    <w:name w:val="Balloon Text Char"/>
+    <w:basedOn w:val="DefaultParagraphFont"/>
+    <w:link w:val="BalloonText"/>
     <w:uiPriority w:val="99"/>
     <w:semiHidden/>
     <w:rsid w:val="006F43E7"/>
@@ -8182,7 +7898,7 @@
       <w:szCs w:val="16"/>
     </w:rPr>
   </w:style>
-  <w:style w:type="paragraph" w:styleId="Paragraphedeliste">
+  <w:style w:type="paragraph" w:styleId="ListParagraph">
     <w:name w:val="List Paragraph"/>
     <w:basedOn w:val="Normal"/>
     <w:uiPriority w:val="34"/>
@@ -8193,10 +7909,10 @@
       <w:contextualSpacing/>
     </w:pPr>
   </w:style>
-  <w:style w:type="character" w:customStyle="1" w:styleId="Titre1Car">
-    <w:name w:val="Titre 1 Car"/>
-    <w:basedOn w:val="Policepardfaut"/>
-    <w:link w:val="Titre1"/>
+  <w:style w:type="character" w:customStyle="1" w:styleId="Heading1Char">
+    <w:name w:val="Heading 1 Char"/>
+    <w:basedOn w:val="DefaultParagraphFont"/>
+    <w:link w:val="Heading1"/>
     <w:uiPriority w:val="9"/>
     <w:rsid w:val="006E5580"/>
     <w:rPr>

</xml_diff>

<commit_message>
Fix connexion au compte admin
</commit_message>
<xml_diff>
--- a/Documents/Documents sprint/SuiviSprint.docx
+++ b/Documents/Documents sprint/SuiviSprint.docx
@@ -290,12 +290,28 @@
                 <w:sz w:val="24"/>
               </w:rPr>
             </w:pPr>
-            <w:r>
-              <w:rPr>
-                <w:sz w:val="24"/>
-              </w:rPr>
-              <w:t>Kian Chowanietz</w:t>
-            </w:r>
+            <w:proofErr w:type="spellStart"/>
+            <w:r>
+              <w:rPr>
+                <w:sz w:val="24"/>
+              </w:rPr>
+              <w:t>Kian</w:t>
+            </w:r>
+            <w:proofErr w:type="spellEnd"/>
+            <w:r>
+              <w:rPr>
+                <w:sz w:val="24"/>
+              </w:rPr>
+              <w:t xml:space="preserve"> </w:t>
+            </w:r>
+            <w:proofErr w:type="spellStart"/>
+            <w:r>
+              <w:rPr>
+                <w:sz w:val="24"/>
+              </w:rPr>
+              <w:t>Chowanietz</w:t>
+            </w:r>
+            <w:proofErr w:type="spellEnd"/>
           </w:p>
         </w:tc>
         <w:tc>
@@ -316,12 +332,53 @@
                 <w:szCs w:val="24"/>
               </w:rPr>
             </w:pPr>
-            <w:r>
-              <w:rPr>
-                <w:sz w:val="24"/>
-                <w:szCs w:val="24"/>
-              </w:rPr>
-              <w:t>Partials (navbar, etc)</w:t>
+            <w:proofErr w:type="spellStart"/>
+            <w:r>
+              <w:rPr>
+                <w:sz w:val="24"/>
+                <w:szCs w:val="24"/>
+              </w:rPr>
+              <w:t>Partials</w:t>
+            </w:r>
+            <w:proofErr w:type="spellEnd"/>
+            <w:r>
+              <w:rPr>
+                <w:sz w:val="24"/>
+                <w:szCs w:val="24"/>
+              </w:rPr>
+              <w:t xml:space="preserve"> (</w:t>
+            </w:r>
+            <w:proofErr w:type="spellStart"/>
+            <w:r>
+              <w:rPr>
+                <w:sz w:val="24"/>
+                <w:szCs w:val="24"/>
+              </w:rPr>
+              <w:t>navbar</w:t>
+            </w:r>
+            <w:proofErr w:type="spellEnd"/>
+            <w:r>
+              <w:rPr>
+                <w:sz w:val="24"/>
+                <w:szCs w:val="24"/>
+              </w:rPr>
+              <w:t xml:space="preserve">, </w:t>
+            </w:r>
+            <w:proofErr w:type="spellStart"/>
+            <w:r>
+              <w:rPr>
+                <w:sz w:val="24"/>
+                <w:szCs w:val="24"/>
+              </w:rPr>
+              <w:t>etc</w:t>
+            </w:r>
+            <w:proofErr w:type="spellEnd"/>
+            <w:r>
+              <w:rPr>
+                <w:sz w:val="24"/>
+                <w:szCs w:val="24"/>
+              </w:rPr>
+              <w:t>)</w:t>
             </w:r>
           </w:p>
           <w:p>
@@ -384,7 +441,23 @@
                 <w:sz w:val="24"/>
                 <w:szCs w:val="24"/>
               </w:rPr>
-              <w:t>Création du css (custom.css)</w:t>
+              <w:t xml:space="preserve">Création du </w:t>
+            </w:r>
+            <w:proofErr w:type="spellStart"/>
+            <w:r>
+              <w:rPr>
+                <w:sz w:val="24"/>
+                <w:szCs w:val="24"/>
+              </w:rPr>
+              <w:t>css</w:t>
+            </w:r>
+            <w:proofErr w:type="spellEnd"/>
+            <w:r>
+              <w:rPr>
+                <w:sz w:val="24"/>
+                <w:szCs w:val="24"/>
+              </w:rPr>
+              <w:t xml:space="preserve"> (custom.css)</w:t>
             </w:r>
           </w:p>
           <w:p>
@@ -468,7 +541,39 @@
                 <w:sz w:val="24"/>
                 <w:szCs w:val="24"/>
               </w:rPr>
-              <w:t>Initialisation du répertoire (modules npm, structure de fichiers, etc)</w:t>
+              <w:t xml:space="preserve">Initialisation du répertoire (modules </w:t>
+            </w:r>
+            <w:proofErr w:type="spellStart"/>
+            <w:r>
+              <w:rPr>
+                <w:sz w:val="24"/>
+                <w:szCs w:val="24"/>
+              </w:rPr>
+              <w:t>npm</w:t>
+            </w:r>
+            <w:proofErr w:type="spellEnd"/>
+            <w:r>
+              <w:rPr>
+                <w:sz w:val="24"/>
+                <w:szCs w:val="24"/>
+              </w:rPr>
+              <w:t xml:space="preserve">, structure de fichiers, </w:t>
+            </w:r>
+            <w:proofErr w:type="spellStart"/>
+            <w:r>
+              <w:rPr>
+                <w:sz w:val="24"/>
+                <w:szCs w:val="24"/>
+              </w:rPr>
+              <w:t>etc</w:t>
+            </w:r>
+            <w:proofErr w:type="spellEnd"/>
+            <w:r>
+              <w:rPr>
+                <w:sz w:val="24"/>
+                <w:szCs w:val="24"/>
+              </w:rPr>
+              <w:t>)</w:t>
             </w:r>
           </w:p>
         </w:tc>
@@ -814,7 +919,23 @@
                 <w:sz w:val="24"/>
                 <w:szCs w:val="24"/>
               </w:rPr>
-              <w:t>Manque de documentation sur le peuplement de BD à l’aide d’SQL developer.</w:t>
+              <w:t xml:space="preserve">Manque de documentation sur le peuplement de BD à l’aide d’SQL </w:t>
+            </w:r>
+            <w:proofErr w:type="spellStart"/>
+            <w:r>
+              <w:rPr>
+                <w:sz w:val="24"/>
+                <w:szCs w:val="24"/>
+              </w:rPr>
+              <w:t>developer</w:t>
+            </w:r>
+            <w:proofErr w:type="spellEnd"/>
+            <w:r>
+              <w:rPr>
+                <w:sz w:val="24"/>
+                <w:szCs w:val="24"/>
+              </w:rPr>
+              <w:t>.</w:t>
             </w:r>
           </w:p>
         </w:tc>
@@ -840,8 +961,16 @@
               <w:rPr>
                 <w:sz w:val="24"/>
               </w:rPr>
-              <w:t>Félix Hoang-Yip</w:t>
-            </w:r>
+              <w:t>Félix Hoang-</w:t>
+            </w:r>
+            <w:proofErr w:type="spellStart"/>
+            <w:r>
+              <w:rPr>
+                <w:sz w:val="24"/>
+              </w:rPr>
+              <w:t>Yip</w:t>
+            </w:r>
+            <w:proofErr w:type="spellEnd"/>
           </w:p>
         </w:tc>
         <w:tc>
@@ -1232,12 +1361,28 @@
                 <w:sz w:val="24"/>
               </w:rPr>
             </w:pPr>
-            <w:r>
-              <w:rPr>
-                <w:sz w:val="24"/>
-              </w:rPr>
-              <w:t>Kian Chowanietz</w:t>
-            </w:r>
+            <w:proofErr w:type="spellStart"/>
+            <w:r>
+              <w:rPr>
+                <w:sz w:val="24"/>
+              </w:rPr>
+              <w:t>Kian</w:t>
+            </w:r>
+            <w:proofErr w:type="spellEnd"/>
+            <w:r>
+              <w:rPr>
+                <w:sz w:val="24"/>
+              </w:rPr>
+              <w:t xml:space="preserve"> </w:t>
+            </w:r>
+            <w:proofErr w:type="spellStart"/>
+            <w:r>
+              <w:rPr>
+                <w:sz w:val="24"/>
+              </w:rPr>
+              <w:t>Chowanietz</w:t>
+            </w:r>
+            <w:proofErr w:type="spellEnd"/>
           </w:p>
         </w:tc>
         <w:tc>
@@ -1488,7 +1633,23 @@
                 <w:sz w:val="24"/>
                 <w:szCs w:val="24"/>
               </w:rPr>
-              <w:t>Express validator pour les pages connexion et inscription</w:t>
+              <w:t xml:space="preserve">Express </w:t>
+            </w:r>
+            <w:proofErr w:type="spellStart"/>
+            <w:r>
+              <w:rPr>
+                <w:sz w:val="24"/>
+                <w:szCs w:val="24"/>
+              </w:rPr>
+              <w:t>validator</w:t>
+            </w:r>
+            <w:proofErr w:type="spellEnd"/>
+            <w:r>
+              <w:rPr>
+                <w:sz w:val="24"/>
+                <w:szCs w:val="24"/>
+              </w:rPr>
+              <w:t xml:space="preserve"> pour les pages connexion et inscription</w:t>
             </w:r>
           </w:p>
         </w:tc>
@@ -1536,7 +1697,23 @@
                 <w:sz w:val="24"/>
                 <w:szCs w:val="24"/>
               </w:rPr>
-              <w:t>Express validator pour les pages connexion et inscription</w:t>
+              <w:t xml:space="preserve">Express </w:t>
+            </w:r>
+            <w:proofErr w:type="spellStart"/>
+            <w:r>
+              <w:rPr>
+                <w:sz w:val="24"/>
+                <w:szCs w:val="24"/>
+              </w:rPr>
+              <w:t>validator</w:t>
+            </w:r>
+            <w:proofErr w:type="spellEnd"/>
+            <w:r>
+              <w:rPr>
+                <w:sz w:val="24"/>
+                <w:szCs w:val="24"/>
+              </w:rPr>
+              <w:t xml:space="preserve"> pour les pages connexion et inscription</w:t>
             </w:r>
           </w:p>
           <w:p>
@@ -1627,8 +1804,16 @@
                 <w:sz w:val="24"/>
               </w:rPr>
               <w:lastRenderedPageBreak/>
-              <w:t>Félix Hoang-Yip</w:t>
-            </w:r>
+              <w:t>Félix Hoang-</w:t>
+            </w:r>
+            <w:proofErr w:type="spellStart"/>
+            <w:r>
+              <w:rPr>
+                <w:sz w:val="24"/>
+              </w:rPr>
+              <w:t>Yip</w:t>
+            </w:r>
+            <w:proofErr w:type="spellEnd"/>
           </w:p>
         </w:tc>
         <w:tc>
@@ -1944,8 +2129,17 @@
                 <w:sz w:val="24"/>
                 <w:szCs w:val="24"/>
               </w:rPr>
-              <w:t>Ajouter des éléments dans principal.ejs</w:t>
-            </w:r>
+              <w:t xml:space="preserve">Ajouter des éléments dans </w:t>
+            </w:r>
+            <w:proofErr w:type="spellStart"/>
+            <w:r>
+              <w:rPr>
+                <w:sz w:val="24"/>
+                <w:szCs w:val="24"/>
+              </w:rPr>
+              <w:t>principal.ejs</w:t>
+            </w:r>
+            <w:proofErr w:type="spellEnd"/>
           </w:p>
           <w:p>
             <w:pPr>
@@ -1965,8 +2159,17 @@
                 <w:sz w:val="24"/>
                 <w:szCs w:val="24"/>
               </w:rPr>
-              <w:t>Changement de page par planet</w:t>
-            </w:r>
+              <w:t xml:space="preserve">Changement de page par </w:t>
+            </w:r>
+            <w:proofErr w:type="spellStart"/>
+            <w:r>
+              <w:rPr>
+                <w:sz w:val="24"/>
+                <w:szCs w:val="24"/>
+              </w:rPr>
+              <w:t>planet</w:t>
+            </w:r>
+            <w:proofErr w:type="spellEnd"/>
           </w:p>
           <w:p>
             <w:pPr>
@@ -2002,6 +2205,7 @@
               </w:rPr>
               <w:t xml:space="preserve"> </w:t>
             </w:r>
+            <w:proofErr w:type="spellStart"/>
             <w:r>
               <w:rPr>
                 <w:sz w:val="24"/>
@@ -2009,6 +2213,7 @@
               </w:rPr>
               <w:t>recu-billet.ejs</w:t>
             </w:r>
+            <w:proofErr w:type="spellEnd"/>
           </w:p>
         </w:tc>
         <w:tc>
@@ -2176,12 +2381,28 @@
                 <w:sz w:val="24"/>
               </w:rPr>
             </w:pPr>
-            <w:r>
-              <w:rPr>
-                <w:sz w:val="24"/>
-              </w:rPr>
-              <w:t>Kian Chowanietz</w:t>
-            </w:r>
+            <w:proofErr w:type="spellStart"/>
+            <w:r>
+              <w:rPr>
+                <w:sz w:val="24"/>
+              </w:rPr>
+              <w:t>Kian</w:t>
+            </w:r>
+            <w:proofErr w:type="spellEnd"/>
+            <w:r>
+              <w:rPr>
+                <w:sz w:val="24"/>
+              </w:rPr>
+              <w:t xml:space="preserve"> </w:t>
+            </w:r>
+            <w:proofErr w:type="spellStart"/>
+            <w:r>
+              <w:rPr>
+                <w:sz w:val="24"/>
+              </w:rPr>
+              <w:t>Chowanietz</w:t>
+            </w:r>
+            <w:proofErr w:type="spellEnd"/>
           </w:p>
         </w:tc>
         <w:tc>
@@ -2450,7 +2671,23 @@
                 <w:sz w:val="24"/>
                 <w:szCs w:val="24"/>
               </w:rPr>
-              <w:t>Express validator pour les pages connexion et inscription</w:t>
+              <w:t xml:space="preserve">Express </w:t>
+            </w:r>
+            <w:proofErr w:type="spellStart"/>
+            <w:r>
+              <w:rPr>
+                <w:sz w:val="24"/>
+                <w:szCs w:val="24"/>
+              </w:rPr>
+              <w:t>validator</w:t>
+            </w:r>
+            <w:proofErr w:type="spellEnd"/>
+            <w:r>
+              <w:rPr>
+                <w:sz w:val="24"/>
+                <w:szCs w:val="24"/>
+              </w:rPr>
+              <w:t xml:space="preserve"> pour les pages connexion et inscription</w:t>
             </w:r>
           </w:p>
         </w:tc>
@@ -2477,7 +2714,23 @@
                 <w:sz w:val="24"/>
                 <w:szCs w:val="24"/>
               </w:rPr>
-              <w:t>Express validator pour les pages connexion et inscription</w:t>
+              <w:t xml:space="preserve">Express </w:t>
+            </w:r>
+            <w:proofErr w:type="spellStart"/>
+            <w:r>
+              <w:rPr>
+                <w:sz w:val="24"/>
+                <w:szCs w:val="24"/>
+              </w:rPr>
+              <w:t>validator</w:t>
+            </w:r>
+            <w:proofErr w:type="spellEnd"/>
+            <w:r>
+              <w:rPr>
+                <w:sz w:val="24"/>
+                <w:szCs w:val="24"/>
+              </w:rPr>
+              <w:t xml:space="preserve"> pour les pages connexion et inscription</w:t>
             </w:r>
           </w:p>
           <w:p>
@@ -2568,8 +2821,16 @@
                 <w:sz w:val="24"/>
               </w:rPr>
               <w:lastRenderedPageBreak/>
-              <w:t>Félix Hoang-Yip</w:t>
-            </w:r>
+              <w:t>Félix Hoang-</w:t>
+            </w:r>
+            <w:proofErr w:type="spellStart"/>
+            <w:r>
+              <w:rPr>
+                <w:sz w:val="24"/>
+              </w:rPr>
+              <w:t>Yip</w:t>
+            </w:r>
+            <w:proofErr w:type="spellEnd"/>
           </w:p>
         </w:tc>
         <w:tc>
@@ -2915,6 +3176,7 @@
                 <w:szCs w:val="24"/>
               </w:rPr>
             </w:pPr>
+            <w:proofErr w:type="spellStart"/>
             <w:r>
               <w:rPr>
                 <w:sz w:val="24"/>
@@ -2922,6 +3184,7 @@
               </w:rPr>
               <w:t>exploration.ejs</w:t>
             </w:r>
+            <w:proofErr w:type="spellEnd"/>
           </w:p>
           <w:p>
             <w:pPr>
@@ -2936,6 +3199,7 @@
                 <w:szCs w:val="24"/>
               </w:rPr>
             </w:pPr>
+            <w:proofErr w:type="spellStart"/>
             <w:r>
               <w:rPr>
                 <w:sz w:val="24"/>
@@ -2943,6 +3207,7 @@
               </w:rPr>
               <w:t>connexion.ejs</w:t>
             </w:r>
+            <w:proofErr w:type="spellEnd"/>
           </w:p>
           <w:p>
             <w:pPr>
@@ -2957,6 +3222,7 @@
                 <w:szCs w:val="24"/>
               </w:rPr>
             </w:pPr>
+            <w:proofErr w:type="spellStart"/>
             <w:r>
               <w:rPr>
                 <w:sz w:val="24"/>
@@ -2964,6 +3230,7 @@
               </w:rPr>
               <w:t>recu-billet.ejs</w:t>
             </w:r>
+            <w:proofErr w:type="spellEnd"/>
           </w:p>
           <w:p>
             <w:pPr>
@@ -2978,6 +3245,7 @@
                 <w:szCs w:val="24"/>
               </w:rPr>
             </w:pPr>
+            <w:proofErr w:type="spellStart"/>
             <w:r>
               <w:rPr>
                 <w:sz w:val="24"/>
@@ -2985,6 +3253,7 @@
               </w:rPr>
               <w:t>bootstrap</w:t>
             </w:r>
+            <w:proofErr w:type="spellEnd"/>
           </w:p>
           <w:p>
             <w:pPr>
@@ -2999,6 +3268,7 @@
                 <w:szCs w:val="24"/>
               </w:rPr>
             </w:pPr>
+            <w:proofErr w:type="spellStart"/>
             <w:r>
               <w:rPr>
                 <w:sz w:val="24"/>
@@ -3006,6 +3276,7 @@
               </w:rPr>
               <w:t>css</w:t>
             </w:r>
+            <w:proofErr w:type="spellEnd"/>
           </w:p>
         </w:tc>
         <w:tc>
@@ -3047,13 +3318,31 @@
                 <w:szCs w:val="24"/>
               </w:rPr>
             </w:pPr>
-            <w:r>
-              <w:rPr>
-                <w:sz w:val="24"/>
-                <w:szCs w:val="24"/>
-              </w:rPr>
-              <w:t>Reservation.ejs bootstrap</w:t>
-            </w:r>
+            <w:proofErr w:type="spellStart"/>
+            <w:r>
+              <w:rPr>
+                <w:sz w:val="24"/>
+                <w:szCs w:val="24"/>
+              </w:rPr>
+              <w:t>Reservation.ejs</w:t>
+            </w:r>
+            <w:proofErr w:type="spellEnd"/>
+            <w:r>
+              <w:rPr>
+                <w:sz w:val="24"/>
+                <w:szCs w:val="24"/>
+              </w:rPr>
+              <w:t xml:space="preserve"> </w:t>
+            </w:r>
+            <w:proofErr w:type="spellStart"/>
+            <w:r>
+              <w:rPr>
+                <w:sz w:val="24"/>
+                <w:szCs w:val="24"/>
+              </w:rPr>
+              <w:t>bootstrap</w:t>
+            </w:r>
+            <w:proofErr w:type="spellEnd"/>
           </w:p>
         </w:tc>
         <w:tc>
@@ -3089,12 +3378,28 @@
                 <w:sz w:val="24"/>
               </w:rPr>
             </w:pPr>
-            <w:r>
-              <w:rPr>
-                <w:sz w:val="24"/>
-              </w:rPr>
-              <w:t>Kian Chowanietz</w:t>
-            </w:r>
+            <w:proofErr w:type="spellStart"/>
+            <w:r>
+              <w:rPr>
+                <w:sz w:val="24"/>
+              </w:rPr>
+              <w:t>Kian</w:t>
+            </w:r>
+            <w:proofErr w:type="spellEnd"/>
+            <w:r>
+              <w:rPr>
+                <w:sz w:val="24"/>
+              </w:rPr>
+              <w:t xml:space="preserve"> </w:t>
+            </w:r>
+            <w:proofErr w:type="spellStart"/>
+            <w:r>
+              <w:rPr>
+                <w:sz w:val="24"/>
+              </w:rPr>
+              <w:t>Chowanietz</w:t>
+            </w:r>
+            <w:proofErr w:type="spellEnd"/>
           </w:p>
         </w:tc>
         <w:tc>
@@ -3136,12 +3441,21 @@
                 <w:szCs w:val="24"/>
               </w:rPr>
             </w:pPr>
-            <w:r>
-              <w:rPr>
-                <w:sz w:val="24"/>
-                <w:szCs w:val="24"/>
-              </w:rPr>
-              <w:t>Bugfixing / Améliorations</w:t>
+            <w:proofErr w:type="spellStart"/>
+            <w:r>
+              <w:rPr>
+                <w:sz w:val="24"/>
+                <w:szCs w:val="24"/>
+              </w:rPr>
+              <w:t>Bugfixing</w:t>
+            </w:r>
+            <w:proofErr w:type="spellEnd"/>
+            <w:r>
+              <w:rPr>
+                <w:sz w:val="24"/>
+                <w:szCs w:val="24"/>
+              </w:rPr>
+              <w:t xml:space="preserve"> / Améliorations</w:t>
             </w:r>
           </w:p>
           <w:p>
@@ -3231,8 +3545,17 @@
                 <w:sz w:val="24"/>
                 <w:szCs w:val="24"/>
               </w:rPr>
-              <w:t>Apparence bootstrap</w:t>
-            </w:r>
+              <w:t xml:space="preserve">Apparence </w:t>
+            </w:r>
+            <w:proofErr w:type="spellStart"/>
+            <w:r>
+              <w:rPr>
+                <w:sz w:val="24"/>
+                <w:szCs w:val="24"/>
+              </w:rPr>
+              <w:t>bootstrap</w:t>
+            </w:r>
+            <w:proofErr w:type="spellEnd"/>
           </w:p>
           <w:p>
             <w:pPr>
@@ -3268,13 +3591,31 @@
                 <w:szCs w:val="24"/>
               </w:rPr>
             </w:pPr>
-            <w:r>
-              <w:rPr>
-                <w:sz w:val="24"/>
-                <w:szCs w:val="24"/>
-              </w:rPr>
-              <w:t>Hashage des mdp</w:t>
-            </w:r>
+            <w:proofErr w:type="spellStart"/>
+            <w:r>
+              <w:rPr>
+                <w:sz w:val="24"/>
+                <w:szCs w:val="24"/>
+              </w:rPr>
+              <w:t>Hashage</w:t>
+            </w:r>
+            <w:proofErr w:type="spellEnd"/>
+            <w:r>
+              <w:rPr>
+                <w:sz w:val="24"/>
+                <w:szCs w:val="24"/>
+              </w:rPr>
+              <w:t xml:space="preserve"> des </w:t>
+            </w:r>
+            <w:proofErr w:type="spellStart"/>
+            <w:r>
+              <w:rPr>
+                <w:sz w:val="24"/>
+                <w:szCs w:val="24"/>
+              </w:rPr>
+              <w:t>mdp</w:t>
+            </w:r>
+            <w:proofErr w:type="spellEnd"/>
           </w:p>
           <w:p>
             <w:pPr>
@@ -3529,8 +3870,17 @@
                 <w:sz w:val="24"/>
                 <w:szCs w:val="24"/>
               </w:rPr>
-              <w:t>Authentification par token</w:t>
-            </w:r>
+              <w:t xml:space="preserve">Authentification par </w:t>
+            </w:r>
+            <w:proofErr w:type="spellStart"/>
+            <w:r>
+              <w:rPr>
+                <w:sz w:val="24"/>
+                <w:szCs w:val="24"/>
+              </w:rPr>
+              <w:t>token</w:t>
+            </w:r>
+            <w:proofErr w:type="spellEnd"/>
           </w:p>
         </w:tc>
         <w:tc>
@@ -3571,8 +3921,16 @@
                 <w:sz w:val="24"/>
               </w:rPr>
               <w:lastRenderedPageBreak/>
-              <w:t>Félix Hoang-Yip</w:t>
-            </w:r>
+              <w:t>Félix Hoang-</w:t>
+            </w:r>
+            <w:proofErr w:type="spellStart"/>
+            <w:r>
+              <w:rPr>
+                <w:sz w:val="24"/>
+              </w:rPr>
+              <w:t>Yip</w:t>
+            </w:r>
+            <w:proofErr w:type="spellEnd"/>
           </w:p>
         </w:tc>
         <w:tc>
@@ -3621,6 +3979,7 @@
                 <w:szCs w:val="24"/>
               </w:rPr>
             </w:pPr>
+            <w:proofErr w:type="spellStart"/>
             <w:r>
               <w:rPr>
                 <w:sz w:val="24"/>
@@ -3628,6 +3987,7 @@
               </w:rPr>
               <w:t>bootstrap</w:t>
             </w:r>
+            <w:proofErr w:type="spellEnd"/>
           </w:p>
         </w:tc>
         <w:tc>
@@ -3648,12 +4008,21 @@
                 <w:szCs w:val="24"/>
               </w:rPr>
             </w:pPr>
-            <w:r>
-              <w:rPr>
-                <w:sz w:val="24"/>
-                <w:szCs w:val="24"/>
-              </w:rPr>
-              <w:t>Reservation.ejs fonctionnement</w:t>
+            <w:proofErr w:type="spellStart"/>
+            <w:r>
+              <w:rPr>
+                <w:sz w:val="24"/>
+                <w:szCs w:val="24"/>
+              </w:rPr>
+              <w:t>Reservation.ejs</w:t>
+            </w:r>
+            <w:proofErr w:type="spellEnd"/>
+            <w:r>
+              <w:rPr>
+                <w:sz w:val="24"/>
+                <w:szCs w:val="24"/>
+              </w:rPr>
+              <w:t xml:space="preserve"> fonctionnement</w:t>
             </w:r>
           </w:p>
         </w:tc>
@@ -3912,6 +4281,7 @@
                 <w:szCs w:val="24"/>
               </w:rPr>
             </w:pPr>
+            <w:proofErr w:type="spellStart"/>
             <w:r>
               <w:rPr>
                 <w:sz w:val="24"/>
@@ -3931,8 +4301,25 @@
                 <w:sz w:val="24"/>
                 <w:szCs w:val="24"/>
               </w:rPr>
-              <w:t>servation.ejs bootstrap</w:t>
-            </w:r>
+              <w:t>servation.ejs</w:t>
+            </w:r>
+            <w:proofErr w:type="spellEnd"/>
+            <w:r>
+              <w:rPr>
+                <w:sz w:val="24"/>
+                <w:szCs w:val="24"/>
+              </w:rPr>
+              <w:t xml:space="preserve"> </w:t>
+            </w:r>
+            <w:proofErr w:type="spellStart"/>
+            <w:r>
+              <w:rPr>
+                <w:sz w:val="24"/>
+                <w:szCs w:val="24"/>
+              </w:rPr>
+              <w:t>bootstrap</w:t>
+            </w:r>
+            <w:proofErr w:type="spellEnd"/>
           </w:p>
         </w:tc>
         <w:tc>
@@ -3958,8 +4345,17 @@
                 <w:sz w:val="24"/>
                 <w:szCs w:val="24"/>
               </w:rPr>
-              <w:t>Ajouter les boutons dans reservation.ejs</w:t>
-            </w:r>
+              <w:t xml:space="preserve">Ajouter les boutons dans </w:t>
+            </w:r>
+            <w:proofErr w:type="spellStart"/>
+            <w:r>
+              <w:rPr>
+                <w:sz w:val="24"/>
+                <w:szCs w:val="24"/>
+              </w:rPr>
+              <w:t>reservation.ejs</w:t>
+            </w:r>
+            <w:proofErr w:type="spellEnd"/>
           </w:p>
           <w:p>
             <w:pPr>
@@ -4037,12 +4433,28 @@
                 <w:sz w:val="24"/>
               </w:rPr>
             </w:pPr>
-            <w:r>
-              <w:rPr>
-                <w:sz w:val="24"/>
-              </w:rPr>
-              <w:t>Kian Chowanietz</w:t>
-            </w:r>
+            <w:proofErr w:type="spellStart"/>
+            <w:r>
+              <w:rPr>
+                <w:sz w:val="24"/>
+              </w:rPr>
+              <w:t>Kian</w:t>
+            </w:r>
+            <w:proofErr w:type="spellEnd"/>
+            <w:r>
+              <w:rPr>
+                <w:sz w:val="24"/>
+              </w:rPr>
+              <w:t xml:space="preserve"> </w:t>
+            </w:r>
+            <w:proofErr w:type="spellStart"/>
+            <w:r>
+              <w:rPr>
+                <w:sz w:val="24"/>
+              </w:rPr>
+              <w:t>Chowanietz</w:t>
+            </w:r>
+            <w:proofErr w:type="spellEnd"/>
           </w:p>
         </w:tc>
         <w:tc>
@@ -4068,8 +4480,17 @@
                 <w:sz w:val="24"/>
                 <w:szCs w:val="24"/>
               </w:rPr>
-              <w:t>Apparence bootstrap</w:t>
-            </w:r>
+              <w:t xml:space="preserve">Apparence </w:t>
+            </w:r>
+            <w:proofErr w:type="spellStart"/>
+            <w:r>
+              <w:rPr>
+                <w:sz w:val="24"/>
+                <w:szCs w:val="24"/>
+              </w:rPr>
+              <w:t>bootstrap</w:t>
+            </w:r>
+            <w:proofErr w:type="spellEnd"/>
           </w:p>
           <w:p>
             <w:pPr>
@@ -4105,6 +4526,7 @@
                 <w:szCs w:val="24"/>
               </w:rPr>
             </w:pPr>
+            <w:proofErr w:type="spellStart"/>
             <w:r>
               <w:rPr>
                 <w:sz w:val="24"/>
@@ -4124,7 +4546,15 @@
                 <w:sz w:val="24"/>
                 <w:szCs w:val="24"/>
               </w:rPr>
-              <w:t>hage de mots de passe</w:t>
+              <w:t>hage</w:t>
+            </w:r>
+            <w:proofErr w:type="spellEnd"/>
+            <w:r>
+              <w:rPr>
+                <w:sz w:val="24"/>
+                <w:szCs w:val="24"/>
+              </w:rPr>
+              <w:t xml:space="preserve"> de mots de passe</w:t>
             </w:r>
           </w:p>
         </w:tc>
@@ -4146,12 +4576,21 @@
                 <w:szCs w:val="24"/>
               </w:rPr>
             </w:pPr>
-            <w:r>
-              <w:rPr>
-                <w:sz w:val="24"/>
-                <w:szCs w:val="24"/>
-              </w:rPr>
-              <w:t xml:space="preserve">Navbar bouton </w:t>
+            <w:proofErr w:type="spellStart"/>
+            <w:r>
+              <w:rPr>
+                <w:sz w:val="24"/>
+                <w:szCs w:val="24"/>
+              </w:rPr>
+              <w:t>Navbar</w:t>
+            </w:r>
+            <w:proofErr w:type="spellEnd"/>
+            <w:r>
+              <w:rPr>
+                <w:sz w:val="24"/>
+                <w:szCs w:val="24"/>
+              </w:rPr>
+              <w:t xml:space="preserve"> bouton </w:t>
             </w:r>
             <w:r>
               <w:rPr>
@@ -4174,12 +4613,21 @@
                 <w:szCs w:val="24"/>
               </w:rPr>
             </w:pPr>
-            <w:r>
-              <w:rPr>
-                <w:sz w:val="24"/>
-                <w:szCs w:val="24"/>
-              </w:rPr>
-              <w:t>Hashage de mots de passes</w:t>
+            <w:proofErr w:type="spellStart"/>
+            <w:r>
+              <w:rPr>
+                <w:sz w:val="24"/>
+                <w:szCs w:val="24"/>
+              </w:rPr>
+              <w:t>Hashage</w:t>
+            </w:r>
+            <w:proofErr w:type="spellEnd"/>
+            <w:r>
+              <w:rPr>
+                <w:sz w:val="24"/>
+                <w:szCs w:val="24"/>
+              </w:rPr>
+              <w:t xml:space="preserve"> de mots de passes</w:t>
             </w:r>
           </w:p>
         </w:tc>
@@ -4379,8 +4827,16 @@
                 <w:sz w:val="24"/>
               </w:rPr>
               <w:lastRenderedPageBreak/>
-              <w:t>Félix Hoang-Yip</w:t>
-            </w:r>
+              <w:t>Félix Hoang-</w:t>
+            </w:r>
+            <w:proofErr w:type="spellStart"/>
+            <w:r>
+              <w:rPr>
+                <w:sz w:val="24"/>
+              </w:rPr>
+              <w:t>Yip</w:t>
+            </w:r>
+            <w:proofErr w:type="spellEnd"/>
           </w:p>
         </w:tc>
         <w:tc>
@@ -4401,12 +4857,21 @@
                 <w:szCs w:val="24"/>
               </w:rPr>
             </w:pPr>
-            <w:r>
-              <w:rPr>
-                <w:sz w:val="24"/>
-                <w:szCs w:val="24"/>
-              </w:rPr>
-              <w:t>Reservation.ejs fonctionnement</w:t>
+            <w:proofErr w:type="spellStart"/>
+            <w:r>
+              <w:rPr>
+                <w:sz w:val="24"/>
+                <w:szCs w:val="24"/>
+              </w:rPr>
+              <w:t>Reservation.ejs</w:t>
+            </w:r>
+            <w:proofErr w:type="spellEnd"/>
+            <w:r>
+              <w:rPr>
+                <w:sz w:val="24"/>
+                <w:szCs w:val="24"/>
+              </w:rPr>
+              <w:t xml:space="preserve"> fonctionnement</w:t>
             </w:r>
           </w:p>
         </w:tc>
@@ -4740,12 +5205,28 @@
                 <w:sz w:val="24"/>
               </w:rPr>
             </w:pPr>
-            <w:r>
-              <w:rPr>
-                <w:sz w:val="24"/>
-              </w:rPr>
-              <w:t>Kian Chowanietz</w:t>
-            </w:r>
+            <w:proofErr w:type="spellStart"/>
+            <w:r>
+              <w:rPr>
+                <w:sz w:val="24"/>
+              </w:rPr>
+              <w:t>Kian</w:t>
+            </w:r>
+            <w:proofErr w:type="spellEnd"/>
+            <w:r>
+              <w:rPr>
+                <w:sz w:val="24"/>
+              </w:rPr>
+              <w:t xml:space="preserve"> </w:t>
+            </w:r>
+            <w:proofErr w:type="spellStart"/>
+            <w:r>
+              <w:rPr>
+                <w:sz w:val="24"/>
+              </w:rPr>
+              <w:t>Chowanietz</w:t>
+            </w:r>
+            <w:proofErr w:type="spellEnd"/>
           </w:p>
         </w:tc>
         <w:tc>
@@ -4771,7 +5252,23 @@
                 <w:sz w:val="24"/>
                 <w:szCs w:val="24"/>
               </w:rPr>
-              <w:t>Implémentation du hashing des mots de passe</w:t>
+              <w:t xml:space="preserve">Implémentation du </w:t>
+            </w:r>
+            <w:proofErr w:type="spellStart"/>
+            <w:r>
+              <w:rPr>
+                <w:sz w:val="24"/>
+                <w:szCs w:val="24"/>
+              </w:rPr>
+              <w:t>hashing</w:t>
+            </w:r>
+            <w:proofErr w:type="spellEnd"/>
+            <w:r>
+              <w:rPr>
+                <w:sz w:val="24"/>
+                <w:szCs w:val="24"/>
+              </w:rPr>
+              <w:t xml:space="preserve"> des mots de passe</w:t>
             </w:r>
           </w:p>
           <w:p>
@@ -4792,8 +5289,17 @@
                 <w:sz w:val="24"/>
                 <w:szCs w:val="24"/>
               </w:rPr>
-              <w:t>Implémentation API Stripe</w:t>
-            </w:r>
+              <w:t xml:space="preserve">Implémentation API </w:t>
+            </w:r>
+            <w:proofErr w:type="spellStart"/>
+            <w:r>
+              <w:rPr>
+                <w:sz w:val="24"/>
+                <w:szCs w:val="24"/>
+              </w:rPr>
+              <w:t>Stripe</w:t>
+            </w:r>
+            <w:proofErr w:type="spellEnd"/>
           </w:p>
           <w:p>
             <w:pPr>
@@ -4813,7 +5319,23 @@
                 <w:sz w:val="24"/>
                 <w:szCs w:val="24"/>
               </w:rPr>
-              <w:t>Changement de la navbar selon l’état de connexion</w:t>
+              <w:t xml:space="preserve">Changement de la </w:t>
+            </w:r>
+            <w:proofErr w:type="spellStart"/>
+            <w:r>
+              <w:rPr>
+                <w:sz w:val="24"/>
+                <w:szCs w:val="24"/>
+              </w:rPr>
+              <w:t>navbar</w:t>
+            </w:r>
+            <w:proofErr w:type="spellEnd"/>
+            <w:r>
+              <w:rPr>
+                <w:sz w:val="24"/>
+                <w:szCs w:val="24"/>
+              </w:rPr>
+              <w:t xml:space="preserve"> selon l’état de connexion</w:t>
             </w:r>
           </w:p>
           <w:p>
@@ -4861,7 +5383,23 @@
                 <w:sz w:val="24"/>
                 <w:szCs w:val="24"/>
               </w:rPr>
-              <w:t>Implémentation du hashing des mots de passe</w:t>
+              <w:t xml:space="preserve">Implémentation du </w:t>
+            </w:r>
+            <w:proofErr w:type="spellStart"/>
+            <w:r>
+              <w:rPr>
+                <w:sz w:val="24"/>
+                <w:szCs w:val="24"/>
+              </w:rPr>
+              <w:t>hashing</w:t>
+            </w:r>
+            <w:proofErr w:type="spellEnd"/>
+            <w:r>
+              <w:rPr>
+                <w:sz w:val="24"/>
+                <w:szCs w:val="24"/>
+              </w:rPr>
+              <w:t xml:space="preserve"> des mots de passe</w:t>
             </w:r>
           </w:p>
           <w:p>
@@ -4882,8 +5420,17 @@
                 <w:sz w:val="24"/>
                 <w:szCs w:val="24"/>
               </w:rPr>
-              <w:t>Implémentation API Stripe</w:t>
-            </w:r>
+              <w:t xml:space="preserve">Implémentation API </w:t>
+            </w:r>
+            <w:proofErr w:type="spellStart"/>
+            <w:r>
+              <w:rPr>
+                <w:sz w:val="24"/>
+                <w:szCs w:val="24"/>
+              </w:rPr>
+              <w:t>Stripe</w:t>
+            </w:r>
+            <w:proofErr w:type="spellEnd"/>
           </w:p>
         </w:tc>
         <w:tc>
@@ -4951,7 +5498,23 @@
                 <w:sz w:val="24"/>
                 <w:szCs w:val="24"/>
               </w:rPr>
-              <w:t>Cryptage des mots de passe + vérification du mdp à chaque étape</w:t>
+              <w:t xml:space="preserve">Cryptage des mots de passe + vérification du </w:t>
+            </w:r>
+            <w:proofErr w:type="spellStart"/>
+            <w:r>
+              <w:rPr>
+                <w:sz w:val="24"/>
+                <w:szCs w:val="24"/>
+              </w:rPr>
+              <w:t>mdp</w:t>
+            </w:r>
+            <w:proofErr w:type="spellEnd"/>
+            <w:r>
+              <w:rPr>
+                <w:sz w:val="24"/>
+                <w:szCs w:val="24"/>
+              </w:rPr>
+              <w:t xml:space="preserve"> à chaque étape</w:t>
             </w:r>
           </w:p>
           <w:p>
@@ -5104,8 +5667,16 @@
                 <w:sz w:val="24"/>
               </w:rPr>
               <w:lastRenderedPageBreak/>
-              <w:t>Félix Hoang-Yip</w:t>
-            </w:r>
+              <w:t>Félix Hoang-</w:t>
+            </w:r>
+            <w:proofErr w:type="spellStart"/>
+            <w:r>
+              <w:rPr>
+                <w:sz w:val="24"/>
+              </w:rPr>
+              <w:t>Yip</w:t>
+            </w:r>
+            <w:proofErr w:type="spellEnd"/>
           </w:p>
         </w:tc>
         <w:tc>
@@ -5285,7 +5856,13 @@
         <w:rPr>
           <w:u w:val="single"/>
         </w:rPr>
-        <w:t>4-03</w:t>
+        <w:t>4-0</w:t>
+      </w:r>
+      <w:r>
+        <w:rPr>
+          <w:u w:val="single"/>
+        </w:rPr>
+        <w:t>9</w:t>
       </w:r>
       <w:r>
         <w:rPr>
@@ -5474,12 +6051,28 @@
                 <w:sz w:val="24"/>
               </w:rPr>
             </w:pPr>
-            <w:r>
-              <w:rPr>
-                <w:sz w:val="24"/>
-              </w:rPr>
-              <w:t>Kian Chowanietz</w:t>
-            </w:r>
+            <w:proofErr w:type="spellStart"/>
+            <w:r>
+              <w:rPr>
+                <w:sz w:val="24"/>
+              </w:rPr>
+              <w:t>Kian</w:t>
+            </w:r>
+            <w:proofErr w:type="spellEnd"/>
+            <w:r>
+              <w:rPr>
+                <w:sz w:val="24"/>
+              </w:rPr>
+              <w:t xml:space="preserve"> </w:t>
+            </w:r>
+            <w:proofErr w:type="spellStart"/>
+            <w:r>
+              <w:rPr>
+                <w:sz w:val="24"/>
+              </w:rPr>
+              <w:t>Chowanietz</w:t>
+            </w:r>
+            <w:proofErr w:type="spellEnd"/>
           </w:p>
         </w:tc>
         <w:tc>
@@ -5506,7 +6099,23 @@
                 <w:sz w:val="24"/>
                 <w:szCs w:val="24"/>
               </w:rPr>
-              <w:t>Implémentation du hashing des mots de passe (admin)</w:t>
+              <w:t xml:space="preserve">Implémentation du </w:t>
+            </w:r>
+            <w:proofErr w:type="spellStart"/>
+            <w:r>
+              <w:rPr>
+                <w:sz w:val="24"/>
+                <w:szCs w:val="24"/>
+              </w:rPr>
+              <w:t>hashing</w:t>
+            </w:r>
+            <w:proofErr w:type="spellEnd"/>
+            <w:r>
+              <w:rPr>
+                <w:sz w:val="24"/>
+                <w:szCs w:val="24"/>
+              </w:rPr>
+              <w:t xml:space="preserve"> des mots de passe (admin)</w:t>
             </w:r>
           </w:p>
           <w:p>
@@ -5527,7 +6136,23 @@
                 <w:sz w:val="24"/>
                 <w:szCs w:val="24"/>
               </w:rPr>
-              <w:t>Implémentation API Stripe (continuation)</w:t>
+              <w:t xml:space="preserve">Implémentation API </w:t>
+            </w:r>
+            <w:proofErr w:type="spellStart"/>
+            <w:r>
+              <w:rPr>
+                <w:sz w:val="24"/>
+                <w:szCs w:val="24"/>
+              </w:rPr>
+              <w:t>Stripe</w:t>
+            </w:r>
+            <w:proofErr w:type="spellEnd"/>
+            <w:r>
+              <w:rPr>
+                <w:sz w:val="24"/>
+                <w:szCs w:val="24"/>
+              </w:rPr>
+              <w:t xml:space="preserve"> (continuation)</w:t>
             </w:r>
           </w:p>
           <w:p>
@@ -5543,12 +6168,37 @@
                 <w:szCs w:val="24"/>
               </w:rPr>
             </w:pPr>
-            <w:r>
-              <w:rPr>
-                <w:sz w:val="24"/>
-                <w:szCs w:val="24"/>
-              </w:rPr>
-              <w:t>Réusinage et formattage du code</w:t>
+            <w:proofErr w:type="spellStart"/>
+            <w:r>
+              <w:rPr>
+                <w:sz w:val="24"/>
+                <w:szCs w:val="24"/>
+              </w:rPr>
+              <w:t>Réusinage</w:t>
+            </w:r>
+            <w:proofErr w:type="spellEnd"/>
+            <w:r>
+              <w:rPr>
+                <w:sz w:val="24"/>
+                <w:szCs w:val="24"/>
+              </w:rPr>
+              <w:t xml:space="preserve"> et </w:t>
+            </w:r>
+            <w:proofErr w:type="spellStart"/>
+            <w:r>
+              <w:rPr>
+                <w:sz w:val="24"/>
+                <w:szCs w:val="24"/>
+              </w:rPr>
+              <w:t>formattage</w:t>
+            </w:r>
+            <w:proofErr w:type="spellEnd"/>
+            <w:r>
+              <w:rPr>
+                <w:sz w:val="24"/>
+                <w:szCs w:val="24"/>
+              </w:rPr>
+              <w:t xml:space="preserve"> du code</w:t>
             </w:r>
           </w:p>
           <w:p>
@@ -5569,8 +6219,17 @@
                 <w:sz w:val="24"/>
                 <w:szCs w:val="24"/>
               </w:rPr>
-              <w:t>Lecture de la documentation Stripe</w:t>
-            </w:r>
+              <w:t xml:space="preserve">Lecture de la documentation </w:t>
+            </w:r>
+            <w:proofErr w:type="spellStart"/>
+            <w:r>
+              <w:rPr>
+                <w:sz w:val="24"/>
+                <w:szCs w:val="24"/>
+              </w:rPr>
+              <w:t>Stripe</w:t>
+            </w:r>
+            <w:proofErr w:type="spellEnd"/>
           </w:p>
           <w:p>
             <w:pPr>
@@ -5638,8 +6297,17 @@
                 <w:sz w:val="24"/>
                 <w:szCs w:val="24"/>
               </w:rPr>
-              <w:t>Finalisation API Stripe</w:t>
-            </w:r>
+              <w:t xml:space="preserve">Finalisation API </w:t>
+            </w:r>
+            <w:proofErr w:type="spellStart"/>
+            <w:r>
+              <w:rPr>
+                <w:sz w:val="24"/>
+                <w:szCs w:val="24"/>
+              </w:rPr>
+              <w:t>Stripe</w:t>
+            </w:r>
+            <w:proofErr w:type="spellEnd"/>
           </w:p>
         </w:tc>
         <w:tc>
@@ -5881,7 +6549,23 @@
                 <w:sz w:val="24"/>
                 <w:szCs w:val="24"/>
               </w:rPr>
-              <w:t>Regex client side inscription</w:t>
+              <w:t xml:space="preserve">Regex client </w:t>
+            </w:r>
+            <w:proofErr w:type="spellStart"/>
+            <w:r>
+              <w:rPr>
+                <w:sz w:val="24"/>
+                <w:szCs w:val="24"/>
+              </w:rPr>
+              <w:t>side</w:t>
+            </w:r>
+            <w:proofErr w:type="spellEnd"/>
+            <w:r>
+              <w:rPr>
+                <w:sz w:val="24"/>
+                <w:szCs w:val="24"/>
+              </w:rPr>
+              <w:t xml:space="preserve"> inscription</w:t>
             </w:r>
           </w:p>
         </w:tc>
@@ -5923,8 +6607,16 @@
                 <w:sz w:val="24"/>
               </w:rPr>
               <w:lastRenderedPageBreak/>
-              <w:t>Félix Hoang-Yip</w:t>
-            </w:r>
+              <w:t>Félix Hoang-</w:t>
+            </w:r>
+            <w:proofErr w:type="spellStart"/>
+            <w:r>
+              <w:rPr>
+                <w:sz w:val="24"/>
+              </w:rPr>
+              <w:t>Yip</w:t>
+            </w:r>
+            <w:proofErr w:type="spellEnd"/>
           </w:p>
         </w:tc>
         <w:tc>
@@ -5966,6 +6658,7 @@
                 <w:szCs w:val="24"/>
               </w:rPr>
             </w:pPr>
+            <w:proofErr w:type="spellStart"/>
             <w:r>
               <w:rPr>
                 <w:i/>
@@ -5973,7 +6666,17 @@
                 <w:sz w:val="24"/>
                 <w:szCs w:val="24"/>
               </w:rPr>
-              <w:t xml:space="preserve">Preload </w:t>
+              <w:t>Preload</w:t>
+            </w:r>
+            <w:proofErr w:type="spellEnd"/>
+            <w:r>
+              <w:rPr>
+                <w:i/>
+                <w:iCs/>
+                <w:sz w:val="24"/>
+                <w:szCs w:val="24"/>
+              </w:rPr>
+              <w:t xml:space="preserve"> </w:t>
             </w:r>
             <w:r>
               <w:rPr>
@@ -6036,7 +6739,531 @@
       </w:tr>
     </w:tbl>
     <w:p/>
-    <w:p/>
+    <w:p>
+      <w:r>
+        <w:br w:type="page"/>
+      </w:r>
+    </w:p>
+    <w:p>
+      <w:pPr>
+        <w:pStyle w:val="Titre1"/>
+      </w:pPr>
+      <w:r>
+        <w:lastRenderedPageBreak/>
+        <w:t>S</w:t>
+      </w:r>
+      <w:r>
+        <w:t>8</w:t>
+      </w:r>
+    </w:p>
+    <w:p>
+      <w:pPr>
+        <w:rPr>
+          <w:lang w:val="en-CA"/>
+        </w:rPr>
+      </w:pPr>
+      <w:r>
+        <w:rPr>
+          <w:lang w:val="en-CA"/>
+        </w:rPr>
+        <w:t xml:space="preserve">Équipe : </w:t>
+      </w:r>
+      <w:r>
+        <w:rPr>
+          <w:u w:val="single"/>
+          <w:lang w:val="en-CA"/>
+        </w:rPr>
+        <w:t>Billy, Kian, O</w:t>
+      </w:r>
+      <w:r>
+        <w:rPr>
+          <w:u w:val="single"/>
+          <w:lang w:val="en-CA"/>
+        </w:rPr>
+        <w:t>livier, Félix</w:t>
+      </w:r>
+      <w:r>
+        <w:rPr>
+          <w:lang w:val="en-CA"/>
+        </w:rPr>
+        <w:tab/>
+      </w:r>
+      <w:r>
+        <w:rPr>
+          <w:lang w:val="en-CA"/>
+        </w:rPr>
+        <w:tab/>
+      </w:r>
+      <w:r>
+        <w:rPr>
+          <w:lang w:val="en-CA"/>
+        </w:rPr>
+        <w:tab/>
+      </w:r>
+      <w:r>
+        <w:rPr>
+          <w:lang w:val="en-CA"/>
+        </w:rPr>
+        <w:tab/>
+      </w:r>
+      <w:r>
+        <w:rPr>
+          <w:lang w:val="en-CA"/>
+        </w:rPr>
+        <w:tab/>
+        <w:t>Date :</w:t>
+      </w:r>
+      <w:r>
+        <w:rPr>
+          <w:u w:val="single"/>
+        </w:rPr>
+        <w:t>2024-04-</w:t>
+      </w:r>
+      <w:r>
+        <w:rPr>
+          <w:u w:val="single"/>
+        </w:rPr>
+        <w:t>16</w:t>
+      </w:r>
+      <w:r>
+        <w:rPr>
+          <w:u w:val="single"/>
+          <w:lang w:val="en-CA"/>
+        </w:rPr>
+        <w:tab/>
+      </w:r>
+      <w:r>
+        <w:rPr>
+          <w:u w:val="single"/>
+          <w:lang w:val="en-CA"/>
+        </w:rPr>
+        <w:tab/>
+      </w:r>
+    </w:p>
+    <w:tbl>
+      <w:tblPr>
+        <w:tblStyle w:val="Grilleclaire"/>
+        <w:tblW w:w="11252" w:type="dxa"/>
+        <w:tblLook w:val="04A0" w:firstRow="1" w:lastRow="0" w:firstColumn="1" w:lastColumn="0" w:noHBand="0" w:noVBand="1"/>
+      </w:tblPr>
+      <w:tblGrid>
+        <w:gridCol w:w="2685"/>
+        <w:gridCol w:w="2948"/>
+        <w:gridCol w:w="2924"/>
+        <w:gridCol w:w="2695"/>
+      </w:tblGrid>
+      <w:tr>
+        <w:trPr>
+          <w:cnfStyle w:val="100000000000" w:firstRow="1" w:lastRow="0" w:firstColumn="0" w:lastColumn="0" w:oddVBand="0" w:evenVBand="0" w:oddHBand="0" w:evenHBand="0" w:firstRowFirstColumn="0" w:firstRowLastColumn="0" w:lastRowFirstColumn="0" w:lastRowLastColumn="0"/>
+          <w:trHeight w:val="227"/>
+        </w:trPr>
+        <w:tc>
+          <w:tcPr>
+            <w:cnfStyle w:val="001000000000" w:firstRow="0" w:lastRow="0" w:firstColumn="1" w:lastColumn="0" w:oddVBand="0" w:evenVBand="0" w:oddHBand="0" w:evenHBand="0" w:firstRowFirstColumn="0" w:firstRowLastColumn="0" w:lastRowFirstColumn="0" w:lastRowLastColumn="0"/>
+            <w:tcW w:w="2685" w:type="dxa"/>
+          </w:tcPr>
+          <w:p>
+            <w:pPr>
+              <w:jc w:val="center"/>
+            </w:pPr>
+            <w:r>
+              <w:t>Équipier</w:t>
+            </w:r>
+          </w:p>
+        </w:tc>
+        <w:tc>
+          <w:tcPr>
+            <w:tcW w:w="2948" w:type="dxa"/>
+          </w:tcPr>
+          <w:p>
+            <w:pPr>
+              <w:jc w:val="center"/>
+              <w:cnfStyle w:val="100000000000" w:firstRow="1" w:lastRow="0" w:firstColumn="0" w:lastColumn="0" w:oddVBand="0" w:evenVBand="0" w:oddHBand="0" w:evenHBand="0" w:firstRowFirstColumn="0" w:firstRowLastColumn="0" w:lastRowFirstColumn="0" w:lastRowLastColumn="0"/>
+            </w:pPr>
+            <w:r>
+              <w:t>A travaillé sur</w:t>
+            </w:r>
+          </w:p>
+        </w:tc>
+        <w:tc>
+          <w:tcPr>
+            <w:tcW w:w="2924" w:type="dxa"/>
+          </w:tcPr>
+          <w:p>
+            <w:pPr>
+              <w:jc w:val="center"/>
+              <w:cnfStyle w:val="100000000000" w:firstRow="1" w:lastRow="0" w:firstColumn="0" w:lastColumn="0" w:oddVBand="0" w:evenVBand="0" w:oddHBand="0" w:evenHBand="0" w:firstRowFirstColumn="0" w:firstRowLastColumn="0" w:lastRowFirstColumn="0" w:lastRowLastColumn="0"/>
+            </w:pPr>
+            <w:r>
+              <w:t>Va travailler sur</w:t>
+            </w:r>
+          </w:p>
+        </w:tc>
+        <w:tc>
+          <w:tcPr>
+            <w:tcW w:w="2695" w:type="dxa"/>
+          </w:tcPr>
+          <w:p>
+            <w:pPr>
+              <w:jc w:val="center"/>
+              <w:cnfStyle w:val="100000000000" w:firstRow="1" w:lastRow="0" w:firstColumn="0" w:lastColumn="0" w:oddVBand="0" w:evenVBand="0" w:oddHBand="0" w:evenHBand="0" w:firstRowFirstColumn="0" w:firstRowLastColumn="0" w:lastRowFirstColumn="0" w:lastRowLastColumn="0"/>
+            </w:pPr>
+            <w:r>
+              <w:t>Est bloqué par</w:t>
+            </w:r>
+          </w:p>
+        </w:tc>
+      </w:tr>
+      <w:tr>
+        <w:trPr>
+          <w:cnfStyle w:val="000000100000" w:firstRow="0" w:lastRow="0" w:firstColumn="0" w:lastColumn="0" w:oddVBand="0" w:evenVBand="0" w:oddHBand="1" w:evenHBand="0" w:firstRowFirstColumn="0" w:firstRowLastColumn="0" w:lastRowFirstColumn="0" w:lastRowLastColumn="0"/>
+          <w:trHeight w:val="4195"/>
+        </w:trPr>
+        <w:tc>
+          <w:tcPr>
+            <w:cnfStyle w:val="001000000000" w:firstRow="0" w:lastRow="0" w:firstColumn="1" w:lastColumn="0" w:oddVBand="0" w:evenVBand="0" w:oddHBand="0" w:evenHBand="0" w:firstRowFirstColumn="0" w:firstRowLastColumn="0" w:lastRowFirstColumn="0" w:lastRowLastColumn="0"/>
+            <w:tcW w:w="2685" w:type="dxa"/>
+            <w:shd w:val="clear" w:color="auto" w:fill="FFFFFF" w:themeFill="background1"/>
+          </w:tcPr>
+          <w:p>
+            <w:pPr>
+              <w:rPr>
+                <w:sz w:val="24"/>
+              </w:rPr>
+            </w:pPr>
+            <w:r>
+              <w:rPr>
+                <w:sz w:val="24"/>
+              </w:rPr>
+              <w:t>Billy Le Chu</w:t>
+            </w:r>
+          </w:p>
+        </w:tc>
+        <w:tc>
+          <w:tcPr>
+            <w:tcW w:w="2948" w:type="dxa"/>
+            <w:shd w:val="clear" w:color="auto" w:fill="FFFFFF" w:themeFill="background1"/>
+          </w:tcPr>
+          <w:p>
+            <w:pPr>
+              <w:pStyle w:val="Paragraphedeliste"/>
+              <w:numPr>
+                <w:ilvl w:val="0"/>
+                <w:numId w:val="10"/>
+              </w:numPr>
+              <w:cnfStyle w:val="000000100000" w:firstRow="0" w:lastRow="0" w:firstColumn="0" w:lastColumn="0" w:oddVBand="0" w:evenVBand="0" w:oddHBand="1" w:evenHBand="0" w:firstRowFirstColumn="0" w:firstRowLastColumn="0" w:lastRowFirstColumn="0" w:lastRowLastColumn="0"/>
+              <w:rPr>
+                <w:sz w:val="24"/>
+                <w:szCs w:val="24"/>
+              </w:rPr>
+            </w:pPr>
+          </w:p>
+        </w:tc>
+        <w:tc>
+          <w:tcPr>
+            <w:tcW w:w="2924" w:type="dxa"/>
+            <w:shd w:val="clear" w:color="auto" w:fill="FFFFFF" w:themeFill="background1"/>
+          </w:tcPr>
+          <w:p>
+            <w:pPr>
+              <w:pStyle w:val="Paragraphedeliste"/>
+              <w:numPr>
+                <w:ilvl w:val="0"/>
+                <w:numId w:val="10"/>
+              </w:numPr>
+              <w:cnfStyle w:val="000000100000" w:firstRow="0" w:lastRow="0" w:firstColumn="0" w:lastColumn="0" w:oddVBand="0" w:evenVBand="0" w:oddHBand="1" w:evenHBand="0" w:firstRowFirstColumn="0" w:firstRowLastColumn="0" w:lastRowFirstColumn="0" w:lastRowLastColumn="0"/>
+              <w:rPr>
+                <w:sz w:val="24"/>
+                <w:szCs w:val="24"/>
+              </w:rPr>
+            </w:pPr>
+          </w:p>
+        </w:tc>
+        <w:tc>
+          <w:tcPr>
+            <w:tcW w:w="2695" w:type="dxa"/>
+            <w:shd w:val="clear" w:color="auto" w:fill="FFFFFF" w:themeFill="background1"/>
+          </w:tcPr>
+          <w:p>
+            <w:pPr>
+              <w:cnfStyle w:val="000000100000" w:firstRow="0" w:lastRow="0" w:firstColumn="0" w:lastColumn="0" w:oddVBand="0" w:evenVBand="0" w:oddHBand="1" w:evenHBand="0" w:firstRowFirstColumn="0" w:firstRowLastColumn="0" w:lastRowFirstColumn="0" w:lastRowLastColumn="0"/>
+              <w:rPr>
+                <w:sz w:val="24"/>
+                <w:szCs w:val="24"/>
+              </w:rPr>
+            </w:pPr>
+          </w:p>
+        </w:tc>
+      </w:tr>
+      <w:tr>
+        <w:trPr>
+          <w:cnfStyle w:val="000000010000" w:firstRow="0" w:lastRow="0" w:firstColumn="0" w:lastColumn="0" w:oddVBand="0" w:evenVBand="0" w:oddHBand="0" w:evenHBand="1" w:firstRowFirstColumn="0" w:firstRowLastColumn="0" w:lastRowFirstColumn="0" w:lastRowLastColumn="0"/>
+          <w:trHeight w:val="4195"/>
+        </w:trPr>
+        <w:tc>
+          <w:tcPr>
+            <w:cnfStyle w:val="001000000000" w:firstRow="0" w:lastRow="0" w:firstColumn="1" w:lastColumn="0" w:oddVBand="0" w:evenVBand="0" w:oddHBand="0" w:evenHBand="0" w:firstRowFirstColumn="0" w:firstRowLastColumn="0" w:lastRowFirstColumn="0" w:lastRowLastColumn="0"/>
+            <w:tcW w:w="2685" w:type="dxa"/>
+            <w:shd w:val="clear" w:color="auto" w:fill="FFFFFF" w:themeFill="background1"/>
+          </w:tcPr>
+          <w:p>
+            <w:pPr>
+              <w:rPr>
+                <w:sz w:val="24"/>
+              </w:rPr>
+            </w:pPr>
+            <w:proofErr w:type="spellStart"/>
+            <w:r>
+              <w:rPr>
+                <w:sz w:val="24"/>
+              </w:rPr>
+              <w:t>Kian</w:t>
+            </w:r>
+            <w:proofErr w:type="spellEnd"/>
+            <w:r>
+              <w:rPr>
+                <w:sz w:val="24"/>
+              </w:rPr>
+              <w:t xml:space="preserve"> </w:t>
+            </w:r>
+            <w:proofErr w:type="spellStart"/>
+            <w:r>
+              <w:rPr>
+                <w:sz w:val="24"/>
+              </w:rPr>
+              <w:t>Chowanietz</w:t>
+            </w:r>
+            <w:proofErr w:type="spellEnd"/>
+          </w:p>
+        </w:tc>
+        <w:tc>
+          <w:tcPr>
+            <w:tcW w:w="2948" w:type="dxa"/>
+            <w:shd w:val="clear" w:color="auto" w:fill="FFFFFF" w:themeFill="background1"/>
+          </w:tcPr>
+          <w:p>
+            <w:pPr>
+              <w:pStyle w:val="Paragraphedeliste"/>
+              <w:numPr>
+                <w:ilvl w:val="0"/>
+                <w:numId w:val="11"/>
+              </w:numPr>
+              <w:cnfStyle w:val="000000010000" w:firstRow="0" w:lastRow="0" w:firstColumn="0" w:lastColumn="0" w:oddVBand="0" w:evenVBand="0" w:oddHBand="0" w:evenHBand="1" w:firstRowFirstColumn="0" w:firstRowLastColumn="0" w:lastRowFirstColumn="0" w:lastRowLastColumn="0"/>
+              <w:rPr>
+                <w:sz w:val="24"/>
+                <w:szCs w:val="24"/>
+              </w:rPr>
+            </w:pPr>
+          </w:p>
+        </w:tc>
+        <w:tc>
+          <w:tcPr>
+            <w:tcW w:w="2924" w:type="dxa"/>
+            <w:shd w:val="clear" w:color="auto" w:fill="FFFFFF" w:themeFill="background1"/>
+          </w:tcPr>
+          <w:p>
+            <w:pPr>
+              <w:pStyle w:val="Paragraphedeliste"/>
+              <w:numPr>
+                <w:ilvl w:val="0"/>
+                <w:numId w:val="11"/>
+              </w:numPr>
+              <w:cnfStyle w:val="000000010000" w:firstRow="0" w:lastRow="0" w:firstColumn="0" w:lastColumn="0" w:oddVBand="0" w:evenVBand="0" w:oddHBand="0" w:evenHBand="1" w:firstRowFirstColumn="0" w:firstRowLastColumn="0" w:lastRowFirstColumn="0" w:lastRowLastColumn="0"/>
+              <w:rPr>
+                <w:sz w:val="24"/>
+                <w:szCs w:val="24"/>
+              </w:rPr>
+            </w:pPr>
+          </w:p>
+        </w:tc>
+        <w:tc>
+          <w:tcPr>
+            <w:tcW w:w="2695" w:type="dxa"/>
+            <w:shd w:val="clear" w:color="auto" w:fill="FFFFFF" w:themeFill="background1"/>
+          </w:tcPr>
+          <w:p>
+            <w:pPr>
+              <w:cnfStyle w:val="000000010000" w:firstRow="0" w:lastRow="0" w:firstColumn="0" w:lastColumn="0" w:oddVBand="0" w:evenVBand="0" w:oddHBand="0" w:evenHBand="1" w:firstRowFirstColumn="0" w:firstRowLastColumn="0" w:lastRowFirstColumn="0" w:lastRowLastColumn="0"/>
+              <w:rPr>
+                <w:sz w:val="24"/>
+                <w:szCs w:val="24"/>
+              </w:rPr>
+            </w:pPr>
+          </w:p>
+        </w:tc>
+      </w:tr>
+      <w:tr>
+        <w:trPr>
+          <w:cnfStyle w:val="000000100000" w:firstRow="0" w:lastRow="0" w:firstColumn="0" w:lastColumn="0" w:oddVBand="0" w:evenVBand="0" w:oddHBand="1" w:evenHBand="0" w:firstRowFirstColumn="0" w:firstRowLastColumn="0" w:lastRowFirstColumn="0" w:lastRowLastColumn="0"/>
+          <w:trHeight w:val="4195"/>
+        </w:trPr>
+        <w:tc>
+          <w:tcPr>
+            <w:cnfStyle w:val="001000000000" w:firstRow="0" w:lastRow="0" w:firstColumn="1" w:lastColumn="0" w:oddVBand="0" w:evenVBand="0" w:oddHBand="0" w:evenHBand="0" w:firstRowFirstColumn="0" w:firstRowLastColumn="0" w:lastRowFirstColumn="0" w:lastRowLastColumn="0"/>
+            <w:tcW w:w="2685" w:type="dxa"/>
+            <w:shd w:val="clear" w:color="auto" w:fill="FFFFFF" w:themeFill="background1"/>
+          </w:tcPr>
+          <w:p>
+            <w:pPr>
+              <w:rPr>
+                <w:sz w:val="24"/>
+              </w:rPr>
+            </w:pPr>
+            <w:r>
+              <w:rPr>
+                <w:sz w:val="24"/>
+              </w:rPr>
+              <w:t>Olivier Drolet</w:t>
+            </w:r>
+          </w:p>
+        </w:tc>
+        <w:tc>
+          <w:tcPr>
+            <w:tcW w:w="2948" w:type="dxa"/>
+            <w:shd w:val="clear" w:color="auto" w:fill="FFFFFF" w:themeFill="background1"/>
+          </w:tcPr>
+          <w:p>
+            <w:pPr>
+              <w:pStyle w:val="Paragraphedeliste"/>
+              <w:numPr>
+                <w:ilvl w:val="0"/>
+                <w:numId w:val="3"/>
+              </w:numPr>
+              <w:cnfStyle w:val="000000100000" w:firstRow="0" w:lastRow="0" w:firstColumn="0" w:lastColumn="0" w:oddVBand="0" w:evenVBand="0" w:oddHBand="1" w:evenHBand="0" w:firstRowFirstColumn="0" w:firstRowLastColumn="0" w:lastRowFirstColumn="0" w:lastRowLastColumn="0"/>
+              <w:rPr>
+                <w:sz w:val="24"/>
+                <w:szCs w:val="24"/>
+              </w:rPr>
+            </w:pPr>
+          </w:p>
+        </w:tc>
+        <w:tc>
+          <w:tcPr>
+            <w:tcW w:w="2924" w:type="dxa"/>
+            <w:shd w:val="clear" w:color="auto" w:fill="FFFFFF" w:themeFill="background1"/>
+          </w:tcPr>
+          <w:p>
+            <w:pPr>
+              <w:pStyle w:val="Paragraphedeliste"/>
+              <w:numPr>
+                <w:ilvl w:val="0"/>
+                <w:numId w:val="3"/>
+              </w:numPr>
+              <w:cnfStyle w:val="000000100000" w:firstRow="0" w:lastRow="0" w:firstColumn="0" w:lastColumn="0" w:oddVBand="0" w:evenVBand="0" w:oddHBand="1" w:evenHBand="0" w:firstRowFirstColumn="0" w:firstRowLastColumn="0" w:lastRowFirstColumn="0" w:lastRowLastColumn="0"/>
+              <w:rPr>
+                <w:sz w:val="24"/>
+                <w:szCs w:val="24"/>
+              </w:rPr>
+            </w:pPr>
+          </w:p>
+        </w:tc>
+        <w:tc>
+          <w:tcPr>
+            <w:tcW w:w="2695" w:type="dxa"/>
+            <w:shd w:val="clear" w:color="auto" w:fill="FFFFFF" w:themeFill="background1"/>
+          </w:tcPr>
+          <w:p>
+            <w:pPr>
+              <w:cnfStyle w:val="000000100000" w:firstRow="0" w:lastRow="0" w:firstColumn="0" w:lastColumn="0" w:oddVBand="0" w:evenVBand="0" w:oddHBand="1" w:evenHBand="0" w:firstRowFirstColumn="0" w:firstRowLastColumn="0" w:lastRowFirstColumn="0" w:lastRowLastColumn="0"/>
+              <w:rPr>
+                <w:sz w:val="24"/>
+                <w:szCs w:val="24"/>
+              </w:rPr>
+            </w:pPr>
+          </w:p>
+        </w:tc>
+      </w:tr>
+      <w:tr>
+        <w:trPr>
+          <w:cnfStyle w:val="000000010000" w:firstRow="0" w:lastRow="0" w:firstColumn="0" w:lastColumn="0" w:oddVBand="0" w:evenVBand="0" w:oddHBand="0" w:evenHBand="1" w:firstRowFirstColumn="0" w:firstRowLastColumn="0" w:lastRowFirstColumn="0" w:lastRowLastColumn="0"/>
+          <w:trHeight w:val="4195"/>
+        </w:trPr>
+        <w:tc>
+          <w:tcPr>
+            <w:cnfStyle w:val="001000000000" w:firstRow="0" w:lastRow="0" w:firstColumn="1" w:lastColumn="0" w:oddVBand="0" w:evenVBand="0" w:oddHBand="0" w:evenHBand="0" w:firstRowFirstColumn="0" w:firstRowLastColumn="0" w:lastRowFirstColumn="0" w:lastRowLastColumn="0"/>
+            <w:tcW w:w="2685" w:type="dxa"/>
+            <w:shd w:val="clear" w:color="auto" w:fill="FFFFFF" w:themeFill="background1"/>
+          </w:tcPr>
+          <w:p>
+            <w:pPr>
+              <w:rPr>
+                <w:sz w:val="24"/>
+              </w:rPr>
+            </w:pPr>
+            <w:r>
+              <w:rPr>
+                <w:sz w:val="24"/>
+              </w:rPr>
+              <w:lastRenderedPageBreak/>
+              <w:t>Félix Hoang-</w:t>
+            </w:r>
+            <w:proofErr w:type="spellStart"/>
+            <w:r>
+              <w:rPr>
+                <w:sz w:val="24"/>
+              </w:rPr>
+              <w:t>Yip</w:t>
+            </w:r>
+            <w:proofErr w:type="spellEnd"/>
+          </w:p>
+        </w:tc>
+        <w:tc>
+          <w:tcPr>
+            <w:tcW w:w="2948" w:type="dxa"/>
+            <w:shd w:val="clear" w:color="auto" w:fill="FFFFFF" w:themeFill="background1"/>
+          </w:tcPr>
+          <w:p>
+            <w:pPr>
+              <w:pStyle w:val="Paragraphedeliste"/>
+              <w:numPr>
+                <w:ilvl w:val="0"/>
+                <w:numId w:val="12"/>
+              </w:numPr>
+              <w:cnfStyle w:val="000000010000" w:firstRow="0" w:lastRow="0" w:firstColumn="0" w:lastColumn="0" w:oddVBand="0" w:evenVBand="0" w:oddHBand="0" w:evenHBand="1" w:firstRowFirstColumn="0" w:firstRowLastColumn="0" w:lastRowFirstColumn="0" w:lastRowLastColumn="0"/>
+              <w:rPr>
+                <w:sz w:val="24"/>
+                <w:szCs w:val="24"/>
+              </w:rPr>
+            </w:pPr>
+          </w:p>
+        </w:tc>
+        <w:tc>
+          <w:tcPr>
+            <w:tcW w:w="2924" w:type="dxa"/>
+            <w:shd w:val="clear" w:color="auto" w:fill="FFFFFF" w:themeFill="background1"/>
+          </w:tcPr>
+          <w:p>
+            <w:pPr>
+              <w:pStyle w:val="Paragraphedeliste"/>
+              <w:numPr>
+                <w:ilvl w:val="0"/>
+                <w:numId w:val="12"/>
+              </w:numPr>
+              <w:cnfStyle w:val="000000010000" w:firstRow="0" w:lastRow="0" w:firstColumn="0" w:lastColumn="0" w:oddVBand="0" w:evenVBand="0" w:oddHBand="0" w:evenHBand="1" w:firstRowFirstColumn="0" w:firstRowLastColumn="0" w:lastRowFirstColumn="0" w:lastRowLastColumn="0"/>
+              <w:rPr>
+                <w:sz w:val="24"/>
+                <w:szCs w:val="24"/>
+              </w:rPr>
+            </w:pPr>
+          </w:p>
+        </w:tc>
+        <w:tc>
+          <w:tcPr>
+            <w:tcW w:w="2695" w:type="dxa"/>
+            <w:shd w:val="clear" w:color="auto" w:fill="FFFFFF" w:themeFill="background1"/>
+          </w:tcPr>
+          <w:p>
+            <w:pPr>
+              <w:cnfStyle w:val="000000010000" w:firstRow="0" w:lastRow="0" w:firstColumn="0" w:lastColumn="0" w:oddVBand="0" w:evenVBand="0" w:oddHBand="0" w:evenHBand="1" w:firstRowFirstColumn="0" w:firstRowLastColumn="0" w:lastRowFirstColumn="0" w:lastRowLastColumn="0"/>
+              <w:rPr>
+                <w:sz w:val="24"/>
+                <w:szCs w:val="24"/>
+              </w:rPr>
+            </w:pPr>
+          </w:p>
+        </w:tc>
+      </w:tr>
+    </w:tbl>
     <w:p/>
     <w:sectPr>
       <w:pgSz w:w="12240" w:h="15840"/>

</xml_diff>

<commit_message>
ajout d'info dans <<est bloqué par>> Felix
</commit_message>
<xml_diff>
--- a/Documents/Documents sprint/SuiviSprint.docx
+++ b/Documents/Documents sprint/SuiviSprint.docx
@@ -6025,12 +6025,40 @@
           </w:tcPr>
           <w:p>
             <w:pPr>
+              <w:pStyle w:val="Paragraphedeliste"/>
+              <w:numPr>
+                <w:ilvl w:val="0"/>
+                <w:numId w:val="12"/>
+              </w:numPr>
               <w:cnfStyle w:val="000000010000" w:firstRow="0" w:lastRow="0" w:firstColumn="0" w:lastColumn="0" w:oddVBand="0" w:evenVBand="0" w:oddHBand="0" w:evenHBand="1" w:firstRowFirstColumn="0" w:firstRowLastColumn="0" w:lastRowFirstColumn="0" w:lastRowLastColumn="0"/>
               <w:rPr>
                 <w:sz w:val="24"/>
                 <w:szCs w:val="24"/>
               </w:rPr>
             </w:pPr>
+            <w:r>
+              <w:rPr>
+                <w:sz w:val="24"/>
+                <w:szCs w:val="24"/>
+              </w:rPr>
+              <w:t xml:space="preserve">Page flash encore en blanc, le </w:t>
+            </w:r>
+            <w:r>
+              <w:rPr>
+                <w:i/>
+                <w:iCs/>
+                <w:sz w:val="24"/>
+                <w:szCs w:val="24"/>
+              </w:rPr>
+              <w:t>preload</w:t>
+            </w:r>
+            <w:r>
+              <w:rPr>
+                <w:sz w:val="24"/>
+                <w:szCs w:val="24"/>
+              </w:rPr>
+              <w:t xml:space="preserve"> ne fonctionne pas vraiment</w:t>
+            </w:r>
           </w:p>
         </w:tc>
       </w:tr>
@@ -7180,7 +7208,7 @@
   <w:abstractNum w:abstractNumId="10" w15:restartNumberingAfterBreak="0">
     <w:nsid w:val="7F506EF1"/>
     <w:multiLevelType w:val="hybridMultilevel"/>
-    <w:tmpl w:val="831C3B16"/>
+    <w:tmpl w:val="31E0B184"/>
     <w:lvl w:ilvl="0" w:tplc="0C0C0001">
       <w:start w:val="1"/>
       <w:numFmt w:val="bullet"/>

</xml_diff>

<commit_message>
Mise à jour du document
Mise à jour de sur quoi je suis bloqué
</commit_message>
<xml_diff>
--- a/Documents/Documents sprint/SuiviSprint.docx
+++ b/Documents/Documents sprint/SuiviSprint.docx
@@ -6058,6 +6058,36 @@
                 <w:szCs w:val="24"/>
               </w:rPr>
               <w:t xml:space="preserve"> ne fonctionne pas vraiment</w:t>
+            </w:r>
+          </w:p>
+          <w:p>
+            <w:pPr>
+              <w:pStyle w:val="Paragraphedeliste"/>
+              <w:numPr>
+                <w:ilvl w:val="0"/>
+                <w:numId w:val="12"/>
+              </w:numPr>
+              <w:cnfStyle w:val="000000010000" w:firstRow="0" w:lastRow="0" w:firstColumn="0" w:lastColumn="0" w:oddVBand="0" w:evenVBand="0" w:oddHBand="0" w:evenHBand="1" w:firstRowFirstColumn="0" w:firstRowLastColumn="0" w:lastRowFirstColumn="0" w:lastRowLastColumn="0"/>
+              <w:rPr>
+                <w:sz w:val="24"/>
+                <w:szCs w:val="24"/>
+              </w:rPr>
+            </w:pPr>
+            <w:r>
+              <w:rPr>
+                <w:i/>
+                <w:iCs/>
+                <w:sz w:val="24"/>
+                <w:szCs w:val="24"/>
+              </w:rPr>
+              <w:t xml:space="preserve">res.render </w:t>
+            </w:r>
+            <w:r>
+              <w:rPr>
+                <w:sz w:val="24"/>
+                <w:szCs w:val="24"/>
+              </w:rPr>
+              <w:t>de la page ne fonctionne pas (juste pour tester)</w:t>
             </w:r>
           </w:p>
         </w:tc>

</xml_diff>

<commit_message>
Gestion documents de sprint
</commit_message>
<xml_diff>
--- a/Documents/Documents sprint/SuiviSprint.docx
+++ b/Documents/Documents sprint/SuiviSprint.docx
@@ -290,12 +290,28 @@
                 <w:sz w:val="24"/>
               </w:rPr>
             </w:pPr>
-            <w:r>
-              <w:rPr>
-                <w:sz w:val="24"/>
-              </w:rPr>
-              <w:t>Kian Chowanietz</w:t>
-            </w:r>
+            <w:proofErr w:type="spellStart"/>
+            <w:r>
+              <w:rPr>
+                <w:sz w:val="24"/>
+              </w:rPr>
+              <w:t>Kian</w:t>
+            </w:r>
+            <w:proofErr w:type="spellEnd"/>
+            <w:r>
+              <w:rPr>
+                <w:sz w:val="24"/>
+              </w:rPr>
+              <w:t xml:space="preserve"> </w:t>
+            </w:r>
+            <w:proofErr w:type="spellStart"/>
+            <w:r>
+              <w:rPr>
+                <w:sz w:val="24"/>
+              </w:rPr>
+              <w:t>Chowanietz</w:t>
+            </w:r>
+            <w:proofErr w:type="spellEnd"/>
           </w:p>
         </w:tc>
         <w:tc>
@@ -316,12 +332,53 @@
                 <w:szCs w:val="24"/>
               </w:rPr>
             </w:pPr>
-            <w:r>
-              <w:rPr>
-                <w:sz w:val="24"/>
-                <w:szCs w:val="24"/>
-              </w:rPr>
-              <w:t>Partials (navbar, etc)</w:t>
+            <w:proofErr w:type="spellStart"/>
+            <w:r>
+              <w:rPr>
+                <w:sz w:val="24"/>
+                <w:szCs w:val="24"/>
+              </w:rPr>
+              <w:t>Partials</w:t>
+            </w:r>
+            <w:proofErr w:type="spellEnd"/>
+            <w:r>
+              <w:rPr>
+                <w:sz w:val="24"/>
+                <w:szCs w:val="24"/>
+              </w:rPr>
+              <w:t xml:space="preserve"> (</w:t>
+            </w:r>
+            <w:proofErr w:type="spellStart"/>
+            <w:r>
+              <w:rPr>
+                <w:sz w:val="24"/>
+                <w:szCs w:val="24"/>
+              </w:rPr>
+              <w:t>navbar</w:t>
+            </w:r>
+            <w:proofErr w:type="spellEnd"/>
+            <w:r>
+              <w:rPr>
+                <w:sz w:val="24"/>
+                <w:szCs w:val="24"/>
+              </w:rPr>
+              <w:t xml:space="preserve">, </w:t>
+            </w:r>
+            <w:proofErr w:type="spellStart"/>
+            <w:r>
+              <w:rPr>
+                <w:sz w:val="24"/>
+                <w:szCs w:val="24"/>
+              </w:rPr>
+              <w:t>etc</w:t>
+            </w:r>
+            <w:proofErr w:type="spellEnd"/>
+            <w:r>
+              <w:rPr>
+                <w:sz w:val="24"/>
+                <w:szCs w:val="24"/>
+              </w:rPr>
+              <w:t>)</w:t>
             </w:r>
           </w:p>
           <w:p>
@@ -384,7 +441,23 @@
                 <w:sz w:val="24"/>
                 <w:szCs w:val="24"/>
               </w:rPr>
-              <w:t>Création du css (custom.css)</w:t>
+              <w:t xml:space="preserve">Création du </w:t>
+            </w:r>
+            <w:proofErr w:type="spellStart"/>
+            <w:r>
+              <w:rPr>
+                <w:sz w:val="24"/>
+                <w:szCs w:val="24"/>
+              </w:rPr>
+              <w:t>css</w:t>
+            </w:r>
+            <w:proofErr w:type="spellEnd"/>
+            <w:r>
+              <w:rPr>
+                <w:sz w:val="24"/>
+                <w:szCs w:val="24"/>
+              </w:rPr>
+              <w:t xml:space="preserve"> (custom.css)</w:t>
             </w:r>
           </w:p>
           <w:p>
@@ -468,7 +541,39 @@
                 <w:sz w:val="24"/>
                 <w:szCs w:val="24"/>
               </w:rPr>
-              <w:t>Initialisation du répertoire (modules npm, structure de fichiers, etc)</w:t>
+              <w:t xml:space="preserve">Initialisation du répertoire (modules </w:t>
+            </w:r>
+            <w:proofErr w:type="spellStart"/>
+            <w:r>
+              <w:rPr>
+                <w:sz w:val="24"/>
+                <w:szCs w:val="24"/>
+              </w:rPr>
+              <w:t>npm</w:t>
+            </w:r>
+            <w:proofErr w:type="spellEnd"/>
+            <w:r>
+              <w:rPr>
+                <w:sz w:val="24"/>
+                <w:szCs w:val="24"/>
+              </w:rPr>
+              <w:t xml:space="preserve">, structure de fichiers, </w:t>
+            </w:r>
+            <w:proofErr w:type="spellStart"/>
+            <w:r>
+              <w:rPr>
+                <w:sz w:val="24"/>
+                <w:szCs w:val="24"/>
+              </w:rPr>
+              <w:t>etc</w:t>
+            </w:r>
+            <w:proofErr w:type="spellEnd"/>
+            <w:r>
+              <w:rPr>
+                <w:sz w:val="24"/>
+                <w:szCs w:val="24"/>
+              </w:rPr>
+              <w:t>)</w:t>
             </w:r>
           </w:p>
         </w:tc>
@@ -814,7 +919,23 @@
                 <w:sz w:val="24"/>
                 <w:szCs w:val="24"/>
               </w:rPr>
-              <w:t>Manque de documentation sur le peuplement de BD à l’aide d’SQL developer.</w:t>
+              <w:t xml:space="preserve">Manque de documentation sur le peuplement de BD à l’aide d’SQL </w:t>
+            </w:r>
+            <w:proofErr w:type="spellStart"/>
+            <w:r>
+              <w:rPr>
+                <w:sz w:val="24"/>
+                <w:szCs w:val="24"/>
+              </w:rPr>
+              <w:t>developer</w:t>
+            </w:r>
+            <w:proofErr w:type="spellEnd"/>
+            <w:r>
+              <w:rPr>
+                <w:sz w:val="24"/>
+                <w:szCs w:val="24"/>
+              </w:rPr>
+              <w:t>.</w:t>
             </w:r>
           </w:p>
         </w:tc>
@@ -840,8 +961,16 @@
               <w:rPr>
                 <w:sz w:val="24"/>
               </w:rPr>
-              <w:t>Félix Hoang-Yip</w:t>
-            </w:r>
+              <w:t>Félix Hoang-</w:t>
+            </w:r>
+            <w:proofErr w:type="spellStart"/>
+            <w:r>
+              <w:rPr>
+                <w:sz w:val="24"/>
+              </w:rPr>
+              <w:t>Yip</w:t>
+            </w:r>
+            <w:proofErr w:type="spellEnd"/>
           </w:p>
         </w:tc>
         <w:tc>
@@ -1232,12 +1361,28 @@
                 <w:sz w:val="24"/>
               </w:rPr>
             </w:pPr>
-            <w:r>
-              <w:rPr>
-                <w:sz w:val="24"/>
-              </w:rPr>
-              <w:t>Kian Chowanietz</w:t>
-            </w:r>
+            <w:proofErr w:type="spellStart"/>
+            <w:r>
+              <w:rPr>
+                <w:sz w:val="24"/>
+              </w:rPr>
+              <w:t>Kian</w:t>
+            </w:r>
+            <w:proofErr w:type="spellEnd"/>
+            <w:r>
+              <w:rPr>
+                <w:sz w:val="24"/>
+              </w:rPr>
+              <w:t xml:space="preserve"> </w:t>
+            </w:r>
+            <w:proofErr w:type="spellStart"/>
+            <w:r>
+              <w:rPr>
+                <w:sz w:val="24"/>
+              </w:rPr>
+              <w:t>Chowanietz</w:t>
+            </w:r>
+            <w:proofErr w:type="spellEnd"/>
           </w:p>
         </w:tc>
         <w:tc>
@@ -1488,7 +1633,23 @@
                 <w:sz w:val="24"/>
                 <w:szCs w:val="24"/>
               </w:rPr>
-              <w:t>Express validator pour les pages connexion et inscription</w:t>
+              <w:t xml:space="preserve">Express </w:t>
+            </w:r>
+            <w:proofErr w:type="spellStart"/>
+            <w:r>
+              <w:rPr>
+                <w:sz w:val="24"/>
+                <w:szCs w:val="24"/>
+              </w:rPr>
+              <w:t>validator</w:t>
+            </w:r>
+            <w:proofErr w:type="spellEnd"/>
+            <w:r>
+              <w:rPr>
+                <w:sz w:val="24"/>
+                <w:szCs w:val="24"/>
+              </w:rPr>
+              <w:t xml:space="preserve"> pour les pages connexion et inscription</w:t>
             </w:r>
           </w:p>
         </w:tc>
@@ -1536,7 +1697,23 @@
                 <w:sz w:val="24"/>
                 <w:szCs w:val="24"/>
               </w:rPr>
-              <w:t>Express validator pour les pages connexion et inscription</w:t>
+              <w:t xml:space="preserve">Express </w:t>
+            </w:r>
+            <w:proofErr w:type="spellStart"/>
+            <w:r>
+              <w:rPr>
+                <w:sz w:val="24"/>
+                <w:szCs w:val="24"/>
+              </w:rPr>
+              <w:t>validator</w:t>
+            </w:r>
+            <w:proofErr w:type="spellEnd"/>
+            <w:r>
+              <w:rPr>
+                <w:sz w:val="24"/>
+                <w:szCs w:val="24"/>
+              </w:rPr>
+              <w:t xml:space="preserve"> pour les pages connexion et inscription</w:t>
             </w:r>
           </w:p>
           <w:p>
@@ -1627,8 +1804,16 @@
                 <w:sz w:val="24"/>
               </w:rPr>
               <w:lastRenderedPageBreak/>
-              <w:t>Félix Hoang-Yip</w:t>
-            </w:r>
+              <w:t>Félix Hoang-</w:t>
+            </w:r>
+            <w:proofErr w:type="spellStart"/>
+            <w:r>
+              <w:rPr>
+                <w:sz w:val="24"/>
+              </w:rPr>
+              <w:t>Yip</w:t>
+            </w:r>
+            <w:proofErr w:type="spellEnd"/>
           </w:p>
         </w:tc>
         <w:tc>
@@ -1944,8 +2129,17 @@
                 <w:sz w:val="24"/>
                 <w:szCs w:val="24"/>
               </w:rPr>
-              <w:t>Ajouter des éléments dans principal.ejs</w:t>
-            </w:r>
+              <w:t xml:space="preserve">Ajouter des éléments dans </w:t>
+            </w:r>
+            <w:proofErr w:type="spellStart"/>
+            <w:r>
+              <w:rPr>
+                <w:sz w:val="24"/>
+                <w:szCs w:val="24"/>
+              </w:rPr>
+              <w:t>principal.ejs</w:t>
+            </w:r>
+            <w:proofErr w:type="spellEnd"/>
           </w:p>
           <w:p>
             <w:pPr>
@@ -1965,8 +2159,17 @@
                 <w:sz w:val="24"/>
                 <w:szCs w:val="24"/>
               </w:rPr>
-              <w:t>Changement de page par planet</w:t>
-            </w:r>
+              <w:t xml:space="preserve">Changement de page par </w:t>
+            </w:r>
+            <w:proofErr w:type="spellStart"/>
+            <w:r>
+              <w:rPr>
+                <w:sz w:val="24"/>
+                <w:szCs w:val="24"/>
+              </w:rPr>
+              <w:t>planet</w:t>
+            </w:r>
+            <w:proofErr w:type="spellEnd"/>
           </w:p>
           <w:p>
             <w:pPr>
@@ -2002,6 +2205,7 @@
               </w:rPr>
               <w:t xml:space="preserve"> </w:t>
             </w:r>
+            <w:proofErr w:type="spellStart"/>
             <w:r>
               <w:rPr>
                 <w:sz w:val="24"/>
@@ -2009,6 +2213,7 @@
               </w:rPr>
               <w:t>recu-billet.ejs</w:t>
             </w:r>
+            <w:proofErr w:type="spellEnd"/>
           </w:p>
         </w:tc>
         <w:tc>
@@ -2176,12 +2381,28 @@
                 <w:sz w:val="24"/>
               </w:rPr>
             </w:pPr>
-            <w:r>
-              <w:rPr>
-                <w:sz w:val="24"/>
-              </w:rPr>
-              <w:t>Kian Chowanietz</w:t>
-            </w:r>
+            <w:proofErr w:type="spellStart"/>
+            <w:r>
+              <w:rPr>
+                <w:sz w:val="24"/>
+              </w:rPr>
+              <w:t>Kian</w:t>
+            </w:r>
+            <w:proofErr w:type="spellEnd"/>
+            <w:r>
+              <w:rPr>
+                <w:sz w:val="24"/>
+              </w:rPr>
+              <w:t xml:space="preserve"> </w:t>
+            </w:r>
+            <w:proofErr w:type="spellStart"/>
+            <w:r>
+              <w:rPr>
+                <w:sz w:val="24"/>
+              </w:rPr>
+              <w:t>Chowanietz</w:t>
+            </w:r>
+            <w:proofErr w:type="spellEnd"/>
           </w:p>
         </w:tc>
         <w:tc>
@@ -2450,7 +2671,23 @@
                 <w:sz w:val="24"/>
                 <w:szCs w:val="24"/>
               </w:rPr>
-              <w:t>Express validator pour les pages connexion et inscription</w:t>
+              <w:t xml:space="preserve">Express </w:t>
+            </w:r>
+            <w:proofErr w:type="spellStart"/>
+            <w:r>
+              <w:rPr>
+                <w:sz w:val="24"/>
+                <w:szCs w:val="24"/>
+              </w:rPr>
+              <w:t>validator</w:t>
+            </w:r>
+            <w:proofErr w:type="spellEnd"/>
+            <w:r>
+              <w:rPr>
+                <w:sz w:val="24"/>
+                <w:szCs w:val="24"/>
+              </w:rPr>
+              <w:t xml:space="preserve"> pour les pages connexion et inscription</w:t>
             </w:r>
           </w:p>
         </w:tc>
@@ -2477,7 +2714,23 @@
                 <w:sz w:val="24"/>
                 <w:szCs w:val="24"/>
               </w:rPr>
-              <w:t>Express validator pour les pages connexion et inscription</w:t>
+              <w:t xml:space="preserve">Express </w:t>
+            </w:r>
+            <w:proofErr w:type="spellStart"/>
+            <w:r>
+              <w:rPr>
+                <w:sz w:val="24"/>
+                <w:szCs w:val="24"/>
+              </w:rPr>
+              <w:t>validator</w:t>
+            </w:r>
+            <w:proofErr w:type="spellEnd"/>
+            <w:r>
+              <w:rPr>
+                <w:sz w:val="24"/>
+                <w:szCs w:val="24"/>
+              </w:rPr>
+              <w:t xml:space="preserve"> pour les pages connexion et inscription</w:t>
             </w:r>
           </w:p>
           <w:p>
@@ -2568,8 +2821,16 @@
                 <w:sz w:val="24"/>
               </w:rPr>
               <w:lastRenderedPageBreak/>
-              <w:t>Félix Hoang-Yip</w:t>
-            </w:r>
+              <w:t>Félix Hoang-</w:t>
+            </w:r>
+            <w:proofErr w:type="spellStart"/>
+            <w:r>
+              <w:rPr>
+                <w:sz w:val="24"/>
+              </w:rPr>
+              <w:t>Yip</w:t>
+            </w:r>
+            <w:proofErr w:type="spellEnd"/>
           </w:p>
         </w:tc>
         <w:tc>
@@ -2915,6 +3176,7 @@
                 <w:szCs w:val="24"/>
               </w:rPr>
             </w:pPr>
+            <w:proofErr w:type="spellStart"/>
             <w:r>
               <w:rPr>
                 <w:sz w:val="24"/>
@@ -2922,6 +3184,7 @@
               </w:rPr>
               <w:t>exploration.ejs</w:t>
             </w:r>
+            <w:proofErr w:type="spellEnd"/>
           </w:p>
           <w:p>
             <w:pPr>
@@ -2936,6 +3199,7 @@
                 <w:szCs w:val="24"/>
               </w:rPr>
             </w:pPr>
+            <w:proofErr w:type="spellStart"/>
             <w:r>
               <w:rPr>
                 <w:sz w:val="24"/>
@@ -2943,6 +3207,7 @@
               </w:rPr>
               <w:t>connexion.ejs</w:t>
             </w:r>
+            <w:proofErr w:type="spellEnd"/>
           </w:p>
           <w:p>
             <w:pPr>
@@ -2957,6 +3222,7 @@
                 <w:szCs w:val="24"/>
               </w:rPr>
             </w:pPr>
+            <w:proofErr w:type="spellStart"/>
             <w:r>
               <w:rPr>
                 <w:sz w:val="24"/>
@@ -2964,6 +3230,7 @@
               </w:rPr>
               <w:t>recu-billet.ejs</w:t>
             </w:r>
+            <w:proofErr w:type="spellEnd"/>
           </w:p>
           <w:p>
             <w:pPr>
@@ -2978,6 +3245,7 @@
                 <w:szCs w:val="24"/>
               </w:rPr>
             </w:pPr>
+            <w:proofErr w:type="spellStart"/>
             <w:r>
               <w:rPr>
                 <w:sz w:val="24"/>
@@ -2985,6 +3253,7 @@
               </w:rPr>
               <w:t>bootstrap</w:t>
             </w:r>
+            <w:proofErr w:type="spellEnd"/>
           </w:p>
           <w:p>
             <w:pPr>
@@ -2999,6 +3268,7 @@
                 <w:szCs w:val="24"/>
               </w:rPr>
             </w:pPr>
+            <w:proofErr w:type="spellStart"/>
             <w:r>
               <w:rPr>
                 <w:sz w:val="24"/>
@@ -3006,6 +3276,7 @@
               </w:rPr>
               <w:t>css</w:t>
             </w:r>
+            <w:proofErr w:type="spellEnd"/>
           </w:p>
         </w:tc>
         <w:tc>
@@ -3047,13 +3318,31 @@
                 <w:szCs w:val="24"/>
               </w:rPr>
             </w:pPr>
-            <w:r>
-              <w:rPr>
-                <w:sz w:val="24"/>
-                <w:szCs w:val="24"/>
-              </w:rPr>
-              <w:t>Reservation.ejs bootstrap</w:t>
-            </w:r>
+            <w:proofErr w:type="spellStart"/>
+            <w:r>
+              <w:rPr>
+                <w:sz w:val="24"/>
+                <w:szCs w:val="24"/>
+              </w:rPr>
+              <w:t>Reservation.ejs</w:t>
+            </w:r>
+            <w:proofErr w:type="spellEnd"/>
+            <w:r>
+              <w:rPr>
+                <w:sz w:val="24"/>
+                <w:szCs w:val="24"/>
+              </w:rPr>
+              <w:t xml:space="preserve"> </w:t>
+            </w:r>
+            <w:proofErr w:type="spellStart"/>
+            <w:r>
+              <w:rPr>
+                <w:sz w:val="24"/>
+                <w:szCs w:val="24"/>
+              </w:rPr>
+              <w:t>bootstrap</w:t>
+            </w:r>
+            <w:proofErr w:type="spellEnd"/>
           </w:p>
         </w:tc>
         <w:tc>
@@ -3089,12 +3378,28 @@
                 <w:sz w:val="24"/>
               </w:rPr>
             </w:pPr>
-            <w:r>
-              <w:rPr>
-                <w:sz w:val="24"/>
-              </w:rPr>
-              <w:t>Kian Chowanietz</w:t>
-            </w:r>
+            <w:proofErr w:type="spellStart"/>
+            <w:r>
+              <w:rPr>
+                <w:sz w:val="24"/>
+              </w:rPr>
+              <w:t>Kian</w:t>
+            </w:r>
+            <w:proofErr w:type="spellEnd"/>
+            <w:r>
+              <w:rPr>
+                <w:sz w:val="24"/>
+              </w:rPr>
+              <w:t xml:space="preserve"> </w:t>
+            </w:r>
+            <w:proofErr w:type="spellStart"/>
+            <w:r>
+              <w:rPr>
+                <w:sz w:val="24"/>
+              </w:rPr>
+              <w:t>Chowanietz</w:t>
+            </w:r>
+            <w:proofErr w:type="spellEnd"/>
           </w:p>
         </w:tc>
         <w:tc>
@@ -3136,12 +3441,21 @@
                 <w:szCs w:val="24"/>
               </w:rPr>
             </w:pPr>
-            <w:r>
-              <w:rPr>
-                <w:sz w:val="24"/>
-                <w:szCs w:val="24"/>
-              </w:rPr>
-              <w:t>Bugfixing / Améliorations</w:t>
+            <w:proofErr w:type="spellStart"/>
+            <w:r>
+              <w:rPr>
+                <w:sz w:val="24"/>
+                <w:szCs w:val="24"/>
+              </w:rPr>
+              <w:t>Bugfixing</w:t>
+            </w:r>
+            <w:proofErr w:type="spellEnd"/>
+            <w:r>
+              <w:rPr>
+                <w:sz w:val="24"/>
+                <w:szCs w:val="24"/>
+              </w:rPr>
+              <w:t xml:space="preserve"> / Améliorations</w:t>
             </w:r>
           </w:p>
           <w:p>
@@ -3231,8 +3545,17 @@
                 <w:sz w:val="24"/>
                 <w:szCs w:val="24"/>
               </w:rPr>
-              <w:t>Apparence bootstrap</w:t>
-            </w:r>
+              <w:t xml:space="preserve">Apparence </w:t>
+            </w:r>
+            <w:proofErr w:type="spellStart"/>
+            <w:r>
+              <w:rPr>
+                <w:sz w:val="24"/>
+                <w:szCs w:val="24"/>
+              </w:rPr>
+              <w:t>bootstrap</w:t>
+            </w:r>
+            <w:proofErr w:type="spellEnd"/>
           </w:p>
           <w:p>
             <w:pPr>
@@ -3268,13 +3591,31 @@
                 <w:szCs w:val="24"/>
               </w:rPr>
             </w:pPr>
-            <w:r>
-              <w:rPr>
-                <w:sz w:val="24"/>
-                <w:szCs w:val="24"/>
-              </w:rPr>
-              <w:t>Hashage des mdp</w:t>
-            </w:r>
+            <w:proofErr w:type="spellStart"/>
+            <w:r>
+              <w:rPr>
+                <w:sz w:val="24"/>
+                <w:szCs w:val="24"/>
+              </w:rPr>
+              <w:t>Hashage</w:t>
+            </w:r>
+            <w:proofErr w:type="spellEnd"/>
+            <w:r>
+              <w:rPr>
+                <w:sz w:val="24"/>
+                <w:szCs w:val="24"/>
+              </w:rPr>
+              <w:t xml:space="preserve"> des </w:t>
+            </w:r>
+            <w:proofErr w:type="spellStart"/>
+            <w:r>
+              <w:rPr>
+                <w:sz w:val="24"/>
+                <w:szCs w:val="24"/>
+              </w:rPr>
+              <w:t>mdp</w:t>
+            </w:r>
+            <w:proofErr w:type="spellEnd"/>
           </w:p>
           <w:p>
             <w:pPr>
@@ -3529,8 +3870,17 @@
                 <w:sz w:val="24"/>
                 <w:szCs w:val="24"/>
               </w:rPr>
-              <w:t>Authentification par token</w:t>
-            </w:r>
+              <w:t xml:space="preserve">Authentification par </w:t>
+            </w:r>
+            <w:proofErr w:type="spellStart"/>
+            <w:r>
+              <w:rPr>
+                <w:sz w:val="24"/>
+                <w:szCs w:val="24"/>
+              </w:rPr>
+              <w:t>token</w:t>
+            </w:r>
+            <w:proofErr w:type="spellEnd"/>
           </w:p>
         </w:tc>
         <w:tc>
@@ -3571,8 +3921,16 @@
                 <w:sz w:val="24"/>
               </w:rPr>
               <w:lastRenderedPageBreak/>
-              <w:t>Félix Hoang-Yip</w:t>
-            </w:r>
+              <w:t>Félix Hoang-</w:t>
+            </w:r>
+            <w:proofErr w:type="spellStart"/>
+            <w:r>
+              <w:rPr>
+                <w:sz w:val="24"/>
+              </w:rPr>
+              <w:t>Yip</w:t>
+            </w:r>
+            <w:proofErr w:type="spellEnd"/>
           </w:p>
         </w:tc>
         <w:tc>
@@ -3621,6 +3979,7 @@
                 <w:szCs w:val="24"/>
               </w:rPr>
             </w:pPr>
+            <w:proofErr w:type="spellStart"/>
             <w:r>
               <w:rPr>
                 <w:sz w:val="24"/>
@@ -3628,6 +3987,7 @@
               </w:rPr>
               <w:t>bootstrap</w:t>
             </w:r>
+            <w:proofErr w:type="spellEnd"/>
           </w:p>
         </w:tc>
         <w:tc>
@@ -3648,12 +4008,21 @@
                 <w:szCs w:val="24"/>
               </w:rPr>
             </w:pPr>
-            <w:r>
-              <w:rPr>
-                <w:sz w:val="24"/>
-                <w:szCs w:val="24"/>
-              </w:rPr>
-              <w:t>Reservation.ejs fonctionnement</w:t>
+            <w:proofErr w:type="spellStart"/>
+            <w:r>
+              <w:rPr>
+                <w:sz w:val="24"/>
+                <w:szCs w:val="24"/>
+              </w:rPr>
+              <w:t>Reservation.ejs</w:t>
+            </w:r>
+            <w:proofErr w:type="spellEnd"/>
+            <w:r>
+              <w:rPr>
+                <w:sz w:val="24"/>
+                <w:szCs w:val="24"/>
+              </w:rPr>
+              <w:t xml:space="preserve"> fonctionnement</w:t>
             </w:r>
           </w:p>
         </w:tc>
@@ -3912,6 +4281,7 @@
                 <w:szCs w:val="24"/>
               </w:rPr>
             </w:pPr>
+            <w:proofErr w:type="spellStart"/>
             <w:r>
               <w:rPr>
                 <w:sz w:val="24"/>
@@ -3931,8 +4301,25 @@
                 <w:sz w:val="24"/>
                 <w:szCs w:val="24"/>
               </w:rPr>
-              <w:t>servation.ejs bootstrap</w:t>
-            </w:r>
+              <w:t>servation.ejs</w:t>
+            </w:r>
+            <w:proofErr w:type="spellEnd"/>
+            <w:r>
+              <w:rPr>
+                <w:sz w:val="24"/>
+                <w:szCs w:val="24"/>
+              </w:rPr>
+              <w:t xml:space="preserve"> </w:t>
+            </w:r>
+            <w:proofErr w:type="spellStart"/>
+            <w:r>
+              <w:rPr>
+                <w:sz w:val="24"/>
+                <w:szCs w:val="24"/>
+              </w:rPr>
+              <w:t>bootstrap</w:t>
+            </w:r>
+            <w:proofErr w:type="spellEnd"/>
           </w:p>
         </w:tc>
         <w:tc>
@@ -3958,8 +4345,17 @@
                 <w:sz w:val="24"/>
                 <w:szCs w:val="24"/>
               </w:rPr>
-              <w:t>Ajouter les boutons dans reservation.ejs</w:t>
-            </w:r>
+              <w:t xml:space="preserve">Ajouter les boutons dans </w:t>
+            </w:r>
+            <w:proofErr w:type="spellStart"/>
+            <w:r>
+              <w:rPr>
+                <w:sz w:val="24"/>
+                <w:szCs w:val="24"/>
+              </w:rPr>
+              <w:t>reservation.ejs</w:t>
+            </w:r>
+            <w:proofErr w:type="spellEnd"/>
           </w:p>
           <w:p>
             <w:pPr>
@@ -4037,12 +4433,28 @@
                 <w:sz w:val="24"/>
               </w:rPr>
             </w:pPr>
-            <w:r>
-              <w:rPr>
-                <w:sz w:val="24"/>
-              </w:rPr>
-              <w:t>Kian Chowanietz</w:t>
-            </w:r>
+            <w:proofErr w:type="spellStart"/>
+            <w:r>
+              <w:rPr>
+                <w:sz w:val="24"/>
+              </w:rPr>
+              <w:t>Kian</w:t>
+            </w:r>
+            <w:proofErr w:type="spellEnd"/>
+            <w:r>
+              <w:rPr>
+                <w:sz w:val="24"/>
+              </w:rPr>
+              <w:t xml:space="preserve"> </w:t>
+            </w:r>
+            <w:proofErr w:type="spellStart"/>
+            <w:r>
+              <w:rPr>
+                <w:sz w:val="24"/>
+              </w:rPr>
+              <w:t>Chowanietz</w:t>
+            </w:r>
+            <w:proofErr w:type="spellEnd"/>
           </w:p>
         </w:tc>
         <w:tc>
@@ -4068,8 +4480,17 @@
                 <w:sz w:val="24"/>
                 <w:szCs w:val="24"/>
               </w:rPr>
-              <w:t>Apparence bootstrap</w:t>
-            </w:r>
+              <w:t xml:space="preserve">Apparence </w:t>
+            </w:r>
+            <w:proofErr w:type="spellStart"/>
+            <w:r>
+              <w:rPr>
+                <w:sz w:val="24"/>
+                <w:szCs w:val="24"/>
+              </w:rPr>
+              <w:t>bootstrap</w:t>
+            </w:r>
+            <w:proofErr w:type="spellEnd"/>
           </w:p>
           <w:p>
             <w:pPr>
@@ -4105,6 +4526,7 @@
                 <w:szCs w:val="24"/>
               </w:rPr>
             </w:pPr>
+            <w:proofErr w:type="spellStart"/>
             <w:r>
               <w:rPr>
                 <w:sz w:val="24"/>
@@ -4124,7 +4546,15 @@
                 <w:sz w:val="24"/>
                 <w:szCs w:val="24"/>
               </w:rPr>
-              <w:t>hage de mots de passe</w:t>
+              <w:t>hage</w:t>
+            </w:r>
+            <w:proofErr w:type="spellEnd"/>
+            <w:r>
+              <w:rPr>
+                <w:sz w:val="24"/>
+                <w:szCs w:val="24"/>
+              </w:rPr>
+              <w:t xml:space="preserve"> de mots de passe</w:t>
             </w:r>
           </w:p>
         </w:tc>
@@ -4146,12 +4576,21 @@
                 <w:szCs w:val="24"/>
               </w:rPr>
             </w:pPr>
-            <w:r>
-              <w:rPr>
-                <w:sz w:val="24"/>
-                <w:szCs w:val="24"/>
-              </w:rPr>
-              <w:t xml:space="preserve">Navbar bouton </w:t>
+            <w:proofErr w:type="spellStart"/>
+            <w:r>
+              <w:rPr>
+                <w:sz w:val="24"/>
+                <w:szCs w:val="24"/>
+              </w:rPr>
+              <w:t>Navbar</w:t>
+            </w:r>
+            <w:proofErr w:type="spellEnd"/>
+            <w:r>
+              <w:rPr>
+                <w:sz w:val="24"/>
+                <w:szCs w:val="24"/>
+              </w:rPr>
+              <w:t xml:space="preserve"> bouton </w:t>
             </w:r>
             <w:r>
               <w:rPr>
@@ -4174,12 +4613,21 @@
                 <w:szCs w:val="24"/>
               </w:rPr>
             </w:pPr>
-            <w:r>
-              <w:rPr>
-                <w:sz w:val="24"/>
-                <w:szCs w:val="24"/>
-              </w:rPr>
-              <w:t>Hashage de mots de passes</w:t>
+            <w:proofErr w:type="spellStart"/>
+            <w:r>
+              <w:rPr>
+                <w:sz w:val="24"/>
+                <w:szCs w:val="24"/>
+              </w:rPr>
+              <w:t>Hashage</w:t>
+            </w:r>
+            <w:proofErr w:type="spellEnd"/>
+            <w:r>
+              <w:rPr>
+                <w:sz w:val="24"/>
+                <w:szCs w:val="24"/>
+              </w:rPr>
+              <w:t xml:space="preserve"> de mots de passes</w:t>
             </w:r>
           </w:p>
         </w:tc>
@@ -4379,8 +4827,16 @@
                 <w:sz w:val="24"/>
               </w:rPr>
               <w:lastRenderedPageBreak/>
-              <w:t>Félix Hoang-Yip</w:t>
-            </w:r>
+              <w:t>Félix Hoang-</w:t>
+            </w:r>
+            <w:proofErr w:type="spellStart"/>
+            <w:r>
+              <w:rPr>
+                <w:sz w:val="24"/>
+              </w:rPr>
+              <w:t>Yip</w:t>
+            </w:r>
+            <w:proofErr w:type="spellEnd"/>
           </w:p>
         </w:tc>
         <w:tc>
@@ -4401,12 +4857,21 @@
                 <w:szCs w:val="24"/>
               </w:rPr>
             </w:pPr>
-            <w:r>
-              <w:rPr>
-                <w:sz w:val="24"/>
-                <w:szCs w:val="24"/>
-              </w:rPr>
-              <w:t>Reservation.ejs fonctionnement</w:t>
+            <w:proofErr w:type="spellStart"/>
+            <w:r>
+              <w:rPr>
+                <w:sz w:val="24"/>
+                <w:szCs w:val="24"/>
+              </w:rPr>
+              <w:t>Reservation.ejs</w:t>
+            </w:r>
+            <w:proofErr w:type="spellEnd"/>
+            <w:r>
+              <w:rPr>
+                <w:sz w:val="24"/>
+                <w:szCs w:val="24"/>
+              </w:rPr>
+              <w:t xml:space="preserve"> fonctionnement</w:t>
             </w:r>
           </w:p>
         </w:tc>
@@ -4740,12 +5205,28 @@
                 <w:sz w:val="24"/>
               </w:rPr>
             </w:pPr>
-            <w:r>
-              <w:rPr>
-                <w:sz w:val="24"/>
-              </w:rPr>
-              <w:t>Kian Chowanietz</w:t>
-            </w:r>
+            <w:proofErr w:type="spellStart"/>
+            <w:r>
+              <w:rPr>
+                <w:sz w:val="24"/>
+              </w:rPr>
+              <w:t>Kian</w:t>
+            </w:r>
+            <w:proofErr w:type="spellEnd"/>
+            <w:r>
+              <w:rPr>
+                <w:sz w:val="24"/>
+              </w:rPr>
+              <w:t xml:space="preserve"> </w:t>
+            </w:r>
+            <w:proofErr w:type="spellStart"/>
+            <w:r>
+              <w:rPr>
+                <w:sz w:val="24"/>
+              </w:rPr>
+              <w:t>Chowanietz</w:t>
+            </w:r>
+            <w:proofErr w:type="spellEnd"/>
           </w:p>
         </w:tc>
         <w:tc>
@@ -4771,7 +5252,23 @@
                 <w:sz w:val="24"/>
                 <w:szCs w:val="24"/>
               </w:rPr>
-              <w:t>Implémentation du hashing des mots de passe</w:t>
+              <w:t xml:space="preserve">Implémentation du </w:t>
+            </w:r>
+            <w:proofErr w:type="spellStart"/>
+            <w:r>
+              <w:rPr>
+                <w:sz w:val="24"/>
+                <w:szCs w:val="24"/>
+              </w:rPr>
+              <w:t>hashing</w:t>
+            </w:r>
+            <w:proofErr w:type="spellEnd"/>
+            <w:r>
+              <w:rPr>
+                <w:sz w:val="24"/>
+                <w:szCs w:val="24"/>
+              </w:rPr>
+              <w:t xml:space="preserve"> des mots de passe</w:t>
             </w:r>
           </w:p>
           <w:p>
@@ -4792,8 +5289,17 @@
                 <w:sz w:val="24"/>
                 <w:szCs w:val="24"/>
               </w:rPr>
-              <w:t>Implémentation API Stripe</w:t>
-            </w:r>
+              <w:t xml:space="preserve">Implémentation API </w:t>
+            </w:r>
+            <w:proofErr w:type="spellStart"/>
+            <w:r>
+              <w:rPr>
+                <w:sz w:val="24"/>
+                <w:szCs w:val="24"/>
+              </w:rPr>
+              <w:t>Stripe</w:t>
+            </w:r>
+            <w:proofErr w:type="spellEnd"/>
           </w:p>
           <w:p>
             <w:pPr>
@@ -4813,7 +5319,23 @@
                 <w:sz w:val="24"/>
                 <w:szCs w:val="24"/>
               </w:rPr>
-              <w:t>Changement de la navbar selon l’état de connexion</w:t>
+              <w:t xml:space="preserve">Changement de la </w:t>
+            </w:r>
+            <w:proofErr w:type="spellStart"/>
+            <w:r>
+              <w:rPr>
+                <w:sz w:val="24"/>
+                <w:szCs w:val="24"/>
+              </w:rPr>
+              <w:t>navbar</w:t>
+            </w:r>
+            <w:proofErr w:type="spellEnd"/>
+            <w:r>
+              <w:rPr>
+                <w:sz w:val="24"/>
+                <w:szCs w:val="24"/>
+              </w:rPr>
+              <w:t xml:space="preserve"> selon l’état de connexion</w:t>
             </w:r>
           </w:p>
           <w:p>
@@ -4861,7 +5383,23 @@
                 <w:sz w:val="24"/>
                 <w:szCs w:val="24"/>
               </w:rPr>
-              <w:t>Implémentation du hashing des mots de passe</w:t>
+              <w:t xml:space="preserve">Implémentation du </w:t>
+            </w:r>
+            <w:proofErr w:type="spellStart"/>
+            <w:r>
+              <w:rPr>
+                <w:sz w:val="24"/>
+                <w:szCs w:val="24"/>
+              </w:rPr>
+              <w:t>hashing</w:t>
+            </w:r>
+            <w:proofErr w:type="spellEnd"/>
+            <w:r>
+              <w:rPr>
+                <w:sz w:val="24"/>
+                <w:szCs w:val="24"/>
+              </w:rPr>
+              <w:t xml:space="preserve"> des mots de passe</w:t>
             </w:r>
           </w:p>
           <w:p>
@@ -4882,8 +5420,17 @@
                 <w:sz w:val="24"/>
                 <w:szCs w:val="24"/>
               </w:rPr>
-              <w:t>Implémentation API Stripe</w:t>
-            </w:r>
+              <w:t xml:space="preserve">Implémentation API </w:t>
+            </w:r>
+            <w:proofErr w:type="spellStart"/>
+            <w:r>
+              <w:rPr>
+                <w:sz w:val="24"/>
+                <w:szCs w:val="24"/>
+              </w:rPr>
+              <w:t>Stripe</w:t>
+            </w:r>
+            <w:proofErr w:type="spellEnd"/>
           </w:p>
         </w:tc>
         <w:tc>
@@ -4951,7 +5498,23 @@
                 <w:sz w:val="24"/>
                 <w:szCs w:val="24"/>
               </w:rPr>
-              <w:t>Cryptage des mots de passe + vérification du mdp à chaque étape</w:t>
+              <w:t xml:space="preserve">Cryptage des mots de passe + vérification du </w:t>
+            </w:r>
+            <w:proofErr w:type="spellStart"/>
+            <w:r>
+              <w:rPr>
+                <w:sz w:val="24"/>
+                <w:szCs w:val="24"/>
+              </w:rPr>
+              <w:t>mdp</w:t>
+            </w:r>
+            <w:proofErr w:type="spellEnd"/>
+            <w:r>
+              <w:rPr>
+                <w:sz w:val="24"/>
+                <w:szCs w:val="24"/>
+              </w:rPr>
+              <w:t xml:space="preserve"> à chaque étape</w:t>
             </w:r>
           </w:p>
           <w:p>
@@ -5104,8 +5667,16 @@
                 <w:sz w:val="24"/>
               </w:rPr>
               <w:lastRenderedPageBreak/>
-              <w:t>Félix Hoang-Yip</w:t>
-            </w:r>
+              <w:t>Félix Hoang-</w:t>
+            </w:r>
+            <w:proofErr w:type="spellStart"/>
+            <w:r>
+              <w:rPr>
+                <w:sz w:val="24"/>
+              </w:rPr>
+              <w:t>Yip</w:t>
+            </w:r>
+            <w:proofErr w:type="spellEnd"/>
           </w:p>
         </w:tc>
         <w:tc>
@@ -5474,12 +6045,28 @@
                 <w:sz w:val="24"/>
               </w:rPr>
             </w:pPr>
-            <w:r>
-              <w:rPr>
-                <w:sz w:val="24"/>
-              </w:rPr>
-              <w:t>Kian Chowanietz</w:t>
-            </w:r>
+            <w:proofErr w:type="spellStart"/>
+            <w:r>
+              <w:rPr>
+                <w:sz w:val="24"/>
+              </w:rPr>
+              <w:t>Kian</w:t>
+            </w:r>
+            <w:proofErr w:type="spellEnd"/>
+            <w:r>
+              <w:rPr>
+                <w:sz w:val="24"/>
+              </w:rPr>
+              <w:t xml:space="preserve"> </w:t>
+            </w:r>
+            <w:proofErr w:type="spellStart"/>
+            <w:r>
+              <w:rPr>
+                <w:sz w:val="24"/>
+              </w:rPr>
+              <w:t>Chowanietz</w:t>
+            </w:r>
+            <w:proofErr w:type="spellEnd"/>
           </w:p>
         </w:tc>
         <w:tc>
@@ -5506,7 +6093,23 @@
                 <w:sz w:val="24"/>
                 <w:szCs w:val="24"/>
               </w:rPr>
-              <w:t>Implémentation du hashing des mots de passe (admin)</w:t>
+              <w:t xml:space="preserve">Implémentation du </w:t>
+            </w:r>
+            <w:proofErr w:type="spellStart"/>
+            <w:r>
+              <w:rPr>
+                <w:sz w:val="24"/>
+                <w:szCs w:val="24"/>
+              </w:rPr>
+              <w:t>hashing</w:t>
+            </w:r>
+            <w:proofErr w:type="spellEnd"/>
+            <w:r>
+              <w:rPr>
+                <w:sz w:val="24"/>
+                <w:szCs w:val="24"/>
+              </w:rPr>
+              <w:t xml:space="preserve"> des mots de passe (admin)</w:t>
             </w:r>
           </w:p>
           <w:p>
@@ -5527,7 +6130,23 @@
                 <w:sz w:val="24"/>
                 <w:szCs w:val="24"/>
               </w:rPr>
-              <w:t>Implémentation API Stripe (continuation)</w:t>
+              <w:t xml:space="preserve">Implémentation API </w:t>
+            </w:r>
+            <w:proofErr w:type="spellStart"/>
+            <w:r>
+              <w:rPr>
+                <w:sz w:val="24"/>
+                <w:szCs w:val="24"/>
+              </w:rPr>
+              <w:t>Stripe</w:t>
+            </w:r>
+            <w:proofErr w:type="spellEnd"/>
+            <w:r>
+              <w:rPr>
+                <w:sz w:val="24"/>
+                <w:szCs w:val="24"/>
+              </w:rPr>
+              <w:t xml:space="preserve"> (continuation)</w:t>
             </w:r>
           </w:p>
           <w:p>
@@ -5543,12 +6162,37 @@
                 <w:szCs w:val="24"/>
               </w:rPr>
             </w:pPr>
-            <w:r>
-              <w:rPr>
-                <w:sz w:val="24"/>
-                <w:szCs w:val="24"/>
-              </w:rPr>
-              <w:t>Réusinage et formattage du code</w:t>
+            <w:proofErr w:type="spellStart"/>
+            <w:r>
+              <w:rPr>
+                <w:sz w:val="24"/>
+                <w:szCs w:val="24"/>
+              </w:rPr>
+              <w:t>Réusinage</w:t>
+            </w:r>
+            <w:proofErr w:type="spellEnd"/>
+            <w:r>
+              <w:rPr>
+                <w:sz w:val="24"/>
+                <w:szCs w:val="24"/>
+              </w:rPr>
+              <w:t xml:space="preserve"> et </w:t>
+            </w:r>
+            <w:proofErr w:type="spellStart"/>
+            <w:r>
+              <w:rPr>
+                <w:sz w:val="24"/>
+                <w:szCs w:val="24"/>
+              </w:rPr>
+              <w:t>formattage</w:t>
+            </w:r>
+            <w:proofErr w:type="spellEnd"/>
+            <w:r>
+              <w:rPr>
+                <w:sz w:val="24"/>
+                <w:szCs w:val="24"/>
+              </w:rPr>
+              <w:t xml:space="preserve"> du code</w:t>
             </w:r>
           </w:p>
           <w:p>
@@ -5569,8 +6213,17 @@
                 <w:sz w:val="24"/>
                 <w:szCs w:val="24"/>
               </w:rPr>
-              <w:t>Lecture de la documentation Stripe</w:t>
-            </w:r>
+              <w:t xml:space="preserve">Lecture de la documentation </w:t>
+            </w:r>
+            <w:proofErr w:type="spellStart"/>
+            <w:r>
+              <w:rPr>
+                <w:sz w:val="24"/>
+                <w:szCs w:val="24"/>
+              </w:rPr>
+              <w:t>Stripe</w:t>
+            </w:r>
+            <w:proofErr w:type="spellEnd"/>
           </w:p>
           <w:p>
             <w:pPr>
@@ -5638,8 +6291,17 @@
                 <w:sz w:val="24"/>
                 <w:szCs w:val="24"/>
               </w:rPr>
-              <w:t>Finalisation API Stripe</w:t>
-            </w:r>
+              <w:t xml:space="preserve">Finalisation API </w:t>
+            </w:r>
+            <w:proofErr w:type="spellStart"/>
+            <w:r>
+              <w:rPr>
+                <w:sz w:val="24"/>
+                <w:szCs w:val="24"/>
+              </w:rPr>
+              <w:t>Stripe</w:t>
+            </w:r>
+            <w:proofErr w:type="spellEnd"/>
           </w:p>
         </w:tc>
         <w:tc>
@@ -5881,7 +6543,23 @@
                 <w:sz w:val="24"/>
                 <w:szCs w:val="24"/>
               </w:rPr>
-              <w:t>Regex client side inscription</w:t>
+              <w:t xml:space="preserve">Regex client </w:t>
+            </w:r>
+            <w:proofErr w:type="spellStart"/>
+            <w:r>
+              <w:rPr>
+                <w:sz w:val="24"/>
+                <w:szCs w:val="24"/>
+              </w:rPr>
+              <w:t>side</w:t>
+            </w:r>
+            <w:proofErr w:type="spellEnd"/>
+            <w:r>
+              <w:rPr>
+                <w:sz w:val="24"/>
+                <w:szCs w:val="24"/>
+              </w:rPr>
+              <w:t xml:space="preserve"> inscription</w:t>
             </w:r>
           </w:p>
         </w:tc>
@@ -5923,8 +6601,16 @@
                 <w:sz w:val="24"/>
               </w:rPr>
               <w:lastRenderedPageBreak/>
-              <w:t>Félix Hoang-Yip</w:t>
-            </w:r>
+              <w:t>Félix Hoang-</w:t>
+            </w:r>
+            <w:proofErr w:type="spellStart"/>
+            <w:r>
+              <w:rPr>
+                <w:sz w:val="24"/>
+              </w:rPr>
+              <w:t>Yip</w:t>
+            </w:r>
+            <w:proofErr w:type="spellEnd"/>
           </w:p>
         </w:tc>
         <w:tc>
@@ -5966,6 +6652,7 @@
                 <w:szCs w:val="24"/>
               </w:rPr>
             </w:pPr>
+            <w:proofErr w:type="spellStart"/>
             <w:r>
               <w:rPr>
                 <w:i/>
@@ -5973,76 +6660,9 @@
                 <w:sz w:val="24"/>
                 <w:szCs w:val="24"/>
               </w:rPr>
-              <w:t xml:space="preserve">Preload </w:t>
-            </w:r>
-            <w:r>
-              <w:rPr>
-                <w:sz w:val="24"/>
-                <w:szCs w:val="24"/>
-              </w:rPr>
-              <w:t>de l’image d’arrière-plan</w:t>
-            </w:r>
-          </w:p>
-        </w:tc>
-        <w:tc>
-          <w:tcPr>
-            <w:tcW w:w="2924" w:type="dxa"/>
-            <w:shd w:val="clear" w:color="auto" w:fill="FFFFFF" w:themeFill="background1"/>
-          </w:tcPr>
-          <w:p>
-            <w:pPr>
-              <w:pStyle w:val="Paragraphedeliste"/>
-              <w:numPr>
-                <w:ilvl w:val="0"/>
-                <w:numId w:val="12"/>
-              </w:numPr>
-              <w:cnfStyle w:val="000000010000" w:firstRow="0" w:lastRow="0" w:firstColumn="0" w:lastColumn="0" w:oddVBand="0" w:evenVBand="0" w:oddHBand="0" w:evenHBand="1" w:firstRowFirstColumn="0" w:firstRowLastColumn="0" w:lastRowFirstColumn="0" w:lastRowLastColumn="0"/>
-              <w:rPr>
-                <w:sz w:val="24"/>
-                <w:szCs w:val="24"/>
-              </w:rPr>
-            </w:pPr>
-            <w:r>
-              <w:rPr>
-                <w:sz w:val="24"/>
-                <w:szCs w:val="24"/>
-              </w:rPr>
-              <w:t xml:space="preserve">Post de la page </w:t>
-            </w:r>
-            <w:r>
-              <w:rPr>
-                <w:sz w:val="24"/>
-                <w:szCs w:val="24"/>
-              </w:rPr>
-              <w:t>d’accueil</w:t>
-            </w:r>
-          </w:p>
-        </w:tc>
-        <w:tc>
-          <w:tcPr>
-            <w:tcW w:w="2695" w:type="dxa"/>
-            <w:shd w:val="clear" w:color="auto" w:fill="FFFFFF" w:themeFill="background1"/>
-          </w:tcPr>
-          <w:p>
-            <w:pPr>
-              <w:pStyle w:val="Paragraphedeliste"/>
-              <w:numPr>
-                <w:ilvl w:val="0"/>
-                <w:numId w:val="12"/>
-              </w:numPr>
-              <w:cnfStyle w:val="000000010000" w:firstRow="0" w:lastRow="0" w:firstColumn="0" w:lastColumn="0" w:oddVBand="0" w:evenVBand="0" w:oddHBand="0" w:evenHBand="1" w:firstRowFirstColumn="0" w:firstRowLastColumn="0" w:lastRowFirstColumn="0" w:lastRowLastColumn="0"/>
-              <w:rPr>
-                <w:sz w:val="24"/>
-                <w:szCs w:val="24"/>
-              </w:rPr>
-            </w:pPr>
-            <w:r>
-              <w:rPr>
-                <w:sz w:val="24"/>
-                <w:szCs w:val="24"/>
-              </w:rPr>
-              <w:t xml:space="preserve">Page flash encore en blanc, le </w:t>
-            </w:r>
+              <w:t>Preload</w:t>
+            </w:r>
+            <w:proofErr w:type="spellEnd"/>
             <w:r>
               <w:rPr>
                 <w:i/>
@@ -6050,16 +6670,22 @@
                 <w:sz w:val="24"/>
                 <w:szCs w:val="24"/>
               </w:rPr>
-              <w:t>preload</w:t>
-            </w:r>
-            <w:r>
-              <w:rPr>
-                <w:sz w:val="24"/>
-                <w:szCs w:val="24"/>
-              </w:rPr>
-              <w:t xml:space="preserve"> ne fonctionne pas vraiment</w:t>
-            </w:r>
-          </w:p>
+              <w:t xml:space="preserve"> </w:t>
+            </w:r>
+            <w:r>
+              <w:rPr>
+                <w:sz w:val="24"/>
+                <w:szCs w:val="24"/>
+              </w:rPr>
+              <w:t>de l’image d’arrière-plan</w:t>
+            </w:r>
+          </w:p>
+        </w:tc>
+        <w:tc>
+          <w:tcPr>
+            <w:tcW w:w="2924" w:type="dxa"/>
+            <w:shd w:val="clear" w:color="auto" w:fill="FFFFFF" w:themeFill="background1"/>
+          </w:tcPr>
           <w:p>
             <w:pPr>
               <w:pStyle w:val="Paragraphedeliste"/>
@@ -6073,6 +6699,48 @@
                 <w:szCs w:val="24"/>
               </w:rPr>
             </w:pPr>
+            <w:r>
+              <w:rPr>
+                <w:sz w:val="24"/>
+                <w:szCs w:val="24"/>
+              </w:rPr>
+              <w:t xml:space="preserve">Post de la page </w:t>
+            </w:r>
+            <w:r>
+              <w:rPr>
+                <w:sz w:val="24"/>
+                <w:szCs w:val="24"/>
+              </w:rPr>
+              <w:t>d’accueil</w:t>
+            </w:r>
+          </w:p>
+        </w:tc>
+        <w:tc>
+          <w:tcPr>
+            <w:tcW w:w="2695" w:type="dxa"/>
+            <w:shd w:val="clear" w:color="auto" w:fill="FFFFFF" w:themeFill="background1"/>
+          </w:tcPr>
+          <w:p>
+            <w:pPr>
+              <w:pStyle w:val="Paragraphedeliste"/>
+              <w:numPr>
+                <w:ilvl w:val="0"/>
+                <w:numId w:val="12"/>
+              </w:numPr>
+              <w:cnfStyle w:val="000000010000" w:firstRow="0" w:lastRow="0" w:firstColumn="0" w:lastColumn="0" w:oddVBand="0" w:evenVBand="0" w:oddHBand="0" w:evenHBand="1" w:firstRowFirstColumn="0" w:firstRowLastColumn="0" w:lastRowFirstColumn="0" w:lastRowLastColumn="0"/>
+              <w:rPr>
+                <w:sz w:val="24"/>
+                <w:szCs w:val="24"/>
+              </w:rPr>
+            </w:pPr>
+            <w:r>
+              <w:rPr>
+                <w:sz w:val="24"/>
+                <w:szCs w:val="24"/>
+              </w:rPr>
+              <w:t xml:space="preserve">Page flash encore en blanc, le </w:t>
+            </w:r>
+            <w:proofErr w:type="spellStart"/>
             <w:r>
               <w:rPr>
                 <w:i/>
@@ -6080,7 +6748,49 @@
                 <w:sz w:val="24"/>
                 <w:szCs w:val="24"/>
               </w:rPr>
-              <w:t xml:space="preserve">res.render </w:t>
+              <w:t>preload</w:t>
+            </w:r>
+            <w:proofErr w:type="spellEnd"/>
+            <w:r>
+              <w:rPr>
+                <w:sz w:val="24"/>
+                <w:szCs w:val="24"/>
+              </w:rPr>
+              <w:t xml:space="preserve"> ne fonctionne pas vraiment</w:t>
+            </w:r>
+          </w:p>
+          <w:p>
+            <w:pPr>
+              <w:pStyle w:val="Paragraphedeliste"/>
+              <w:numPr>
+                <w:ilvl w:val="0"/>
+                <w:numId w:val="12"/>
+              </w:numPr>
+              <w:cnfStyle w:val="000000010000" w:firstRow="0" w:lastRow="0" w:firstColumn="0" w:lastColumn="0" w:oddVBand="0" w:evenVBand="0" w:oddHBand="0" w:evenHBand="1" w:firstRowFirstColumn="0" w:firstRowLastColumn="0" w:lastRowFirstColumn="0" w:lastRowLastColumn="0"/>
+              <w:rPr>
+                <w:sz w:val="24"/>
+                <w:szCs w:val="24"/>
+              </w:rPr>
+            </w:pPr>
+            <w:proofErr w:type="spellStart"/>
+            <w:r>
+              <w:rPr>
+                <w:i/>
+                <w:iCs/>
+                <w:sz w:val="24"/>
+                <w:szCs w:val="24"/>
+              </w:rPr>
+              <w:t>res.render</w:t>
+            </w:r>
+            <w:proofErr w:type="spellEnd"/>
+            <w:r>
+              <w:rPr>
+                <w:i/>
+                <w:iCs/>
+                <w:sz w:val="24"/>
+                <w:szCs w:val="24"/>
+              </w:rPr>
+              <w:t xml:space="preserve"> </w:t>
             </w:r>
             <w:r>
               <w:rPr>
@@ -6094,6 +6804,1277 @@
       </w:tr>
     </w:tbl>
     <w:p/>
+    <w:p>
+      <w:r>
+        <w:br w:type="page"/>
+      </w:r>
+    </w:p>
+    <w:p>
+      <w:pPr>
+        <w:pStyle w:val="Titre1"/>
+      </w:pPr>
+      <w:r>
+        <w:lastRenderedPageBreak/>
+        <w:t>S8</w:t>
+      </w:r>
+    </w:p>
+    <w:p>
+      <w:pPr>
+        <w:rPr>
+          <w:lang w:val="en-CA"/>
+        </w:rPr>
+      </w:pPr>
+      <w:r>
+        <w:rPr>
+          <w:lang w:val="en-CA"/>
+        </w:rPr>
+        <w:t xml:space="preserve">Équipe : </w:t>
+      </w:r>
+      <w:r>
+        <w:rPr>
+          <w:u w:val="single"/>
+          <w:lang w:val="en-CA"/>
+        </w:rPr>
+        <w:t>Billy, Kian, Olivier, Félix</w:t>
+      </w:r>
+      <w:r>
+        <w:rPr>
+          <w:lang w:val="en-CA"/>
+        </w:rPr>
+        <w:tab/>
+      </w:r>
+      <w:r>
+        <w:rPr>
+          <w:lang w:val="en-CA"/>
+        </w:rPr>
+        <w:tab/>
+      </w:r>
+      <w:r>
+        <w:rPr>
+          <w:lang w:val="en-CA"/>
+        </w:rPr>
+        <w:tab/>
+      </w:r>
+      <w:r>
+        <w:rPr>
+          <w:lang w:val="en-CA"/>
+        </w:rPr>
+        <w:tab/>
+      </w:r>
+      <w:r>
+        <w:rPr>
+          <w:lang w:val="en-CA"/>
+        </w:rPr>
+        <w:tab/>
+        <w:t>Date :</w:t>
+      </w:r>
+      <w:r>
+        <w:rPr>
+          <w:u w:val="single"/>
+        </w:rPr>
+        <w:t>2024-04-17</w:t>
+      </w:r>
+      <w:r>
+        <w:rPr>
+          <w:u w:val="single"/>
+          <w:lang w:val="en-CA"/>
+        </w:rPr>
+        <w:tab/>
+      </w:r>
+      <w:r>
+        <w:rPr>
+          <w:u w:val="single"/>
+          <w:lang w:val="en-CA"/>
+        </w:rPr>
+        <w:tab/>
+      </w:r>
+    </w:p>
+    <w:tbl>
+      <w:tblPr>
+        <w:tblStyle w:val="Grilleclaire"/>
+        <w:tblW w:w="11252" w:type="dxa"/>
+        <w:tblLook w:val="04A0" w:firstRow="1" w:lastRow="0" w:firstColumn="1" w:lastColumn="0" w:noHBand="0" w:noVBand="1"/>
+      </w:tblPr>
+      <w:tblGrid>
+        <w:gridCol w:w="2685"/>
+        <w:gridCol w:w="2948"/>
+        <w:gridCol w:w="2924"/>
+        <w:gridCol w:w="2695"/>
+      </w:tblGrid>
+      <w:tr>
+        <w:trPr>
+          <w:cnfStyle w:val="100000000000" w:firstRow="1" w:lastRow="0" w:firstColumn="0" w:lastColumn="0" w:oddVBand="0" w:evenVBand="0" w:oddHBand="0" w:evenHBand="0" w:firstRowFirstColumn="0" w:firstRowLastColumn="0" w:lastRowFirstColumn="0" w:lastRowLastColumn="0"/>
+          <w:trHeight w:val="227"/>
+        </w:trPr>
+        <w:tc>
+          <w:tcPr>
+            <w:cnfStyle w:val="001000000000" w:firstRow="0" w:lastRow="0" w:firstColumn="1" w:lastColumn="0" w:oddVBand="0" w:evenVBand="0" w:oddHBand="0" w:evenHBand="0" w:firstRowFirstColumn="0" w:firstRowLastColumn="0" w:lastRowFirstColumn="0" w:lastRowLastColumn="0"/>
+            <w:tcW w:w="2685" w:type="dxa"/>
+            <w:hideMark/>
+          </w:tcPr>
+          <w:p>
+            <w:pPr>
+              <w:spacing w:after="0" w:line="240" w:lineRule="auto"/>
+              <w:jc w:val="center"/>
+            </w:pPr>
+            <w:r>
+              <w:t>Équipier</w:t>
+            </w:r>
+          </w:p>
+        </w:tc>
+        <w:tc>
+          <w:tcPr>
+            <w:tcW w:w="2948" w:type="dxa"/>
+            <w:hideMark/>
+          </w:tcPr>
+          <w:p>
+            <w:pPr>
+              <w:jc w:val="center"/>
+              <w:cnfStyle w:val="100000000000" w:firstRow="1" w:lastRow="0" w:firstColumn="0" w:lastColumn="0" w:oddVBand="0" w:evenVBand="0" w:oddHBand="0" w:evenHBand="0" w:firstRowFirstColumn="0" w:firstRowLastColumn="0" w:lastRowFirstColumn="0" w:lastRowLastColumn="0"/>
+            </w:pPr>
+            <w:r>
+              <w:t>A travaillé sur</w:t>
+            </w:r>
+          </w:p>
+        </w:tc>
+        <w:tc>
+          <w:tcPr>
+            <w:tcW w:w="2924" w:type="dxa"/>
+            <w:hideMark/>
+          </w:tcPr>
+          <w:p>
+            <w:pPr>
+              <w:jc w:val="center"/>
+              <w:cnfStyle w:val="100000000000" w:firstRow="1" w:lastRow="0" w:firstColumn="0" w:lastColumn="0" w:oddVBand="0" w:evenVBand="0" w:oddHBand="0" w:evenHBand="0" w:firstRowFirstColumn="0" w:firstRowLastColumn="0" w:lastRowFirstColumn="0" w:lastRowLastColumn="0"/>
+            </w:pPr>
+            <w:r>
+              <w:t>Va travailler sur</w:t>
+            </w:r>
+          </w:p>
+        </w:tc>
+        <w:tc>
+          <w:tcPr>
+            <w:tcW w:w="2695" w:type="dxa"/>
+            <w:hideMark/>
+          </w:tcPr>
+          <w:p>
+            <w:pPr>
+              <w:jc w:val="center"/>
+              <w:cnfStyle w:val="100000000000" w:firstRow="1" w:lastRow="0" w:firstColumn="0" w:lastColumn="0" w:oddVBand="0" w:evenVBand="0" w:oddHBand="0" w:evenHBand="0" w:firstRowFirstColumn="0" w:firstRowLastColumn="0" w:lastRowFirstColumn="0" w:lastRowLastColumn="0"/>
+            </w:pPr>
+            <w:r>
+              <w:t>Est bloqué par</w:t>
+            </w:r>
+          </w:p>
+        </w:tc>
+      </w:tr>
+      <w:tr>
+        <w:trPr>
+          <w:cnfStyle w:val="000000100000" w:firstRow="0" w:lastRow="0" w:firstColumn="0" w:lastColumn="0" w:oddVBand="0" w:evenVBand="0" w:oddHBand="1" w:evenHBand="0" w:firstRowFirstColumn="0" w:firstRowLastColumn="0" w:lastRowFirstColumn="0" w:lastRowLastColumn="0"/>
+          <w:trHeight w:val="4195"/>
+        </w:trPr>
+        <w:tc>
+          <w:tcPr>
+            <w:cnfStyle w:val="001000000000" w:firstRow="0" w:lastRow="0" w:firstColumn="1" w:lastColumn="0" w:oddVBand="0" w:evenVBand="0" w:oddHBand="0" w:evenHBand="0" w:firstRowFirstColumn="0" w:firstRowLastColumn="0" w:lastRowFirstColumn="0" w:lastRowLastColumn="0"/>
+            <w:tcW w:w="2685" w:type="dxa"/>
+            <w:shd w:val="clear" w:color="auto" w:fill="FFFFFF" w:themeFill="background1"/>
+            <w:hideMark/>
+          </w:tcPr>
+          <w:p>
+            <w:pPr>
+              <w:rPr>
+                <w:sz w:val="24"/>
+              </w:rPr>
+            </w:pPr>
+            <w:r>
+              <w:rPr>
+                <w:sz w:val="24"/>
+              </w:rPr>
+              <w:t>Billy Le Chu</w:t>
+            </w:r>
+          </w:p>
+        </w:tc>
+        <w:tc>
+          <w:tcPr>
+            <w:tcW w:w="2948" w:type="dxa"/>
+            <w:shd w:val="clear" w:color="auto" w:fill="FFFFFF" w:themeFill="background1"/>
+          </w:tcPr>
+          <w:p>
+            <w:pPr>
+              <w:pStyle w:val="Paragraphedeliste"/>
+              <w:numPr>
+                <w:ilvl w:val="0"/>
+                <w:numId w:val="13"/>
+              </w:numPr>
+              <w:cnfStyle w:val="000000100000" w:firstRow="0" w:lastRow="0" w:firstColumn="0" w:lastColumn="0" w:oddVBand="0" w:evenVBand="0" w:oddHBand="1" w:evenHBand="0" w:firstRowFirstColumn="0" w:firstRowLastColumn="0" w:lastRowFirstColumn="0" w:lastRowLastColumn="0"/>
+              <w:rPr>
+                <w:sz w:val="24"/>
+                <w:szCs w:val="24"/>
+              </w:rPr>
+            </w:pPr>
+          </w:p>
+        </w:tc>
+        <w:tc>
+          <w:tcPr>
+            <w:tcW w:w="2924" w:type="dxa"/>
+            <w:shd w:val="clear" w:color="auto" w:fill="FFFFFF" w:themeFill="background1"/>
+          </w:tcPr>
+          <w:p>
+            <w:pPr>
+              <w:pStyle w:val="Paragraphedeliste"/>
+              <w:numPr>
+                <w:ilvl w:val="0"/>
+                <w:numId w:val="13"/>
+              </w:numPr>
+              <w:cnfStyle w:val="000000100000" w:firstRow="0" w:lastRow="0" w:firstColumn="0" w:lastColumn="0" w:oddVBand="0" w:evenVBand="0" w:oddHBand="1" w:evenHBand="0" w:firstRowFirstColumn="0" w:firstRowLastColumn="0" w:lastRowFirstColumn="0" w:lastRowLastColumn="0"/>
+              <w:rPr>
+                <w:sz w:val="24"/>
+                <w:szCs w:val="24"/>
+              </w:rPr>
+            </w:pPr>
+          </w:p>
+        </w:tc>
+        <w:tc>
+          <w:tcPr>
+            <w:tcW w:w="2695" w:type="dxa"/>
+            <w:shd w:val="clear" w:color="auto" w:fill="FFFFFF" w:themeFill="background1"/>
+          </w:tcPr>
+          <w:p>
+            <w:pPr>
+              <w:cnfStyle w:val="000000100000" w:firstRow="0" w:lastRow="0" w:firstColumn="0" w:lastColumn="0" w:oddVBand="0" w:evenVBand="0" w:oddHBand="1" w:evenHBand="0" w:firstRowFirstColumn="0" w:firstRowLastColumn="0" w:lastRowFirstColumn="0" w:lastRowLastColumn="0"/>
+              <w:rPr>
+                <w:sz w:val="24"/>
+                <w:szCs w:val="24"/>
+              </w:rPr>
+            </w:pPr>
+          </w:p>
+        </w:tc>
+      </w:tr>
+      <w:tr>
+        <w:trPr>
+          <w:cnfStyle w:val="000000010000" w:firstRow="0" w:lastRow="0" w:firstColumn="0" w:lastColumn="0" w:oddVBand="0" w:evenVBand="0" w:oddHBand="0" w:evenHBand="1" w:firstRowFirstColumn="0" w:firstRowLastColumn="0" w:lastRowFirstColumn="0" w:lastRowLastColumn="0"/>
+          <w:trHeight w:val="4195"/>
+        </w:trPr>
+        <w:tc>
+          <w:tcPr>
+            <w:cnfStyle w:val="001000000000" w:firstRow="0" w:lastRow="0" w:firstColumn="1" w:lastColumn="0" w:oddVBand="0" w:evenVBand="0" w:oddHBand="0" w:evenHBand="0" w:firstRowFirstColumn="0" w:firstRowLastColumn="0" w:lastRowFirstColumn="0" w:lastRowLastColumn="0"/>
+            <w:tcW w:w="2685" w:type="dxa"/>
+            <w:shd w:val="clear" w:color="auto" w:fill="FFFFFF" w:themeFill="background1"/>
+            <w:hideMark/>
+          </w:tcPr>
+          <w:p>
+            <w:pPr>
+              <w:rPr>
+                <w:sz w:val="24"/>
+              </w:rPr>
+            </w:pPr>
+            <w:proofErr w:type="spellStart"/>
+            <w:r>
+              <w:rPr>
+                <w:sz w:val="24"/>
+              </w:rPr>
+              <w:t>Kian</w:t>
+            </w:r>
+            <w:proofErr w:type="spellEnd"/>
+            <w:r>
+              <w:rPr>
+                <w:sz w:val="24"/>
+              </w:rPr>
+              <w:t xml:space="preserve"> </w:t>
+            </w:r>
+            <w:proofErr w:type="spellStart"/>
+            <w:r>
+              <w:rPr>
+                <w:sz w:val="24"/>
+              </w:rPr>
+              <w:t>Chowanietz</w:t>
+            </w:r>
+            <w:proofErr w:type="spellEnd"/>
+          </w:p>
+        </w:tc>
+        <w:tc>
+          <w:tcPr>
+            <w:tcW w:w="2948" w:type="dxa"/>
+            <w:shd w:val="clear" w:color="auto" w:fill="FFFFFF" w:themeFill="background1"/>
+            <w:hideMark/>
+          </w:tcPr>
+          <w:p>
+            <w:pPr>
+              <w:pStyle w:val="Paragraphedeliste"/>
+              <w:numPr>
+                <w:ilvl w:val="0"/>
+                <w:numId w:val="14"/>
+              </w:numPr>
+              <w:cnfStyle w:val="000000010000" w:firstRow="0" w:lastRow="0" w:firstColumn="0" w:lastColumn="0" w:oddVBand="0" w:evenVBand="0" w:oddHBand="0" w:evenHBand="1" w:firstRowFirstColumn="0" w:firstRowLastColumn="0" w:lastRowFirstColumn="0" w:lastRowLastColumn="0"/>
+              <w:rPr>
+                <w:sz w:val="24"/>
+                <w:szCs w:val="24"/>
+              </w:rPr>
+            </w:pPr>
+            <w:r>
+              <w:rPr>
+                <w:sz w:val="24"/>
+                <w:szCs w:val="24"/>
+              </w:rPr>
+              <w:t>Implémentation de la page admin</w:t>
+            </w:r>
+          </w:p>
+          <w:p>
+            <w:pPr>
+              <w:pStyle w:val="Paragraphedeliste"/>
+              <w:numPr>
+                <w:ilvl w:val="0"/>
+                <w:numId w:val="14"/>
+              </w:numPr>
+              <w:cnfStyle w:val="000000010000" w:firstRow="0" w:lastRow="0" w:firstColumn="0" w:lastColumn="0" w:oddVBand="0" w:evenVBand="0" w:oddHBand="0" w:evenHBand="1" w:firstRowFirstColumn="0" w:firstRowLastColumn="0" w:lastRowFirstColumn="0" w:lastRowLastColumn="0"/>
+              <w:rPr>
+                <w:sz w:val="24"/>
+                <w:szCs w:val="24"/>
+              </w:rPr>
+            </w:pPr>
+            <w:r>
+              <w:rPr>
+                <w:sz w:val="24"/>
+                <w:szCs w:val="24"/>
+              </w:rPr>
+              <w:t xml:space="preserve">Finalisation API </w:t>
+            </w:r>
+            <w:proofErr w:type="spellStart"/>
+            <w:r>
+              <w:rPr>
+                <w:sz w:val="24"/>
+                <w:szCs w:val="24"/>
+              </w:rPr>
+              <w:t>Stripe</w:t>
+            </w:r>
+            <w:proofErr w:type="spellEnd"/>
+          </w:p>
+        </w:tc>
+        <w:tc>
+          <w:tcPr>
+            <w:tcW w:w="2924" w:type="dxa"/>
+            <w:shd w:val="clear" w:color="auto" w:fill="FFFFFF" w:themeFill="background1"/>
+          </w:tcPr>
+          <w:p>
+            <w:pPr>
+              <w:pStyle w:val="Paragraphedeliste"/>
+              <w:numPr>
+                <w:ilvl w:val="0"/>
+                <w:numId w:val="14"/>
+              </w:numPr>
+              <w:cnfStyle w:val="000000010000" w:firstRow="0" w:lastRow="0" w:firstColumn="0" w:lastColumn="0" w:oddVBand="0" w:evenVBand="0" w:oddHBand="0" w:evenHBand="1" w:firstRowFirstColumn="0" w:firstRowLastColumn="0" w:lastRowFirstColumn="0" w:lastRowLastColumn="0"/>
+              <w:rPr>
+                <w:sz w:val="24"/>
+                <w:szCs w:val="24"/>
+              </w:rPr>
+            </w:pPr>
+          </w:p>
+        </w:tc>
+        <w:tc>
+          <w:tcPr>
+            <w:tcW w:w="2695" w:type="dxa"/>
+            <w:shd w:val="clear" w:color="auto" w:fill="FFFFFF" w:themeFill="background1"/>
+          </w:tcPr>
+          <w:p>
+            <w:pPr>
+              <w:cnfStyle w:val="000000010000" w:firstRow="0" w:lastRow="0" w:firstColumn="0" w:lastColumn="0" w:oddVBand="0" w:evenVBand="0" w:oddHBand="0" w:evenHBand="1" w:firstRowFirstColumn="0" w:firstRowLastColumn="0" w:lastRowFirstColumn="0" w:lastRowLastColumn="0"/>
+              <w:rPr>
+                <w:sz w:val="24"/>
+                <w:szCs w:val="24"/>
+              </w:rPr>
+            </w:pPr>
+          </w:p>
+        </w:tc>
+      </w:tr>
+      <w:tr>
+        <w:trPr>
+          <w:cnfStyle w:val="000000100000" w:firstRow="0" w:lastRow="0" w:firstColumn="0" w:lastColumn="0" w:oddVBand="0" w:evenVBand="0" w:oddHBand="1" w:evenHBand="0" w:firstRowFirstColumn="0" w:firstRowLastColumn="0" w:lastRowFirstColumn="0" w:lastRowLastColumn="0"/>
+          <w:trHeight w:val="4195"/>
+        </w:trPr>
+        <w:tc>
+          <w:tcPr>
+            <w:cnfStyle w:val="001000000000" w:firstRow="0" w:lastRow="0" w:firstColumn="1" w:lastColumn="0" w:oddVBand="0" w:evenVBand="0" w:oddHBand="0" w:evenHBand="0" w:firstRowFirstColumn="0" w:firstRowLastColumn="0" w:lastRowFirstColumn="0" w:lastRowLastColumn="0"/>
+            <w:tcW w:w="2685" w:type="dxa"/>
+            <w:shd w:val="clear" w:color="auto" w:fill="FFFFFF" w:themeFill="background1"/>
+            <w:hideMark/>
+          </w:tcPr>
+          <w:p>
+            <w:pPr>
+              <w:rPr>
+                <w:sz w:val="24"/>
+              </w:rPr>
+            </w:pPr>
+            <w:r>
+              <w:rPr>
+                <w:sz w:val="24"/>
+              </w:rPr>
+              <w:t>Olivier Drolet</w:t>
+            </w:r>
+          </w:p>
+        </w:tc>
+        <w:tc>
+          <w:tcPr>
+            <w:tcW w:w="2948" w:type="dxa"/>
+            <w:shd w:val="clear" w:color="auto" w:fill="FFFFFF" w:themeFill="background1"/>
+            <w:hideMark/>
+          </w:tcPr>
+          <w:p>
+            <w:pPr>
+              <w:pStyle w:val="Paragraphedeliste"/>
+              <w:numPr>
+                <w:ilvl w:val="0"/>
+                <w:numId w:val="15"/>
+              </w:numPr>
+              <w:cnfStyle w:val="000000100000" w:firstRow="0" w:lastRow="0" w:firstColumn="0" w:lastColumn="0" w:oddVBand="0" w:evenVBand="0" w:oddHBand="1" w:evenHBand="0" w:firstRowFirstColumn="0" w:firstRowLastColumn="0" w:lastRowFirstColumn="0" w:lastRowLastColumn="0"/>
+              <w:rPr>
+                <w:sz w:val="24"/>
+                <w:szCs w:val="24"/>
+              </w:rPr>
+            </w:pPr>
+            <w:r>
+              <w:rPr>
+                <w:sz w:val="24"/>
+                <w:szCs w:val="24"/>
+              </w:rPr>
+              <w:t>Planète d’origine de l’utilisateur stocké permanent et meilleur gestion de la session</w:t>
+            </w:r>
+          </w:p>
+          <w:p>
+            <w:pPr>
+              <w:pStyle w:val="Paragraphedeliste"/>
+              <w:numPr>
+                <w:ilvl w:val="0"/>
+                <w:numId w:val="15"/>
+              </w:numPr>
+              <w:cnfStyle w:val="000000100000" w:firstRow="0" w:lastRow="0" w:firstColumn="0" w:lastColumn="0" w:oddVBand="0" w:evenVBand="0" w:oddHBand="1" w:evenHBand="0" w:firstRowFirstColumn="0" w:firstRowLastColumn="0" w:lastRowFirstColumn="0" w:lastRowLastColumn="0"/>
+              <w:rPr>
+                <w:sz w:val="24"/>
+                <w:szCs w:val="24"/>
+              </w:rPr>
+            </w:pPr>
+            <w:r>
+              <w:rPr>
+                <w:sz w:val="24"/>
+                <w:szCs w:val="24"/>
+              </w:rPr>
+              <w:t>AJAX connexion</w:t>
+            </w:r>
+          </w:p>
+          <w:p>
+            <w:pPr>
+              <w:pStyle w:val="Paragraphedeliste"/>
+              <w:numPr>
+                <w:ilvl w:val="0"/>
+                <w:numId w:val="15"/>
+              </w:numPr>
+              <w:cnfStyle w:val="000000100000" w:firstRow="0" w:lastRow="0" w:firstColumn="0" w:lastColumn="0" w:oddVBand="0" w:evenVBand="0" w:oddHBand="1" w:evenHBand="0" w:firstRowFirstColumn="0" w:firstRowLastColumn="0" w:lastRowFirstColumn="0" w:lastRowLastColumn="0"/>
+              <w:rPr>
+                <w:sz w:val="24"/>
+                <w:szCs w:val="24"/>
+              </w:rPr>
+            </w:pPr>
+            <w:r>
+              <w:rPr>
+                <w:sz w:val="24"/>
+                <w:szCs w:val="24"/>
+              </w:rPr>
+              <w:t xml:space="preserve">Regex client </w:t>
+            </w:r>
+            <w:proofErr w:type="spellStart"/>
+            <w:r>
+              <w:rPr>
+                <w:sz w:val="24"/>
+                <w:szCs w:val="24"/>
+              </w:rPr>
+              <w:t>side</w:t>
+            </w:r>
+            <w:proofErr w:type="spellEnd"/>
+            <w:r>
+              <w:rPr>
+                <w:sz w:val="24"/>
+                <w:szCs w:val="24"/>
+              </w:rPr>
+              <w:t xml:space="preserve"> inscription</w:t>
+            </w:r>
+          </w:p>
+        </w:tc>
+        <w:tc>
+          <w:tcPr>
+            <w:tcW w:w="2924" w:type="dxa"/>
+            <w:shd w:val="clear" w:color="auto" w:fill="FFFFFF" w:themeFill="background1"/>
+          </w:tcPr>
+          <w:p>
+            <w:pPr>
+              <w:pStyle w:val="Paragraphedeliste"/>
+              <w:numPr>
+                <w:ilvl w:val="0"/>
+                <w:numId w:val="15"/>
+              </w:numPr>
+              <w:cnfStyle w:val="000000100000" w:firstRow="0" w:lastRow="0" w:firstColumn="0" w:lastColumn="0" w:oddVBand="0" w:evenVBand="0" w:oddHBand="1" w:evenHBand="0" w:firstRowFirstColumn="0" w:firstRowLastColumn="0" w:lastRowFirstColumn="0" w:lastRowLastColumn="0"/>
+              <w:rPr>
+                <w:sz w:val="24"/>
+                <w:szCs w:val="24"/>
+              </w:rPr>
+            </w:pPr>
+            <w:r>
+              <w:rPr>
+                <w:sz w:val="24"/>
+                <w:szCs w:val="24"/>
+              </w:rPr>
+              <w:t>AJAX connexion, déconnexion</w:t>
+            </w:r>
+          </w:p>
+          <w:p>
+            <w:pPr>
+              <w:ind w:left="360"/>
+              <w:cnfStyle w:val="000000100000" w:firstRow="0" w:lastRow="0" w:firstColumn="0" w:lastColumn="0" w:oddVBand="0" w:evenVBand="0" w:oddHBand="1" w:evenHBand="0" w:firstRowFirstColumn="0" w:firstRowLastColumn="0" w:lastRowFirstColumn="0" w:lastRowLastColumn="0"/>
+              <w:rPr>
+                <w:sz w:val="24"/>
+                <w:szCs w:val="24"/>
+              </w:rPr>
+            </w:pPr>
+          </w:p>
+        </w:tc>
+        <w:tc>
+          <w:tcPr>
+            <w:tcW w:w="2695" w:type="dxa"/>
+            <w:shd w:val="clear" w:color="auto" w:fill="FFFFFF" w:themeFill="background1"/>
+            <w:hideMark/>
+          </w:tcPr>
+          <w:p>
+            <w:pPr>
+              <w:cnfStyle w:val="000000100000" w:firstRow="0" w:lastRow="0" w:firstColumn="0" w:lastColumn="0" w:oddVBand="0" w:evenVBand="0" w:oddHBand="1" w:evenHBand="0" w:firstRowFirstColumn="0" w:firstRowLastColumn="0" w:lastRowFirstColumn="0" w:lastRowLastColumn="0"/>
+              <w:rPr>
+                <w:sz w:val="24"/>
+                <w:szCs w:val="24"/>
+              </w:rPr>
+            </w:pPr>
+            <w:r>
+              <w:rPr>
+                <w:sz w:val="24"/>
+                <w:szCs w:val="24"/>
+              </w:rPr>
+              <w:t xml:space="preserve">Fonctionnement d’AJAX avec </w:t>
+            </w:r>
+            <w:proofErr w:type="spellStart"/>
+            <w:r>
+              <w:rPr>
+                <w:sz w:val="24"/>
+                <w:szCs w:val="24"/>
+              </w:rPr>
+              <w:t>ExpressJS</w:t>
+            </w:r>
+            <w:proofErr w:type="spellEnd"/>
+          </w:p>
+        </w:tc>
+      </w:tr>
+      <w:tr>
+        <w:trPr>
+          <w:cnfStyle w:val="000000010000" w:firstRow="0" w:lastRow="0" w:firstColumn="0" w:lastColumn="0" w:oddVBand="0" w:evenVBand="0" w:oddHBand="0" w:evenHBand="1" w:firstRowFirstColumn="0" w:firstRowLastColumn="0" w:lastRowFirstColumn="0" w:lastRowLastColumn="0"/>
+          <w:trHeight w:val="4195"/>
+        </w:trPr>
+        <w:tc>
+          <w:tcPr>
+            <w:cnfStyle w:val="001000000000" w:firstRow="0" w:lastRow="0" w:firstColumn="1" w:lastColumn="0" w:oddVBand="0" w:evenVBand="0" w:oddHBand="0" w:evenHBand="0" w:firstRowFirstColumn="0" w:firstRowLastColumn="0" w:lastRowFirstColumn="0" w:lastRowLastColumn="0"/>
+            <w:tcW w:w="2685" w:type="dxa"/>
+            <w:shd w:val="clear" w:color="auto" w:fill="FFFFFF" w:themeFill="background1"/>
+            <w:hideMark/>
+          </w:tcPr>
+          <w:p>
+            <w:pPr>
+              <w:rPr>
+                <w:sz w:val="24"/>
+              </w:rPr>
+            </w:pPr>
+            <w:r>
+              <w:rPr>
+                <w:sz w:val="24"/>
+              </w:rPr>
+              <w:lastRenderedPageBreak/>
+              <w:t>Félix Hoang-</w:t>
+            </w:r>
+            <w:proofErr w:type="spellStart"/>
+            <w:r>
+              <w:rPr>
+                <w:sz w:val="24"/>
+              </w:rPr>
+              <w:t>Yip</w:t>
+            </w:r>
+            <w:proofErr w:type="spellEnd"/>
+          </w:p>
+        </w:tc>
+        <w:tc>
+          <w:tcPr>
+            <w:tcW w:w="2948" w:type="dxa"/>
+            <w:shd w:val="clear" w:color="auto" w:fill="FFFFFF" w:themeFill="background1"/>
+            <w:hideMark/>
+          </w:tcPr>
+          <w:p>
+            <w:pPr>
+              <w:pStyle w:val="Paragraphedeliste"/>
+              <w:numPr>
+                <w:ilvl w:val="0"/>
+                <w:numId w:val="16"/>
+              </w:numPr>
+              <w:cnfStyle w:val="000000010000" w:firstRow="0" w:lastRow="0" w:firstColumn="0" w:lastColumn="0" w:oddVBand="0" w:evenVBand="0" w:oddHBand="0" w:evenHBand="1" w:firstRowFirstColumn="0" w:firstRowLastColumn="0" w:lastRowFirstColumn="0" w:lastRowLastColumn="0"/>
+              <w:rPr>
+                <w:sz w:val="24"/>
+                <w:szCs w:val="24"/>
+              </w:rPr>
+            </w:pPr>
+            <w:r>
+              <w:rPr>
+                <w:sz w:val="24"/>
+                <w:szCs w:val="24"/>
+              </w:rPr>
+              <w:t>Post de la page d’accueil</w:t>
+            </w:r>
+          </w:p>
+        </w:tc>
+        <w:tc>
+          <w:tcPr>
+            <w:tcW w:w="2924" w:type="dxa"/>
+            <w:shd w:val="clear" w:color="auto" w:fill="FFFFFF" w:themeFill="background1"/>
+          </w:tcPr>
+          <w:p>
+            <w:pPr>
+              <w:pStyle w:val="Paragraphedeliste"/>
+              <w:numPr>
+                <w:ilvl w:val="0"/>
+                <w:numId w:val="16"/>
+              </w:numPr>
+              <w:cnfStyle w:val="000000010000" w:firstRow="0" w:lastRow="0" w:firstColumn="0" w:lastColumn="0" w:oddVBand="0" w:evenVBand="0" w:oddHBand="0" w:evenHBand="1" w:firstRowFirstColumn="0" w:firstRowLastColumn="0" w:lastRowFirstColumn="0" w:lastRowLastColumn="0"/>
+              <w:rPr>
+                <w:sz w:val="24"/>
+                <w:szCs w:val="24"/>
+              </w:rPr>
+            </w:pPr>
+          </w:p>
+        </w:tc>
+        <w:tc>
+          <w:tcPr>
+            <w:tcW w:w="2695" w:type="dxa"/>
+            <w:shd w:val="clear" w:color="auto" w:fill="FFFFFF" w:themeFill="background1"/>
+          </w:tcPr>
+          <w:p>
+            <w:pPr>
+              <w:pStyle w:val="Paragraphedeliste"/>
+              <w:numPr>
+                <w:ilvl w:val="0"/>
+                <w:numId w:val="16"/>
+              </w:numPr>
+              <w:cnfStyle w:val="000000010000" w:firstRow="0" w:lastRow="0" w:firstColumn="0" w:lastColumn="0" w:oddVBand="0" w:evenVBand="0" w:oddHBand="0" w:evenHBand="1" w:firstRowFirstColumn="0" w:firstRowLastColumn="0" w:lastRowFirstColumn="0" w:lastRowLastColumn="0"/>
+              <w:rPr>
+                <w:sz w:val="24"/>
+                <w:szCs w:val="24"/>
+              </w:rPr>
+            </w:pPr>
+          </w:p>
+        </w:tc>
+      </w:tr>
+    </w:tbl>
+    <w:p/>
+    <w:p>
+      <w:r>
+        <w:br w:type="page"/>
+      </w:r>
+    </w:p>
+    <w:p>
+      <w:pPr>
+        <w:pStyle w:val="Titre1"/>
+      </w:pPr>
+      <w:r>
+        <w:lastRenderedPageBreak/>
+        <w:t>S</w:t>
+      </w:r>
+      <w:r>
+        <w:t>9</w:t>
+      </w:r>
+    </w:p>
+    <w:p>
+      <w:pPr>
+        <w:rPr>
+          <w:lang w:val="en-CA"/>
+        </w:rPr>
+      </w:pPr>
+      <w:r>
+        <w:rPr>
+          <w:lang w:val="en-CA"/>
+        </w:rPr>
+        <w:t xml:space="preserve">Équipe : </w:t>
+      </w:r>
+      <w:r>
+        <w:rPr>
+          <w:u w:val="single"/>
+          <w:lang w:val="en-CA"/>
+        </w:rPr>
+        <w:t>Billy, Kian, Olivier, Félix</w:t>
+      </w:r>
+      <w:r>
+        <w:rPr>
+          <w:lang w:val="en-CA"/>
+        </w:rPr>
+        <w:tab/>
+      </w:r>
+      <w:r>
+        <w:rPr>
+          <w:lang w:val="en-CA"/>
+        </w:rPr>
+        <w:tab/>
+      </w:r>
+      <w:r>
+        <w:rPr>
+          <w:lang w:val="en-CA"/>
+        </w:rPr>
+        <w:tab/>
+      </w:r>
+      <w:r>
+        <w:rPr>
+          <w:lang w:val="en-CA"/>
+        </w:rPr>
+        <w:tab/>
+      </w:r>
+      <w:r>
+        <w:rPr>
+          <w:lang w:val="en-CA"/>
+        </w:rPr>
+        <w:tab/>
+        <w:t>Date :</w:t>
+      </w:r>
+      <w:r>
+        <w:rPr>
+          <w:u w:val="single"/>
+        </w:rPr>
+        <w:t>2024-04-</w:t>
+      </w:r>
+      <w:r>
+        <w:rPr>
+          <w:u w:val="single"/>
+        </w:rPr>
+        <w:t>24</w:t>
+      </w:r>
+      <w:r>
+        <w:rPr>
+          <w:u w:val="single"/>
+          <w:lang w:val="en-CA"/>
+        </w:rPr>
+        <w:tab/>
+      </w:r>
+      <w:r>
+        <w:rPr>
+          <w:u w:val="single"/>
+          <w:lang w:val="en-CA"/>
+        </w:rPr>
+        <w:tab/>
+      </w:r>
+    </w:p>
+    <w:tbl>
+      <w:tblPr>
+        <w:tblStyle w:val="Grilleclaire"/>
+        <w:tblW w:w="11252" w:type="dxa"/>
+        <w:tblLook w:val="04A0" w:firstRow="1" w:lastRow="0" w:firstColumn="1" w:lastColumn="0" w:noHBand="0" w:noVBand="1"/>
+      </w:tblPr>
+      <w:tblGrid>
+        <w:gridCol w:w="2685"/>
+        <w:gridCol w:w="2948"/>
+        <w:gridCol w:w="2924"/>
+        <w:gridCol w:w="2695"/>
+      </w:tblGrid>
+      <w:tr>
+        <w:trPr>
+          <w:cnfStyle w:val="100000000000" w:firstRow="1" w:lastRow="0" w:firstColumn="0" w:lastColumn="0" w:oddVBand="0" w:evenVBand="0" w:oddHBand="0" w:evenHBand="0" w:firstRowFirstColumn="0" w:firstRowLastColumn="0" w:lastRowFirstColumn="0" w:lastRowLastColumn="0"/>
+          <w:trHeight w:val="227"/>
+        </w:trPr>
+        <w:tc>
+          <w:tcPr>
+            <w:cnfStyle w:val="001000000000" w:firstRow="0" w:lastRow="0" w:firstColumn="1" w:lastColumn="0" w:oddVBand="0" w:evenVBand="0" w:oddHBand="0" w:evenHBand="0" w:firstRowFirstColumn="0" w:firstRowLastColumn="0" w:lastRowFirstColumn="0" w:lastRowLastColumn="0"/>
+            <w:tcW w:w="2685" w:type="dxa"/>
+            <w:hideMark/>
+          </w:tcPr>
+          <w:p>
+            <w:pPr>
+              <w:spacing w:after="0" w:line="240" w:lineRule="auto"/>
+              <w:jc w:val="center"/>
+            </w:pPr>
+            <w:r>
+              <w:t>Équipier</w:t>
+            </w:r>
+          </w:p>
+        </w:tc>
+        <w:tc>
+          <w:tcPr>
+            <w:tcW w:w="2948" w:type="dxa"/>
+            <w:hideMark/>
+          </w:tcPr>
+          <w:p>
+            <w:pPr>
+              <w:jc w:val="center"/>
+              <w:cnfStyle w:val="100000000000" w:firstRow="1" w:lastRow="0" w:firstColumn="0" w:lastColumn="0" w:oddVBand="0" w:evenVBand="0" w:oddHBand="0" w:evenHBand="0" w:firstRowFirstColumn="0" w:firstRowLastColumn="0" w:lastRowFirstColumn="0" w:lastRowLastColumn="0"/>
+            </w:pPr>
+            <w:r>
+              <w:t>A travaillé sur</w:t>
+            </w:r>
+          </w:p>
+        </w:tc>
+        <w:tc>
+          <w:tcPr>
+            <w:tcW w:w="2924" w:type="dxa"/>
+            <w:hideMark/>
+          </w:tcPr>
+          <w:p>
+            <w:pPr>
+              <w:jc w:val="center"/>
+              <w:cnfStyle w:val="100000000000" w:firstRow="1" w:lastRow="0" w:firstColumn="0" w:lastColumn="0" w:oddVBand="0" w:evenVBand="0" w:oddHBand="0" w:evenHBand="0" w:firstRowFirstColumn="0" w:firstRowLastColumn="0" w:lastRowFirstColumn="0" w:lastRowLastColumn="0"/>
+            </w:pPr>
+            <w:r>
+              <w:t>Va travailler sur</w:t>
+            </w:r>
+          </w:p>
+        </w:tc>
+        <w:tc>
+          <w:tcPr>
+            <w:tcW w:w="2695" w:type="dxa"/>
+            <w:hideMark/>
+          </w:tcPr>
+          <w:p>
+            <w:pPr>
+              <w:jc w:val="center"/>
+              <w:cnfStyle w:val="100000000000" w:firstRow="1" w:lastRow="0" w:firstColumn="0" w:lastColumn="0" w:oddVBand="0" w:evenVBand="0" w:oddHBand="0" w:evenHBand="0" w:firstRowFirstColumn="0" w:firstRowLastColumn="0" w:lastRowFirstColumn="0" w:lastRowLastColumn="0"/>
+            </w:pPr>
+            <w:r>
+              <w:t>Est bloqué par</w:t>
+            </w:r>
+          </w:p>
+        </w:tc>
+      </w:tr>
+      <w:tr>
+        <w:trPr>
+          <w:cnfStyle w:val="000000100000" w:firstRow="0" w:lastRow="0" w:firstColumn="0" w:lastColumn="0" w:oddVBand="0" w:evenVBand="0" w:oddHBand="1" w:evenHBand="0" w:firstRowFirstColumn="0" w:firstRowLastColumn="0" w:lastRowFirstColumn="0" w:lastRowLastColumn="0"/>
+          <w:trHeight w:val="4195"/>
+        </w:trPr>
+        <w:tc>
+          <w:tcPr>
+            <w:cnfStyle w:val="001000000000" w:firstRow="0" w:lastRow="0" w:firstColumn="1" w:lastColumn="0" w:oddVBand="0" w:evenVBand="0" w:oddHBand="0" w:evenHBand="0" w:firstRowFirstColumn="0" w:firstRowLastColumn="0" w:lastRowFirstColumn="0" w:lastRowLastColumn="0"/>
+            <w:tcW w:w="2685" w:type="dxa"/>
+            <w:shd w:val="clear" w:color="auto" w:fill="FFFFFF" w:themeFill="background1"/>
+            <w:hideMark/>
+          </w:tcPr>
+          <w:p>
+            <w:pPr>
+              <w:rPr>
+                <w:sz w:val="24"/>
+              </w:rPr>
+            </w:pPr>
+            <w:r>
+              <w:rPr>
+                <w:sz w:val="24"/>
+              </w:rPr>
+              <w:t>Billy Le Chu</w:t>
+            </w:r>
+          </w:p>
+        </w:tc>
+        <w:tc>
+          <w:tcPr>
+            <w:tcW w:w="2948" w:type="dxa"/>
+            <w:shd w:val="clear" w:color="auto" w:fill="FFFFFF" w:themeFill="background1"/>
+          </w:tcPr>
+          <w:p>
+            <w:pPr>
+              <w:pStyle w:val="Paragraphedeliste"/>
+              <w:numPr>
+                <w:ilvl w:val="0"/>
+                <w:numId w:val="13"/>
+              </w:numPr>
+              <w:cnfStyle w:val="000000100000" w:firstRow="0" w:lastRow="0" w:firstColumn="0" w:lastColumn="0" w:oddVBand="0" w:evenVBand="0" w:oddHBand="1" w:evenHBand="0" w:firstRowFirstColumn="0" w:firstRowLastColumn="0" w:lastRowFirstColumn="0" w:lastRowLastColumn="0"/>
+              <w:rPr>
+                <w:sz w:val="24"/>
+                <w:szCs w:val="24"/>
+              </w:rPr>
+            </w:pPr>
+          </w:p>
+        </w:tc>
+        <w:tc>
+          <w:tcPr>
+            <w:tcW w:w="2924" w:type="dxa"/>
+            <w:shd w:val="clear" w:color="auto" w:fill="FFFFFF" w:themeFill="background1"/>
+          </w:tcPr>
+          <w:p>
+            <w:pPr>
+              <w:pStyle w:val="Paragraphedeliste"/>
+              <w:numPr>
+                <w:ilvl w:val="0"/>
+                <w:numId w:val="13"/>
+              </w:numPr>
+              <w:cnfStyle w:val="000000100000" w:firstRow="0" w:lastRow="0" w:firstColumn="0" w:lastColumn="0" w:oddVBand="0" w:evenVBand="0" w:oddHBand="1" w:evenHBand="0" w:firstRowFirstColumn="0" w:firstRowLastColumn="0" w:lastRowFirstColumn="0" w:lastRowLastColumn="0"/>
+              <w:rPr>
+                <w:sz w:val="24"/>
+                <w:szCs w:val="24"/>
+              </w:rPr>
+            </w:pPr>
+          </w:p>
+        </w:tc>
+        <w:tc>
+          <w:tcPr>
+            <w:tcW w:w="2695" w:type="dxa"/>
+            <w:shd w:val="clear" w:color="auto" w:fill="FFFFFF" w:themeFill="background1"/>
+          </w:tcPr>
+          <w:p>
+            <w:pPr>
+              <w:cnfStyle w:val="000000100000" w:firstRow="0" w:lastRow="0" w:firstColumn="0" w:lastColumn="0" w:oddVBand="0" w:evenVBand="0" w:oddHBand="1" w:evenHBand="0" w:firstRowFirstColumn="0" w:firstRowLastColumn="0" w:lastRowFirstColumn="0" w:lastRowLastColumn="0"/>
+              <w:rPr>
+                <w:sz w:val="24"/>
+                <w:szCs w:val="24"/>
+              </w:rPr>
+            </w:pPr>
+          </w:p>
+        </w:tc>
+      </w:tr>
+      <w:tr>
+        <w:trPr>
+          <w:cnfStyle w:val="000000010000" w:firstRow="0" w:lastRow="0" w:firstColumn="0" w:lastColumn="0" w:oddVBand="0" w:evenVBand="0" w:oddHBand="0" w:evenHBand="1" w:firstRowFirstColumn="0" w:firstRowLastColumn="0" w:lastRowFirstColumn="0" w:lastRowLastColumn="0"/>
+          <w:trHeight w:val="4195"/>
+        </w:trPr>
+        <w:tc>
+          <w:tcPr>
+            <w:cnfStyle w:val="001000000000" w:firstRow="0" w:lastRow="0" w:firstColumn="1" w:lastColumn="0" w:oddVBand="0" w:evenVBand="0" w:oddHBand="0" w:evenHBand="0" w:firstRowFirstColumn="0" w:firstRowLastColumn="0" w:lastRowFirstColumn="0" w:lastRowLastColumn="0"/>
+            <w:tcW w:w="2685" w:type="dxa"/>
+            <w:shd w:val="clear" w:color="auto" w:fill="FFFFFF" w:themeFill="background1"/>
+            <w:hideMark/>
+          </w:tcPr>
+          <w:p>
+            <w:pPr>
+              <w:rPr>
+                <w:sz w:val="24"/>
+              </w:rPr>
+            </w:pPr>
+            <w:proofErr w:type="spellStart"/>
+            <w:r>
+              <w:rPr>
+                <w:sz w:val="24"/>
+              </w:rPr>
+              <w:t>Kian</w:t>
+            </w:r>
+            <w:proofErr w:type="spellEnd"/>
+            <w:r>
+              <w:rPr>
+                <w:sz w:val="24"/>
+              </w:rPr>
+              <w:t xml:space="preserve"> </w:t>
+            </w:r>
+            <w:proofErr w:type="spellStart"/>
+            <w:r>
+              <w:rPr>
+                <w:sz w:val="24"/>
+              </w:rPr>
+              <w:t>Chowanietz</w:t>
+            </w:r>
+            <w:proofErr w:type="spellEnd"/>
+          </w:p>
+        </w:tc>
+        <w:tc>
+          <w:tcPr>
+            <w:tcW w:w="2948" w:type="dxa"/>
+            <w:shd w:val="clear" w:color="auto" w:fill="FFFFFF" w:themeFill="background1"/>
+            <w:hideMark/>
+          </w:tcPr>
+          <w:p>
+            <w:pPr>
+              <w:pStyle w:val="Paragraphedeliste"/>
+              <w:numPr>
+                <w:ilvl w:val="0"/>
+                <w:numId w:val="14"/>
+              </w:numPr>
+              <w:cnfStyle w:val="000000010000" w:firstRow="0" w:lastRow="0" w:firstColumn="0" w:lastColumn="0" w:oddVBand="0" w:evenVBand="0" w:oddHBand="0" w:evenHBand="1" w:firstRowFirstColumn="0" w:firstRowLastColumn="0" w:lastRowFirstColumn="0" w:lastRowLastColumn="0"/>
+              <w:rPr>
+                <w:sz w:val="24"/>
+                <w:szCs w:val="24"/>
+              </w:rPr>
+            </w:pPr>
+          </w:p>
+        </w:tc>
+        <w:tc>
+          <w:tcPr>
+            <w:tcW w:w="2924" w:type="dxa"/>
+            <w:shd w:val="clear" w:color="auto" w:fill="FFFFFF" w:themeFill="background1"/>
+          </w:tcPr>
+          <w:p>
+            <w:pPr>
+              <w:pStyle w:val="Paragraphedeliste"/>
+              <w:numPr>
+                <w:ilvl w:val="0"/>
+                <w:numId w:val="14"/>
+              </w:numPr>
+              <w:cnfStyle w:val="000000010000" w:firstRow="0" w:lastRow="0" w:firstColumn="0" w:lastColumn="0" w:oddVBand="0" w:evenVBand="0" w:oddHBand="0" w:evenHBand="1" w:firstRowFirstColumn="0" w:firstRowLastColumn="0" w:lastRowFirstColumn="0" w:lastRowLastColumn="0"/>
+              <w:rPr>
+                <w:sz w:val="24"/>
+                <w:szCs w:val="24"/>
+              </w:rPr>
+            </w:pPr>
+          </w:p>
+        </w:tc>
+        <w:tc>
+          <w:tcPr>
+            <w:tcW w:w="2695" w:type="dxa"/>
+            <w:shd w:val="clear" w:color="auto" w:fill="FFFFFF" w:themeFill="background1"/>
+          </w:tcPr>
+          <w:p>
+            <w:pPr>
+              <w:cnfStyle w:val="000000010000" w:firstRow="0" w:lastRow="0" w:firstColumn="0" w:lastColumn="0" w:oddVBand="0" w:evenVBand="0" w:oddHBand="0" w:evenHBand="1" w:firstRowFirstColumn="0" w:firstRowLastColumn="0" w:lastRowFirstColumn="0" w:lastRowLastColumn="0"/>
+              <w:rPr>
+                <w:sz w:val="24"/>
+                <w:szCs w:val="24"/>
+              </w:rPr>
+            </w:pPr>
+          </w:p>
+        </w:tc>
+      </w:tr>
+      <w:tr>
+        <w:trPr>
+          <w:cnfStyle w:val="000000100000" w:firstRow="0" w:lastRow="0" w:firstColumn="0" w:lastColumn="0" w:oddVBand="0" w:evenVBand="0" w:oddHBand="1" w:evenHBand="0" w:firstRowFirstColumn="0" w:firstRowLastColumn="0" w:lastRowFirstColumn="0" w:lastRowLastColumn="0"/>
+          <w:trHeight w:val="4195"/>
+        </w:trPr>
+        <w:tc>
+          <w:tcPr>
+            <w:cnfStyle w:val="001000000000" w:firstRow="0" w:lastRow="0" w:firstColumn="1" w:lastColumn="0" w:oddVBand="0" w:evenVBand="0" w:oddHBand="0" w:evenHBand="0" w:firstRowFirstColumn="0" w:firstRowLastColumn="0" w:lastRowFirstColumn="0" w:lastRowLastColumn="0"/>
+            <w:tcW w:w="2685" w:type="dxa"/>
+            <w:shd w:val="clear" w:color="auto" w:fill="FFFFFF" w:themeFill="background1"/>
+            <w:hideMark/>
+          </w:tcPr>
+          <w:p>
+            <w:pPr>
+              <w:rPr>
+                <w:sz w:val="24"/>
+              </w:rPr>
+            </w:pPr>
+            <w:r>
+              <w:rPr>
+                <w:sz w:val="24"/>
+              </w:rPr>
+              <w:t>Olivier Drolet</w:t>
+            </w:r>
+          </w:p>
+        </w:tc>
+        <w:tc>
+          <w:tcPr>
+            <w:tcW w:w="2948" w:type="dxa"/>
+            <w:shd w:val="clear" w:color="auto" w:fill="FFFFFF" w:themeFill="background1"/>
+            <w:hideMark/>
+          </w:tcPr>
+          <w:p>
+            <w:pPr>
+              <w:pStyle w:val="Paragraphedeliste"/>
+              <w:numPr>
+                <w:ilvl w:val="0"/>
+                <w:numId w:val="15"/>
+              </w:numPr>
+              <w:cnfStyle w:val="000000100000" w:firstRow="0" w:lastRow="0" w:firstColumn="0" w:lastColumn="0" w:oddVBand="0" w:evenVBand="0" w:oddHBand="1" w:evenHBand="0" w:firstRowFirstColumn="0" w:firstRowLastColumn="0" w:lastRowFirstColumn="0" w:lastRowLastColumn="0"/>
+              <w:rPr>
+                <w:sz w:val="24"/>
+                <w:szCs w:val="24"/>
+              </w:rPr>
+            </w:pPr>
+            <w:r>
+              <w:rPr>
+                <w:sz w:val="24"/>
+                <w:szCs w:val="24"/>
+              </w:rPr>
+              <w:t>AJAX connexion</w:t>
+            </w:r>
+          </w:p>
+          <w:p>
+            <w:pPr>
+              <w:pStyle w:val="Paragraphedeliste"/>
+              <w:numPr>
+                <w:ilvl w:val="0"/>
+                <w:numId w:val="15"/>
+              </w:numPr>
+              <w:cnfStyle w:val="000000100000" w:firstRow="0" w:lastRow="0" w:firstColumn="0" w:lastColumn="0" w:oddVBand="0" w:evenVBand="0" w:oddHBand="1" w:evenHBand="0" w:firstRowFirstColumn="0" w:firstRowLastColumn="0" w:lastRowFirstColumn="0" w:lastRowLastColumn="0"/>
+              <w:rPr>
+                <w:sz w:val="24"/>
+                <w:szCs w:val="24"/>
+              </w:rPr>
+            </w:pPr>
+            <w:r>
+              <w:rPr>
+                <w:sz w:val="24"/>
+                <w:szCs w:val="24"/>
+              </w:rPr>
+              <w:t>Regex</w:t>
+            </w:r>
+            <w:r>
+              <w:rPr>
+                <w:sz w:val="24"/>
+                <w:szCs w:val="24"/>
+              </w:rPr>
+              <w:t xml:space="preserve"> connexion</w:t>
+            </w:r>
+          </w:p>
+          <w:p>
+            <w:pPr>
+              <w:pStyle w:val="Paragraphedeliste"/>
+              <w:numPr>
+                <w:ilvl w:val="0"/>
+                <w:numId w:val="15"/>
+              </w:numPr>
+              <w:cnfStyle w:val="000000100000" w:firstRow="0" w:lastRow="0" w:firstColumn="0" w:lastColumn="0" w:oddVBand="0" w:evenVBand="0" w:oddHBand="1" w:evenHBand="0" w:firstRowFirstColumn="0" w:firstRowLastColumn="0" w:lastRowFirstColumn="0" w:lastRowLastColumn="0"/>
+              <w:rPr>
+                <w:sz w:val="24"/>
+                <w:szCs w:val="24"/>
+              </w:rPr>
+            </w:pPr>
+            <w:proofErr w:type="spellStart"/>
+            <w:r>
+              <w:rPr>
+                <w:sz w:val="24"/>
+                <w:szCs w:val="24"/>
+              </w:rPr>
+              <w:t>Redirect</w:t>
+            </w:r>
+            <w:proofErr w:type="spellEnd"/>
+            <w:r>
+              <w:rPr>
+                <w:sz w:val="24"/>
+                <w:szCs w:val="24"/>
+              </w:rPr>
+              <w:t xml:space="preserve"> connexion</w:t>
+            </w:r>
+          </w:p>
+        </w:tc>
+        <w:tc>
+          <w:tcPr>
+            <w:tcW w:w="2924" w:type="dxa"/>
+            <w:shd w:val="clear" w:color="auto" w:fill="FFFFFF" w:themeFill="background1"/>
+          </w:tcPr>
+          <w:p>
+            <w:pPr>
+              <w:pStyle w:val="Paragraphedeliste"/>
+              <w:numPr>
+                <w:ilvl w:val="0"/>
+                <w:numId w:val="15"/>
+              </w:numPr>
+              <w:cnfStyle w:val="000000100000" w:firstRow="0" w:lastRow="0" w:firstColumn="0" w:lastColumn="0" w:oddVBand="0" w:evenVBand="0" w:oddHBand="1" w:evenHBand="0" w:firstRowFirstColumn="0" w:firstRowLastColumn="0" w:lastRowFirstColumn="0" w:lastRowLastColumn="0"/>
+              <w:rPr>
+                <w:sz w:val="24"/>
+                <w:szCs w:val="24"/>
+              </w:rPr>
+            </w:pPr>
+          </w:p>
+        </w:tc>
+        <w:tc>
+          <w:tcPr>
+            <w:tcW w:w="2695" w:type="dxa"/>
+            <w:shd w:val="clear" w:color="auto" w:fill="FFFFFF" w:themeFill="background1"/>
+            <w:hideMark/>
+          </w:tcPr>
+          <w:p>
+            <w:pPr>
+              <w:cnfStyle w:val="000000100000" w:firstRow="0" w:lastRow="0" w:firstColumn="0" w:lastColumn="0" w:oddVBand="0" w:evenVBand="0" w:oddHBand="1" w:evenHBand="0" w:firstRowFirstColumn="0" w:firstRowLastColumn="0" w:lastRowFirstColumn="0" w:lastRowLastColumn="0"/>
+              <w:rPr>
+                <w:sz w:val="24"/>
+                <w:szCs w:val="24"/>
+              </w:rPr>
+            </w:pPr>
+          </w:p>
+        </w:tc>
+      </w:tr>
+      <w:tr>
+        <w:trPr>
+          <w:cnfStyle w:val="000000010000" w:firstRow="0" w:lastRow="0" w:firstColumn="0" w:lastColumn="0" w:oddVBand="0" w:evenVBand="0" w:oddHBand="0" w:evenHBand="1" w:firstRowFirstColumn="0" w:firstRowLastColumn="0" w:lastRowFirstColumn="0" w:lastRowLastColumn="0"/>
+          <w:trHeight w:val="4195"/>
+        </w:trPr>
+        <w:tc>
+          <w:tcPr>
+            <w:cnfStyle w:val="001000000000" w:firstRow="0" w:lastRow="0" w:firstColumn="1" w:lastColumn="0" w:oddVBand="0" w:evenVBand="0" w:oddHBand="0" w:evenHBand="0" w:firstRowFirstColumn="0" w:firstRowLastColumn="0" w:lastRowFirstColumn="0" w:lastRowLastColumn="0"/>
+            <w:tcW w:w="2685" w:type="dxa"/>
+            <w:shd w:val="clear" w:color="auto" w:fill="FFFFFF" w:themeFill="background1"/>
+            <w:hideMark/>
+          </w:tcPr>
+          <w:p>
+            <w:pPr>
+              <w:rPr>
+                <w:sz w:val="24"/>
+              </w:rPr>
+            </w:pPr>
+            <w:r>
+              <w:rPr>
+                <w:sz w:val="24"/>
+              </w:rPr>
+              <w:lastRenderedPageBreak/>
+              <w:t>Félix Hoang-</w:t>
+            </w:r>
+            <w:proofErr w:type="spellStart"/>
+            <w:r>
+              <w:rPr>
+                <w:sz w:val="24"/>
+              </w:rPr>
+              <w:t>Yip</w:t>
+            </w:r>
+            <w:proofErr w:type="spellEnd"/>
+          </w:p>
+        </w:tc>
+        <w:tc>
+          <w:tcPr>
+            <w:tcW w:w="2948" w:type="dxa"/>
+            <w:shd w:val="clear" w:color="auto" w:fill="FFFFFF" w:themeFill="background1"/>
+            <w:hideMark/>
+          </w:tcPr>
+          <w:p>
+            <w:pPr>
+              <w:pStyle w:val="Paragraphedeliste"/>
+              <w:numPr>
+                <w:ilvl w:val="0"/>
+                <w:numId w:val="16"/>
+              </w:numPr>
+              <w:cnfStyle w:val="000000010000" w:firstRow="0" w:lastRow="0" w:firstColumn="0" w:lastColumn="0" w:oddVBand="0" w:evenVBand="0" w:oddHBand="0" w:evenHBand="1" w:firstRowFirstColumn="0" w:firstRowLastColumn="0" w:lastRowFirstColumn="0" w:lastRowLastColumn="0"/>
+              <w:rPr>
+                <w:sz w:val="24"/>
+                <w:szCs w:val="24"/>
+              </w:rPr>
+            </w:pPr>
+          </w:p>
+        </w:tc>
+        <w:tc>
+          <w:tcPr>
+            <w:tcW w:w="2924" w:type="dxa"/>
+            <w:shd w:val="clear" w:color="auto" w:fill="FFFFFF" w:themeFill="background1"/>
+          </w:tcPr>
+          <w:p>
+            <w:pPr>
+              <w:pStyle w:val="Paragraphedeliste"/>
+              <w:numPr>
+                <w:ilvl w:val="0"/>
+                <w:numId w:val="16"/>
+              </w:numPr>
+              <w:cnfStyle w:val="000000010000" w:firstRow="0" w:lastRow="0" w:firstColumn="0" w:lastColumn="0" w:oddVBand="0" w:evenVBand="0" w:oddHBand="0" w:evenHBand="1" w:firstRowFirstColumn="0" w:firstRowLastColumn="0" w:lastRowFirstColumn="0" w:lastRowLastColumn="0"/>
+              <w:rPr>
+                <w:sz w:val="24"/>
+                <w:szCs w:val="24"/>
+              </w:rPr>
+            </w:pPr>
+          </w:p>
+        </w:tc>
+        <w:tc>
+          <w:tcPr>
+            <w:tcW w:w="2695" w:type="dxa"/>
+            <w:shd w:val="clear" w:color="auto" w:fill="FFFFFF" w:themeFill="background1"/>
+          </w:tcPr>
+          <w:p>
+            <w:pPr>
+              <w:pStyle w:val="Paragraphedeliste"/>
+              <w:numPr>
+                <w:ilvl w:val="0"/>
+                <w:numId w:val="16"/>
+              </w:numPr>
+              <w:cnfStyle w:val="000000010000" w:firstRow="0" w:lastRow="0" w:firstColumn="0" w:lastColumn="0" w:oddVBand="0" w:evenVBand="0" w:oddHBand="0" w:evenHBand="1" w:firstRowFirstColumn="0" w:firstRowLastColumn="0" w:lastRowFirstColumn="0" w:lastRowLastColumn="0"/>
+              <w:rPr>
+                <w:sz w:val="24"/>
+                <w:szCs w:val="24"/>
+              </w:rPr>
+            </w:pPr>
+          </w:p>
+        </w:tc>
+      </w:tr>
+    </w:tbl>
     <w:p/>
     <w:p/>
     <w:sectPr>
@@ -7383,6 +9364,54 @@
   </w:num>
   <w:num w:numId="12" w16cid:durableId="1067268743">
     <w:abstractNumId w:val="10"/>
+  </w:num>
+  <w:num w:numId="13" w16cid:durableId="463470884">
+    <w:abstractNumId w:val="3"/>
+    <w:lvlOverride w:ilvl="0"/>
+    <w:lvlOverride w:ilvl="1"/>
+    <w:lvlOverride w:ilvl="2"/>
+    <w:lvlOverride w:ilvl="3"/>
+    <w:lvlOverride w:ilvl="4"/>
+    <w:lvlOverride w:ilvl="5"/>
+    <w:lvlOverride w:ilvl="6"/>
+    <w:lvlOverride w:ilvl="7"/>
+    <w:lvlOverride w:ilvl="8"/>
+  </w:num>
+  <w:num w:numId="14" w16cid:durableId="284775841">
+    <w:abstractNumId w:val="0"/>
+    <w:lvlOverride w:ilvl="0"/>
+    <w:lvlOverride w:ilvl="1"/>
+    <w:lvlOverride w:ilvl="2"/>
+    <w:lvlOverride w:ilvl="3"/>
+    <w:lvlOverride w:ilvl="4"/>
+    <w:lvlOverride w:ilvl="5"/>
+    <w:lvlOverride w:ilvl="6"/>
+    <w:lvlOverride w:ilvl="7"/>
+    <w:lvlOverride w:ilvl="8"/>
+  </w:num>
+  <w:num w:numId="15" w16cid:durableId="168062318">
+    <w:abstractNumId w:val="4"/>
+    <w:lvlOverride w:ilvl="0"/>
+    <w:lvlOverride w:ilvl="1"/>
+    <w:lvlOverride w:ilvl="2"/>
+    <w:lvlOverride w:ilvl="3"/>
+    <w:lvlOverride w:ilvl="4"/>
+    <w:lvlOverride w:ilvl="5"/>
+    <w:lvlOverride w:ilvl="6"/>
+    <w:lvlOverride w:ilvl="7"/>
+    <w:lvlOverride w:ilvl="8"/>
+  </w:num>
+  <w:num w:numId="16" w16cid:durableId="1400404006">
+    <w:abstractNumId w:val="10"/>
+    <w:lvlOverride w:ilvl="0"/>
+    <w:lvlOverride w:ilvl="1"/>
+    <w:lvlOverride w:ilvl="2"/>
+    <w:lvlOverride w:ilvl="3"/>
+    <w:lvlOverride w:ilvl="4"/>
+    <w:lvlOverride w:ilvl="5"/>
+    <w:lvlOverride w:ilvl="6"/>
+    <w:lvlOverride w:ilvl="7"/>
+    <w:lvlOverride w:ilvl="8"/>
   </w:num>
 </w:numbering>
 </file>

</xml_diff>

<commit_message>
Fix merge suivi sprint
</commit_message>
<xml_diff>
--- a/Documents/Documents sprint/SuiviSprint.docx
+++ b/Documents/Documents sprint/SuiviSprint.docx
@@ -290,28 +290,12 @@
                 <w:sz w:val="24"/>
               </w:rPr>
             </w:pPr>
-            <w:proofErr w:type="spellStart"/>
-            <w:r>
-              <w:rPr>
-                <w:sz w:val="24"/>
-              </w:rPr>
-              <w:t>Kian</w:t>
-            </w:r>
-            <w:proofErr w:type="spellEnd"/>
-            <w:r>
-              <w:rPr>
-                <w:sz w:val="24"/>
-              </w:rPr>
-              <w:t xml:space="preserve"> </w:t>
-            </w:r>
-            <w:proofErr w:type="spellStart"/>
-            <w:r>
-              <w:rPr>
-                <w:sz w:val="24"/>
-              </w:rPr>
-              <w:t>Chowanietz</w:t>
-            </w:r>
-            <w:proofErr w:type="spellEnd"/>
+            <w:r>
+              <w:rPr>
+                <w:sz w:val="24"/>
+              </w:rPr>
+              <w:t>Kian Chowanietz</w:t>
+            </w:r>
           </w:p>
         </w:tc>
         <w:tc>
@@ -332,53 +316,12 @@
                 <w:szCs w:val="24"/>
               </w:rPr>
             </w:pPr>
-            <w:proofErr w:type="spellStart"/>
-            <w:r>
-              <w:rPr>
-                <w:sz w:val="24"/>
-                <w:szCs w:val="24"/>
-              </w:rPr>
-              <w:t>Partials</w:t>
-            </w:r>
-            <w:proofErr w:type="spellEnd"/>
-            <w:r>
-              <w:rPr>
-                <w:sz w:val="24"/>
-                <w:szCs w:val="24"/>
-              </w:rPr>
-              <w:t xml:space="preserve"> (</w:t>
-            </w:r>
-            <w:proofErr w:type="spellStart"/>
-            <w:r>
-              <w:rPr>
-                <w:sz w:val="24"/>
-                <w:szCs w:val="24"/>
-              </w:rPr>
-              <w:t>navbar</w:t>
-            </w:r>
-            <w:proofErr w:type="spellEnd"/>
-            <w:r>
-              <w:rPr>
-                <w:sz w:val="24"/>
-                <w:szCs w:val="24"/>
-              </w:rPr>
-              <w:t xml:space="preserve">, </w:t>
-            </w:r>
-            <w:proofErr w:type="spellStart"/>
-            <w:r>
-              <w:rPr>
-                <w:sz w:val="24"/>
-                <w:szCs w:val="24"/>
-              </w:rPr>
-              <w:t>etc</w:t>
-            </w:r>
-            <w:proofErr w:type="spellEnd"/>
-            <w:r>
-              <w:rPr>
-                <w:sz w:val="24"/>
-                <w:szCs w:val="24"/>
-              </w:rPr>
-              <w:t>)</w:t>
+            <w:r>
+              <w:rPr>
+                <w:sz w:val="24"/>
+                <w:szCs w:val="24"/>
+              </w:rPr>
+              <w:t>Partials (navbar, etc)</w:t>
             </w:r>
           </w:p>
           <w:p>
@@ -441,23 +384,7 @@
                 <w:sz w:val="24"/>
                 <w:szCs w:val="24"/>
               </w:rPr>
-              <w:t xml:space="preserve">Création du </w:t>
-            </w:r>
-            <w:proofErr w:type="spellStart"/>
-            <w:r>
-              <w:rPr>
-                <w:sz w:val="24"/>
-                <w:szCs w:val="24"/>
-              </w:rPr>
-              <w:t>css</w:t>
-            </w:r>
-            <w:proofErr w:type="spellEnd"/>
-            <w:r>
-              <w:rPr>
-                <w:sz w:val="24"/>
-                <w:szCs w:val="24"/>
-              </w:rPr>
-              <w:t xml:space="preserve"> (custom.css)</w:t>
+              <w:t>Création du css (custom.css)</w:t>
             </w:r>
           </w:p>
           <w:p>
@@ -541,39 +468,7 @@
                 <w:sz w:val="24"/>
                 <w:szCs w:val="24"/>
               </w:rPr>
-              <w:t xml:space="preserve">Initialisation du répertoire (modules </w:t>
-            </w:r>
-            <w:proofErr w:type="spellStart"/>
-            <w:r>
-              <w:rPr>
-                <w:sz w:val="24"/>
-                <w:szCs w:val="24"/>
-              </w:rPr>
-              <w:t>npm</w:t>
-            </w:r>
-            <w:proofErr w:type="spellEnd"/>
-            <w:r>
-              <w:rPr>
-                <w:sz w:val="24"/>
-                <w:szCs w:val="24"/>
-              </w:rPr>
-              <w:t xml:space="preserve">, structure de fichiers, </w:t>
-            </w:r>
-            <w:proofErr w:type="spellStart"/>
-            <w:r>
-              <w:rPr>
-                <w:sz w:val="24"/>
-                <w:szCs w:val="24"/>
-              </w:rPr>
-              <w:t>etc</w:t>
-            </w:r>
-            <w:proofErr w:type="spellEnd"/>
-            <w:r>
-              <w:rPr>
-                <w:sz w:val="24"/>
-                <w:szCs w:val="24"/>
-              </w:rPr>
-              <w:t>)</w:t>
+              <w:t>Initialisation du répertoire (modules npm, structure de fichiers, etc)</w:t>
             </w:r>
           </w:p>
         </w:tc>
@@ -919,23 +814,7 @@
                 <w:sz w:val="24"/>
                 <w:szCs w:val="24"/>
               </w:rPr>
-              <w:t xml:space="preserve">Manque de documentation sur le peuplement de BD à l’aide d’SQL </w:t>
-            </w:r>
-            <w:proofErr w:type="spellStart"/>
-            <w:r>
-              <w:rPr>
-                <w:sz w:val="24"/>
-                <w:szCs w:val="24"/>
-              </w:rPr>
-              <w:t>developer</w:t>
-            </w:r>
-            <w:proofErr w:type="spellEnd"/>
-            <w:r>
-              <w:rPr>
-                <w:sz w:val="24"/>
-                <w:szCs w:val="24"/>
-              </w:rPr>
-              <w:t>.</w:t>
+              <w:t>Manque de documentation sur le peuplement de BD à l’aide d’SQL developer.</w:t>
             </w:r>
           </w:p>
         </w:tc>
@@ -961,16 +840,8 @@
               <w:rPr>
                 <w:sz w:val="24"/>
               </w:rPr>
-              <w:t>Félix Hoang-</w:t>
-            </w:r>
-            <w:proofErr w:type="spellStart"/>
-            <w:r>
-              <w:rPr>
-                <w:sz w:val="24"/>
-              </w:rPr>
-              <w:t>Yip</w:t>
-            </w:r>
-            <w:proofErr w:type="spellEnd"/>
+              <w:t>Félix Hoang-Yip</w:t>
+            </w:r>
           </w:p>
         </w:tc>
         <w:tc>
@@ -1361,28 +1232,12 @@
                 <w:sz w:val="24"/>
               </w:rPr>
             </w:pPr>
-            <w:proofErr w:type="spellStart"/>
-            <w:r>
-              <w:rPr>
-                <w:sz w:val="24"/>
-              </w:rPr>
-              <w:t>Kian</w:t>
-            </w:r>
-            <w:proofErr w:type="spellEnd"/>
-            <w:r>
-              <w:rPr>
-                <w:sz w:val="24"/>
-              </w:rPr>
-              <w:t xml:space="preserve"> </w:t>
-            </w:r>
-            <w:proofErr w:type="spellStart"/>
-            <w:r>
-              <w:rPr>
-                <w:sz w:val="24"/>
-              </w:rPr>
-              <w:t>Chowanietz</w:t>
-            </w:r>
-            <w:proofErr w:type="spellEnd"/>
+            <w:r>
+              <w:rPr>
+                <w:sz w:val="24"/>
+              </w:rPr>
+              <w:t>Kian Chowanietz</w:t>
+            </w:r>
           </w:p>
         </w:tc>
         <w:tc>
@@ -1633,23 +1488,7 @@
                 <w:sz w:val="24"/>
                 <w:szCs w:val="24"/>
               </w:rPr>
-              <w:t xml:space="preserve">Express </w:t>
-            </w:r>
-            <w:proofErr w:type="spellStart"/>
-            <w:r>
-              <w:rPr>
-                <w:sz w:val="24"/>
-                <w:szCs w:val="24"/>
-              </w:rPr>
-              <w:t>validator</w:t>
-            </w:r>
-            <w:proofErr w:type="spellEnd"/>
-            <w:r>
-              <w:rPr>
-                <w:sz w:val="24"/>
-                <w:szCs w:val="24"/>
-              </w:rPr>
-              <w:t xml:space="preserve"> pour les pages connexion et inscription</w:t>
+              <w:t>Express validator pour les pages connexion et inscription</w:t>
             </w:r>
           </w:p>
         </w:tc>
@@ -1697,23 +1536,7 @@
                 <w:sz w:val="24"/>
                 <w:szCs w:val="24"/>
               </w:rPr>
-              <w:t xml:space="preserve">Express </w:t>
-            </w:r>
-            <w:proofErr w:type="spellStart"/>
-            <w:r>
-              <w:rPr>
-                <w:sz w:val="24"/>
-                <w:szCs w:val="24"/>
-              </w:rPr>
-              <w:t>validator</w:t>
-            </w:r>
-            <w:proofErr w:type="spellEnd"/>
-            <w:r>
-              <w:rPr>
-                <w:sz w:val="24"/>
-                <w:szCs w:val="24"/>
-              </w:rPr>
-              <w:t xml:space="preserve"> pour les pages connexion et inscription</w:t>
+              <w:t>Express validator pour les pages connexion et inscription</w:t>
             </w:r>
           </w:p>
           <w:p>
@@ -1804,16 +1627,8 @@
                 <w:sz w:val="24"/>
               </w:rPr>
               <w:lastRenderedPageBreak/>
-              <w:t>Félix Hoang-</w:t>
-            </w:r>
-            <w:proofErr w:type="spellStart"/>
-            <w:r>
-              <w:rPr>
-                <w:sz w:val="24"/>
-              </w:rPr>
-              <w:t>Yip</w:t>
-            </w:r>
-            <w:proofErr w:type="spellEnd"/>
+              <w:t>Félix Hoang-Yip</w:t>
+            </w:r>
           </w:p>
         </w:tc>
         <w:tc>
@@ -2129,17 +1944,8 @@
                 <w:sz w:val="24"/>
                 <w:szCs w:val="24"/>
               </w:rPr>
-              <w:t xml:space="preserve">Ajouter des éléments dans </w:t>
-            </w:r>
-            <w:proofErr w:type="spellStart"/>
-            <w:r>
-              <w:rPr>
-                <w:sz w:val="24"/>
-                <w:szCs w:val="24"/>
-              </w:rPr>
-              <w:t>principal.ejs</w:t>
-            </w:r>
-            <w:proofErr w:type="spellEnd"/>
+              <w:t>Ajouter des éléments dans principal.ejs</w:t>
+            </w:r>
           </w:p>
           <w:p>
             <w:pPr>
@@ -2159,17 +1965,8 @@
                 <w:sz w:val="24"/>
                 <w:szCs w:val="24"/>
               </w:rPr>
-              <w:t xml:space="preserve">Changement de page par </w:t>
-            </w:r>
-            <w:proofErr w:type="spellStart"/>
-            <w:r>
-              <w:rPr>
-                <w:sz w:val="24"/>
-                <w:szCs w:val="24"/>
-              </w:rPr>
-              <w:t>planet</w:t>
-            </w:r>
-            <w:proofErr w:type="spellEnd"/>
+              <w:t>Changement de page par planet</w:t>
+            </w:r>
           </w:p>
           <w:p>
             <w:pPr>
@@ -2205,7 +2002,6 @@
               </w:rPr>
               <w:t xml:space="preserve"> </w:t>
             </w:r>
-            <w:proofErr w:type="spellStart"/>
             <w:r>
               <w:rPr>
                 <w:sz w:val="24"/>
@@ -2213,7 +2009,6 @@
               </w:rPr>
               <w:t>recu-billet.ejs</w:t>
             </w:r>
-            <w:proofErr w:type="spellEnd"/>
           </w:p>
         </w:tc>
         <w:tc>
@@ -2381,28 +2176,12 @@
                 <w:sz w:val="24"/>
               </w:rPr>
             </w:pPr>
-            <w:proofErr w:type="spellStart"/>
-            <w:r>
-              <w:rPr>
-                <w:sz w:val="24"/>
-              </w:rPr>
-              <w:t>Kian</w:t>
-            </w:r>
-            <w:proofErr w:type="spellEnd"/>
-            <w:r>
-              <w:rPr>
-                <w:sz w:val="24"/>
-              </w:rPr>
-              <w:t xml:space="preserve"> </w:t>
-            </w:r>
-            <w:proofErr w:type="spellStart"/>
-            <w:r>
-              <w:rPr>
-                <w:sz w:val="24"/>
-              </w:rPr>
-              <w:t>Chowanietz</w:t>
-            </w:r>
-            <w:proofErr w:type="spellEnd"/>
+            <w:r>
+              <w:rPr>
+                <w:sz w:val="24"/>
+              </w:rPr>
+              <w:t>Kian Chowanietz</w:t>
+            </w:r>
           </w:p>
         </w:tc>
         <w:tc>
@@ -2671,23 +2450,7 @@
                 <w:sz w:val="24"/>
                 <w:szCs w:val="24"/>
               </w:rPr>
-              <w:t xml:space="preserve">Express </w:t>
-            </w:r>
-            <w:proofErr w:type="spellStart"/>
-            <w:r>
-              <w:rPr>
-                <w:sz w:val="24"/>
-                <w:szCs w:val="24"/>
-              </w:rPr>
-              <w:t>validator</w:t>
-            </w:r>
-            <w:proofErr w:type="spellEnd"/>
-            <w:r>
-              <w:rPr>
-                <w:sz w:val="24"/>
-                <w:szCs w:val="24"/>
-              </w:rPr>
-              <w:t xml:space="preserve"> pour les pages connexion et inscription</w:t>
+              <w:t>Express validator pour les pages connexion et inscription</w:t>
             </w:r>
           </w:p>
         </w:tc>
@@ -2714,23 +2477,7 @@
                 <w:sz w:val="24"/>
                 <w:szCs w:val="24"/>
               </w:rPr>
-              <w:t xml:space="preserve">Express </w:t>
-            </w:r>
-            <w:proofErr w:type="spellStart"/>
-            <w:r>
-              <w:rPr>
-                <w:sz w:val="24"/>
-                <w:szCs w:val="24"/>
-              </w:rPr>
-              <w:t>validator</w:t>
-            </w:r>
-            <w:proofErr w:type="spellEnd"/>
-            <w:r>
-              <w:rPr>
-                <w:sz w:val="24"/>
-                <w:szCs w:val="24"/>
-              </w:rPr>
-              <w:t xml:space="preserve"> pour les pages connexion et inscription</w:t>
+              <w:t>Express validator pour les pages connexion et inscription</w:t>
             </w:r>
           </w:p>
           <w:p>
@@ -2821,16 +2568,8 @@
                 <w:sz w:val="24"/>
               </w:rPr>
               <w:lastRenderedPageBreak/>
-              <w:t>Félix Hoang-</w:t>
-            </w:r>
-            <w:proofErr w:type="spellStart"/>
-            <w:r>
-              <w:rPr>
-                <w:sz w:val="24"/>
-              </w:rPr>
-              <w:t>Yip</w:t>
-            </w:r>
-            <w:proofErr w:type="spellEnd"/>
+              <w:t>Félix Hoang-Yip</w:t>
+            </w:r>
           </w:p>
         </w:tc>
         <w:tc>
@@ -3176,7 +2915,6 @@
                 <w:szCs w:val="24"/>
               </w:rPr>
             </w:pPr>
-            <w:proofErr w:type="spellStart"/>
             <w:r>
               <w:rPr>
                 <w:sz w:val="24"/>
@@ -3184,7 +2922,6 @@
               </w:rPr>
               <w:t>exploration.ejs</w:t>
             </w:r>
-            <w:proofErr w:type="spellEnd"/>
           </w:p>
           <w:p>
             <w:pPr>
@@ -3199,7 +2936,6 @@
                 <w:szCs w:val="24"/>
               </w:rPr>
             </w:pPr>
-            <w:proofErr w:type="spellStart"/>
             <w:r>
               <w:rPr>
                 <w:sz w:val="24"/>
@@ -3207,7 +2943,6 @@
               </w:rPr>
               <w:t>connexion.ejs</w:t>
             </w:r>
-            <w:proofErr w:type="spellEnd"/>
           </w:p>
           <w:p>
             <w:pPr>
@@ -3222,7 +2957,6 @@
                 <w:szCs w:val="24"/>
               </w:rPr>
             </w:pPr>
-            <w:proofErr w:type="spellStart"/>
             <w:r>
               <w:rPr>
                 <w:sz w:val="24"/>
@@ -3230,7 +2964,6 @@
               </w:rPr>
               <w:t>recu-billet.ejs</w:t>
             </w:r>
-            <w:proofErr w:type="spellEnd"/>
           </w:p>
           <w:p>
             <w:pPr>
@@ -3245,7 +2978,6 @@
                 <w:szCs w:val="24"/>
               </w:rPr>
             </w:pPr>
-            <w:proofErr w:type="spellStart"/>
             <w:r>
               <w:rPr>
                 <w:sz w:val="24"/>
@@ -3253,7 +2985,6 @@
               </w:rPr>
               <w:t>bootstrap</w:t>
             </w:r>
-            <w:proofErr w:type="spellEnd"/>
           </w:p>
           <w:p>
             <w:pPr>
@@ -3268,7 +2999,6 @@
                 <w:szCs w:val="24"/>
               </w:rPr>
             </w:pPr>
-            <w:proofErr w:type="spellStart"/>
             <w:r>
               <w:rPr>
                 <w:sz w:val="24"/>
@@ -3276,7 +3006,6 @@
               </w:rPr>
               <w:t>css</w:t>
             </w:r>
-            <w:proofErr w:type="spellEnd"/>
           </w:p>
         </w:tc>
         <w:tc>
@@ -3318,31 +3047,13 @@
                 <w:szCs w:val="24"/>
               </w:rPr>
             </w:pPr>
-            <w:proofErr w:type="spellStart"/>
-            <w:r>
-              <w:rPr>
-                <w:sz w:val="24"/>
-                <w:szCs w:val="24"/>
-              </w:rPr>
-              <w:t>Reservation.ejs</w:t>
-            </w:r>
-            <w:proofErr w:type="spellEnd"/>
-            <w:r>
-              <w:rPr>
-                <w:sz w:val="24"/>
-                <w:szCs w:val="24"/>
-              </w:rPr>
-              <w:t xml:space="preserve"> </w:t>
-            </w:r>
-            <w:proofErr w:type="spellStart"/>
-            <w:r>
-              <w:rPr>
-                <w:sz w:val="24"/>
-                <w:szCs w:val="24"/>
-              </w:rPr>
-              <w:t>bootstrap</w:t>
-            </w:r>
-            <w:proofErr w:type="spellEnd"/>
+            <w:r>
+              <w:rPr>
+                <w:sz w:val="24"/>
+                <w:szCs w:val="24"/>
+              </w:rPr>
+              <w:t>Reservation.ejs bootstrap</w:t>
+            </w:r>
           </w:p>
         </w:tc>
         <w:tc>
@@ -3378,28 +3089,12 @@
                 <w:sz w:val="24"/>
               </w:rPr>
             </w:pPr>
-            <w:proofErr w:type="spellStart"/>
-            <w:r>
-              <w:rPr>
-                <w:sz w:val="24"/>
-              </w:rPr>
-              <w:t>Kian</w:t>
-            </w:r>
-            <w:proofErr w:type="spellEnd"/>
-            <w:r>
-              <w:rPr>
-                <w:sz w:val="24"/>
-              </w:rPr>
-              <w:t xml:space="preserve"> </w:t>
-            </w:r>
-            <w:proofErr w:type="spellStart"/>
-            <w:r>
-              <w:rPr>
-                <w:sz w:val="24"/>
-              </w:rPr>
-              <w:t>Chowanietz</w:t>
-            </w:r>
-            <w:proofErr w:type="spellEnd"/>
+            <w:r>
+              <w:rPr>
+                <w:sz w:val="24"/>
+              </w:rPr>
+              <w:t>Kian Chowanietz</w:t>
+            </w:r>
           </w:p>
         </w:tc>
         <w:tc>
@@ -3441,21 +3136,12 @@
                 <w:szCs w:val="24"/>
               </w:rPr>
             </w:pPr>
-            <w:proofErr w:type="spellStart"/>
-            <w:r>
-              <w:rPr>
-                <w:sz w:val="24"/>
-                <w:szCs w:val="24"/>
-              </w:rPr>
-              <w:t>Bugfixing</w:t>
-            </w:r>
-            <w:proofErr w:type="spellEnd"/>
-            <w:r>
-              <w:rPr>
-                <w:sz w:val="24"/>
-                <w:szCs w:val="24"/>
-              </w:rPr>
-              <w:t xml:space="preserve"> / Améliorations</w:t>
+            <w:r>
+              <w:rPr>
+                <w:sz w:val="24"/>
+                <w:szCs w:val="24"/>
+              </w:rPr>
+              <w:t>Bugfixing / Améliorations</w:t>
             </w:r>
           </w:p>
           <w:p>
@@ -3545,17 +3231,8 @@
                 <w:sz w:val="24"/>
                 <w:szCs w:val="24"/>
               </w:rPr>
-              <w:t xml:space="preserve">Apparence </w:t>
-            </w:r>
-            <w:proofErr w:type="spellStart"/>
-            <w:r>
-              <w:rPr>
-                <w:sz w:val="24"/>
-                <w:szCs w:val="24"/>
-              </w:rPr>
-              <w:t>bootstrap</w:t>
-            </w:r>
-            <w:proofErr w:type="spellEnd"/>
+              <w:t>Apparence bootstrap</w:t>
+            </w:r>
           </w:p>
           <w:p>
             <w:pPr>
@@ -3591,31 +3268,13 @@
                 <w:szCs w:val="24"/>
               </w:rPr>
             </w:pPr>
-            <w:proofErr w:type="spellStart"/>
-            <w:r>
-              <w:rPr>
-                <w:sz w:val="24"/>
-                <w:szCs w:val="24"/>
-              </w:rPr>
-              <w:t>Hashage</w:t>
-            </w:r>
-            <w:proofErr w:type="spellEnd"/>
-            <w:r>
-              <w:rPr>
-                <w:sz w:val="24"/>
-                <w:szCs w:val="24"/>
-              </w:rPr>
-              <w:t xml:space="preserve"> des </w:t>
-            </w:r>
-            <w:proofErr w:type="spellStart"/>
-            <w:r>
-              <w:rPr>
-                <w:sz w:val="24"/>
-                <w:szCs w:val="24"/>
-              </w:rPr>
-              <w:t>mdp</w:t>
-            </w:r>
-            <w:proofErr w:type="spellEnd"/>
+            <w:r>
+              <w:rPr>
+                <w:sz w:val="24"/>
+                <w:szCs w:val="24"/>
+              </w:rPr>
+              <w:t>Hashage des mdp</w:t>
+            </w:r>
           </w:p>
           <w:p>
             <w:pPr>
@@ -3870,17 +3529,8 @@
                 <w:sz w:val="24"/>
                 <w:szCs w:val="24"/>
               </w:rPr>
-              <w:t xml:space="preserve">Authentification par </w:t>
-            </w:r>
-            <w:proofErr w:type="spellStart"/>
-            <w:r>
-              <w:rPr>
-                <w:sz w:val="24"/>
-                <w:szCs w:val="24"/>
-              </w:rPr>
-              <w:t>token</w:t>
-            </w:r>
-            <w:proofErr w:type="spellEnd"/>
+              <w:t>Authentification par token</w:t>
+            </w:r>
           </w:p>
         </w:tc>
         <w:tc>
@@ -3921,16 +3571,8 @@
                 <w:sz w:val="24"/>
               </w:rPr>
               <w:lastRenderedPageBreak/>
-              <w:t>Félix Hoang-</w:t>
-            </w:r>
-            <w:proofErr w:type="spellStart"/>
-            <w:r>
-              <w:rPr>
-                <w:sz w:val="24"/>
-              </w:rPr>
-              <w:t>Yip</w:t>
-            </w:r>
-            <w:proofErr w:type="spellEnd"/>
+              <w:t>Félix Hoang-Yip</w:t>
+            </w:r>
           </w:p>
         </w:tc>
         <w:tc>
@@ -3979,7 +3621,6 @@
                 <w:szCs w:val="24"/>
               </w:rPr>
             </w:pPr>
-            <w:proofErr w:type="spellStart"/>
             <w:r>
               <w:rPr>
                 <w:sz w:val="24"/>
@@ -3987,7 +3628,6 @@
               </w:rPr>
               <w:t>bootstrap</w:t>
             </w:r>
-            <w:proofErr w:type="spellEnd"/>
           </w:p>
         </w:tc>
         <w:tc>
@@ -4008,21 +3648,12 @@
                 <w:szCs w:val="24"/>
               </w:rPr>
             </w:pPr>
-            <w:proofErr w:type="spellStart"/>
-            <w:r>
-              <w:rPr>
-                <w:sz w:val="24"/>
-                <w:szCs w:val="24"/>
-              </w:rPr>
-              <w:t>Reservation.ejs</w:t>
-            </w:r>
-            <w:proofErr w:type="spellEnd"/>
-            <w:r>
-              <w:rPr>
-                <w:sz w:val="24"/>
-                <w:szCs w:val="24"/>
-              </w:rPr>
-              <w:t xml:space="preserve"> fonctionnement</w:t>
+            <w:r>
+              <w:rPr>
+                <w:sz w:val="24"/>
+                <w:szCs w:val="24"/>
+              </w:rPr>
+              <w:t>Reservation.ejs fonctionnement</w:t>
             </w:r>
           </w:p>
         </w:tc>
@@ -4281,7 +3912,6 @@
                 <w:szCs w:val="24"/>
               </w:rPr>
             </w:pPr>
-            <w:proofErr w:type="spellStart"/>
             <w:r>
               <w:rPr>
                 <w:sz w:val="24"/>
@@ -4301,25 +3931,8 @@
                 <w:sz w:val="24"/>
                 <w:szCs w:val="24"/>
               </w:rPr>
-              <w:t>servation.ejs</w:t>
-            </w:r>
-            <w:proofErr w:type="spellEnd"/>
-            <w:r>
-              <w:rPr>
-                <w:sz w:val="24"/>
-                <w:szCs w:val="24"/>
-              </w:rPr>
-              <w:t xml:space="preserve"> </w:t>
-            </w:r>
-            <w:proofErr w:type="spellStart"/>
-            <w:r>
-              <w:rPr>
-                <w:sz w:val="24"/>
-                <w:szCs w:val="24"/>
-              </w:rPr>
-              <w:t>bootstrap</w:t>
-            </w:r>
-            <w:proofErr w:type="spellEnd"/>
+              <w:t>servation.ejs bootstrap</w:t>
+            </w:r>
           </w:p>
         </w:tc>
         <w:tc>
@@ -4345,17 +3958,8 @@
                 <w:sz w:val="24"/>
                 <w:szCs w:val="24"/>
               </w:rPr>
-              <w:t xml:space="preserve">Ajouter les boutons dans </w:t>
-            </w:r>
-            <w:proofErr w:type="spellStart"/>
-            <w:r>
-              <w:rPr>
-                <w:sz w:val="24"/>
-                <w:szCs w:val="24"/>
-              </w:rPr>
-              <w:t>reservation.ejs</w:t>
-            </w:r>
-            <w:proofErr w:type="spellEnd"/>
+              <w:t>Ajouter les boutons dans reservation.ejs</w:t>
+            </w:r>
           </w:p>
           <w:p>
             <w:pPr>
@@ -4433,28 +4037,12 @@
                 <w:sz w:val="24"/>
               </w:rPr>
             </w:pPr>
-            <w:proofErr w:type="spellStart"/>
-            <w:r>
-              <w:rPr>
-                <w:sz w:val="24"/>
-              </w:rPr>
-              <w:t>Kian</w:t>
-            </w:r>
-            <w:proofErr w:type="spellEnd"/>
-            <w:r>
-              <w:rPr>
-                <w:sz w:val="24"/>
-              </w:rPr>
-              <w:t xml:space="preserve"> </w:t>
-            </w:r>
-            <w:proofErr w:type="spellStart"/>
-            <w:r>
-              <w:rPr>
-                <w:sz w:val="24"/>
-              </w:rPr>
-              <w:t>Chowanietz</w:t>
-            </w:r>
-            <w:proofErr w:type="spellEnd"/>
+            <w:r>
+              <w:rPr>
+                <w:sz w:val="24"/>
+              </w:rPr>
+              <w:t>Kian Chowanietz</w:t>
+            </w:r>
           </w:p>
         </w:tc>
         <w:tc>
@@ -4480,17 +4068,8 @@
                 <w:sz w:val="24"/>
                 <w:szCs w:val="24"/>
               </w:rPr>
-              <w:t xml:space="preserve">Apparence </w:t>
-            </w:r>
-            <w:proofErr w:type="spellStart"/>
-            <w:r>
-              <w:rPr>
-                <w:sz w:val="24"/>
-                <w:szCs w:val="24"/>
-              </w:rPr>
-              <w:t>bootstrap</w:t>
-            </w:r>
-            <w:proofErr w:type="spellEnd"/>
+              <w:t>Apparence bootstrap</w:t>
+            </w:r>
           </w:p>
           <w:p>
             <w:pPr>
@@ -4526,7 +4105,6 @@
                 <w:szCs w:val="24"/>
               </w:rPr>
             </w:pPr>
-            <w:proofErr w:type="spellStart"/>
             <w:r>
               <w:rPr>
                 <w:sz w:val="24"/>
@@ -4546,15 +4124,7 @@
                 <w:sz w:val="24"/>
                 <w:szCs w:val="24"/>
               </w:rPr>
-              <w:t>hage</w:t>
-            </w:r>
-            <w:proofErr w:type="spellEnd"/>
-            <w:r>
-              <w:rPr>
-                <w:sz w:val="24"/>
-                <w:szCs w:val="24"/>
-              </w:rPr>
-              <w:t xml:space="preserve"> de mots de passe</w:t>
+              <w:t>hage de mots de passe</w:t>
             </w:r>
           </w:p>
         </w:tc>
@@ -4576,21 +4146,12 @@
                 <w:szCs w:val="24"/>
               </w:rPr>
             </w:pPr>
-            <w:proofErr w:type="spellStart"/>
-            <w:r>
-              <w:rPr>
-                <w:sz w:val="24"/>
-                <w:szCs w:val="24"/>
-              </w:rPr>
-              <w:t>Navbar</w:t>
-            </w:r>
-            <w:proofErr w:type="spellEnd"/>
-            <w:r>
-              <w:rPr>
-                <w:sz w:val="24"/>
-                <w:szCs w:val="24"/>
-              </w:rPr>
-              <w:t xml:space="preserve"> bouton </w:t>
+            <w:r>
+              <w:rPr>
+                <w:sz w:val="24"/>
+                <w:szCs w:val="24"/>
+              </w:rPr>
+              <w:t xml:space="preserve">Navbar bouton </w:t>
             </w:r>
             <w:r>
               <w:rPr>
@@ -4613,21 +4174,12 @@
                 <w:szCs w:val="24"/>
               </w:rPr>
             </w:pPr>
-            <w:proofErr w:type="spellStart"/>
-            <w:r>
-              <w:rPr>
-                <w:sz w:val="24"/>
-                <w:szCs w:val="24"/>
-              </w:rPr>
-              <w:t>Hashage</w:t>
-            </w:r>
-            <w:proofErr w:type="spellEnd"/>
-            <w:r>
-              <w:rPr>
-                <w:sz w:val="24"/>
-                <w:szCs w:val="24"/>
-              </w:rPr>
-              <w:t xml:space="preserve"> de mots de passes</w:t>
+            <w:r>
+              <w:rPr>
+                <w:sz w:val="24"/>
+                <w:szCs w:val="24"/>
+              </w:rPr>
+              <w:t>Hashage de mots de passes</w:t>
             </w:r>
           </w:p>
         </w:tc>
@@ -4827,16 +4379,8 @@
                 <w:sz w:val="24"/>
               </w:rPr>
               <w:lastRenderedPageBreak/>
-              <w:t>Félix Hoang-</w:t>
-            </w:r>
-            <w:proofErr w:type="spellStart"/>
-            <w:r>
-              <w:rPr>
-                <w:sz w:val="24"/>
-              </w:rPr>
-              <w:t>Yip</w:t>
-            </w:r>
-            <w:proofErr w:type="spellEnd"/>
+              <w:t>Félix Hoang-Yip</w:t>
+            </w:r>
           </w:p>
         </w:tc>
         <w:tc>
@@ -4857,21 +4401,12 @@
                 <w:szCs w:val="24"/>
               </w:rPr>
             </w:pPr>
-            <w:proofErr w:type="spellStart"/>
-            <w:r>
-              <w:rPr>
-                <w:sz w:val="24"/>
-                <w:szCs w:val="24"/>
-              </w:rPr>
-              <w:t>Reservation.ejs</w:t>
-            </w:r>
-            <w:proofErr w:type="spellEnd"/>
-            <w:r>
-              <w:rPr>
-                <w:sz w:val="24"/>
-                <w:szCs w:val="24"/>
-              </w:rPr>
-              <w:t xml:space="preserve"> fonctionnement</w:t>
+            <w:r>
+              <w:rPr>
+                <w:sz w:val="24"/>
+                <w:szCs w:val="24"/>
+              </w:rPr>
+              <w:t>Reservation.ejs fonctionnement</w:t>
             </w:r>
           </w:p>
         </w:tc>
@@ -5205,28 +4740,12 @@
                 <w:sz w:val="24"/>
               </w:rPr>
             </w:pPr>
-            <w:proofErr w:type="spellStart"/>
-            <w:r>
-              <w:rPr>
-                <w:sz w:val="24"/>
-              </w:rPr>
-              <w:t>Kian</w:t>
-            </w:r>
-            <w:proofErr w:type="spellEnd"/>
-            <w:r>
-              <w:rPr>
-                <w:sz w:val="24"/>
-              </w:rPr>
-              <w:t xml:space="preserve"> </w:t>
-            </w:r>
-            <w:proofErr w:type="spellStart"/>
-            <w:r>
-              <w:rPr>
-                <w:sz w:val="24"/>
-              </w:rPr>
-              <w:t>Chowanietz</w:t>
-            </w:r>
-            <w:proofErr w:type="spellEnd"/>
+            <w:r>
+              <w:rPr>
+                <w:sz w:val="24"/>
+              </w:rPr>
+              <w:t>Kian Chowanietz</w:t>
+            </w:r>
           </w:p>
         </w:tc>
         <w:tc>
@@ -5252,23 +4771,7 @@
                 <w:sz w:val="24"/>
                 <w:szCs w:val="24"/>
               </w:rPr>
-              <w:t xml:space="preserve">Implémentation du </w:t>
-            </w:r>
-            <w:proofErr w:type="spellStart"/>
-            <w:r>
-              <w:rPr>
-                <w:sz w:val="24"/>
-                <w:szCs w:val="24"/>
-              </w:rPr>
-              <w:t>hashing</w:t>
-            </w:r>
-            <w:proofErr w:type="spellEnd"/>
-            <w:r>
-              <w:rPr>
-                <w:sz w:val="24"/>
-                <w:szCs w:val="24"/>
-              </w:rPr>
-              <w:t xml:space="preserve"> des mots de passe</w:t>
+              <w:t>Implémentation du hashing des mots de passe</w:t>
             </w:r>
           </w:p>
           <w:p>
@@ -5289,17 +4792,8 @@
                 <w:sz w:val="24"/>
                 <w:szCs w:val="24"/>
               </w:rPr>
-              <w:t xml:space="preserve">Implémentation API </w:t>
-            </w:r>
-            <w:proofErr w:type="spellStart"/>
-            <w:r>
-              <w:rPr>
-                <w:sz w:val="24"/>
-                <w:szCs w:val="24"/>
-              </w:rPr>
-              <w:t>Stripe</w:t>
-            </w:r>
-            <w:proofErr w:type="spellEnd"/>
+              <w:t>Implémentation API Stripe</w:t>
+            </w:r>
           </w:p>
           <w:p>
             <w:pPr>
@@ -5319,23 +4813,7 @@
                 <w:sz w:val="24"/>
                 <w:szCs w:val="24"/>
               </w:rPr>
-              <w:t xml:space="preserve">Changement de la </w:t>
-            </w:r>
-            <w:proofErr w:type="spellStart"/>
-            <w:r>
-              <w:rPr>
-                <w:sz w:val="24"/>
-                <w:szCs w:val="24"/>
-              </w:rPr>
-              <w:t>navbar</w:t>
-            </w:r>
-            <w:proofErr w:type="spellEnd"/>
-            <w:r>
-              <w:rPr>
-                <w:sz w:val="24"/>
-                <w:szCs w:val="24"/>
-              </w:rPr>
-              <w:t xml:space="preserve"> selon l’état de connexion</w:t>
+              <w:t>Changement de la navbar selon l’état de connexion</w:t>
             </w:r>
           </w:p>
           <w:p>
@@ -5383,23 +4861,7 @@
                 <w:sz w:val="24"/>
                 <w:szCs w:val="24"/>
               </w:rPr>
-              <w:t xml:space="preserve">Implémentation du </w:t>
-            </w:r>
-            <w:proofErr w:type="spellStart"/>
-            <w:r>
-              <w:rPr>
-                <w:sz w:val="24"/>
-                <w:szCs w:val="24"/>
-              </w:rPr>
-              <w:t>hashing</w:t>
-            </w:r>
-            <w:proofErr w:type="spellEnd"/>
-            <w:r>
-              <w:rPr>
-                <w:sz w:val="24"/>
-                <w:szCs w:val="24"/>
-              </w:rPr>
-              <w:t xml:space="preserve"> des mots de passe</w:t>
+              <w:t>Implémentation du hashing des mots de passe</w:t>
             </w:r>
           </w:p>
           <w:p>
@@ -5420,17 +4882,8 @@
                 <w:sz w:val="24"/>
                 <w:szCs w:val="24"/>
               </w:rPr>
-              <w:t xml:space="preserve">Implémentation API </w:t>
-            </w:r>
-            <w:proofErr w:type="spellStart"/>
-            <w:r>
-              <w:rPr>
-                <w:sz w:val="24"/>
-                <w:szCs w:val="24"/>
-              </w:rPr>
-              <w:t>Stripe</w:t>
-            </w:r>
-            <w:proofErr w:type="spellEnd"/>
+              <w:t>Implémentation API Stripe</w:t>
+            </w:r>
           </w:p>
         </w:tc>
         <w:tc>
@@ -5498,23 +4951,7 @@
                 <w:sz w:val="24"/>
                 <w:szCs w:val="24"/>
               </w:rPr>
-              <w:t xml:space="preserve">Cryptage des mots de passe + vérification du </w:t>
-            </w:r>
-            <w:proofErr w:type="spellStart"/>
-            <w:r>
-              <w:rPr>
-                <w:sz w:val="24"/>
-                <w:szCs w:val="24"/>
-              </w:rPr>
-              <w:t>mdp</w:t>
-            </w:r>
-            <w:proofErr w:type="spellEnd"/>
-            <w:r>
-              <w:rPr>
-                <w:sz w:val="24"/>
-                <w:szCs w:val="24"/>
-              </w:rPr>
-              <w:t xml:space="preserve"> à chaque étape</w:t>
+              <w:t>Cryptage des mots de passe + vérification du mdp à chaque étape</w:t>
             </w:r>
           </w:p>
           <w:p>
@@ -5667,16 +5104,8 @@
                 <w:sz w:val="24"/>
               </w:rPr>
               <w:lastRenderedPageBreak/>
-              <w:t>Félix Hoang-</w:t>
-            </w:r>
-            <w:proofErr w:type="spellStart"/>
-            <w:r>
-              <w:rPr>
-                <w:sz w:val="24"/>
-              </w:rPr>
-              <w:t>Yip</w:t>
-            </w:r>
-            <w:proofErr w:type="spellEnd"/>
+              <w:t>Félix Hoang-Yip</w:t>
+            </w:r>
           </w:p>
         </w:tc>
         <w:tc>
@@ -6045,28 +5474,12 @@
                 <w:sz w:val="24"/>
               </w:rPr>
             </w:pPr>
-            <w:proofErr w:type="spellStart"/>
-            <w:r>
-              <w:rPr>
-                <w:sz w:val="24"/>
-              </w:rPr>
-              <w:t>Kian</w:t>
-            </w:r>
-            <w:proofErr w:type="spellEnd"/>
-            <w:r>
-              <w:rPr>
-                <w:sz w:val="24"/>
-              </w:rPr>
-              <w:t xml:space="preserve"> </w:t>
-            </w:r>
-            <w:proofErr w:type="spellStart"/>
-            <w:r>
-              <w:rPr>
-                <w:sz w:val="24"/>
-              </w:rPr>
-              <w:t>Chowanietz</w:t>
-            </w:r>
-            <w:proofErr w:type="spellEnd"/>
+            <w:r>
+              <w:rPr>
+                <w:sz w:val="24"/>
+              </w:rPr>
+              <w:t>Kian Chowanietz</w:t>
+            </w:r>
           </w:p>
         </w:tc>
         <w:tc>
@@ -6093,23 +5506,7 @@
                 <w:sz w:val="24"/>
                 <w:szCs w:val="24"/>
               </w:rPr>
-              <w:t xml:space="preserve">Implémentation du </w:t>
-            </w:r>
-            <w:proofErr w:type="spellStart"/>
-            <w:r>
-              <w:rPr>
-                <w:sz w:val="24"/>
-                <w:szCs w:val="24"/>
-              </w:rPr>
-              <w:t>hashing</w:t>
-            </w:r>
-            <w:proofErr w:type="spellEnd"/>
-            <w:r>
-              <w:rPr>
-                <w:sz w:val="24"/>
-                <w:szCs w:val="24"/>
-              </w:rPr>
-              <w:t xml:space="preserve"> des mots de passe (admin)</w:t>
+              <w:t>Implémentation du hashing des mots de passe (admin)</w:t>
             </w:r>
           </w:p>
           <w:p>
@@ -6130,23 +5527,7 @@
                 <w:sz w:val="24"/>
                 <w:szCs w:val="24"/>
               </w:rPr>
-              <w:t xml:space="preserve">Implémentation API </w:t>
-            </w:r>
-            <w:proofErr w:type="spellStart"/>
-            <w:r>
-              <w:rPr>
-                <w:sz w:val="24"/>
-                <w:szCs w:val="24"/>
-              </w:rPr>
-              <w:t>Stripe</w:t>
-            </w:r>
-            <w:proofErr w:type="spellEnd"/>
-            <w:r>
-              <w:rPr>
-                <w:sz w:val="24"/>
-                <w:szCs w:val="24"/>
-              </w:rPr>
-              <w:t xml:space="preserve"> (continuation)</w:t>
+              <w:t>Implémentation API Stripe (continuation)</w:t>
             </w:r>
           </w:p>
           <w:p>
@@ -6162,37 +5543,12 @@
                 <w:szCs w:val="24"/>
               </w:rPr>
             </w:pPr>
-            <w:proofErr w:type="spellStart"/>
-            <w:r>
-              <w:rPr>
-                <w:sz w:val="24"/>
-                <w:szCs w:val="24"/>
-              </w:rPr>
-              <w:t>Réusinage</w:t>
-            </w:r>
-            <w:proofErr w:type="spellEnd"/>
-            <w:r>
-              <w:rPr>
-                <w:sz w:val="24"/>
-                <w:szCs w:val="24"/>
-              </w:rPr>
-              <w:t xml:space="preserve"> et </w:t>
-            </w:r>
-            <w:proofErr w:type="spellStart"/>
-            <w:r>
-              <w:rPr>
-                <w:sz w:val="24"/>
-                <w:szCs w:val="24"/>
-              </w:rPr>
-              <w:t>formattage</w:t>
-            </w:r>
-            <w:proofErr w:type="spellEnd"/>
-            <w:r>
-              <w:rPr>
-                <w:sz w:val="24"/>
-                <w:szCs w:val="24"/>
-              </w:rPr>
-              <w:t xml:space="preserve"> du code</w:t>
+            <w:r>
+              <w:rPr>
+                <w:sz w:val="24"/>
+                <w:szCs w:val="24"/>
+              </w:rPr>
+              <w:t>Réusinage et formattage du code</w:t>
             </w:r>
           </w:p>
           <w:p>
@@ -6213,17 +5569,8 @@
                 <w:sz w:val="24"/>
                 <w:szCs w:val="24"/>
               </w:rPr>
-              <w:t xml:space="preserve">Lecture de la documentation </w:t>
-            </w:r>
-            <w:proofErr w:type="spellStart"/>
-            <w:r>
-              <w:rPr>
-                <w:sz w:val="24"/>
-                <w:szCs w:val="24"/>
-              </w:rPr>
-              <w:t>Stripe</w:t>
-            </w:r>
-            <w:proofErr w:type="spellEnd"/>
+              <w:t>Lecture de la documentation Stripe</w:t>
+            </w:r>
           </w:p>
           <w:p>
             <w:pPr>
@@ -6291,17 +5638,8 @@
                 <w:sz w:val="24"/>
                 <w:szCs w:val="24"/>
               </w:rPr>
-              <w:t xml:space="preserve">Finalisation API </w:t>
-            </w:r>
-            <w:proofErr w:type="spellStart"/>
-            <w:r>
-              <w:rPr>
-                <w:sz w:val="24"/>
-                <w:szCs w:val="24"/>
-              </w:rPr>
-              <w:t>Stripe</w:t>
-            </w:r>
-            <w:proofErr w:type="spellEnd"/>
+              <w:t>Finalisation API Stripe</w:t>
+            </w:r>
           </w:p>
         </w:tc>
         <w:tc>
@@ -6543,23 +5881,7 @@
                 <w:sz w:val="24"/>
                 <w:szCs w:val="24"/>
               </w:rPr>
-              <w:t xml:space="preserve">Regex client </w:t>
-            </w:r>
-            <w:proofErr w:type="spellStart"/>
-            <w:r>
-              <w:rPr>
-                <w:sz w:val="24"/>
-                <w:szCs w:val="24"/>
-              </w:rPr>
-              <w:t>side</w:t>
-            </w:r>
-            <w:proofErr w:type="spellEnd"/>
-            <w:r>
-              <w:rPr>
-                <w:sz w:val="24"/>
-                <w:szCs w:val="24"/>
-              </w:rPr>
-              <w:t xml:space="preserve"> inscription</w:t>
+              <w:t>Regex client side inscription</w:t>
             </w:r>
           </w:p>
         </w:tc>
@@ -6601,16 +5923,8 @@
                 <w:sz w:val="24"/>
               </w:rPr>
               <w:lastRenderedPageBreak/>
-              <w:t>Félix Hoang-</w:t>
-            </w:r>
-            <w:proofErr w:type="spellStart"/>
-            <w:r>
-              <w:rPr>
-                <w:sz w:val="24"/>
-              </w:rPr>
-              <w:t>Yip</w:t>
-            </w:r>
-            <w:proofErr w:type="spellEnd"/>
+              <w:t>Félix Hoang-Yip</w:t>
+            </w:r>
           </w:p>
         </w:tc>
         <w:tc>
@@ -6652,7 +5966,6 @@
                 <w:szCs w:val="24"/>
               </w:rPr>
             </w:pPr>
-            <w:proofErr w:type="spellStart"/>
             <w:r>
               <w:rPr>
                 <w:i/>
@@ -6660,9 +5973,76 @@
                 <w:sz w:val="24"/>
                 <w:szCs w:val="24"/>
               </w:rPr>
-              <w:t>Preload</w:t>
-            </w:r>
-            <w:proofErr w:type="spellEnd"/>
+              <w:t xml:space="preserve">Preload </w:t>
+            </w:r>
+            <w:r>
+              <w:rPr>
+                <w:sz w:val="24"/>
+                <w:szCs w:val="24"/>
+              </w:rPr>
+              <w:t>de l’image d’arrière-plan</w:t>
+            </w:r>
+          </w:p>
+        </w:tc>
+        <w:tc>
+          <w:tcPr>
+            <w:tcW w:w="2924" w:type="dxa"/>
+            <w:shd w:val="clear" w:color="auto" w:fill="FFFFFF" w:themeFill="background1"/>
+          </w:tcPr>
+          <w:p>
+            <w:pPr>
+              <w:pStyle w:val="Paragraphedeliste"/>
+              <w:numPr>
+                <w:ilvl w:val="0"/>
+                <w:numId w:val="12"/>
+              </w:numPr>
+              <w:cnfStyle w:val="000000010000" w:firstRow="0" w:lastRow="0" w:firstColumn="0" w:lastColumn="0" w:oddVBand="0" w:evenVBand="0" w:oddHBand="0" w:evenHBand="1" w:firstRowFirstColumn="0" w:firstRowLastColumn="0" w:lastRowFirstColumn="0" w:lastRowLastColumn="0"/>
+              <w:rPr>
+                <w:sz w:val="24"/>
+                <w:szCs w:val="24"/>
+              </w:rPr>
+            </w:pPr>
+            <w:r>
+              <w:rPr>
+                <w:sz w:val="24"/>
+                <w:szCs w:val="24"/>
+              </w:rPr>
+              <w:t xml:space="preserve">Post de la page </w:t>
+            </w:r>
+            <w:r>
+              <w:rPr>
+                <w:sz w:val="24"/>
+                <w:szCs w:val="24"/>
+              </w:rPr>
+              <w:t>d’accueil</w:t>
+            </w:r>
+          </w:p>
+        </w:tc>
+        <w:tc>
+          <w:tcPr>
+            <w:tcW w:w="2695" w:type="dxa"/>
+            <w:shd w:val="clear" w:color="auto" w:fill="FFFFFF" w:themeFill="background1"/>
+          </w:tcPr>
+          <w:p>
+            <w:pPr>
+              <w:pStyle w:val="Paragraphedeliste"/>
+              <w:numPr>
+                <w:ilvl w:val="0"/>
+                <w:numId w:val="12"/>
+              </w:numPr>
+              <w:cnfStyle w:val="000000010000" w:firstRow="0" w:lastRow="0" w:firstColumn="0" w:lastColumn="0" w:oddVBand="0" w:evenVBand="0" w:oddHBand="0" w:evenHBand="1" w:firstRowFirstColumn="0" w:firstRowLastColumn="0" w:lastRowFirstColumn="0" w:lastRowLastColumn="0"/>
+              <w:rPr>
+                <w:sz w:val="24"/>
+                <w:szCs w:val="24"/>
+              </w:rPr>
+            </w:pPr>
+            <w:r>
+              <w:rPr>
+                <w:sz w:val="24"/>
+                <w:szCs w:val="24"/>
+              </w:rPr>
+              <w:t xml:space="preserve">Page flash encore en blanc, le </w:t>
+            </w:r>
             <w:r>
               <w:rPr>
                 <w:i/>
@@ -6670,22 +6050,16 @@
                 <w:sz w:val="24"/>
                 <w:szCs w:val="24"/>
               </w:rPr>
-              <w:t xml:space="preserve"> </w:t>
-            </w:r>
-            <w:r>
-              <w:rPr>
-                <w:sz w:val="24"/>
-                <w:szCs w:val="24"/>
-              </w:rPr>
-              <w:t>de l’image d’arrière-plan</w:t>
-            </w:r>
-          </w:p>
-        </w:tc>
-        <w:tc>
-          <w:tcPr>
-            <w:tcW w:w="2924" w:type="dxa"/>
-            <w:shd w:val="clear" w:color="auto" w:fill="FFFFFF" w:themeFill="background1"/>
-          </w:tcPr>
+              <w:t>preload</w:t>
+            </w:r>
+            <w:r>
+              <w:rPr>
+                <w:sz w:val="24"/>
+                <w:szCs w:val="24"/>
+              </w:rPr>
+              <w:t xml:space="preserve"> ne fonctionne pas vraiment</w:t>
+            </w:r>
+          </w:p>
           <w:p>
             <w:pPr>
               <w:pStyle w:val="Paragraphedeliste"/>
@@ -6699,48 +6073,6 @@
                 <w:szCs w:val="24"/>
               </w:rPr>
             </w:pPr>
-            <w:r>
-              <w:rPr>
-                <w:sz w:val="24"/>
-                <w:szCs w:val="24"/>
-              </w:rPr>
-              <w:t xml:space="preserve">Post de la page </w:t>
-            </w:r>
-            <w:r>
-              <w:rPr>
-                <w:sz w:val="24"/>
-                <w:szCs w:val="24"/>
-              </w:rPr>
-              <w:t>d’accueil</w:t>
-            </w:r>
-          </w:p>
-        </w:tc>
-        <w:tc>
-          <w:tcPr>
-            <w:tcW w:w="2695" w:type="dxa"/>
-            <w:shd w:val="clear" w:color="auto" w:fill="FFFFFF" w:themeFill="background1"/>
-          </w:tcPr>
-          <w:p>
-            <w:pPr>
-              <w:pStyle w:val="Paragraphedeliste"/>
-              <w:numPr>
-                <w:ilvl w:val="0"/>
-                <w:numId w:val="12"/>
-              </w:numPr>
-              <w:cnfStyle w:val="000000010000" w:firstRow="0" w:lastRow="0" w:firstColumn="0" w:lastColumn="0" w:oddVBand="0" w:evenVBand="0" w:oddHBand="0" w:evenHBand="1" w:firstRowFirstColumn="0" w:firstRowLastColumn="0" w:lastRowFirstColumn="0" w:lastRowLastColumn="0"/>
-              <w:rPr>
-                <w:sz w:val="24"/>
-                <w:szCs w:val="24"/>
-              </w:rPr>
-            </w:pPr>
-            <w:r>
-              <w:rPr>
-                <w:sz w:val="24"/>
-                <w:szCs w:val="24"/>
-              </w:rPr>
-              <w:t xml:space="preserve">Page flash encore en blanc, le </w:t>
-            </w:r>
-            <w:proofErr w:type="spellStart"/>
             <w:r>
               <w:rPr>
                 <w:i/>
@@ -6748,49 +6080,7 @@
                 <w:sz w:val="24"/>
                 <w:szCs w:val="24"/>
               </w:rPr>
-              <w:t>preload</w:t>
-            </w:r>
-            <w:proofErr w:type="spellEnd"/>
-            <w:r>
-              <w:rPr>
-                <w:sz w:val="24"/>
-                <w:szCs w:val="24"/>
-              </w:rPr>
-              <w:t xml:space="preserve"> ne fonctionne pas vraiment</w:t>
-            </w:r>
-          </w:p>
-          <w:p>
-            <w:pPr>
-              <w:pStyle w:val="Paragraphedeliste"/>
-              <w:numPr>
-                <w:ilvl w:val="0"/>
-                <w:numId w:val="12"/>
-              </w:numPr>
-              <w:cnfStyle w:val="000000010000" w:firstRow="0" w:lastRow="0" w:firstColumn="0" w:lastColumn="0" w:oddVBand="0" w:evenVBand="0" w:oddHBand="0" w:evenHBand="1" w:firstRowFirstColumn="0" w:firstRowLastColumn="0" w:lastRowFirstColumn="0" w:lastRowLastColumn="0"/>
-              <w:rPr>
-                <w:sz w:val="24"/>
-                <w:szCs w:val="24"/>
-              </w:rPr>
-            </w:pPr>
-            <w:proofErr w:type="spellStart"/>
-            <w:r>
-              <w:rPr>
-                <w:i/>
-                <w:iCs/>
-                <w:sz w:val="24"/>
-                <w:szCs w:val="24"/>
-              </w:rPr>
-              <w:t>res.render</w:t>
-            </w:r>
-            <w:proofErr w:type="spellEnd"/>
-            <w:r>
-              <w:rPr>
-                <w:i/>
-                <w:iCs/>
-                <w:sz w:val="24"/>
-                <w:szCs w:val="24"/>
-              </w:rPr>
-              <w:t xml:space="preserve"> </w:t>
+              <w:t xml:space="preserve">res.render </w:t>
             </w:r>
             <w:r>
               <w:rPr>
@@ -6914,7 +6204,6 @@
           </w:tcPr>
           <w:p>
             <w:pPr>
-              <w:spacing w:after="0" w:line="240" w:lineRule="auto"/>
               <w:jc w:val="center"/>
             </w:pPr>
             <w:r>
@@ -7068,28 +6357,12 @@
                 <w:sz w:val="24"/>
               </w:rPr>
             </w:pPr>
-            <w:proofErr w:type="spellStart"/>
-            <w:r>
-              <w:rPr>
-                <w:sz w:val="24"/>
-              </w:rPr>
-              <w:t>Kian</w:t>
-            </w:r>
-            <w:proofErr w:type="spellEnd"/>
-            <w:r>
-              <w:rPr>
-                <w:sz w:val="24"/>
-              </w:rPr>
-              <w:t xml:space="preserve"> </w:t>
-            </w:r>
-            <w:proofErr w:type="spellStart"/>
-            <w:r>
-              <w:rPr>
-                <w:sz w:val="24"/>
-              </w:rPr>
-              <w:t>Chowanietz</w:t>
-            </w:r>
-            <w:proofErr w:type="spellEnd"/>
+            <w:r>
+              <w:rPr>
+                <w:sz w:val="24"/>
+              </w:rPr>
+              <w:t>Kian Chowanietz</w:t>
+            </w:r>
           </w:p>
         </w:tc>
         <w:tc>
@@ -7137,17 +6410,8 @@
                 <w:sz w:val="24"/>
                 <w:szCs w:val="24"/>
               </w:rPr>
-              <w:t xml:space="preserve">Finalisation API </w:t>
-            </w:r>
-            <w:proofErr w:type="spellStart"/>
-            <w:r>
-              <w:rPr>
-                <w:sz w:val="24"/>
-                <w:szCs w:val="24"/>
-              </w:rPr>
-              <w:t>Stripe</w:t>
-            </w:r>
-            <w:proofErr w:type="spellEnd"/>
+              <w:t>Finalisation API Stripe</w:t>
+            </w:r>
           </w:p>
         </w:tc>
         <w:tc>
@@ -7278,23 +6542,7 @@
                 <w:sz w:val="24"/>
                 <w:szCs w:val="24"/>
               </w:rPr>
-              <w:t xml:space="preserve">Regex client </w:t>
-            </w:r>
-            <w:proofErr w:type="spellStart"/>
-            <w:r>
-              <w:rPr>
-                <w:sz w:val="24"/>
-                <w:szCs w:val="24"/>
-              </w:rPr>
-              <w:t>side</w:t>
-            </w:r>
-            <w:proofErr w:type="spellEnd"/>
-            <w:r>
-              <w:rPr>
-                <w:sz w:val="24"/>
-                <w:szCs w:val="24"/>
-              </w:rPr>
-              <w:t xml:space="preserve"> inscription</w:t>
+              <w:t>Regex client side inscription</w:t>
             </w:r>
           </w:p>
         </w:tc>
@@ -7354,17 +6602,8 @@
                 <w:sz w:val="24"/>
                 <w:szCs w:val="24"/>
               </w:rPr>
-              <w:t xml:space="preserve">Fonctionnement d’AJAX avec </w:t>
-            </w:r>
-            <w:proofErr w:type="spellStart"/>
-            <w:r>
-              <w:rPr>
-                <w:sz w:val="24"/>
-                <w:szCs w:val="24"/>
-              </w:rPr>
-              <w:t>ExpressJS</w:t>
-            </w:r>
-            <w:proofErr w:type="spellEnd"/>
+              <w:t>Fonctionnement d’AJAX avec ExpressJS</w:t>
+            </w:r>
           </w:p>
         </w:tc>
       </w:tr>
@@ -7391,16 +6630,8 @@
                 <w:sz w:val="24"/>
               </w:rPr>
               <w:lastRenderedPageBreak/>
-              <w:t>Félix Hoang-</w:t>
-            </w:r>
-            <w:proofErr w:type="spellStart"/>
-            <w:r>
-              <w:rPr>
-                <w:sz w:val="24"/>
-              </w:rPr>
-              <w:t>Yip</w:t>
-            </w:r>
-            <w:proofErr w:type="spellEnd"/>
+              <w:t>Félix Hoang-Yip</w:t>
+            </w:r>
           </w:p>
         </w:tc>
         <w:tc>
@@ -7416,6 +6647,64 @@
                 <w:ilvl w:val="0"/>
                 <w:numId w:val="16"/>
               </w:numPr>
+              <w:spacing w:after="0" w:line="240" w:lineRule="auto"/>
+              <w:cnfStyle w:val="000000010000" w:firstRow="0" w:lastRow="0" w:firstColumn="0" w:lastColumn="0" w:oddVBand="0" w:evenVBand="0" w:oddHBand="0" w:evenHBand="1" w:firstRowFirstColumn="0" w:firstRowLastColumn="0" w:lastRowFirstColumn="0" w:lastRowLastColumn="0"/>
+              <w:rPr>
+                <w:sz w:val="24"/>
+                <w:szCs w:val="24"/>
+              </w:rPr>
+            </w:pPr>
+            <w:r>
+              <w:rPr>
+                <w:sz w:val="24"/>
+                <w:szCs w:val="24"/>
+              </w:rPr>
+              <w:t>Correction d’erreurs de français (orthographe et formulation)</w:t>
+            </w:r>
+          </w:p>
+          <w:p>
+            <w:pPr>
+              <w:pStyle w:val="Paragraphedeliste"/>
+              <w:numPr>
+                <w:ilvl w:val="0"/>
+                <w:numId w:val="16"/>
+              </w:numPr>
+              <w:cnfStyle w:val="000000010000" w:firstRow="0" w:lastRow="0" w:firstColumn="0" w:lastColumn="0" w:oddVBand="0" w:evenVBand="0" w:oddHBand="0" w:evenHBand="1" w:firstRowFirstColumn="0" w:firstRowLastColumn="0" w:lastRowFirstColumn="0" w:lastRowLastColumn="0"/>
+              <w:rPr>
+                <w:sz w:val="24"/>
+                <w:szCs w:val="24"/>
+              </w:rPr>
+            </w:pPr>
+            <w:r>
+              <w:rPr>
+                <w:i/>
+                <w:iCs/>
+                <w:sz w:val="24"/>
+                <w:szCs w:val="24"/>
+              </w:rPr>
+              <w:t xml:space="preserve">Preload </w:t>
+            </w:r>
+            <w:r>
+              <w:rPr>
+                <w:sz w:val="24"/>
+                <w:szCs w:val="24"/>
+              </w:rPr>
+              <w:t>de l’image d’arrière-plan</w:t>
+            </w:r>
+          </w:p>
+        </w:tc>
+        <w:tc>
+          <w:tcPr>
+            <w:tcW w:w="2924" w:type="dxa"/>
+            <w:shd w:val="clear" w:color="auto" w:fill="FFFFFF" w:themeFill="background1"/>
+          </w:tcPr>
+          <w:p>
+            <w:pPr>
+              <w:pStyle w:val="Paragraphedeliste"/>
+              <w:numPr>
+                <w:ilvl w:val="0"/>
+                <w:numId w:val="16"/>
+              </w:numPr>
               <w:cnfStyle w:val="000000010000" w:firstRow="0" w:lastRow="0" w:firstColumn="0" w:lastColumn="0" w:oddVBand="0" w:evenVBand="0" w:oddHBand="0" w:evenHBand="1" w:firstRowFirstColumn="0" w:firstRowLastColumn="0" w:lastRowFirstColumn="0" w:lastRowLastColumn="0"/>
               <w:rPr>
                 <w:sz w:val="24"/>
@@ -7433,7 +6722,7 @@
         </w:tc>
         <w:tc>
           <w:tcPr>
-            <w:tcW w:w="2924" w:type="dxa"/>
+            <w:tcW w:w="2695" w:type="dxa"/>
             <w:shd w:val="clear" w:color="auto" w:fill="FFFFFF" w:themeFill="background1"/>
           </w:tcPr>
           <w:p>
@@ -7449,13 +6738,30 @@
                 <w:szCs w:val="24"/>
               </w:rPr>
             </w:pPr>
-          </w:p>
-        </w:tc>
-        <w:tc>
-          <w:tcPr>
-            <w:tcW w:w="2695" w:type="dxa"/>
-            <w:shd w:val="clear" w:color="auto" w:fill="FFFFFF" w:themeFill="background1"/>
-          </w:tcPr>
+            <w:r>
+              <w:rPr>
+                <w:sz w:val="24"/>
+                <w:szCs w:val="24"/>
+              </w:rPr>
+              <w:t xml:space="preserve">Page flash encore en blanc, le </w:t>
+            </w:r>
+            <w:r>
+              <w:rPr>
+                <w:i/>
+                <w:iCs/>
+                <w:sz w:val="24"/>
+                <w:szCs w:val="24"/>
+              </w:rPr>
+              <w:t>preload</w:t>
+            </w:r>
+            <w:r>
+              <w:rPr>
+                <w:sz w:val="24"/>
+                <w:szCs w:val="24"/>
+              </w:rPr>
+              <w:t xml:space="preserve"> ne fonctionne pas vraiment</w:t>
+            </w:r>
+          </w:p>
           <w:p>
             <w:pPr>
               <w:pStyle w:val="Paragraphedeliste"/>
@@ -7469,6 +6775,22 @@
                 <w:szCs w:val="24"/>
               </w:rPr>
             </w:pPr>
+            <w:r>
+              <w:rPr>
+                <w:i/>
+                <w:iCs/>
+                <w:sz w:val="24"/>
+                <w:szCs w:val="24"/>
+              </w:rPr>
+              <w:t xml:space="preserve">res.render </w:t>
+            </w:r>
+            <w:r>
+              <w:rPr>
+                <w:sz w:val="24"/>
+                <w:szCs w:val="24"/>
+              </w:rPr>
+              <w:t>de la page ne fonctionne pas (juste pour tester)</w:t>
+            </w:r>
           </w:p>
         </w:tc>
       </w:tr>
@@ -7485,10 +6807,7 @@
       </w:pPr>
       <w:r>
         <w:lastRenderedPageBreak/>
-        <w:t>S</w:t>
-      </w:r>
-      <w:r>
-        <w:t>9</w:t>
+        <w:t>S9</w:t>
       </w:r>
     </w:p>
     <w:p>
@@ -7545,13 +6864,7 @@
         <w:rPr>
           <w:u w:val="single"/>
         </w:rPr>
-        <w:t>2024-04-</w:t>
-      </w:r>
-      <w:r>
-        <w:rPr>
-          <w:u w:val="single"/>
-        </w:rPr>
-        <w:t>24</w:t>
+        <w:t>2024-04-24</w:t>
       </w:r>
       <w:r>
         <w:rPr>
@@ -7593,7 +6906,6 @@
           </w:tcPr>
           <w:p>
             <w:pPr>
-              <w:spacing w:after="0" w:line="240" w:lineRule="auto"/>
               <w:jc w:val="center"/>
             </w:pPr>
             <w:r>
@@ -7747,28 +7059,12 @@
                 <w:sz w:val="24"/>
               </w:rPr>
             </w:pPr>
-            <w:proofErr w:type="spellStart"/>
-            <w:r>
-              <w:rPr>
-                <w:sz w:val="24"/>
-              </w:rPr>
-              <w:t>Kian</w:t>
-            </w:r>
-            <w:proofErr w:type="spellEnd"/>
-            <w:r>
-              <w:rPr>
-                <w:sz w:val="24"/>
-              </w:rPr>
-              <w:t xml:space="preserve"> </w:t>
-            </w:r>
-            <w:proofErr w:type="spellStart"/>
-            <w:r>
-              <w:rPr>
-                <w:sz w:val="24"/>
-              </w:rPr>
-              <w:t>Chowanietz</w:t>
-            </w:r>
-            <w:proofErr w:type="spellEnd"/>
+            <w:r>
+              <w:rPr>
+                <w:sz w:val="24"/>
+              </w:rPr>
+              <w:t>Kian Chowanietz</w:t>
+            </w:r>
           </w:p>
         </w:tc>
         <w:tc>
@@ -7899,14 +7195,7 @@
                 <w:sz w:val="24"/>
                 <w:szCs w:val="24"/>
               </w:rPr>
-              <w:t>Regex</w:t>
-            </w:r>
-            <w:r>
-              <w:rPr>
-                <w:sz w:val="24"/>
-                <w:szCs w:val="24"/>
-              </w:rPr>
-              <w:t xml:space="preserve"> connexion</w:t>
+              <w:t>Regex connexion</w:t>
             </w:r>
           </w:p>
           <w:p>
@@ -7922,21 +7211,12 @@
                 <w:szCs w:val="24"/>
               </w:rPr>
             </w:pPr>
-            <w:proofErr w:type="spellStart"/>
-            <w:r>
-              <w:rPr>
-                <w:sz w:val="24"/>
-                <w:szCs w:val="24"/>
-              </w:rPr>
-              <w:t>Redirect</w:t>
-            </w:r>
-            <w:proofErr w:type="spellEnd"/>
-            <w:r>
-              <w:rPr>
-                <w:sz w:val="24"/>
-                <w:szCs w:val="24"/>
-              </w:rPr>
-              <w:t xml:space="preserve"> connexion</w:t>
+            <w:r>
+              <w:rPr>
+                <w:sz w:val="24"/>
+                <w:szCs w:val="24"/>
+              </w:rPr>
+              <w:t>Redirect connexion</w:t>
             </w:r>
           </w:p>
         </w:tc>
@@ -8000,16 +7280,8 @@
                 <w:sz w:val="24"/>
               </w:rPr>
               <w:lastRenderedPageBreak/>
-              <w:t>Félix Hoang-</w:t>
-            </w:r>
-            <w:proofErr w:type="spellStart"/>
-            <w:r>
-              <w:rPr>
-                <w:sz w:val="24"/>
-              </w:rPr>
-              <w:t>Yip</w:t>
-            </w:r>
-            <w:proofErr w:type="spellEnd"/>
+              <w:t>Félix Hoang-Yip</w:t>
+            </w:r>
           </w:p>
         </w:tc>
         <w:tc>
@@ -9367,41 +8639,17 @@
   </w:num>
   <w:num w:numId="13" w16cid:durableId="463470884">
     <w:abstractNumId w:val="3"/>
-    <w:lvlOverride w:ilvl="0"/>
-    <w:lvlOverride w:ilvl="1"/>
-    <w:lvlOverride w:ilvl="2"/>
-    <w:lvlOverride w:ilvl="3"/>
-    <w:lvlOverride w:ilvl="4"/>
-    <w:lvlOverride w:ilvl="5"/>
-    <w:lvlOverride w:ilvl="6"/>
-    <w:lvlOverride w:ilvl="7"/>
-    <w:lvlOverride w:ilvl="8"/>
   </w:num>
   <w:num w:numId="14" w16cid:durableId="284775841">
     <w:abstractNumId w:val="0"/>
-    <w:lvlOverride w:ilvl="0"/>
-    <w:lvlOverride w:ilvl="1"/>
-    <w:lvlOverride w:ilvl="2"/>
-    <w:lvlOverride w:ilvl="3"/>
-    <w:lvlOverride w:ilvl="4"/>
-    <w:lvlOverride w:ilvl="5"/>
-    <w:lvlOverride w:ilvl="6"/>
-    <w:lvlOverride w:ilvl="7"/>
-    <w:lvlOverride w:ilvl="8"/>
   </w:num>
   <w:num w:numId="15" w16cid:durableId="168062318">
     <w:abstractNumId w:val="4"/>
-    <w:lvlOverride w:ilvl="0"/>
-    <w:lvlOverride w:ilvl="1"/>
-    <w:lvlOverride w:ilvl="2"/>
-    <w:lvlOverride w:ilvl="3"/>
-    <w:lvlOverride w:ilvl="4"/>
-    <w:lvlOverride w:ilvl="5"/>
-    <w:lvlOverride w:ilvl="6"/>
-    <w:lvlOverride w:ilvl="7"/>
-    <w:lvlOverride w:ilvl="8"/>
   </w:num>
   <w:num w:numId="16" w16cid:durableId="1400404006">
+    <w:abstractNumId w:val="10"/>
+  </w:num>
+  <w:num w:numId="17" w16cid:durableId="1273787454">
     <w:abstractNumId w:val="10"/>
     <w:lvlOverride w:ilvl="0"/>
     <w:lvlOverride w:ilvl="1"/>

</xml_diff>